<commit_message>
AW - More work on the design section - Added in a title page - Added in a contents page
</commit_message>
<xml_diff>
--- a/Advanced Web/Assignment/Design/Design.docx
+++ b/Advanced Web/Assignment/Design/Design.docx
@@ -4,29 +4,980 @@
   <w:body>
     <w:p>
       <w:pPr>
+        <w:spacing w:line="276" w:lineRule="auto"/>
+        <w:jc w:val="center"/>
+        <w:rPr>
+          <w:rFonts w:cs="Arial"/>
+          <w:sz w:val="32"/>
+          <w:szCs w:val="32"/>
+        </w:rPr>
+      </w:pPr>
+    </w:p>
+    <w:p>
+      <w:pPr>
+        <w:spacing w:line="276" w:lineRule="auto"/>
+        <w:jc w:val="center"/>
+        <w:rPr>
+          <w:rFonts w:cs="Arial"/>
+          <w:sz w:val="32"/>
+          <w:szCs w:val="32"/>
+        </w:rPr>
+      </w:pPr>
+    </w:p>
+    <w:p>
+      <w:pPr>
+        <w:spacing w:line="276" w:lineRule="auto"/>
+        <w:jc w:val="center"/>
+        <w:rPr>
+          <w:rFonts w:cs="Arial"/>
+          <w:sz w:val="32"/>
+          <w:szCs w:val="32"/>
+        </w:rPr>
+      </w:pPr>
+    </w:p>
+    <w:p>
+      <w:pPr>
+        <w:spacing w:line="276" w:lineRule="auto"/>
+        <w:jc w:val="center"/>
+        <w:rPr>
+          <w:rFonts w:cs="Arial"/>
+          <w:sz w:val="32"/>
+          <w:szCs w:val="32"/>
+        </w:rPr>
+      </w:pPr>
+    </w:p>
+    <w:p>
+      <w:pPr>
+        <w:spacing w:line="276" w:lineRule="auto"/>
+        <w:jc w:val="center"/>
+        <w:rPr>
+          <w:rFonts w:cs="Arial"/>
+          <w:sz w:val="32"/>
+          <w:szCs w:val="32"/>
+        </w:rPr>
+      </w:pPr>
+    </w:p>
+    <w:p>
+      <w:pPr>
+        <w:spacing w:line="276" w:lineRule="auto"/>
+        <w:jc w:val="center"/>
+        <w:rPr>
+          <w:rFonts w:cs="Arial"/>
+          <w:sz w:val="32"/>
+          <w:szCs w:val="32"/>
+        </w:rPr>
+      </w:pPr>
+    </w:p>
+    <w:p>
+      <w:pPr>
+        <w:spacing w:line="276" w:lineRule="auto"/>
+        <w:jc w:val="center"/>
+        <w:rPr>
+          <w:rFonts w:cs="Arial"/>
+          <w:sz w:val="32"/>
+          <w:szCs w:val="32"/>
+        </w:rPr>
+      </w:pPr>
+    </w:p>
+    <w:p>
+      <w:pPr>
+        <w:spacing w:line="276" w:lineRule="auto"/>
+        <w:jc w:val="center"/>
+        <w:rPr>
+          <w:rFonts w:cs="Arial"/>
+          <w:sz w:val="32"/>
+          <w:szCs w:val="32"/>
+        </w:rPr>
+      </w:pPr>
+    </w:p>
+    <w:p>
+      <w:pPr>
+        <w:spacing w:line="276" w:lineRule="auto"/>
+        <w:jc w:val="center"/>
+        <w:rPr>
+          <w:rFonts w:cs="Arial"/>
+          <w:sz w:val="32"/>
+          <w:szCs w:val="32"/>
+        </w:rPr>
+      </w:pPr>
+      <w:r>
+        <w:rPr>
+          <w:rFonts w:cs="Arial"/>
+          <w:sz w:val="32"/>
+          <w:szCs w:val="32"/>
+        </w:rPr>
+        <w:t>Advanced Web Techniques - 6G6Z1011</w:t>
+      </w:r>
+    </w:p>
+    <w:p>
+      <w:pPr>
+        <w:spacing w:line="276" w:lineRule="auto"/>
+        <w:jc w:val="center"/>
+        <w:rPr>
+          <w:rFonts w:cs="Arial"/>
+          <w:sz w:val="32"/>
+          <w:szCs w:val="32"/>
+        </w:rPr>
+      </w:pPr>
+      <w:r>
+        <w:rPr>
+          <w:rFonts w:cs="Arial"/>
+          <w:sz w:val="32"/>
+          <w:szCs w:val="32"/>
+        </w:rPr>
+        <w:t>Online Website – 1CWK50</w:t>
+      </w:r>
+    </w:p>
+    <w:p>
+      <w:pPr>
+        <w:spacing w:line="276" w:lineRule="auto"/>
+        <w:jc w:val="center"/>
+        <w:rPr>
+          <w:rFonts w:cs="Arial"/>
+          <w:sz w:val="32"/>
+          <w:szCs w:val="32"/>
+        </w:rPr>
+      </w:pPr>
+      <w:r>
+        <w:rPr>
+          <w:rFonts w:cs="Arial"/>
+          <w:sz w:val="32"/>
+          <w:szCs w:val="32"/>
+        </w:rPr>
+        <w:t>December</w:t>
+      </w:r>
+      <w:r>
+        <w:rPr>
+          <w:rFonts w:cs="Arial"/>
+          <w:sz w:val="32"/>
+          <w:szCs w:val="32"/>
+        </w:rPr>
+        <w:t xml:space="preserve"> 2014</w:t>
+      </w:r>
+    </w:p>
+    <w:p>
+      <w:pPr>
+        <w:spacing w:line="276" w:lineRule="auto"/>
+        <w:jc w:val="center"/>
+        <w:rPr>
+          <w:rFonts w:cs="Arial"/>
+          <w:sz w:val="32"/>
+          <w:szCs w:val="32"/>
+        </w:rPr>
+      </w:pPr>
+      <w:r>
+        <w:rPr>
+          <w:rFonts w:cs="Arial"/>
+          <w:sz w:val="32"/>
+          <w:szCs w:val="32"/>
+        </w:rPr>
+        <w:t>Keith Yates</w:t>
+      </w:r>
+    </w:p>
+    <w:p>
+      <w:pPr>
+        <w:spacing w:line="276" w:lineRule="auto"/>
+        <w:rPr>
+          <w:rFonts w:cs="Arial"/>
+          <w:sz w:val="28"/>
+          <w:szCs w:val="28"/>
+        </w:rPr>
+      </w:pPr>
+    </w:p>
+    <w:p>
+      <w:pPr>
+        <w:spacing w:line="276" w:lineRule="auto"/>
+        <w:rPr>
+          <w:rFonts w:cs="Arial"/>
+          <w:sz w:val="28"/>
+          <w:szCs w:val="28"/>
+        </w:rPr>
+      </w:pPr>
+    </w:p>
+    <w:p>
+      <w:pPr>
+        <w:spacing w:line="276" w:lineRule="auto"/>
+        <w:jc w:val="center"/>
+        <w:rPr>
+          <w:rFonts w:cs="Arial"/>
+          <w:sz w:val="28"/>
+          <w:szCs w:val="28"/>
+        </w:rPr>
+      </w:pPr>
+      <w:r>
+        <w:rPr>
+          <w:rFonts w:cs="Arial"/>
+          <w:sz w:val="28"/>
+          <w:szCs w:val="28"/>
+        </w:rPr>
+        <w:t>David M</w:t>
+      </w:r>
+      <w:r>
+        <w:rPr>
+          <w:rFonts w:cs="Arial"/>
+          <w:sz w:val="28"/>
+          <w:szCs w:val="28"/>
+          <w:vertAlign w:val="superscript"/>
+        </w:rPr>
+        <w:t>c</w:t>
+      </w:r>
+      <w:r>
+        <w:rPr>
+          <w:rFonts w:cs="Arial"/>
+          <w:sz w:val="28"/>
+          <w:szCs w:val="28"/>
+        </w:rPr>
+        <w:t xml:space="preserve">Queen </w:t>
+      </w:r>
+      <w:r>
+        <w:rPr>
+          <w:rFonts w:cs="Arial"/>
+          <w:sz w:val="28"/>
+          <w:szCs w:val="28"/>
+        </w:rPr>
+        <w:t>–</w:t>
+      </w:r>
+      <w:r>
+        <w:rPr>
+          <w:rFonts w:cs="Arial"/>
+          <w:sz w:val="28"/>
+          <w:szCs w:val="28"/>
+        </w:rPr>
+        <w:t xml:space="preserve"> 10153465</w:t>
+      </w:r>
+    </w:p>
+    <w:p>
+      <w:pPr>
+        <w:spacing w:line="276" w:lineRule="auto"/>
+        <w:rPr>
+          <w:rFonts w:cs="Arial"/>
+          <w:sz w:val="28"/>
+          <w:szCs w:val="28"/>
+        </w:rPr>
+      </w:pPr>
+      <w:r>
+        <w:rPr>
+          <w:rFonts w:cs="Arial"/>
+          <w:sz w:val="28"/>
+          <w:szCs w:val="28"/>
+        </w:rPr>
+        <w:br w:type="page"/>
+      </w:r>
+    </w:p>
+    <w:p>
+      <w:pPr>
+        <w:spacing w:line="276" w:lineRule="auto"/>
+        <w:jc w:val="center"/>
+        <w:rPr>
+          <w:rFonts w:asciiTheme="majorHAnsi" w:eastAsiaTheme="majorEastAsia" w:hAnsiTheme="majorHAnsi" w:cstheme="majorBidi"/>
+          <w:b/>
+          <w:bCs/>
+          <w:color w:val="345A8A" w:themeColor="accent1" w:themeShade="B5"/>
+          <w:sz w:val="32"/>
+          <w:szCs w:val="32"/>
+        </w:rPr>
+      </w:pPr>
+    </w:p>
+    <w:p>
+      <w:pPr>
+        <w:pStyle w:val="TOC1"/>
+        <w:tabs>
+          <w:tab w:val="right" w:leader="dot" w:pos="8290"/>
+        </w:tabs>
+        <w:spacing w:line="276" w:lineRule="auto"/>
+        <w:rPr>
+          <w:b w:val="0"/>
+          <w:caps w:val="0"/>
+          <w:noProof/>
+          <w:sz w:val="24"/>
+          <w:szCs w:val="24"/>
+          <w:lang w:eastAsia="ja-JP"/>
+        </w:rPr>
+      </w:pPr>
+      <w:r>
+        <w:fldChar w:fldCharType="begin"/>
+      </w:r>
+      <w:r>
+        <w:instrText xml:space="preserve"> TOC \o "1-3" </w:instrText>
+      </w:r>
+      <w:r>
+        <w:fldChar w:fldCharType="separate"/>
+      </w:r>
+      <w:r>
+        <w:rPr>
+          <w:noProof/>
+        </w:rPr>
+        <w:t>1. Design</w:t>
+      </w:r>
+      <w:r>
+        <w:rPr>
+          <w:noProof/>
+        </w:rPr>
+        <w:tab/>
+      </w:r>
+      <w:r>
+        <w:rPr>
+          <w:noProof/>
+        </w:rPr>
+        <w:fldChar w:fldCharType="begin"/>
+      </w:r>
+      <w:r>
+        <w:rPr>
+          <w:noProof/>
+        </w:rPr>
+        <w:instrText xml:space="preserve"> PAGEREF _Toc278463644 \h </w:instrText>
+      </w:r>
+      <w:r>
+        <w:rPr>
+          <w:noProof/>
+        </w:rPr>
+      </w:r>
+      <w:r>
+        <w:rPr>
+          <w:noProof/>
+        </w:rPr>
+        <w:fldChar w:fldCharType="separate"/>
+      </w:r>
+      <w:r>
+        <w:rPr>
+          <w:noProof/>
+        </w:rPr>
+        <w:t>3</w:t>
+      </w:r>
+      <w:r>
+        <w:rPr>
+          <w:noProof/>
+        </w:rPr>
+        <w:fldChar w:fldCharType="end"/>
+      </w:r>
+    </w:p>
+    <w:p>
+      <w:pPr>
+        <w:pStyle w:val="TOC2"/>
+        <w:tabs>
+          <w:tab w:val="right" w:leader="dot" w:pos="8290"/>
+        </w:tabs>
+        <w:spacing w:line="276" w:lineRule="auto"/>
+        <w:rPr>
+          <w:smallCaps w:val="0"/>
+          <w:noProof/>
+          <w:sz w:val="24"/>
+          <w:szCs w:val="24"/>
+          <w:lang w:eastAsia="ja-JP"/>
+        </w:rPr>
+      </w:pPr>
+      <w:r>
+        <w:rPr>
+          <w:noProof/>
+        </w:rPr>
+        <w:t>1.1 Database</w:t>
+      </w:r>
+      <w:r>
+        <w:rPr>
+          <w:noProof/>
+        </w:rPr>
+        <w:tab/>
+      </w:r>
+      <w:r>
+        <w:rPr>
+          <w:noProof/>
+        </w:rPr>
+        <w:fldChar w:fldCharType="begin"/>
+      </w:r>
+      <w:r>
+        <w:rPr>
+          <w:noProof/>
+        </w:rPr>
+        <w:instrText xml:space="preserve"> PAGEREF _Toc278463645 \h </w:instrText>
+      </w:r>
+      <w:r>
+        <w:rPr>
+          <w:noProof/>
+        </w:rPr>
+      </w:r>
+      <w:r>
+        <w:rPr>
+          <w:noProof/>
+        </w:rPr>
+        <w:fldChar w:fldCharType="separate"/>
+      </w:r>
+      <w:r>
+        <w:rPr>
+          <w:noProof/>
+        </w:rPr>
+        <w:t>3</w:t>
+      </w:r>
+      <w:r>
+        <w:rPr>
+          <w:noProof/>
+        </w:rPr>
+        <w:fldChar w:fldCharType="end"/>
+      </w:r>
+    </w:p>
+    <w:p>
+      <w:pPr>
+        <w:pStyle w:val="TOC2"/>
+        <w:tabs>
+          <w:tab w:val="right" w:leader="dot" w:pos="8290"/>
+        </w:tabs>
+        <w:spacing w:line="276" w:lineRule="auto"/>
+        <w:rPr>
+          <w:smallCaps w:val="0"/>
+          <w:noProof/>
+          <w:sz w:val="24"/>
+          <w:szCs w:val="24"/>
+          <w:lang w:eastAsia="ja-JP"/>
+        </w:rPr>
+      </w:pPr>
+      <w:r>
+        <w:rPr>
+          <w:noProof/>
+        </w:rPr>
+        <w:t>1.2 Stored Procedures</w:t>
+      </w:r>
+      <w:r>
+        <w:rPr>
+          <w:noProof/>
+        </w:rPr>
+        <w:tab/>
+      </w:r>
+      <w:r>
+        <w:rPr>
+          <w:noProof/>
+        </w:rPr>
+        <w:fldChar w:fldCharType="begin"/>
+      </w:r>
+      <w:r>
+        <w:rPr>
+          <w:noProof/>
+        </w:rPr>
+        <w:instrText xml:space="preserve"> PAGEREF _Toc278463646 \h </w:instrText>
+      </w:r>
+      <w:r>
+        <w:rPr>
+          <w:noProof/>
+        </w:rPr>
+      </w:r>
+      <w:r>
+        <w:rPr>
+          <w:noProof/>
+        </w:rPr>
+        <w:fldChar w:fldCharType="separate"/>
+      </w:r>
+      <w:r>
+        <w:rPr>
+          <w:noProof/>
+        </w:rPr>
+        <w:t>5</w:t>
+      </w:r>
+      <w:r>
+        <w:rPr>
+          <w:noProof/>
+        </w:rPr>
+        <w:fldChar w:fldCharType="end"/>
+      </w:r>
+    </w:p>
+    <w:p>
+      <w:pPr>
+        <w:pStyle w:val="TOC2"/>
+        <w:tabs>
+          <w:tab w:val="right" w:leader="dot" w:pos="8290"/>
+        </w:tabs>
+        <w:spacing w:line="276" w:lineRule="auto"/>
+        <w:rPr>
+          <w:smallCaps w:val="0"/>
+          <w:noProof/>
+          <w:sz w:val="24"/>
+          <w:szCs w:val="24"/>
+          <w:lang w:eastAsia="ja-JP"/>
+        </w:rPr>
+      </w:pPr>
+      <w:r>
+        <w:rPr>
+          <w:noProof/>
+        </w:rPr>
+        <w:t>1.3 Calendar</w:t>
+      </w:r>
+      <w:r>
+        <w:rPr>
+          <w:noProof/>
+        </w:rPr>
+        <w:tab/>
+      </w:r>
+      <w:r>
+        <w:rPr>
+          <w:noProof/>
+        </w:rPr>
+        <w:fldChar w:fldCharType="begin"/>
+      </w:r>
+      <w:r>
+        <w:rPr>
+          <w:noProof/>
+        </w:rPr>
+        <w:instrText xml:space="preserve"> PAGEREF _Toc278463647 \h </w:instrText>
+      </w:r>
+      <w:r>
+        <w:rPr>
+          <w:noProof/>
+        </w:rPr>
+      </w:r>
+      <w:r>
+        <w:rPr>
+          <w:noProof/>
+        </w:rPr>
+        <w:fldChar w:fldCharType="separate"/>
+      </w:r>
+      <w:r>
+        <w:rPr>
+          <w:noProof/>
+        </w:rPr>
+        <w:t>6</w:t>
+      </w:r>
+      <w:r>
+        <w:rPr>
+          <w:noProof/>
+        </w:rPr>
+        <w:fldChar w:fldCharType="end"/>
+      </w:r>
+    </w:p>
+    <w:p>
+      <w:pPr>
+        <w:pStyle w:val="TOC2"/>
+        <w:tabs>
+          <w:tab w:val="right" w:leader="dot" w:pos="8290"/>
+        </w:tabs>
+        <w:spacing w:line="276" w:lineRule="auto"/>
+        <w:rPr>
+          <w:smallCaps w:val="0"/>
+          <w:noProof/>
+          <w:sz w:val="24"/>
+          <w:szCs w:val="24"/>
+          <w:lang w:eastAsia="ja-JP"/>
+        </w:rPr>
+      </w:pPr>
+      <w:r>
+        <w:rPr>
+          <w:noProof/>
+        </w:rPr>
+        <w:t>1.4 Server</w:t>
+      </w:r>
+      <w:r>
+        <w:rPr>
+          <w:noProof/>
+        </w:rPr>
+        <w:tab/>
+      </w:r>
+      <w:r>
+        <w:rPr>
+          <w:noProof/>
+        </w:rPr>
+        <w:fldChar w:fldCharType="begin"/>
+      </w:r>
+      <w:r>
+        <w:rPr>
+          <w:noProof/>
+        </w:rPr>
+        <w:instrText xml:space="preserve"> PAGEREF _Toc278463648 \h </w:instrText>
+      </w:r>
+      <w:r>
+        <w:rPr>
+          <w:noProof/>
+        </w:rPr>
+      </w:r>
+      <w:r>
+        <w:rPr>
+          <w:noProof/>
+        </w:rPr>
+        <w:fldChar w:fldCharType="separate"/>
+      </w:r>
+      <w:r>
+        <w:rPr>
+          <w:noProof/>
+        </w:rPr>
+        <w:t>6</w:t>
+      </w:r>
+      <w:r>
+        <w:rPr>
+          <w:noProof/>
+        </w:rPr>
+        <w:fldChar w:fldCharType="end"/>
+      </w:r>
+    </w:p>
+    <w:p>
+      <w:pPr>
+        <w:pStyle w:val="TOC1"/>
+        <w:tabs>
+          <w:tab w:val="right" w:leader="dot" w:pos="8290"/>
+        </w:tabs>
+        <w:spacing w:line="276" w:lineRule="auto"/>
+        <w:rPr>
+          <w:b w:val="0"/>
+          <w:caps w:val="0"/>
+          <w:noProof/>
+          <w:sz w:val="24"/>
+          <w:szCs w:val="24"/>
+          <w:lang w:eastAsia="ja-JP"/>
+        </w:rPr>
+      </w:pPr>
+      <w:r>
+        <w:rPr>
+          <w:noProof/>
+        </w:rPr>
+        <w:t>2. Implementation</w:t>
+      </w:r>
+      <w:r>
+        <w:rPr>
+          <w:noProof/>
+        </w:rPr>
+        <w:tab/>
+      </w:r>
+      <w:r>
+        <w:rPr>
+          <w:noProof/>
+        </w:rPr>
+        <w:fldChar w:fldCharType="begin"/>
+      </w:r>
+      <w:r>
+        <w:rPr>
+          <w:noProof/>
+        </w:rPr>
+        <w:instrText xml:space="preserve"> PAGEREF _Toc278463649 \h </w:instrText>
+      </w:r>
+      <w:r>
+        <w:rPr>
+          <w:noProof/>
+        </w:rPr>
+      </w:r>
+      <w:r>
+        <w:rPr>
+          <w:noProof/>
+        </w:rPr>
+        <w:fldChar w:fldCharType="separate"/>
+      </w:r>
+      <w:r>
+        <w:rPr>
+          <w:noProof/>
+        </w:rPr>
+        <w:t>7</w:t>
+      </w:r>
+      <w:r>
+        <w:rPr>
+          <w:noProof/>
+        </w:rPr>
+        <w:fldChar w:fldCharType="end"/>
+      </w:r>
+    </w:p>
+    <w:p>
+      <w:pPr>
+        <w:pStyle w:val="TOC2"/>
+        <w:tabs>
+          <w:tab w:val="right" w:leader="dot" w:pos="8290"/>
+        </w:tabs>
+        <w:spacing w:line="276" w:lineRule="auto"/>
+        <w:rPr>
+          <w:smallCaps w:val="0"/>
+          <w:noProof/>
+          <w:sz w:val="24"/>
+          <w:szCs w:val="24"/>
+          <w:lang w:eastAsia="ja-JP"/>
+        </w:rPr>
+      </w:pPr>
+      <w:r>
+        <w:rPr>
+          <w:noProof/>
+        </w:rPr>
+        <w:t>2.1 Database</w:t>
+      </w:r>
+      <w:r>
+        <w:rPr>
+          <w:noProof/>
+        </w:rPr>
+        <w:tab/>
+      </w:r>
+      <w:r>
+        <w:rPr>
+          <w:noProof/>
+        </w:rPr>
+        <w:fldChar w:fldCharType="begin"/>
+      </w:r>
+      <w:r>
+        <w:rPr>
+          <w:noProof/>
+        </w:rPr>
+        <w:instrText xml:space="preserve"> PAGEREF _Toc278463650 \h </w:instrText>
+      </w:r>
+      <w:r>
+        <w:rPr>
+          <w:noProof/>
+        </w:rPr>
+      </w:r>
+      <w:r>
+        <w:rPr>
+          <w:noProof/>
+        </w:rPr>
+        <w:fldChar w:fldCharType="separate"/>
+      </w:r>
+      <w:r>
+        <w:rPr>
+          <w:noProof/>
+        </w:rPr>
+        <w:t>7</w:t>
+      </w:r>
+      <w:r>
+        <w:rPr>
+          <w:noProof/>
+        </w:rPr>
+        <w:fldChar w:fldCharType="end"/>
+      </w:r>
+    </w:p>
+    <w:p>
+      <w:pPr>
+        <w:pStyle w:val="TOC1"/>
+        <w:tabs>
+          <w:tab w:val="right" w:leader="dot" w:pos="8290"/>
+        </w:tabs>
+        <w:spacing w:line="276" w:lineRule="auto"/>
+        <w:rPr>
+          <w:b w:val="0"/>
+          <w:caps w:val="0"/>
+          <w:noProof/>
+          <w:sz w:val="24"/>
+          <w:szCs w:val="24"/>
+          <w:lang w:eastAsia="ja-JP"/>
+        </w:rPr>
+      </w:pPr>
+      <w:r>
+        <w:rPr>
+          <w:noProof/>
+        </w:rPr>
+        <w:t>3. Testing &amp; Evaluation</w:t>
+      </w:r>
+      <w:r>
+        <w:rPr>
+          <w:noProof/>
+        </w:rPr>
+        <w:tab/>
+      </w:r>
+      <w:r>
+        <w:rPr>
+          <w:noProof/>
+        </w:rPr>
+        <w:fldChar w:fldCharType="begin"/>
+      </w:r>
+      <w:r>
+        <w:rPr>
+          <w:noProof/>
+        </w:rPr>
+        <w:instrText xml:space="preserve"> PAGEREF _Toc278463651 \h </w:instrText>
+      </w:r>
+      <w:r>
+        <w:rPr>
+          <w:noProof/>
+        </w:rPr>
+      </w:r>
+      <w:r>
+        <w:rPr>
+          <w:noProof/>
+        </w:rPr>
+        <w:fldChar w:fldCharType="separate"/>
+      </w:r>
+      <w:r>
+        <w:rPr>
+          <w:noProof/>
+        </w:rPr>
+        <w:t>7</w:t>
+      </w:r>
+      <w:r>
+        <w:rPr>
+          <w:noProof/>
+        </w:rPr>
+        <w:fldChar w:fldCharType="end"/>
+      </w:r>
+    </w:p>
+    <w:p>
+      <w:pPr>
+        <w:pStyle w:val="TOC1"/>
+        <w:tabs>
+          <w:tab w:val="right" w:leader="dot" w:pos="8290"/>
+        </w:tabs>
+        <w:spacing w:line="276" w:lineRule="auto"/>
+        <w:rPr>
+          <w:b w:val="0"/>
+          <w:caps w:val="0"/>
+          <w:noProof/>
+          <w:sz w:val="24"/>
+          <w:szCs w:val="24"/>
+          <w:lang w:eastAsia="ja-JP"/>
+        </w:rPr>
+      </w:pPr>
+      <w:r>
+        <w:rPr>
+          <w:noProof/>
+        </w:rPr>
+        <w:t>References</w:t>
+      </w:r>
+      <w:r>
+        <w:rPr>
+          <w:noProof/>
+        </w:rPr>
+        <w:tab/>
+      </w:r>
+      <w:r>
+        <w:rPr>
+          <w:noProof/>
+        </w:rPr>
+        <w:fldChar w:fldCharType="begin"/>
+      </w:r>
+      <w:r>
+        <w:rPr>
+          <w:noProof/>
+        </w:rPr>
+        <w:instrText xml:space="preserve"> PAGEREF _Toc278463652 \h </w:instrText>
+      </w:r>
+      <w:r>
+        <w:rPr>
+          <w:noProof/>
+        </w:rPr>
+      </w:r>
+      <w:r>
+        <w:rPr>
+          <w:noProof/>
+        </w:rPr>
+        <w:fldChar w:fldCharType="separate"/>
+      </w:r>
+      <w:r>
+        <w:rPr>
+          <w:noProof/>
+        </w:rPr>
+        <w:t>8</w:t>
+      </w:r>
+      <w:r>
+        <w:rPr>
+          <w:noProof/>
+        </w:rPr>
+        <w:fldChar w:fldCharType="end"/>
+      </w:r>
+    </w:p>
+    <w:p>
+      <w:pPr>
+        <w:pStyle w:val="TOC1"/>
+        <w:tabs>
+          <w:tab w:val="right" w:leader="dot" w:pos="8290"/>
+        </w:tabs>
+        <w:spacing w:line="276" w:lineRule="auto"/>
+        <w:rPr>
+          <w:b w:val="0"/>
+          <w:caps w:val="0"/>
+          <w:noProof/>
+          <w:sz w:val="24"/>
+          <w:szCs w:val="24"/>
+          <w:lang w:eastAsia="ja-JP"/>
+        </w:rPr>
+      </w:pPr>
+      <w:r>
+        <w:rPr>
+          <w:noProof/>
+        </w:rPr>
+        <w:t>Bibliography</w:t>
+      </w:r>
+      <w:r>
+        <w:rPr>
+          <w:noProof/>
+        </w:rPr>
+        <w:tab/>
+      </w:r>
+      <w:r>
+        <w:rPr>
+          <w:noProof/>
+        </w:rPr>
+        <w:fldChar w:fldCharType="begin"/>
+      </w:r>
+      <w:r>
+        <w:rPr>
+          <w:noProof/>
+        </w:rPr>
+        <w:instrText xml:space="preserve"> PAGEREF _Toc278463653 \h </w:instrText>
+      </w:r>
+      <w:r>
+        <w:rPr>
+          <w:noProof/>
+        </w:rPr>
+      </w:r>
+      <w:r>
+        <w:rPr>
+          <w:noProof/>
+        </w:rPr>
+        <w:fldChar w:fldCharType="separate"/>
+      </w:r>
+      <w:r>
+        <w:rPr>
+          <w:noProof/>
+        </w:rPr>
+        <w:t>8</w:t>
+      </w:r>
+      <w:r>
+        <w:rPr>
+          <w:noProof/>
+        </w:rPr>
+        <w:fldChar w:fldCharType="end"/>
+      </w:r>
+    </w:p>
+    <w:p>
+      <w:pPr>
+        <w:spacing w:line="276" w:lineRule="auto"/>
+        <w:rPr>
+          <w:rFonts w:asciiTheme="majorHAnsi" w:eastAsiaTheme="majorEastAsia" w:hAnsiTheme="majorHAnsi" w:cstheme="majorBidi"/>
+          <w:b/>
+          <w:bCs/>
+          <w:color w:val="345A8A" w:themeColor="accent1" w:themeShade="B5"/>
+          <w:sz w:val="32"/>
+          <w:szCs w:val="32"/>
+        </w:rPr>
+      </w:pPr>
+      <w:r>
+        <w:fldChar w:fldCharType="end"/>
+      </w:r>
+      <w:r>
+        <w:br w:type="page"/>
+      </w:r>
+    </w:p>
+    <w:p>
+      <w:pPr>
         <w:pStyle w:val="Heading1"/>
-      </w:pPr>
+        <w:spacing w:line="276" w:lineRule="auto"/>
+      </w:pPr>
+      <w:bookmarkStart w:id="0" w:name="_Toc278463644"/>
       <w:r>
         <w:t xml:space="preserve">1. </w:t>
       </w:r>
       <w:r>
         <w:t>Design</w:t>
       </w:r>
+      <w:bookmarkEnd w:id="0"/>
     </w:p>
     <w:p>
       <w:pPr>
         <w:pStyle w:val="Heading2"/>
-      </w:pPr>
+        <w:spacing w:line="276" w:lineRule="auto"/>
+      </w:pPr>
+      <w:bookmarkStart w:id="1" w:name="_Toc278463645"/>
       <w:r>
         <w:t>1.1 Database</w:t>
       </w:r>
-    </w:p>
-    <w:p>
+      <w:bookmarkEnd w:id="1"/>
+    </w:p>
+    <w:p>
+      <w:pPr>
+        <w:spacing w:line="276" w:lineRule="auto"/>
+      </w:pPr>
       <w:r>
         <w:t xml:space="preserve">Using the specification provided for the NHS Shift Management system, the key aspects were extracted to assist in the design on an appropriate system. </w:t>
       </w:r>
     </w:p>
     <w:p>
+      <w:pPr>
+        <w:spacing w:line="276" w:lineRule="auto"/>
+      </w:pPr>
       <w:r>
         <w:t>The system needs to store multiple users, in which each user belongs to a specific level. The nature of the system is to manage users shifts; as such a table is required to store which shifts each staff member is working.</w:t>
       </w:r>
@@ -35,6 +986,9 @@
       </w:r>
     </w:p>
     <w:p>
+      <w:pPr>
+        <w:spacing w:line="276" w:lineRule="auto"/>
+      </w:pPr>
       <w:r>
         <w:t>With this in mind, a database structure was developed which fulfils all of these storage requirements</w:t>
       </w:r>
@@ -48,9 +1002,14 @@
         <w:t xml:space="preserve"> Figure 1 shows a visual representation of the database structure. </w:t>
       </w:r>
     </w:p>
-    <w:p/>
-    <w:p>
-      <w:pPr>
+    <w:p>
+      <w:pPr>
+        <w:spacing w:line="276" w:lineRule="auto"/>
+      </w:pPr>
+    </w:p>
+    <w:p>
+      <w:pPr>
+        <w:spacing w:line="276" w:lineRule="auto"/>
         <w:rPr>
           <w:rFonts w:asciiTheme="majorHAnsi" w:eastAsiaTheme="majorEastAsia" w:hAnsiTheme="majorHAnsi" w:cstheme="majorBidi"/>
           <w:b/>
@@ -83,7 +1042,7 @@
                     </pic:cNvPicPr>
                   </pic:nvPicPr>
                   <pic:blipFill>
-                    <a:blip r:embed="rId7">
+                    <a:blip r:embed="rId8">
                       <a:extLst>
                         <a:ext uri="{28A0092B-C50C-407E-A947-70E740481C1C}">
                           <a14:useLocalDpi xmlns:a14="http://schemas.microsoft.com/office/drawing/2010/main" val="0"/>
@@ -117,6 +1076,7 @@
     </w:p>
     <w:p>
       <w:pPr>
+        <w:spacing w:line="276" w:lineRule="auto"/>
         <w:rPr>
           <w:sz w:val="16"/>
           <w:szCs w:val="16"/>
@@ -132,49 +1092,70 @@
     </w:p>
     <w:p>
       <w:pPr>
+        <w:spacing w:line="276" w:lineRule="auto"/>
         <w:rPr>
           <w:sz w:val="16"/>
           <w:szCs w:val="16"/>
         </w:rPr>
       </w:pPr>
     </w:p>
-    <w:p/>
-    <w:p>
-      <w:pPr>
-        <w:rPr>
-          <w:rFonts w:asciiTheme="majorHAnsi" w:eastAsiaTheme="majorEastAsia" w:hAnsiTheme="majorHAnsi" w:cstheme="majorBidi"/>
+    <w:p>
+      <w:pPr>
+        <w:spacing w:line="276" w:lineRule="auto"/>
+      </w:pPr>
+    </w:p>
+    <w:p>
+      <w:pPr>
+        <w:spacing w:line="276" w:lineRule="auto"/>
+      </w:pPr>
+      <w:r>
+        <w:t>The users table (table 1) contains all of the user information, including the personal information, in one central location. There is a NHS staffID column that connects the staff member to their main NHS account. The levelID links the staff member to a specific staffing level.</w:t>
+      </w:r>
+    </w:p>
+    <w:p>
+      <w:pPr>
+        <w:spacing w:line="276" w:lineRule="auto"/>
+      </w:pPr>
+      <w:r>
+        <w:t>The password field will store passwords that have been hashed, to prevent plain text passwords getting stored in the database.</w:t>
+      </w:r>
+    </w:p>
+    <w:p>
+      <w:pPr>
+        <w:spacing w:line="276" w:lineRule="auto"/>
+      </w:pPr>
+      <w:r>
+        <w:t>The email field is the users personal email address, and bears no relation to the email which is used in order to log into the system.</w:t>
+      </w:r>
+    </w:p>
+    <w:p>
+      <w:pPr>
+        <w:spacing w:line="276" w:lineRule="auto"/>
+      </w:pPr>
+    </w:p>
+    <w:p>
+      <w:pPr>
+        <w:spacing w:line="276" w:lineRule="auto"/>
+      </w:pPr>
+    </w:p>
+    <w:p>
+      <w:pPr>
+        <w:spacing w:line="276" w:lineRule="auto"/>
+        <w:jc w:val="center"/>
+        <w:rPr>
           <w:b/>
-          <w:bCs/>
-          <w:color w:val="4F81BD" w:themeColor="accent1"/>
-          <w:sz w:val="16"/>
-          <w:szCs w:val="16"/>
-        </w:rPr>
-      </w:pPr>
-    </w:p>
-    <w:p/>
-    <w:p>
-      <w:r>
-        <w:t>The users table (table 1) contains all of the user information, including the personal information, in one central location. There is a NHS staffID column that connects the staff member to their main NHS account. The levelID links the staff member to a specific staffing level.</w:t>
-      </w:r>
-    </w:p>
-    <w:p/>
-    <w:p/>
-    <w:p>
-      <w:pPr>
-        <w:jc w:val="center"/>
+        </w:rPr>
+      </w:pPr>
+      <w:r>
         <w:rPr>
           <w:b/>
         </w:rPr>
-      </w:pPr>
-      <w:r>
-        <w:rPr>
-          <w:b/>
-        </w:rPr>
         <w:t>Table 1 – Users Table Data Dictionary</w:t>
       </w:r>
     </w:p>
     <w:p>
       <w:pPr>
+        <w:spacing w:line="276" w:lineRule="auto"/>
         <w:jc w:val="center"/>
         <w:rPr>
           <w:b/>
@@ -203,6 +1184,7 @@
           </w:tcPr>
           <w:p>
             <w:pPr>
+              <w:spacing w:line="276" w:lineRule="auto"/>
               <w:rPr>
                 <w:u w:val="single"/>
               </w:rPr>
@@ -221,6 +1203,7 @@
           </w:tcPr>
           <w:p>
             <w:pPr>
+              <w:spacing w:line="276" w:lineRule="auto"/>
               <w:rPr>
                 <w:u w:val="single"/>
               </w:rPr>
@@ -239,6 +1222,7 @@
           </w:tcPr>
           <w:p>
             <w:pPr>
+              <w:spacing w:line="276" w:lineRule="auto"/>
               <w:rPr>
                 <w:u w:val="single"/>
               </w:rPr>
@@ -257,6 +1241,7 @@
           </w:tcPr>
           <w:p>
             <w:pPr>
+              <w:spacing w:line="276" w:lineRule="auto"/>
               <w:rPr>
                 <w:u w:val="single"/>
               </w:rPr>
@@ -275,6 +1260,7 @@
           </w:tcPr>
           <w:p>
             <w:pPr>
+              <w:spacing w:line="276" w:lineRule="auto"/>
               <w:rPr>
                 <w:u w:val="single"/>
               </w:rPr>
@@ -293,6 +1279,7 @@
           </w:tcPr>
           <w:p>
             <w:pPr>
+              <w:spacing w:line="276" w:lineRule="auto"/>
               <w:rPr>
                 <w:u w:val="single"/>
               </w:rPr>
@@ -311,6 +1298,7 @@
           </w:tcPr>
           <w:p>
             <w:pPr>
+              <w:spacing w:line="276" w:lineRule="auto"/>
               <w:rPr>
                 <w:u w:val="single"/>
               </w:rPr>
@@ -330,6 +1318,9 @@
             <w:tcW w:w="959" w:type="dxa"/>
           </w:tcPr>
           <w:p>
+            <w:pPr>
+              <w:spacing w:line="276" w:lineRule="auto"/>
+            </w:pPr>
             <w:r>
               <w:t>The unique, auto incrementing userID</w:t>
             </w:r>
@@ -340,6 +1331,9 @@
             <w:tcW w:w="1753" w:type="dxa"/>
           </w:tcPr>
           <w:p>
+            <w:pPr>
+              <w:spacing w:line="276" w:lineRule="auto"/>
+            </w:pPr>
             <w:r>
               <w:t>userID</w:t>
             </w:r>
@@ -350,6 +1344,9 @@
             <w:tcW w:w="1199" w:type="dxa"/>
           </w:tcPr>
           <w:p>
+            <w:pPr>
+              <w:spacing w:line="276" w:lineRule="auto"/>
+            </w:pPr>
             <w:r>
               <w:t>int</w:t>
             </w:r>
@@ -359,13 +1356,20 @@
           <w:tcPr>
             <w:tcW w:w="1156" w:type="dxa"/>
           </w:tcPr>
-          <w:p/>
+          <w:p>
+            <w:pPr>
+              <w:spacing w:line="276" w:lineRule="auto"/>
+            </w:pPr>
+          </w:p>
         </w:tc>
         <w:tc>
           <w:tcPr>
             <w:tcW w:w="1233" w:type="dxa"/>
           </w:tcPr>
           <w:p>
+            <w:pPr>
+              <w:spacing w:line="276" w:lineRule="auto"/>
+            </w:pPr>
             <w:r>
               <w:t>False</w:t>
             </w:r>
@@ -376,6 +1380,9 @@
             <w:tcW w:w="1038" w:type="dxa"/>
           </w:tcPr>
           <w:p>
+            <w:pPr>
+              <w:spacing w:line="276" w:lineRule="auto"/>
+            </w:pPr>
             <w:r>
               <w:t>True</w:t>
             </w:r>
@@ -386,6 +1393,9 @@
             <w:tcW w:w="1178" w:type="dxa"/>
           </w:tcPr>
           <w:p>
+            <w:pPr>
+              <w:spacing w:line="276" w:lineRule="auto"/>
+            </w:pPr>
             <w:r>
               <w:t>Primary</w:t>
             </w:r>
@@ -398,6 +1408,9 @@
             <w:tcW w:w="959" w:type="dxa"/>
           </w:tcPr>
           <w:p>
+            <w:pPr>
+              <w:spacing w:line="276" w:lineRule="auto"/>
+            </w:pPr>
             <w:r>
               <w:t>Staff members surname</w:t>
             </w:r>
@@ -408,6 +1421,9 @@
             <w:tcW w:w="1753" w:type="dxa"/>
           </w:tcPr>
           <w:p>
+            <w:pPr>
+              <w:spacing w:line="276" w:lineRule="auto"/>
+            </w:pPr>
             <w:r>
               <w:t>surname</w:t>
             </w:r>
@@ -418,6 +1434,9 @@
             <w:tcW w:w="1199" w:type="dxa"/>
           </w:tcPr>
           <w:p>
+            <w:pPr>
+              <w:spacing w:line="276" w:lineRule="auto"/>
+            </w:pPr>
             <w:r>
               <w:t>varchar</w:t>
             </w:r>
@@ -428,6 +1447,9 @@
             <w:tcW w:w="1156" w:type="dxa"/>
           </w:tcPr>
           <w:p>
+            <w:pPr>
+              <w:spacing w:line="276" w:lineRule="auto"/>
+            </w:pPr>
             <w:r>
               <w:t>200</w:t>
             </w:r>
@@ -438,6 +1460,9 @@
             <w:tcW w:w="1233" w:type="dxa"/>
           </w:tcPr>
           <w:p>
+            <w:pPr>
+              <w:spacing w:line="276" w:lineRule="auto"/>
+            </w:pPr>
             <w:r>
               <w:t>False</w:t>
             </w:r>
@@ -448,6 +1473,9 @@
             <w:tcW w:w="1038" w:type="dxa"/>
           </w:tcPr>
           <w:p>
+            <w:pPr>
+              <w:spacing w:line="276" w:lineRule="auto"/>
+            </w:pPr>
             <w:r>
               <w:t>False</w:t>
             </w:r>
@@ -457,7 +1485,11 @@
           <w:tcPr>
             <w:tcW w:w="1178" w:type="dxa"/>
           </w:tcPr>
-          <w:p/>
+          <w:p>
+            <w:pPr>
+              <w:spacing w:line="276" w:lineRule="auto"/>
+            </w:pPr>
+          </w:p>
         </w:tc>
       </w:tr>
       <w:tr>
@@ -466,6 +1498,9 @@
             <w:tcW w:w="959" w:type="dxa"/>
           </w:tcPr>
           <w:p>
+            <w:pPr>
+              <w:spacing w:line="276" w:lineRule="auto"/>
+            </w:pPr>
             <w:r>
               <w:t>Staff members forename</w:t>
             </w:r>
@@ -476,6 +1511,9 @@
             <w:tcW w:w="1753" w:type="dxa"/>
           </w:tcPr>
           <w:p>
+            <w:pPr>
+              <w:spacing w:line="276" w:lineRule="auto"/>
+            </w:pPr>
             <w:r>
               <w:t>forename</w:t>
             </w:r>
@@ -486,6 +1524,9 @@
             <w:tcW w:w="1199" w:type="dxa"/>
           </w:tcPr>
           <w:p>
+            <w:pPr>
+              <w:spacing w:line="276" w:lineRule="auto"/>
+            </w:pPr>
             <w:r>
               <w:t>varchar</w:t>
             </w:r>
@@ -496,6 +1537,9 @@
             <w:tcW w:w="1156" w:type="dxa"/>
           </w:tcPr>
           <w:p>
+            <w:pPr>
+              <w:spacing w:line="276" w:lineRule="auto"/>
+            </w:pPr>
             <w:r>
               <w:t>200</w:t>
             </w:r>
@@ -506,6 +1550,9 @@
             <w:tcW w:w="1233" w:type="dxa"/>
           </w:tcPr>
           <w:p>
+            <w:pPr>
+              <w:spacing w:line="276" w:lineRule="auto"/>
+            </w:pPr>
             <w:r>
               <w:t>False</w:t>
             </w:r>
@@ -516,6 +1563,9 @@
             <w:tcW w:w="1038" w:type="dxa"/>
           </w:tcPr>
           <w:p>
+            <w:pPr>
+              <w:spacing w:line="276" w:lineRule="auto"/>
+            </w:pPr>
             <w:r>
               <w:t>False</w:t>
             </w:r>
@@ -525,7 +1575,11 @@
           <w:tcPr>
             <w:tcW w:w="1178" w:type="dxa"/>
           </w:tcPr>
-          <w:p/>
+          <w:p>
+            <w:pPr>
+              <w:spacing w:line="276" w:lineRule="auto"/>
+            </w:pPr>
+          </w:p>
         </w:tc>
       </w:tr>
       <w:tr>
@@ -534,8 +1588,10 @@
             <w:tcW w:w="959" w:type="dxa"/>
           </w:tcPr>
           <w:p>
-            <w:r>
-              <w:lastRenderedPageBreak/>
+            <w:pPr>
+              <w:spacing w:line="276" w:lineRule="auto"/>
+            </w:pPr>
+            <w:r>
               <w:t>Encrypted Password</w:t>
             </w:r>
           </w:p>
@@ -545,6 +1601,9 @@
             <w:tcW w:w="1753" w:type="dxa"/>
           </w:tcPr>
           <w:p>
+            <w:pPr>
+              <w:spacing w:line="276" w:lineRule="auto"/>
+            </w:pPr>
             <w:r>
               <w:t>password</w:t>
             </w:r>
@@ -554,31 +1613,60 @@
           <w:tcPr>
             <w:tcW w:w="1199" w:type="dxa"/>
           </w:tcPr>
-          <w:p/>
+          <w:p>
+            <w:pPr>
+              <w:spacing w:line="276" w:lineRule="auto"/>
+            </w:pPr>
+            <w:r>
+              <w:t>varchar</w:t>
+            </w:r>
+          </w:p>
         </w:tc>
         <w:tc>
           <w:tcPr>
             <w:tcW w:w="1156" w:type="dxa"/>
           </w:tcPr>
-          <w:p/>
+          <w:p>
+            <w:pPr>
+              <w:spacing w:line="276" w:lineRule="auto"/>
+            </w:pPr>
+          </w:p>
         </w:tc>
         <w:tc>
           <w:tcPr>
             <w:tcW w:w="1233" w:type="dxa"/>
           </w:tcPr>
-          <w:p/>
+          <w:p>
+            <w:pPr>
+              <w:spacing w:line="276" w:lineRule="auto"/>
+            </w:pPr>
+            <w:r>
+              <w:t>False</w:t>
+            </w:r>
+          </w:p>
         </w:tc>
         <w:tc>
           <w:tcPr>
             <w:tcW w:w="1038" w:type="dxa"/>
           </w:tcPr>
-          <w:p/>
+          <w:p>
+            <w:pPr>
+              <w:spacing w:line="276" w:lineRule="auto"/>
+            </w:pPr>
+            <w:r>
+              <w:t>False</w:t>
+            </w:r>
+          </w:p>
         </w:tc>
         <w:tc>
           <w:tcPr>
             <w:tcW w:w="1178" w:type="dxa"/>
           </w:tcPr>
-          <w:p/>
+          <w:p>
+            <w:pPr>
+              <w:spacing w:line="276" w:lineRule="auto"/>
+            </w:pPr>
+          </w:p>
         </w:tc>
       </w:tr>
       <w:tr>
@@ -587,6 +1675,9 @@
             <w:tcW w:w="959" w:type="dxa"/>
           </w:tcPr>
           <w:p>
+            <w:pPr>
+              <w:spacing w:line="276" w:lineRule="auto"/>
+            </w:pPr>
             <w:r>
               <w:t>Staff levelID</w:t>
             </w:r>
@@ -597,6 +1688,9 @@
             <w:tcW w:w="1753" w:type="dxa"/>
           </w:tcPr>
           <w:p>
+            <w:pPr>
+              <w:spacing w:line="276" w:lineRule="auto"/>
+            </w:pPr>
             <w:r>
               <w:t>levelID</w:t>
             </w:r>
@@ -607,6 +1701,9 @@
             <w:tcW w:w="1199" w:type="dxa"/>
           </w:tcPr>
           <w:p>
+            <w:pPr>
+              <w:spacing w:line="276" w:lineRule="auto"/>
+            </w:pPr>
             <w:r>
               <w:t>int</w:t>
             </w:r>
@@ -616,13 +1713,20 @@
           <w:tcPr>
             <w:tcW w:w="1156" w:type="dxa"/>
           </w:tcPr>
-          <w:p/>
+          <w:p>
+            <w:pPr>
+              <w:spacing w:line="276" w:lineRule="auto"/>
+            </w:pPr>
+          </w:p>
         </w:tc>
         <w:tc>
           <w:tcPr>
             <w:tcW w:w="1233" w:type="dxa"/>
           </w:tcPr>
           <w:p>
+            <w:pPr>
+              <w:spacing w:line="276" w:lineRule="auto"/>
+            </w:pPr>
             <w:r>
               <w:t>False</w:t>
             </w:r>
@@ -633,6 +1737,9 @@
             <w:tcW w:w="1038" w:type="dxa"/>
           </w:tcPr>
           <w:p>
+            <w:pPr>
+              <w:spacing w:line="276" w:lineRule="auto"/>
+            </w:pPr>
             <w:r>
               <w:t>False</w:t>
             </w:r>
@@ -643,6 +1750,9 @@
             <w:tcW w:w="1178" w:type="dxa"/>
           </w:tcPr>
           <w:p>
+            <w:pPr>
+              <w:spacing w:line="276" w:lineRule="auto"/>
+            </w:pPr>
             <w:r>
               <w:t>Foreign (levels)</w:t>
             </w:r>
@@ -655,6 +1765,9 @@
             <w:tcW w:w="959" w:type="dxa"/>
           </w:tcPr>
           <w:p>
+            <w:pPr>
+              <w:spacing w:line="276" w:lineRule="auto"/>
+            </w:pPr>
             <w:r>
               <w:t>Staff NHS ID</w:t>
             </w:r>
@@ -665,6 +1778,9 @@
             <w:tcW w:w="1753" w:type="dxa"/>
           </w:tcPr>
           <w:p>
+            <w:pPr>
+              <w:spacing w:line="276" w:lineRule="auto"/>
+            </w:pPr>
             <w:r>
               <w:t>staffID</w:t>
             </w:r>
@@ -675,6 +1791,9 @@
             <w:tcW w:w="1199" w:type="dxa"/>
           </w:tcPr>
           <w:p>
+            <w:pPr>
+              <w:spacing w:line="276" w:lineRule="auto"/>
+            </w:pPr>
             <w:r>
               <w:t>int</w:t>
             </w:r>
@@ -684,13 +1803,20 @@
           <w:tcPr>
             <w:tcW w:w="1156" w:type="dxa"/>
           </w:tcPr>
-          <w:p/>
+          <w:p>
+            <w:pPr>
+              <w:spacing w:line="276" w:lineRule="auto"/>
+            </w:pPr>
+          </w:p>
         </w:tc>
         <w:tc>
           <w:tcPr>
             <w:tcW w:w="1233" w:type="dxa"/>
           </w:tcPr>
           <w:p>
+            <w:pPr>
+              <w:spacing w:line="276" w:lineRule="auto"/>
+            </w:pPr>
             <w:r>
               <w:t>False</w:t>
             </w:r>
@@ -701,6 +1827,9 @@
             <w:tcW w:w="1038" w:type="dxa"/>
           </w:tcPr>
           <w:p>
+            <w:pPr>
+              <w:spacing w:line="276" w:lineRule="auto"/>
+            </w:pPr>
             <w:r>
               <w:t>True</w:t>
             </w:r>
@@ -710,7 +1839,11 @@
           <w:tcPr>
             <w:tcW w:w="1178" w:type="dxa"/>
           </w:tcPr>
-          <w:p/>
+          <w:p>
+            <w:pPr>
+              <w:spacing w:line="276" w:lineRule="auto"/>
+            </w:pPr>
+          </w:p>
         </w:tc>
       </w:tr>
       <w:tr>
@@ -719,6 +1852,9 @@
             <w:tcW w:w="959" w:type="dxa"/>
           </w:tcPr>
           <w:p>
+            <w:pPr>
+              <w:spacing w:line="276" w:lineRule="auto"/>
+            </w:pPr>
             <w:r>
               <w:t>Personal email address</w:t>
             </w:r>
@@ -729,6 +1865,9 @@
             <w:tcW w:w="1753" w:type="dxa"/>
           </w:tcPr>
           <w:p>
+            <w:pPr>
+              <w:spacing w:line="276" w:lineRule="auto"/>
+            </w:pPr>
             <w:r>
               <w:t>emailAddress</w:t>
             </w:r>
@@ -739,6 +1878,9 @@
             <w:tcW w:w="1199" w:type="dxa"/>
           </w:tcPr>
           <w:p>
+            <w:pPr>
+              <w:spacing w:line="276" w:lineRule="auto"/>
+            </w:pPr>
             <w:r>
               <w:t>varchar</w:t>
             </w:r>
@@ -749,6 +1891,9 @@
             <w:tcW w:w="1156" w:type="dxa"/>
           </w:tcPr>
           <w:p>
+            <w:pPr>
+              <w:spacing w:line="276" w:lineRule="auto"/>
+            </w:pPr>
             <w:r>
               <w:t>100</w:t>
             </w:r>
@@ -759,6 +1904,9 @@
             <w:tcW w:w="1233" w:type="dxa"/>
           </w:tcPr>
           <w:p>
+            <w:pPr>
+              <w:spacing w:line="276" w:lineRule="auto"/>
+            </w:pPr>
             <w:r>
               <w:t>True</w:t>
             </w:r>
@@ -769,6 +1917,9 @@
             <w:tcW w:w="1038" w:type="dxa"/>
           </w:tcPr>
           <w:p>
+            <w:pPr>
+              <w:spacing w:line="276" w:lineRule="auto"/>
+            </w:pPr>
             <w:r>
               <w:t>False</w:t>
             </w:r>
@@ -778,7 +1929,11 @@
           <w:tcPr>
             <w:tcW w:w="1178" w:type="dxa"/>
           </w:tcPr>
-          <w:p/>
+          <w:p>
+            <w:pPr>
+              <w:spacing w:line="276" w:lineRule="auto"/>
+            </w:pPr>
+          </w:p>
         </w:tc>
       </w:tr>
       <w:tr>
@@ -787,6 +1942,9 @@
             <w:tcW w:w="959" w:type="dxa"/>
           </w:tcPr>
           <w:p>
+            <w:pPr>
+              <w:spacing w:line="276" w:lineRule="auto"/>
+            </w:pPr>
             <w:r>
               <w:t>Personal phone number</w:t>
             </w:r>
@@ -797,6 +1955,9 @@
             <w:tcW w:w="1753" w:type="dxa"/>
           </w:tcPr>
           <w:p>
+            <w:pPr>
+              <w:spacing w:line="276" w:lineRule="auto"/>
+            </w:pPr>
             <w:r>
               <w:t>phoneNumber</w:t>
             </w:r>
@@ -807,6 +1968,9 @@
             <w:tcW w:w="1199" w:type="dxa"/>
           </w:tcPr>
           <w:p>
+            <w:pPr>
+              <w:spacing w:line="276" w:lineRule="auto"/>
+            </w:pPr>
             <w:r>
               <w:t>varchar</w:t>
             </w:r>
@@ -817,6 +1981,9 @@
             <w:tcW w:w="1156" w:type="dxa"/>
           </w:tcPr>
           <w:p>
+            <w:pPr>
+              <w:spacing w:line="276" w:lineRule="auto"/>
+            </w:pPr>
             <w:r>
               <w:t>14</w:t>
             </w:r>
@@ -827,6 +1994,9 @@
             <w:tcW w:w="1233" w:type="dxa"/>
           </w:tcPr>
           <w:p>
+            <w:pPr>
+              <w:spacing w:line="276" w:lineRule="auto"/>
+            </w:pPr>
             <w:r>
               <w:t>True</w:t>
             </w:r>
@@ -837,6 +2007,9 @@
             <w:tcW w:w="1038" w:type="dxa"/>
           </w:tcPr>
           <w:p>
+            <w:pPr>
+              <w:spacing w:line="276" w:lineRule="auto"/>
+            </w:pPr>
             <w:r>
               <w:t>False</w:t>
             </w:r>
@@ -846,7 +2019,11 @@
           <w:tcPr>
             <w:tcW w:w="1178" w:type="dxa"/>
           </w:tcPr>
-          <w:p/>
+          <w:p>
+            <w:pPr>
+              <w:spacing w:line="276" w:lineRule="auto"/>
+            </w:pPr>
+          </w:p>
         </w:tc>
       </w:tr>
       <w:tr>
@@ -855,6 +2032,9 @@
             <w:tcW w:w="959" w:type="dxa"/>
           </w:tcPr>
           <w:p>
+            <w:pPr>
+              <w:spacing w:line="276" w:lineRule="auto"/>
+            </w:pPr>
             <w:r>
               <w:t>Personal address</w:t>
             </w:r>
@@ -865,6 +2045,9 @@
             <w:tcW w:w="1753" w:type="dxa"/>
           </w:tcPr>
           <w:p>
+            <w:pPr>
+              <w:spacing w:line="276" w:lineRule="auto"/>
+            </w:pPr>
             <w:r>
               <w:t>Address1</w:t>
             </w:r>
@@ -875,6 +2058,9 @@
             <w:tcW w:w="1199" w:type="dxa"/>
           </w:tcPr>
           <w:p>
+            <w:pPr>
+              <w:spacing w:line="276" w:lineRule="auto"/>
+            </w:pPr>
             <w:r>
               <w:t>varchar</w:t>
             </w:r>
@@ -885,6 +2071,9 @@
             <w:tcW w:w="1156" w:type="dxa"/>
           </w:tcPr>
           <w:p>
+            <w:pPr>
+              <w:spacing w:line="276" w:lineRule="auto"/>
+            </w:pPr>
             <w:r>
               <w:t>100</w:t>
             </w:r>
@@ -895,6 +2084,9 @@
             <w:tcW w:w="1233" w:type="dxa"/>
           </w:tcPr>
           <w:p>
+            <w:pPr>
+              <w:spacing w:line="276" w:lineRule="auto"/>
+            </w:pPr>
             <w:r>
               <w:t>True</w:t>
             </w:r>
@@ -905,6 +2097,9 @@
             <w:tcW w:w="1038" w:type="dxa"/>
           </w:tcPr>
           <w:p>
+            <w:pPr>
+              <w:spacing w:line="276" w:lineRule="auto"/>
+            </w:pPr>
             <w:r>
               <w:t>False</w:t>
             </w:r>
@@ -914,7 +2109,11 @@
           <w:tcPr>
             <w:tcW w:w="1178" w:type="dxa"/>
           </w:tcPr>
-          <w:p/>
+          <w:p>
+            <w:pPr>
+              <w:spacing w:line="276" w:lineRule="auto"/>
+            </w:pPr>
+          </w:p>
         </w:tc>
       </w:tr>
       <w:tr>
@@ -923,6 +2122,9 @@
             <w:tcW w:w="959" w:type="dxa"/>
           </w:tcPr>
           <w:p>
+            <w:pPr>
+              <w:spacing w:line="276" w:lineRule="auto"/>
+            </w:pPr>
             <w:r>
               <w:t>Personal address</w:t>
             </w:r>
@@ -933,6 +2135,9 @@
             <w:tcW w:w="1753" w:type="dxa"/>
           </w:tcPr>
           <w:p>
+            <w:pPr>
+              <w:spacing w:line="276" w:lineRule="auto"/>
+            </w:pPr>
             <w:r>
               <w:t>Address2</w:t>
             </w:r>
@@ -943,6 +2148,9 @@
             <w:tcW w:w="1199" w:type="dxa"/>
           </w:tcPr>
           <w:p>
+            <w:pPr>
+              <w:spacing w:line="276" w:lineRule="auto"/>
+            </w:pPr>
             <w:r>
               <w:t>varchar</w:t>
             </w:r>
@@ -953,6 +2161,9 @@
             <w:tcW w:w="1156" w:type="dxa"/>
           </w:tcPr>
           <w:p>
+            <w:pPr>
+              <w:spacing w:line="276" w:lineRule="auto"/>
+            </w:pPr>
             <w:r>
               <w:t>100</w:t>
             </w:r>
@@ -963,6 +2174,9 @@
             <w:tcW w:w="1233" w:type="dxa"/>
           </w:tcPr>
           <w:p>
+            <w:pPr>
+              <w:spacing w:line="276" w:lineRule="auto"/>
+            </w:pPr>
             <w:r>
               <w:t>True</w:t>
             </w:r>
@@ -973,6 +2187,9 @@
             <w:tcW w:w="1038" w:type="dxa"/>
           </w:tcPr>
           <w:p>
+            <w:pPr>
+              <w:spacing w:line="276" w:lineRule="auto"/>
+            </w:pPr>
             <w:r>
               <w:t>False</w:t>
             </w:r>
@@ -982,7 +2199,11 @@
           <w:tcPr>
             <w:tcW w:w="1178" w:type="dxa"/>
           </w:tcPr>
-          <w:p/>
+          <w:p>
+            <w:pPr>
+              <w:spacing w:line="276" w:lineRule="auto"/>
+            </w:pPr>
+          </w:p>
         </w:tc>
       </w:tr>
       <w:tr>
@@ -991,6 +2212,9 @@
             <w:tcW w:w="959" w:type="dxa"/>
           </w:tcPr>
           <w:p>
+            <w:pPr>
+              <w:spacing w:line="276" w:lineRule="auto"/>
+            </w:pPr>
             <w:r>
               <w:t>Personal a</w:t>
             </w:r>
@@ -1004,6 +2228,9 @@
             <w:tcW w:w="1753" w:type="dxa"/>
           </w:tcPr>
           <w:p>
+            <w:pPr>
+              <w:spacing w:line="276" w:lineRule="auto"/>
+            </w:pPr>
             <w:r>
               <w:t>City</w:t>
             </w:r>
@@ -1014,6 +2241,9 @@
             <w:tcW w:w="1199" w:type="dxa"/>
           </w:tcPr>
           <w:p>
+            <w:pPr>
+              <w:spacing w:line="276" w:lineRule="auto"/>
+            </w:pPr>
             <w:r>
               <w:t>varchar</w:t>
             </w:r>
@@ -1024,6 +2254,9 @@
             <w:tcW w:w="1156" w:type="dxa"/>
           </w:tcPr>
           <w:p>
+            <w:pPr>
+              <w:spacing w:line="276" w:lineRule="auto"/>
+            </w:pPr>
             <w:r>
               <w:t>100</w:t>
             </w:r>
@@ -1034,6 +2267,9 @@
             <w:tcW w:w="1233" w:type="dxa"/>
           </w:tcPr>
           <w:p>
+            <w:pPr>
+              <w:spacing w:line="276" w:lineRule="auto"/>
+            </w:pPr>
             <w:r>
               <w:t>True</w:t>
             </w:r>
@@ -1044,6 +2280,9 @@
             <w:tcW w:w="1038" w:type="dxa"/>
           </w:tcPr>
           <w:p>
+            <w:pPr>
+              <w:spacing w:line="276" w:lineRule="auto"/>
+            </w:pPr>
             <w:r>
               <w:t>False</w:t>
             </w:r>
@@ -1053,7 +2292,11 @@
           <w:tcPr>
             <w:tcW w:w="1178" w:type="dxa"/>
           </w:tcPr>
-          <w:p/>
+          <w:p>
+            <w:pPr>
+              <w:spacing w:line="276" w:lineRule="auto"/>
+            </w:pPr>
+          </w:p>
         </w:tc>
       </w:tr>
       <w:tr>
@@ -1062,6 +2305,9 @@
             <w:tcW w:w="959" w:type="dxa"/>
           </w:tcPr>
           <w:p>
+            <w:pPr>
+              <w:spacing w:line="276" w:lineRule="auto"/>
+            </w:pPr>
             <w:r>
               <w:t>Personal address</w:t>
             </w:r>
@@ -1072,6 +2318,9 @@
             <w:tcW w:w="1753" w:type="dxa"/>
           </w:tcPr>
           <w:p>
+            <w:pPr>
+              <w:spacing w:line="276" w:lineRule="auto"/>
+            </w:pPr>
             <w:r>
               <w:t>postcode</w:t>
             </w:r>
@@ -1082,6 +2331,9 @@
             <w:tcW w:w="1199" w:type="dxa"/>
           </w:tcPr>
           <w:p>
+            <w:pPr>
+              <w:spacing w:line="276" w:lineRule="auto"/>
+            </w:pPr>
             <w:r>
               <w:t>varchar</w:t>
             </w:r>
@@ -1092,6 +2344,9 @@
             <w:tcW w:w="1156" w:type="dxa"/>
           </w:tcPr>
           <w:p>
+            <w:pPr>
+              <w:spacing w:line="276" w:lineRule="auto"/>
+            </w:pPr>
             <w:r>
               <w:t>9</w:t>
             </w:r>
@@ -1102,6 +2357,9 @@
             <w:tcW w:w="1233" w:type="dxa"/>
           </w:tcPr>
           <w:p>
+            <w:pPr>
+              <w:spacing w:line="276" w:lineRule="auto"/>
+            </w:pPr>
             <w:r>
               <w:t>True</w:t>
             </w:r>
@@ -1112,6 +2370,9 @@
             <w:tcW w:w="1038" w:type="dxa"/>
           </w:tcPr>
           <w:p>
+            <w:pPr>
+              <w:spacing w:line="276" w:lineRule="auto"/>
+            </w:pPr>
             <w:r>
               <w:t>False</w:t>
             </w:r>
@@ -1121,42 +2382,73 @@
           <w:tcPr>
             <w:tcW w:w="1178" w:type="dxa"/>
           </w:tcPr>
-          <w:p/>
+          <w:p>
+            <w:pPr>
+              <w:spacing w:line="276" w:lineRule="auto"/>
+            </w:pPr>
+          </w:p>
         </w:tc>
       </w:tr>
     </w:tbl>
     <w:p>
       <w:pPr>
+        <w:spacing w:line="276" w:lineRule="auto"/>
         <w:rPr>
           <w:u w:val="single"/>
         </w:rPr>
       </w:pPr>
     </w:p>
     <w:p>
-      <w:r>
-        <w:t>The levels table (table 2) is structured in a method that allows for future development of the system, with little to no modification of the existing system needed. One such development would be allowing for new staffing levels to be created (such as junior nurse).</w:t>
-      </w:r>
-    </w:p>
-    <w:p>
-      <w:r>
-        <w:t>The levels table links to the users table on the levelID.</w:t>
-      </w:r>
-    </w:p>
-    <w:p>
-      <w:r>
-        <w:t>The ‘isAdmin’ column determins if the staff level should be granted admin permission within the system, this allows for the possibility of senior staff being able to manage shifts.</w:t>
-      </w:r>
-    </w:p>
-    <w:p>
-      <w:r>
-        <w:t>The ‘neededOnShift’ column represents the minimum amount of staff needed to work a specific shift</w:t>
-      </w:r>
-      <w:r>
-        <w:t>, modifying this in the DB reflects on the management tool but imposing the relevant restrictions.</w:t>
-      </w:r>
-    </w:p>
-    <w:p>
-      <w:pPr>
+      <w:pPr>
+        <w:spacing w:line="276" w:lineRule="auto"/>
+      </w:pPr>
+    </w:p>
+    <w:p>
+      <w:pPr>
+        <w:spacing w:line="276" w:lineRule="auto"/>
+      </w:pPr>
+      <w:r>
+        <w:t>The levels table (table 2) is to contain information regarding each staff level. It</w:t>
+      </w:r>
+      <w:r>
+        <w:t xml:space="preserve"> </w:t>
+      </w:r>
+      <w:r>
+        <w:t xml:space="preserve">is structured in a method that </w:t>
+      </w:r>
+      <w:r>
+        <w:t>makes further</w:t>
+      </w:r>
+      <w:r>
+        <w:t xml:space="preserve"> development of the system</w:t>
+      </w:r>
+      <w:r>
+        <w:t xml:space="preserve"> easy</w:t>
+      </w:r>
+      <w:r>
+        <w:t>, with little to no modification of the existing system needed. One such development would be allowing for new staffing levels to be created (such as junior nurse).</w:t>
+      </w:r>
+      <w:r>
+        <w:t xml:space="preserve"> If a new level is created, this will be reflected in the relevant areas of the shift </w:t>
+      </w:r>
+      <w:r>
+        <w:t>management</w:t>
+      </w:r>
+      <w:r>
+        <w:t xml:space="preserve"> tool, such as the minimum amount of staff needed per shift, per level (neededOnShift column). The ‘isAdmin’ column determines if the staff level should be granted admin permission within the system, this allows for the possibility of senior staff being able to manage shifts.</w:t>
+      </w:r>
+    </w:p>
+    <w:p>
+      <w:pPr>
+        <w:spacing w:line="276" w:lineRule="auto"/>
+      </w:pPr>
+      <w:r>
+        <w:t>The levels table links to the users table on levelID.</w:t>
+      </w:r>
+    </w:p>
+    <w:p>
+      <w:pPr>
+        <w:spacing w:line="276" w:lineRule="auto"/>
         <w:jc w:val="center"/>
         <w:rPr>
           <w:b/>
@@ -1165,6 +2457,7 @@
     </w:p>
     <w:p>
       <w:pPr>
+        <w:spacing w:line="276" w:lineRule="auto"/>
         <w:jc w:val="center"/>
         <w:rPr>
           <w:b/>
@@ -1197,6 +2490,7 @@
     </w:p>
     <w:p>
       <w:pPr>
+        <w:spacing w:line="276" w:lineRule="auto"/>
         <w:rPr>
           <w:u w:val="single"/>
         </w:rPr>
@@ -1225,6 +2519,7 @@
           </w:tcPr>
           <w:p>
             <w:pPr>
+              <w:spacing w:line="276" w:lineRule="auto"/>
               <w:rPr>
                 <w:u w:val="single"/>
               </w:rPr>
@@ -1243,6 +2538,7 @@
           </w:tcPr>
           <w:p>
             <w:pPr>
+              <w:spacing w:line="276" w:lineRule="auto"/>
               <w:rPr>
                 <w:u w:val="single"/>
               </w:rPr>
@@ -1261,6 +2557,7 @@
           </w:tcPr>
           <w:p>
             <w:pPr>
+              <w:spacing w:line="276" w:lineRule="auto"/>
               <w:rPr>
                 <w:u w:val="single"/>
               </w:rPr>
@@ -1279,6 +2576,7 @@
           </w:tcPr>
           <w:p>
             <w:pPr>
+              <w:spacing w:line="276" w:lineRule="auto"/>
               <w:rPr>
                 <w:u w:val="single"/>
               </w:rPr>
@@ -1297,6 +2595,7 @@
           </w:tcPr>
           <w:p>
             <w:pPr>
+              <w:spacing w:line="276" w:lineRule="auto"/>
               <w:rPr>
                 <w:u w:val="single"/>
               </w:rPr>
@@ -1315,6 +2614,7 @@
           </w:tcPr>
           <w:p>
             <w:pPr>
+              <w:spacing w:line="276" w:lineRule="auto"/>
               <w:rPr>
                 <w:u w:val="single"/>
               </w:rPr>
@@ -1333,6 +2633,7 @@
           </w:tcPr>
           <w:p>
             <w:pPr>
+              <w:spacing w:line="276" w:lineRule="auto"/>
               <w:rPr>
                 <w:u w:val="single"/>
               </w:rPr>
@@ -1352,6 +2653,9 @@
             <w:tcW w:w="1668" w:type="dxa"/>
           </w:tcPr>
           <w:p>
+            <w:pPr>
+              <w:spacing w:line="276" w:lineRule="auto"/>
+            </w:pPr>
             <w:r>
               <w:t>The unique, auto incrementing levelID</w:t>
             </w:r>
@@ -1362,6 +2666,9 @@
             <w:tcW w:w="1559" w:type="dxa"/>
           </w:tcPr>
           <w:p>
+            <w:pPr>
+              <w:spacing w:line="276" w:lineRule="auto"/>
+            </w:pPr>
             <w:r>
               <w:t>levelID</w:t>
             </w:r>
@@ -1372,6 +2679,9 @@
             <w:tcW w:w="1134" w:type="dxa"/>
           </w:tcPr>
           <w:p>
+            <w:pPr>
+              <w:spacing w:line="276" w:lineRule="auto"/>
+            </w:pPr>
             <w:r>
               <w:t>int</w:t>
             </w:r>
@@ -1381,13 +2691,20 @@
           <w:tcPr>
             <w:tcW w:w="995" w:type="dxa"/>
           </w:tcPr>
-          <w:p/>
+          <w:p>
+            <w:pPr>
+              <w:spacing w:line="276" w:lineRule="auto"/>
+            </w:pPr>
+          </w:p>
         </w:tc>
         <w:tc>
           <w:tcPr>
             <w:tcW w:w="1107" w:type="dxa"/>
           </w:tcPr>
           <w:p>
+            <w:pPr>
+              <w:spacing w:line="276" w:lineRule="auto"/>
+            </w:pPr>
             <w:r>
               <w:t>False</w:t>
             </w:r>
@@ -1398,6 +2715,9 @@
             <w:tcW w:w="971" w:type="dxa"/>
           </w:tcPr>
           <w:p>
+            <w:pPr>
+              <w:spacing w:line="276" w:lineRule="auto"/>
+            </w:pPr>
             <w:r>
               <w:t>True</w:t>
             </w:r>
@@ -1408,6 +2728,9 @@
             <w:tcW w:w="1082" w:type="dxa"/>
           </w:tcPr>
           <w:p>
+            <w:pPr>
+              <w:spacing w:line="276" w:lineRule="auto"/>
+            </w:pPr>
             <w:r>
               <w:t>Primary</w:t>
             </w:r>
@@ -1420,6 +2743,9 @@
             <w:tcW w:w="1668" w:type="dxa"/>
           </w:tcPr>
           <w:p>
+            <w:pPr>
+              <w:spacing w:line="276" w:lineRule="auto"/>
+            </w:pPr>
             <w:r>
               <w:t>The level name</w:t>
             </w:r>
@@ -1430,6 +2756,9 @@
             <w:tcW w:w="1559" w:type="dxa"/>
           </w:tcPr>
           <w:p>
+            <w:pPr>
+              <w:spacing w:line="276" w:lineRule="auto"/>
+            </w:pPr>
             <w:r>
               <w:t>levelName</w:t>
             </w:r>
@@ -1440,6 +2769,9 @@
             <w:tcW w:w="1134" w:type="dxa"/>
           </w:tcPr>
           <w:p>
+            <w:pPr>
+              <w:spacing w:line="276" w:lineRule="auto"/>
+            </w:pPr>
             <w:r>
               <w:t>varchar</w:t>
             </w:r>
@@ -1450,6 +2782,9 @@
             <w:tcW w:w="995" w:type="dxa"/>
           </w:tcPr>
           <w:p>
+            <w:pPr>
+              <w:spacing w:line="276" w:lineRule="auto"/>
+            </w:pPr>
             <w:r>
               <w:t>100</w:t>
             </w:r>
@@ -1460,6 +2795,9 @@
             <w:tcW w:w="1107" w:type="dxa"/>
           </w:tcPr>
           <w:p>
+            <w:pPr>
+              <w:spacing w:line="276" w:lineRule="auto"/>
+            </w:pPr>
             <w:r>
               <w:t>False</w:t>
             </w:r>
@@ -1470,6 +2808,9 @@
             <w:tcW w:w="971" w:type="dxa"/>
           </w:tcPr>
           <w:p>
+            <w:pPr>
+              <w:spacing w:line="276" w:lineRule="auto"/>
+            </w:pPr>
             <w:r>
               <w:t>False</w:t>
             </w:r>
@@ -1479,7 +2820,11 @@
           <w:tcPr>
             <w:tcW w:w="1082" w:type="dxa"/>
           </w:tcPr>
-          <w:p/>
+          <w:p>
+            <w:pPr>
+              <w:spacing w:line="276" w:lineRule="auto"/>
+            </w:pPr>
+          </w:p>
         </w:tc>
       </w:tr>
       <w:tr>
@@ -1488,6 +2833,9 @@
             <w:tcW w:w="1668" w:type="dxa"/>
           </w:tcPr>
           <w:p>
+            <w:pPr>
+              <w:spacing w:line="276" w:lineRule="auto"/>
+            </w:pPr>
             <w:r>
               <w:t>How many staff of this level are needed as a minimum for a shift</w:t>
             </w:r>
@@ -1498,6 +2846,9 @@
             <w:tcW w:w="1559" w:type="dxa"/>
           </w:tcPr>
           <w:p>
+            <w:pPr>
+              <w:spacing w:line="276" w:lineRule="auto"/>
+            </w:pPr>
             <w:r>
               <w:t>neededOnShift</w:t>
             </w:r>
@@ -1508,6 +2859,9 @@
             <w:tcW w:w="1134" w:type="dxa"/>
           </w:tcPr>
           <w:p>
+            <w:pPr>
+              <w:spacing w:line="276" w:lineRule="auto"/>
+            </w:pPr>
             <w:r>
               <w:t>int</w:t>
             </w:r>
@@ -1517,13 +2871,20 @@
           <w:tcPr>
             <w:tcW w:w="995" w:type="dxa"/>
           </w:tcPr>
-          <w:p/>
+          <w:p>
+            <w:pPr>
+              <w:spacing w:line="276" w:lineRule="auto"/>
+            </w:pPr>
+          </w:p>
         </w:tc>
         <w:tc>
           <w:tcPr>
             <w:tcW w:w="1107" w:type="dxa"/>
           </w:tcPr>
           <w:p>
+            <w:pPr>
+              <w:spacing w:line="276" w:lineRule="auto"/>
+            </w:pPr>
             <w:r>
               <w:t>False</w:t>
             </w:r>
@@ -1534,6 +2895,9 @@
             <w:tcW w:w="971" w:type="dxa"/>
           </w:tcPr>
           <w:p>
+            <w:pPr>
+              <w:spacing w:line="276" w:lineRule="auto"/>
+            </w:pPr>
             <w:r>
               <w:t>False</w:t>
             </w:r>
@@ -1543,7 +2907,11 @@
           <w:tcPr>
             <w:tcW w:w="1082" w:type="dxa"/>
           </w:tcPr>
-          <w:p/>
+          <w:p>
+            <w:pPr>
+              <w:spacing w:line="276" w:lineRule="auto"/>
+            </w:pPr>
+          </w:p>
         </w:tc>
       </w:tr>
       <w:tr>
@@ -1552,6 +2920,9 @@
             <w:tcW w:w="1668" w:type="dxa"/>
           </w:tcPr>
           <w:p>
+            <w:pPr>
+              <w:spacing w:line="276" w:lineRule="auto"/>
+            </w:pPr>
             <w:r>
               <w:t>Determine if the level is granted Admin privileges.</w:t>
             </w:r>
@@ -1562,6 +2933,9 @@
             <w:tcW w:w="1559" w:type="dxa"/>
           </w:tcPr>
           <w:p>
+            <w:pPr>
+              <w:spacing w:line="276" w:lineRule="auto"/>
+            </w:pPr>
             <w:r>
               <w:t>isAdmin</w:t>
             </w:r>
@@ -1572,6 +2946,9 @@
             <w:tcW w:w="1134" w:type="dxa"/>
           </w:tcPr>
           <w:p>
+            <w:pPr>
+              <w:spacing w:line="276" w:lineRule="auto"/>
+            </w:pPr>
             <w:r>
               <w:t>bit</w:t>
             </w:r>
@@ -1581,13 +2958,20 @@
           <w:tcPr>
             <w:tcW w:w="995" w:type="dxa"/>
           </w:tcPr>
-          <w:p/>
+          <w:p>
+            <w:pPr>
+              <w:spacing w:line="276" w:lineRule="auto"/>
+            </w:pPr>
+          </w:p>
         </w:tc>
         <w:tc>
           <w:tcPr>
             <w:tcW w:w="1107" w:type="dxa"/>
           </w:tcPr>
           <w:p>
+            <w:pPr>
+              <w:spacing w:line="276" w:lineRule="auto"/>
+            </w:pPr>
             <w:r>
               <w:t>False</w:t>
             </w:r>
@@ -1598,6 +2982,9 @@
             <w:tcW w:w="971" w:type="dxa"/>
           </w:tcPr>
           <w:p>
+            <w:pPr>
+              <w:spacing w:line="276" w:lineRule="auto"/>
+            </w:pPr>
             <w:r>
               <w:t>False</w:t>
             </w:r>
@@ -1607,24 +2994,55 @@
           <w:tcPr>
             <w:tcW w:w="1082" w:type="dxa"/>
           </w:tcPr>
-          <w:p/>
+          <w:p>
+            <w:pPr>
+              <w:spacing w:line="276" w:lineRule="auto"/>
+            </w:pPr>
+          </w:p>
         </w:tc>
       </w:tr>
     </w:tbl>
-    <w:p/>
-    <w:p>
-      <w:r>
-        <w:t>The shifts table (table 3) contains each and every shift, for each staff member. If a shift is deleted, then it is kept in the tables but is marked as deleted. This allows admin to review deleted shifts, and it also allows for the deleted shift to be communicated to the staff member.</w:t>
-      </w:r>
-    </w:p>
-    <w:p>
+    <w:p>
+      <w:pPr>
+        <w:spacing w:line="276" w:lineRule="auto"/>
+      </w:pPr>
+    </w:p>
+    <w:p>
+      <w:pPr>
+        <w:spacing w:line="276" w:lineRule="auto"/>
+      </w:pPr>
+      <w:r>
+        <w:t xml:space="preserve">The shifts table (table 3) contains each and every shift, for </w:t>
+      </w:r>
+      <w:r>
+        <w:t>all</w:t>
+      </w:r>
+      <w:r>
+        <w:t xml:space="preserve"> staff member</w:t>
+      </w:r>
+      <w:r>
+        <w:t>s</w:t>
+      </w:r>
+      <w:r>
+        <w:t>. If a shift is deleted, then it is kept in the tables but is marked as deleted. This allows admin to review deleted shifts, and it also allows for the deleted shift to be communicated to the staff member.</w:t>
+      </w:r>
+    </w:p>
+    <w:p>
+      <w:pPr>
+        <w:spacing w:line="276" w:lineRule="auto"/>
+      </w:pPr>
       <w:r>
         <w:t>If any shift is created / deleted by admin, the userInformed column will allow the system to find these shifts, and then communicate the relevant message to the user.</w:t>
       </w:r>
     </w:p>
-    <w:p/>
-    <w:p>
-      <w:pPr>
+    <w:p>
+      <w:pPr>
+        <w:spacing w:line="276" w:lineRule="auto"/>
+      </w:pPr>
+    </w:p>
+    <w:p>
+      <w:pPr>
+        <w:spacing w:line="276" w:lineRule="auto"/>
         <w:jc w:val="center"/>
         <w:rPr>
           <w:b/>
@@ -1657,6 +3075,7 @@
     </w:p>
     <w:p>
       <w:pPr>
+        <w:spacing w:line="276" w:lineRule="auto"/>
         <w:rPr>
           <w:u w:val="single"/>
         </w:rPr>
@@ -1685,6 +3104,7 @@
           </w:tcPr>
           <w:p>
             <w:pPr>
+              <w:spacing w:line="276" w:lineRule="auto"/>
               <w:rPr>
                 <w:u w:val="single"/>
               </w:rPr>
@@ -1703,6 +3123,7 @@
           </w:tcPr>
           <w:p>
             <w:pPr>
+              <w:spacing w:line="276" w:lineRule="auto"/>
               <w:rPr>
                 <w:u w:val="single"/>
               </w:rPr>
@@ -1721,6 +3142,7 @@
           </w:tcPr>
           <w:p>
             <w:pPr>
+              <w:spacing w:line="276" w:lineRule="auto"/>
               <w:rPr>
                 <w:u w:val="single"/>
               </w:rPr>
@@ -1739,6 +3161,7 @@
           </w:tcPr>
           <w:p>
             <w:pPr>
+              <w:spacing w:line="276" w:lineRule="auto"/>
               <w:rPr>
                 <w:u w:val="single"/>
               </w:rPr>
@@ -1757,6 +3180,7 @@
           </w:tcPr>
           <w:p>
             <w:pPr>
+              <w:spacing w:line="276" w:lineRule="auto"/>
               <w:rPr>
                 <w:u w:val="single"/>
               </w:rPr>
@@ -1775,6 +3199,7 @@
           </w:tcPr>
           <w:p>
             <w:pPr>
+              <w:spacing w:line="276" w:lineRule="auto"/>
               <w:rPr>
                 <w:u w:val="single"/>
               </w:rPr>
@@ -1793,6 +3218,7 @@
           </w:tcPr>
           <w:p>
             <w:pPr>
+              <w:spacing w:line="276" w:lineRule="auto"/>
               <w:rPr>
                 <w:u w:val="single"/>
               </w:rPr>
@@ -1812,6 +3238,9 @@
             <w:tcW w:w="1668" w:type="dxa"/>
           </w:tcPr>
           <w:p>
+            <w:pPr>
+              <w:spacing w:line="276" w:lineRule="auto"/>
+            </w:pPr>
             <w:r>
               <w:t>The unique, auto incrementing shiftID</w:t>
             </w:r>
@@ -1822,6 +3251,9 @@
             <w:tcW w:w="1559" w:type="dxa"/>
           </w:tcPr>
           <w:p>
+            <w:pPr>
+              <w:spacing w:line="276" w:lineRule="auto"/>
+            </w:pPr>
             <w:r>
               <w:t>shiftID</w:t>
             </w:r>
@@ -1832,6 +3264,9 @@
             <w:tcW w:w="992" w:type="dxa"/>
           </w:tcPr>
           <w:p>
+            <w:pPr>
+              <w:spacing w:line="276" w:lineRule="auto"/>
+            </w:pPr>
             <w:r>
               <w:t>bigint</w:t>
             </w:r>
@@ -1841,13 +3276,20 @@
           <w:tcPr>
             <w:tcW w:w="992" w:type="dxa"/>
           </w:tcPr>
-          <w:p/>
+          <w:p>
+            <w:pPr>
+              <w:spacing w:line="276" w:lineRule="auto"/>
+            </w:pPr>
+          </w:p>
         </w:tc>
         <w:tc>
           <w:tcPr>
             <w:tcW w:w="1134" w:type="dxa"/>
           </w:tcPr>
           <w:p>
+            <w:pPr>
+              <w:spacing w:line="276" w:lineRule="auto"/>
+            </w:pPr>
             <w:r>
               <w:t>False</w:t>
             </w:r>
@@ -1858,6 +3300,9 @@
             <w:tcW w:w="993" w:type="dxa"/>
           </w:tcPr>
           <w:p>
+            <w:pPr>
+              <w:spacing w:line="276" w:lineRule="auto"/>
+            </w:pPr>
             <w:r>
               <w:t>True</w:t>
             </w:r>
@@ -1868,6 +3313,9 @@
             <w:tcW w:w="1178" w:type="dxa"/>
           </w:tcPr>
           <w:p>
+            <w:pPr>
+              <w:spacing w:line="276" w:lineRule="auto"/>
+            </w:pPr>
             <w:r>
               <w:t>Primary</w:t>
             </w:r>
@@ -1880,6 +3328,9 @@
             <w:tcW w:w="1668" w:type="dxa"/>
           </w:tcPr>
           <w:p>
+            <w:pPr>
+              <w:spacing w:line="276" w:lineRule="auto"/>
+            </w:pPr>
             <w:r>
               <w:t>The user which is working the shift</w:t>
             </w:r>
@@ -1890,6 +3341,9 @@
             <w:tcW w:w="1559" w:type="dxa"/>
           </w:tcPr>
           <w:p>
+            <w:pPr>
+              <w:spacing w:line="276" w:lineRule="auto"/>
+            </w:pPr>
             <w:r>
               <w:t>userID</w:t>
             </w:r>
@@ -1900,6 +3354,9 @@
             <w:tcW w:w="992" w:type="dxa"/>
           </w:tcPr>
           <w:p>
+            <w:pPr>
+              <w:spacing w:line="276" w:lineRule="auto"/>
+            </w:pPr>
             <w:r>
               <w:t>Int</w:t>
             </w:r>
@@ -1909,13 +3366,20 @@
           <w:tcPr>
             <w:tcW w:w="992" w:type="dxa"/>
           </w:tcPr>
-          <w:p/>
+          <w:p>
+            <w:pPr>
+              <w:spacing w:line="276" w:lineRule="auto"/>
+            </w:pPr>
+          </w:p>
         </w:tc>
         <w:tc>
           <w:tcPr>
             <w:tcW w:w="1134" w:type="dxa"/>
           </w:tcPr>
           <w:p>
+            <w:pPr>
+              <w:spacing w:line="276" w:lineRule="auto"/>
+            </w:pPr>
             <w:r>
               <w:t>False</w:t>
             </w:r>
@@ -1926,6 +3390,9 @@
             <w:tcW w:w="993" w:type="dxa"/>
           </w:tcPr>
           <w:p>
+            <w:pPr>
+              <w:spacing w:line="276" w:lineRule="auto"/>
+            </w:pPr>
             <w:r>
               <w:t>False</w:t>
             </w:r>
@@ -1936,6 +3403,9 @@
             <w:tcW w:w="1178" w:type="dxa"/>
           </w:tcPr>
           <w:p>
+            <w:pPr>
+              <w:spacing w:line="276" w:lineRule="auto"/>
+            </w:pPr>
             <w:r>
               <w:t>Foreign (users)</w:t>
             </w:r>
@@ -1948,6 +3418,9 @@
             <w:tcW w:w="1668" w:type="dxa"/>
           </w:tcPr>
           <w:p>
+            <w:pPr>
+              <w:spacing w:line="276" w:lineRule="auto"/>
+            </w:pPr>
             <w:r>
               <w:t>The date of the shift</w:t>
             </w:r>
@@ -1958,6 +3431,9 @@
             <w:tcW w:w="1559" w:type="dxa"/>
           </w:tcPr>
           <w:p>
+            <w:pPr>
+              <w:spacing w:line="276" w:lineRule="auto"/>
+            </w:pPr>
             <w:r>
               <w:t>shiftDate</w:t>
             </w:r>
@@ -1968,6 +3444,9 @@
             <w:tcW w:w="992" w:type="dxa"/>
           </w:tcPr>
           <w:p>
+            <w:pPr>
+              <w:spacing w:line="276" w:lineRule="auto"/>
+            </w:pPr>
             <w:r>
               <w:t>Date</w:t>
             </w:r>
@@ -1977,13 +3456,20 @@
           <w:tcPr>
             <w:tcW w:w="992" w:type="dxa"/>
           </w:tcPr>
-          <w:p/>
+          <w:p>
+            <w:pPr>
+              <w:spacing w:line="276" w:lineRule="auto"/>
+            </w:pPr>
+          </w:p>
         </w:tc>
         <w:tc>
           <w:tcPr>
             <w:tcW w:w="1134" w:type="dxa"/>
           </w:tcPr>
           <w:p>
+            <w:pPr>
+              <w:spacing w:line="276" w:lineRule="auto"/>
+            </w:pPr>
             <w:r>
               <w:t>False</w:t>
             </w:r>
@@ -1994,6 +3480,9 @@
             <w:tcW w:w="993" w:type="dxa"/>
           </w:tcPr>
           <w:p>
+            <w:pPr>
+              <w:spacing w:line="276" w:lineRule="auto"/>
+            </w:pPr>
             <w:r>
               <w:t>False</w:t>
             </w:r>
@@ -2003,7 +3492,11 @@
           <w:tcPr>
             <w:tcW w:w="1178" w:type="dxa"/>
           </w:tcPr>
-          <w:p/>
+          <w:p>
+            <w:pPr>
+              <w:spacing w:line="276" w:lineRule="auto"/>
+            </w:pPr>
+          </w:p>
         </w:tc>
       </w:tr>
       <w:tr>
@@ -2012,6 +3505,9 @@
             <w:tcW w:w="1668" w:type="dxa"/>
           </w:tcPr>
           <w:p>
+            <w:pPr>
+              <w:spacing w:line="276" w:lineRule="auto"/>
+            </w:pPr>
             <w:r>
               <w:t>If the shift has been deleted</w:t>
             </w:r>
@@ -2022,6 +3518,9 @@
             <w:tcW w:w="1559" w:type="dxa"/>
           </w:tcPr>
           <w:p>
+            <w:pPr>
+              <w:spacing w:line="276" w:lineRule="auto"/>
+            </w:pPr>
             <w:r>
               <w:t>Deleted</w:t>
             </w:r>
@@ -2032,6 +3531,9 @@
             <w:tcW w:w="992" w:type="dxa"/>
           </w:tcPr>
           <w:p>
+            <w:pPr>
+              <w:spacing w:line="276" w:lineRule="auto"/>
+            </w:pPr>
             <w:r>
               <w:t>Bit</w:t>
             </w:r>
@@ -2041,13 +3543,20 @@
           <w:tcPr>
             <w:tcW w:w="992" w:type="dxa"/>
           </w:tcPr>
-          <w:p/>
+          <w:p>
+            <w:pPr>
+              <w:spacing w:line="276" w:lineRule="auto"/>
+            </w:pPr>
+          </w:p>
         </w:tc>
         <w:tc>
           <w:tcPr>
             <w:tcW w:w="1134" w:type="dxa"/>
           </w:tcPr>
           <w:p>
+            <w:pPr>
+              <w:spacing w:line="276" w:lineRule="auto"/>
+            </w:pPr>
             <w:r>
               <w:t>False</w:t>
             </w:r>
@@ -2058,6 +3567,9 @@
             <w:tcW w:w="993" w:type="dxa"/>
           </w:tcPr>
           <w:p>
+            <w:pPr>
+              <w:spacing w:line="276" w:lineRule="auto"/>
+            </w:pPr>
             <w:r>
               <w:t>False</w:t>
             </w:r>
@@ -2067,7 +3579,11 @@
           <w:tcPr>
             <w:tcW w:w="1178" w:type="dxa"/>
           </w:tcPr>
-          <w:p/>
+          <w:p>
+            <w:pPr>
+              <w:spacing w:line="276" w:lineRule="auto"/>
+            </w:pPr>
+          </w:p>
         </w:tc>
       </w:tr>
       <w:tr>
@@ -2076,6 +3592,9 @@
             <w:tcW w:w="1668" w:type="dxa"/>
           </w:tcPr>
           <w:p>
+            <w:pPr>
+              <w:spacing w:line="276" w:lineRule="auto"/>
+            </w:pPr>
             <w:r>
               <w:t>If the user is aware of the shift (Admin created)</w:t>
             </w:r>
@@ -2086,6 +3605,9 @@
             <w:tcW w:w="1559" w:type="dxa"/>
           </w:tcPr>
           <w:p>
+            <w:pPr>
+              <w:spacing w:line="276" w:lineRule="auto"/>
+            </w:pPr>
             <w:r>
               <w:t>userInformed</w:t>
             </w:r>
@@ -2096,6 +3618,9 @@
             <w:tcW w:w="992" w:type="dxa"/>
           </w:tcPr>
           <w:p>
+            <w:pPr>
+              <w:spacing w:line="276" w:lineRule="auto"/>
+            </w:pPr>
             <w:r>
               <w:t>Bit</w:t>
             </w:r>
@@ -2105,13 +3630,20 @@
           <w:tcPr>
             <w:tcW w:w="992" w:type="dxa"/>
           </w:tcPr>
-          <w:p/>
+          <w:p>
+            <w:pPr>
+              <w:spacing w:line="276" w:lineRule="auto"/>
+            </w:pPr>
+          </w:p>
         </w:tc>
         <w:tc>
           <w:tcPr>
             <w:tcW w:w="1134" w:type="dxa"/>
           </w:tcPr>
           <w:p>
+            <w:pPr>
+              <w:spacing w:line="276" w:lineRule="auto"/>
+            </w:pPr>
             <w:r>
               <w:t>False</w:t>
             </w:r>
@@ -2122,6 +3654,9 @@
             <w:tcW w:w="993" w:type="dxa"/>
           </w:tcPr>
           <w:p>
+            <w:pPr>
+              <w:spacing w:line="276" w:lineRule="auto"/>
+            </w:pPr>
             <w:r>
               <w:t>False</w:t>
             </w:r>
@@ -2131,21 +3666,262 @@
           <w:tcPr>
             <w:tcW w:w="1178" w:type="dxa"/>
           </w:tcPr>
-          <w:p/>
+          <w:p>
+            <w:pPr>
+              <w:spacing w:line="276" w:lineRule="auto"/>
+            </w:pPr>
+          </w:p>
         </w:tc>
       </w:tr>
     </w:tbl>
-    <w:p/>
-    <w:p/>
+    <w:p>
+      <w:pPr>
+        <w:spacing w:line="276" w:lineRule="auto"/>
+      </w:pPr>
+    </w:p>
     <w:p>
       <w:pPr>
         <w:pStyle w:val="Heading2"/>
-      </w:pPr>
-      <w:r>
-        <w:t>1.2 Calendar</w:t>
-      </w:r>
-    </w:p>
-    <w:p>
+        <w:spacing w:line="276" w:lineRule="auto"/>
+      </w:pPr>
+      <w:bookmarkStart w:id="2" w:name="_Toc278463646"/>
+      <w:r>
+        <w:t>1.2 Stored Procedures</w:t>
+      </w:r>
+      <w:bookmarkEnd w:id="2"/>
+    </w:p>
+    <w:p>
+      <w:pPr>
+        <w:spacing w:line="276" w:lineRule="auto"/>
+      </w:pPr>
+      <w:r>
+        <w:t xml:space="preserve"> “</w:t>
+      </w:r>
+      <w:r>
+        <w:rPr>
+          <w:i/>
+        </w:rPr>
+        <w:t>A stored procedure in</w:t>
+      </w:r>
+      <w:r>
+        <w:rPr>
+          <w:i/>
+        </w:rPr>
+        <w:t xml:space="preserve"> SQL</w:t>
+      </w:r>
+      <w:r>
+        <w:rPr>
+          <w:i/>
+        </w:rPr>
+        <w:t xml:space="preserve"> </w:t>
+      </w:r>
+      <w:r>
+        <w:rPr>
+          <w:i/>
+        </w:rPr>
+        <w:t>is a group of one or</w:t>
+      </w:r>
+      <w:r>
+        <w:rPr>
+          <w:i/>
+        </w:rPr>
+        <w:t xml:space="preserve"> more</w:t>
+      </w:r>
+      <w:r>
+        <w:rPr>
+          <w:i/>
+        </w:rPr>
+        <w:t xml:space="preserve"> SQL statements</w:t>
+      </w:r>
+      <w:r>
+        <w:t>”</w:t>
+      </w:r>
+      <w:r>
+        <w:t xml:space="preserve"> (Microsoft, 2014). These group functionality together, carrying out pre determined tas</w:t>
+      </w:r>
+      <w:r>
+        <w:t>ks, optionally accepting inputs</w:t>
+      </w:r>
+      <w:r>
+        <w:t xml:space="preserve"> and returning record sets. They are similar to functions in Object Orientated languages, and are useful to abstract database functionality </w:t>
+      </w:r>
+      <w:r>
+        <w:t>away from the web server and keep it local to the database</w:t>
+      </w:r>
+      <w:r>
+        <w:t>.</w:t>
+      </w:r>
+    </w:p>
+    <w:p>
+      <w:pPr>
+        <w:spacing w:line="276" w:lineRule="auto"/>
+      </w:pPr>
+      <w:r>
+        <w:t xml:space="preserve">For the shift management system, all interaction with the database will be carried out using Stored Procedures. This drastically reduces the </w:t>
+      </w:r>
+      <w:r>
+        <w:t>level of SQL code that is present on the server (section 1.4), and keeps all database functionality together.</w:t>
+      </w:r>
+      <w:r>
+        <w:t xml:space="preserve"> The only SQL code that is present on the server is the call to the relevant stored procedure.</w:t>
+      </w:r>
+    </w:p>
+    <w:p>
+      <w:pPr>
+        <w:spacing w:line="276" w:lineRule="auto"/>
+      </w:pPr>
+      <w:r>
+        <w:t>As a minimum,</w:t>
+      </w:r>
+      <w:r>
+        <w:t xml:space="preserve"> Stored procedures</w:t>
+      </w:r>
+      <w:r>
+        <w:t xml:space="preserve"> will be needed</w:t>
+      </w:r>
+      <w:r>
+        <w:t xml:space="preserve"> to carry out the following tasks</w:t>
+      </w:r>
+      <w:r>
+        <w:t>:</w:t>
+      </w:r>
+    </w:p>
+    <w:p>
+      <w:pPr>
+        <w:pStyle w:val="ListParagraph"/>
+        <w:numPr>
+          <w:ilvl w:val="0"/>
+          <w:numId w:val="1"/>
+        </w:numPr>
+        <w:spacing w:line="276" w:lineRule="auto"/>
+      </w:pPr>
+      <w:r>
+        <w:t>Create a user</w:t>
+      </w:r>
+    </w:p>
+    <w:p>
+      <w:pPr>
+        <w:pStyle w:val="ListParagraph"/>
+        <w:numPr>
+          <w:ilvl w:val="0"/>
+          <w:numId w:val="1"/>
+        </w:numPr>
+        <w:spacing w:line="276" w:lineRule="auto"/>
+      </w:pPr>
+      <w:r>
+        <w:t xml:space="preserve">Read </w:t>
+      </w:r>
+      <w:r>
+        <w:t>users details</w:t>
+      </w:r>
+    </w:p>
+    <w:p>
+      <w:pPr>
+        <w:pStyle w:val="ListParagraph"/>
+        <w:numPr>
+          <w:ilvl w:val="0"/>
+          <w:numId w:val="1"/>
+        </w:numPr>
+        <w:spacing w:line="276" w:lineRule="auto"/>
+      </w:pPr>
+      <w:r>
+        <w:t>Update a user</w:t>
+      </w:r>
+    </w:p>
+    <w:p>
+      <w:pPr>
+        <w:pStyle w:val="ListParagraph"/>
+        <w:numPr>
+          <w:ilvl w:val="0"/>
+          <w:numId w:val="1"/>
+        </w:numPr>
+        <w:spacing w:line="276" w:lineRule="auto"/>
+      </w:pPr>
+      <w:r>
+        <w:t>Delete a user</w:t>
+      </w:r>
+    </w:p>
+    <w:p>
+      <w:pPr>
+        <w:pStyle w:val="ListParagraph"/>
+        <w:numPr>
+          <w:ilvl w:val="0"/>
+          <w:numId w:val="1"/>
+        </w:numPr>
+        <w:spacing w:line="276" w:lineRule="auto"/>
+      </w:pPr>
+      <w:r>
+        <w:t>Create Shift</w:t>
+      </w:r>
+    </w:p>
+    <w:p>
+      <w:pPr>
+        <w:pStyle w:val="ListParagraph"/>
+        <w:numPr>
+          <w:ilvl w:val="0"/>
+          <w:numId w:val="1"/>
+        </w:numPr>
+        <w:spacing w:line="276" w:lineRule="auto"/>
+      </w:pPr>
+      <w:r>
+        <w:t>Read Shifts</w:t>
+      </w:r>
+    </w:p>
+    <w:p>
+      <w:pPr>
+        <w:pStyle w:val="ListParagraph"/>
+        <w:numPr>
+          <w:ilvl w:val="0"/>
+          <w:numId w:val="1"/>
+        </w:numPr>
+        <w:spacing w:line="276" w:lineRule="auto"/>
+      </w:pPr>
+      <w:r>
+        <w:t>Delete Shift</w:t>
+      </w:r>
+    </w:p>
+    <w:p>
+      <w:pPr>
+        <w:pStyle w:val="ListParagraph"/>
+        <w:numPr>
+          <w:ilvl w:val="0"/>
+          <w:numId w:val="1"/>
+        </w:numPr>
+        <w:spacing w:line="276" w:lineRule="auto"/>
+      </w:pPr>
+      <w:r>
+        <w:t>Login</w:t>
+      </w:r>
+    </w:p>
+    <w:p>
+      <w:pPr>
+        <w:spacing w:line="276" w:lineRule="auto"/>
+      </w:pPr>
+    </w:p>
+    <w:p>
+      <w:pPr>
+        <w:pStyle w:val="Heading2"/>
+        <w:spacing w:line="276" w:lineRule="auto"/>
+      </w:pPr>
+      <w:bookmarkStart w:id="3" w:name="_Toc278463647"/>
+      <w:r>
+        <w:t>1</w:t>
+      </w:r>
+      <w:r>
+        <w:t>.3</w:t>
+      </w:r>
+      <w:r>
+        <w:t xml:space="preserve"> </w:t>
+      </w:r>
+      <w:r>
+        <w:t>Calendar</w:t>
+      </w:r>
+      <w:bookmarkEnd w:id="3"/>
+    </w:p>
+    <w:p>
+      <w:pPr>
+        <w:spacing w:line="276" w:lineRule="auto"/>
+      </w:pPr>
       <w:r>
         <w:t xml:space="preserve">The calendar aspect will be created using the fullcalendar.io library. This is a </w:t>
       </w:r>
@@ -2166,59 +3942,396 @@
       </w:r>
     </w:p>
     <w:p>
-      <w:r>
-        <w:t xml:space="preserve">There is one main benefits to using FullCalendar, over creating a new calendar system; There is no need to reinvent the wheel. Multiple aspects are modifiable enabling FullCalendar to fulfil all of the functionality set out in the specification. Through modifying different parameters in the &lt;script&gt; section of the page, all functionality can be achieved, from changing the background colour of the events to handling the process of when a user clicks on a specific day. </w:t>
-      </w:r>
-      <w:bookmarkStart w:id="0" w:name="_GoBack"/>
-      <w:bookmarkEnd w:id="0"/>
+      <w:pPr>
+        <w:spacing w:line="276" w:lineRule="auto"/>
+      </w:pPr>
+      <w:r>
+        <w:t xml:space="preserve">There is one main </w:t>
+      </w:r>
+      <w:r>
+        <w:t>benefit</w:t>
+      </w:r>
+      <w:r>
+        <w:t xml:space="preserve"> to using FullCalendar, over creating a new calendar system; </w:t>
+      </w:r>
+      <w:r>
+        <w:t>there</w:t>
+      </w:r>
+      <w:r>
+        <w:t xml:space="preserve"> is no need to reinvent the wheel. Multiple aspects are modifiable enabling FullCalendar to fulfil all of the functionality set out in the specification. Through modifying different parameters in the &lt;script&gt; section of the page, all functionality can be achieved, from changing the background colour of the events to handling the process of when a user clicks on a specific day. </w:t>
+      </w:r>
+    </w:p>
+    <w:p>
+      <w:pPr>
+        <w:spacing w:line="276" w:lineRule="auto"/>
+      </w:pPr>
+    </w:p>
+    <w:p>
+      <w:pPr>
+        <w:pStyle w:val="Heading2"/>
+        <w:spacing w:line="276" w:lineRule="auto"/>
+      </w:pPr>
+      <w:bookmarkStart w:id="4" w:name="_Toc278463648"/>
+      <w:r>
+        <w:t>1.4</w:t>
+      </w:r>
+      <w:r>
+        <w:t xml:space="preserve"> Server</w:t>
+      </w:r>
+      <w:bookmarkEnd w:id="4"/>
+    </w:p>
+    <w:p>
+      <w:pPr>
+        <w:spacing w:line="276" w:lineRule="auto"/>
+      </w:pPr>
+      <w:r>
+        <w:t>The server section, which connects the database to the frontend display, will be created using the Model View Controller (MVC) pattern. This pattern separates each of the different sections out, so that each area is atomic</w:t>
+      </w:r>
+      <w:r>
+        <w:t>, only being responsible for one specific task</w:t>
+      </w:r>
+      <w:r>
+        <w:t xml:space="preserve">. The Database section (model) doesn’t handle any logic or </w:t>
+      </w:r>
+      <w:r>
+        <w:t>display; it is purely responsible for retrieving and updating the data</w:t>
+      </w:r>
+      <w:r>
+        <w:t>, using stored procedures (section 1.2)</w:t>
+      </w:r>
+      <w:r>
+        <w:t>. The display section (View) simply displays information to the us</w:t>
+      </w:r>
+      <w:r>
+        <w:t>er, using data passed from the c</w:t>
+      </w:r>
+      <w:r>
+        <w:t>ontroller. The logic section (controller) connects the Model and View sections together. It performs all of the logic, calling the Model to perform any database functionality, and calling the View relevant for the information that needs to be displayed.</w:t>
+      </w:r>
+    </w:p>
+    <w:p>
+      <w:pPr>
+        <w:spacing w:line="276" w:lineRule="auto"/>
+      </w:pPr>
+    </w:p>
+    <w:p>
+      <w:pPr>
+        <w:spacing w:line="276" w:lineRule="auto"/>
+      </w:pPr>
+      <w:r>
+        <w:t>In order to implement the MVC pattern, the CodeIgniter framework will be utilised. “</w:t>
+      </w:r>
+      <w:r>
+        <w:rPr>
+          <w:i/>
+        </w:rPr>
+        <w:t>CodeIgniter is a community-developed open source project</w:t>
+      </w:r>
+      <w:r>
+        <w:t>” (CodeIgniter 2014) “</w:t>
+      </w:r>
+      <w:r>
+        <w:rPr>
+          <w:i/>
+        </w:rPr>
+        <w:t>with a very small footprint</w:t>
+      </w:r>
+      <w:r>
+        <w:t xml:space="preserve">”. It allows for MVC to be implemented in an easy manor, allowing for security to </w:t>
+      </w:r>
+      <w:r>
+        <w:t xml:space="preserve">be </w:t>
+      </w:r>
+      <w:r>
+        <w:t xml:space="preserve">added </w:t>
+      </w:r>
+      <w:r>
+        <w:t>preventing</w:t>
+      </w:r>
+      <w:r>
+        <w:t xml:space="preserve"> malicious attack.</w:t>
+      </w:r>
+    </w:p>
+    <w:p>
+      <w:pPr>
+        <w:spacing w:line="276" w:lineRule="auto"/>
+      </w:pPr>
+    </w:p>
+    <w:p>
+      <w:pPr>
+        <w:pStyle w:val="Heading2"/>
+        <w:spacing w:line="276" w:lineRule="auto"/>
+      </w:pPr>
+      <w:r>
+        <w:br w:type="page"/>
+      </w:r>
     </w:p>
     <w:p>
       <w:pPr>
         <w:pStyle w:val="Heading1"/>
-      </w:pPr>
+        <w:spacing w:line="276" w:lineRule="auto"/>
+      </w:pPr>
+      <w:bookmarkStart w:id="5" w:name="_Toc278463649"/>
       <w:r>
         <w:t>2. Im</w:t>
       </w:r>
       <w:r>
         <w:t>plementation</w:t>
       </w:r>
-    </w:p>
-    <w:p/>
-    <w:p/>
+      <w:bookmarkEnd w:id="5"/>
+    </w:p>
+    <w:p>
+      <w:pPr>
+        <w:spacing w:line="276" w:lineRule="auto"/>
+      </w:pPr>
+      <w:r>
+        <w:t>Throughout the development of the system, all of the code is checked into source control, using GitHub. Source control is an incredibly valuable tool, allowing for every stage of development to be reverted to, creating a checkpoint in case of any catastrophic failures in future development.</w:t>
+      </w:r>
+    </w:p>
+    <w:p>
+      <w:pPr>
+        <w:pStyle w:val="Heading2"/>
+        <w:spacing w:line="276" w:lineRule="auto"/>
+      </w:pPr>
+      <w:bookmarkStart w:id="6" w:name="_Toc278463650"/>
+      <w:r>
+        <w:t>2.1 Database</w:t>
+      </w:r>
+      <w:bookmarkEnd w:id="6"/>
+    </w:p>
+    <w:p>
+      <w:pPr>
+        <w:spacing w:line="276" w:lineRule="auto"/>
+      </w:pPr>
+      <w:r>
+        <w:t xml:space="preserve">The database is the initial section of the system to be </w:t>
+      </w:r>
+      <w:r>
+        <w:t>created;</w:t>
+      </w:r>
+      <w:r>
+        <w:t xml:space="preserve"> it is the </w:t>
+      </w:r>
+      <w:r>
+        <w:t>central hub for all of the data and the structure propagates through the rest of the system, affecting how the server requests the data.</w:t>
+      </w:r>
+    </w:p>
+    <w:p>
+      <w:pPr>
+        <w:spacing w:line="276" w:lineRule="auto"/>
+      </w:pPr>
+    </w:p>
+    <w:p>
+      <w:pPr>
+        <w:spacing w:line="276" w:lineRule="auto"/>
+      </w:pPr>
+    </w:p>
+    <w:p>
+      <w:pPr>
+        <w:spacing w:line="276" w:lineRule="auto"/>
+      </w:pPr>
+    </w:p>
     <w:p>
       <w:pPr>
         <w:pStyle w:val="Heading1"/>
-      </w:pPr>
+        <w:spacing w:line="276" w:lineRule="auto"/>
+      </w:pPr>
+      <w:bookmarkStart w:id="7" w:name="_Toc278463651"/>
       <w:r>
         <w:t xml:space="preserve">3. </w:t>
       </w:r>
       <w:r>
         <w:t>Testing</w:t>
       </w:r>
-    </w:p>
-    <w:p>
+      <w:r>
+        <w:t xml:space="preserve"> &amp; Evaluation</w:t>
+      </w:r>
+      <w:bookmarkEnd w:id="7"/>
+    </w:p>
+    <w:p>
+      <w:pPr>
+        <w:spacing w:line="276" w:lineRule="auto"/>
+        <w:rPr>
+          <w:rFonts w:asciiTheme="majorHAnsi" w:eastAsiaTheme="majorEastAsia" w:hAnsiTheme="majorHAnsi" w:cstheme="majorBidi"/>
+          <w:b/>
+          <w:bCs/>
+          <w:color w:val="345A8A" w:themeColor="accent1" w:themeShade="B5"/>
+          <w:sz w:val="32"/>
+          <w:szCs w:val="32"/>
+        </w:rPr>
+      </w:pPr>
       <w:r>
         <w:t>Test on a mobile device</w:t>
       </w:r>
     </w:p>
     <w:p>
       <w:pPr>
+        <w:spacing w:line="276" w:lineRule="auto"/>
+        <w:rPr>
+          <w:rFonts w:asciiTheme="majorHAnsi" w:eastAsiaTheme="majorEastAsia" w:hAnsiTheme="majorHAnsi" w:cstheme="majorBidi"/>
+          <w:b/>
+          <w:bCs/>
+          <w:color w:val="345A8A" w:themeColor="accent1" w:themeShade="B5"/>
+          <w:sz w:val="32"/>
+          <w:szCs w:val="32"/>
+        </w:rPr>
+      </w:pPr>
+      <w:r>
+        <w:rPr>
+          <w:rFonts w:asciiTheme="majorHAnsi" w:eastAsiaTheme="majorEastAsia" w:hAnsiTheme="majorHAnsi" w:cstheme="majorBidi"/>
+          <w:b/>
+          <w:bCs/>
+          <w:color w:val="345A8A" w:themeColor="accent1" w:themeShade="B5"/>
+          <w:sz w:val="32"/>
+          <w:szCs w:val="32"/>
+        </w:rPr>
+        <w:br w:type="page"/>
+      </w:r>
+    </w:p>
+    <w:p>
+      <w:pPr>
+        <w:spacing w:line="276" w:lineRule="auto"/>
+        <w:rPr>
+          <w:rFonts w:asciiTheme="majorHAnsi" w:eastAsiaTheme="majorEastAsia" w:hAnsiTheme="majorHAnsi" w:cstheme="majorBidi"/>
+          <w:b/>
+          <w:bCs/>
+          <w:color w:val="345A8A" w:themeColor="accent1" w:themeShade="B5"/>
+          <w:sz w:val="32"/>
+          <w:szCs w:val="32"/>
+        </w:rPr>
+      </w:pPr>
+    </w:p>
+    <w:p>
+      <w:pPr>
         <w:pStyle w:val="Heading1"/>
-      </w:pPr>
-      <w:r>
-        <w:t>4. Evaluation</w:t>
-      </w:r>
+        <w:spacing w:line="276" w:lineRule="auto"/>
+      </w:pPr>
+      <w:bookmarkStart w:id="8" w:name="_Toc278463652"/>
+      <w:r>
+        <w:t>References</w:t>
+      </w:r>
+      <w:bookmarkEnd w:id="8"/>
+    </w:p>
+    <w:p>
+      <w:pPr>
+        <w:spacing w:line="276" w:lineRule="auto"/>
+      </w:pPr>
+      <w:r>
+        <w:t xml:space="preserve">Microsoft 2014 </w:t>
+      </w:r>
+      <w:hyperlink r:id="rId9" w:history="1">
+        <w:r>
+          <w:rPr>
+            <w:rStyle w:val="Hyperlink"/>
+          </w:rPr>
+          <w:t>http://msdn.microsoft.com/en-us/library/ms190782.aspx</w:t>
+        </w:r>
+      </w:hyperlink>
+    </w:p>
+    <w:p>
+      <w:pPr>
+        <w:spacing w:line="276" w:lineRule="auto"/>
+      </w:pPr>
+      <w:r>
+        <w:t>Accessed 24</w:t>
+      </w:r>
+      <w:r>
+        <w:rPr>
+          <w:vertAlign w:val="superscript"/>
+        </w:rPr>
+        <w:t>th</w:t>
+      </w:r>
+      <w:r>
+        <w:t xml:space="preserve"> November 2014</w:t>
+      </w:r>
+    </w:p>
+    <w:p>
+      <w:pPr>
+        <w:spacing w:line="276" w:lineRule="auto"/>
+      </w:pPr>
+    </w:p>
+    <w:p>
+      <w:pPr>
+        <w:spacing w:line="276" w:lineRule="auto"/>
+      </w:pPr>
+      <w:r>
+        <w:t xml:space="preserve">CodeIgniter 2014 </w:t>
+      </w:r>
+      <w:hyperlink r:id="rId10" w:history="1">
+        <w:r>
+          <w:rPr>
+            <w:rStyle w:val="Hyperlink"/>
+          </w:rPr>
+          <w:t>http://www.codeigniter.com/community</w:t>
+        </w:r>
+      </w:hyperlink>
+    </w:p>
+    <w:p>
+      <w:pPr>
+        <w:spacing w:line="276" w:lineRule="auto"/>
+      </w:pPr>
+      <w:r>
+        <w:t>Accesssed 24</w:t>
+      </w:r>
+      <w:r>
+        <w:rPr>
+          <w:vertAlign w:val="superscript"/>
+        </w:rPr>
+        <w:t>th</w:t>
+      </w:r>
+      <w:r>
+        <w:t xml:space="preserve"> November 2014</w:t>
+      </w:r>
+    </w:p>
+    <w:p>
+      <w:pPr>
+        <w:spacing w:line="276" w:lineRule="auto"/>
+        <w:rPr>
+          <w:rFonts w:asciiTheme="majorHAnsi" w:eastAsiaTheme="majorEastAsia" w:hAnsiTheme="majorHAnsi" w:cstheme="majorBidi"/>
+          <w:b/>
+          <w:bCs/>
+          <w:color w:val="345A8A" w:themeColor="accent1" w:themeShade="B5"/>
+          <w:sz w:val="32"/>
+          <w:szCs w:val="32"/>
+        </w:rPr>
+      </w:pPr>
     </w:p>
     <w:p>
       <w:pPr>
         <w:pStyle w:val="Heading1"/>
-      </w:pPr>
+        <w:spacing w:line="276" w:lineRule="auto"/>
+      </w:pPr>
+      <w:bookmarkStart w:id="9" w:name="_Toc278463653"/>
       <w:r>
         <w:t>Bibliography</w:t>
       </w:r>
+      <w:bookmarkEnd w:id="9"/>
+    </w:p>
+    <w:p>
+      <w:pPr>
+        <w:spacing w:line="276" w:lineRule="auto"/>
+      </w:pPr>
+      <w:r>
+        <w:t xml:space="preserve">FullCalendar </w:t>
+      </w:r>
+      <w:hyperlink r:id="rId11" w:history="1">
+        <w:r>
+          <w:rPr>
+            <w:rStyle w:val="Hyperlink"/>
+          </w:rPr>
+          <w:t>http://fullcalendar.io/</w:t>
+        </w:r>
+      </w:hyperlink>
+      <w:bookmarkStart w:id="10" w:name="_GoBack"/>
+      <w:bookmarkEnd w:id="10"/>
+    </w:p>
+    <w:p>
+      <w:pPr>
+        <w:spacing w:line="276" w:lineRule="auto"/>
+      </w:pPr>
     </w:p>
     <w:sectPr>
-      <w:footerReference w:type="default" r:id="rId8"/>
+      <w:footerReference w:type="default" r:id="rId12"/>
       <w:pgSz w:w="11900" w:h="16840"/>
       <w:pgMar w:top="1440" w:right="1800" w:bottom="1440" w:left="1800" w:header="708" w:footer="708" w:gutter="0"/>
       <w:cols w:space="708"/>
@@ -2375,6 +4488,127 @@
     </w:p>
   </w:footnote>
 </w:footnotes>
+</file>
+
+<file path=word/numbering.xml><?xml version="1.0" encoding="utf-8"?>
+<w:numbering xmlns:wpc="http://schemas.microsoft.com/office/word/2010/wordprocessingCanvas" xmlns:mo="http://schemas.microsoft.com/office/mac/office/2008/main" xmlns:mc="http://schemas.openxmlformats.org/markup-compatibility/2006" xmlns:mv="urn:schemas-microsoft-com:mac:vml" xmlns:o="urn:schemas-microsoft-com:office:office" xmlns:r="http://schemas.openxmlformats.org/officeDocument/2006/relationships" xmlns:m="http://schemas.openxmlformats.org/officeDocument/2006/math" xmlns:v="urn:schemas-microsoft-com:vml" xmlns:wp14="http://schemas.microsoft.com/office/word/2010/wordprocessingDrawing" xmlns:wp="http://schemas.openxmlformats.org/drawingml/2006/wordprocessingDrawing" xmlns:w10="urn:schemas-microsoft-com:office:word" xmlns:w="http://schemas.openxmlformats.org/wordprocessingml/2006/main" xmlns:w14="http://schemas.microsoft.com/office/word/2010/wordml" xmlns:wpg="http://schemas.microsoft.com/office/word/2010/wordprocessingGroup" xmlns:wpi="http://schemas.microsoft.com/office/word/2010/wordprocessingInk" xmlns:wne="http://schemas.microsoft.com/office/word/2006/wordml" xmlns:wps="http://schemas.microsoft.com/office/word/2010/wordprocessingShape" mc:Ignorable="w14 wp14">
+  <w:abstractNum w:abstractNumId="0">
+    <w:nsid w:val="401C3FA6"/>
+    <w:multiLevelType w:val="hybridMultilevel"/>
+    <w:tmpl w:val="13CA94C2"/>
+    <w:lvl w:ilvl="0" w:tplc="04090001">
+      <w:start w:val="1"/>
+      <w:numFmt w:val="bullet"/>
+      <w:lvlText w:val=""/>
+      <w:lvlJc w:val="left"/>
+      <w:pPr>
+        <w:ind w:left="720" w:hanging="360"/>
+      </w:pPr>
+      <w:rPr>
+        <w:rFonts w:ascii="Symbol" w:hAnsi="Symbol" w:hint="default"/>
+      </w:rPr>
+    </w:lvl>
+    <w:lvl w:ilvl="1" w:tplc="04090003" w:tentative="1">
+      <w:start w:val="1"/>
+      <w:numFmt w:val="bullet"/>
+      <w:lvlText w:val="o"/>
+      <w:lvlJc w:val="left"/>
+      <w:pPr>
+        <w:ind w:left="1440" w:hanging="360"/>
+      </w:pPr>
+      <w:rPr>
+        <w:rFonts w:ascii="Courier New" w:hAnsi="Courier New" w:hint="default"/>
+      </w:rPr>
+    </w:lvl>
+    <w:lvl w:ilvl="2" w:tplc="04090005" w:tentative="1">
+      <w:start w:val="1"/>
+      <w:numFmt w:val="bullet"/>
+      <w:lvlText w:val=""/>
+      <w:lvlJc w:val="left"/>
+      <w:pPr>
+        <w:ind w:left="2160" w:hanging="360"/>
+      </w:pPr>
+      <w:rPr>
+        <w:rFonts w:ascii="Wingdings" w:hAnsi="Wingdings" w:hint="default"/>
+      </w:rPr>
+    </w:lvl>
+    <w:lvl w:ilvl="3" w:tplc="04090001" w:tentative="1">
+      <w:start w:val="1"/>
+      <w:numFmt w:val="bullet"/>
+      <w:lvlText w:val=""/>
+      <w:lvlJc w:val="left"/>
+      <w:pPr>
+        <w:ind w:left="2880" w:hanging="360"/>
+      </w:pPr>
+      <w:rPr>
+        <w:rFonts w:ascii="Symbol" w:hAnsi="Symbol" w:hint="default"/>
+      </w:rPr>
+    </w:lvl>
+    <w:lvl w:ilvl="4" w:tplc="04090003" w:tentative="1">
+      <w:start w:val="1"/>
+      <w:numFmt w:val="bullet"/>
+      <w:lvlText w:val="o"/>
+      <w:lvlJc w:val="left"/>
+      <w:pPr>
+        <w:ind w:left="3600" w:hanging="360"/>
+      </w:pPr>
+      <w:rPr>
+        <w:rFonts w:ascii="Courier New" w:hAnsi="Courier New" w:hint="default"/>
+      </w:rPr>
+    </w:lvl>
+    <w:lvl w:ilvl="5" w:tplc="04090005" w:tentative="1">
+      <w:start w:val="1"/>
+      <w:numFmt w:val="bullet"/>
+      <w:lvlText w:val=""/>
+      <w:lvlJc w:val="left"/>
+      <w:pPr>
+        <w:ind w:left="4320" w:hanging="360"/>
+      </w:pPr>
+      <w:rPr>
+        <w:rFonts w:ascii="Wingdings" w:hAnsi="Wingdings" w:hint="default"/>
+      </w:rPr>
+    </w:lvl>
+    <w:lvl w:ilvl="6" w:tplc="04090001" w:tentative="1">
+      <w:start w:val="1"/>
+      <w:numFmt w:val="bullet"/>
+      <w:lvlText w:val=""/>
+      <w:lvlJc w:val="left"/>
+      <w:pPr>
+        <w:ind w:left="5040" w:hanging="360"/>
+      </w:pPr>
+      <w:rPr>
+        <w:rFonts w:ascii="Symbol" w:hAnsi="Symbol" w:hint="default"/>
+      </w:rPr>
+    </w:lvl>
+    <w:lvl w:ilvl="7" w:tplc="04090003" w:tentative="1">
+      <w:start w:val="1"/>
+      <w:numFmt w:val="bullet"/>
+      <w:lvlText w:val="o"/>
+      <w:lvlJc w:val="left"/>
+      <w:pPr>
+        <w:ind w:left="5760" w:hanging="360"/>
+      </w:pPr>
+      <w:rPr>
+        <w:rFonts w:ascii="Courier New" w:hAnsi="Courier New" w:hint="default"/>
+      </w:rPr>
+    </w:lvl>
+    <w:lvl w:ilvl="8" w:tplc="04090005" w:tentative="1">
+      <w:start w:val="1"/>
+      <w:numFmt w:val="bullet"/>
+      <w:lvlText w:val=""/>
+      <w:lvlJc w:val="left"/>
+      <w:pPr>
+        <w:ind w:left="6480" w:hanging="360"/>
+      </w:pPr>
+      <w:rPr>
+        <w:rFonts w:ascii="Wingdings" w:hAnsi="Wingdings" w:hint="default"/>
+      </w:rPr>
+    </w:lvl>
+  </w:abstractNum>
+  <w:num w:numId="1">
+    <w:abstractNumId w:val="0"/>
+  </w:num>
+</w:numbering>
 </file>
 
 <file path=word/styles.xml><?xml version="1.0" encoding="utf-8"?>
@@ -2540,7 +4774,7 @@
     <w:link w:val="Heading1Char"/>
     <w:uiPriority w:val="9"/>
     <w:qFormat/>
-    <w:rsid w:val="00D11827"/>
+    <w:rsid w:val="005E0655"/>
     <w:pPr>
       <w:keepNext/>
       <w:keepLines/>
@@ -2551,7 +4785,6 @@
       <w:rFonts w:asciiTheme="majorHAnsi" w:eastAsiaTheme="majorEastAsia" w:hAnsiTheme="majorHAnsi" w:cstheme="majorBidi"/>
       <w:b/>
       <w:bCs/>
-      <w:color w:val="345A8A" w:themeColor="accent1" w:themeShade="B5"/>
       <w:sz w:val="32"/>
       <w:szCs w:val="32"/>
     </w:rPr>
@@ -2564,7 +4797,7 @@
     <w:uiPriority w:val="9"/>
     <w:unhideWhenUsed/>
     <w:qFormat/>
-    <w:rsid w:val="007A6605"/>
+    <w:rsid w:val="005E0655"/>
     <w:pPr>
       <w:keepNext/>
       <w:keepLines/>
@@ -2575,7 +4808,6 @@
       <w:rFonts w:asciiTheme="majorHAnsi" w:eastAsiaTheme="majorEastAsia" w:hAnsiTheme="majorHAnsi" w:cstheme="majorBidi"/>
       <w:b/>
       <w:bCs/>
-      <w:color w:val="4F81BD" w:themeColor="accent1"/>
       <w:sz w:val="26"/>
       <w:szCs w:val="26"/>
     </w:rPr>
@@ -2612,12 +4844,11 @@
     <w:basedOn w:val="DefaultParagraphFont"/>
     <w:link w:val="Heading2"/>
     <w:uiPriority w:val="9"/>
-    <w:rsid w:val="007A6605"/>
+    <w:rsid w:val="005E0655"/>
     <w:rPr>
       <w:rFonts w:asciiTheme="majorHAnsi" w:eastAsiaTheme="majorEastAsia" w:hAnsiTheme="majorHAnsi" w:cstheme="majorBidi"/>
       <w:b/>
       <w:bCs/>
-      <w:color w:val="4F81BD" w:themeColor="accent1"/>
       <w:sz w:val="26"/>
       <w:szCs w:val="26"/>
     </w:rPr>
@@ -2719,14 +4950,183 @@
     <w:basedOn w:val="DefaultParagraphFont"/>
     <w:link w:val="Heading1"/>
     <w:uiPriority w:val="9"/>
-    <w:rsid w:val="00D11827"/>
+    <w:rsid w:val="005E0655"/>
     <w:rPr>
       <w:rFonts w:asciiTheme="majorHAnsi" w:eastAsiaTheme="majorEastAsia" w:hAnsiTheme="majorHAnsi" w:cstheme="majorBidi"/>
       <w:b/>
       <w:bCs/>
-      <w:color w:val="345A8A" w:themeColor="accent1" w:themeShade="B5"/>
       <w:sz w:val="32"/>
       <w:szCs w:val="32"/>
+    </w:rPr>
+  </w:style>
+  <w:style w:type="character" w:styleId="Hyperlink">
+    <w:name w:val="Hyperlink"/>
+    <w:basedOn w:val="DefaultParagraphFont"/>
+    <w:uiPriority w:val="99"/>
+    <w:unhideWhenUsed/>
+    <w:rsid w:val="004C115F"/>
+    <w:rPr>
+      <w:color w:val="0000FF" w:themeColor="hyperlink"/>
+      <w:u w:val="single"/>
+    </w:rPr>
+  </w:style>
+  <w:style w:type="paragraph" w:styleId="ListParagraph">
+    <w:name w:val="List Paragraph"/>
+    <w:basedOn w:val="Normal"/>
+    <w:uiPriority w:val="34"/>
+    <w:qFormat/>
+    <w:rsid w:val="00CC7A95"/>
+    <w:pPr>
+      <w:ind w:left="720"/>
+      <w:contextualSpacing/>
+    </w:pPr>
+  </w:style>
+  <w:style w:type="paragraph" w:styleId="TOC1">
+    <w:name w:val="toc 1"/>
+    <w:basedOn w:val="Normal"/>
+    <w:next w:val="Normal"/>
+    <w:autoRedefine/>
+    <w:uiPriority w:val="39"/>
+    <w:unhideWhenUsed/>
+    <w:rsid w:val="00074337"/>
+    <w:pPr>
+      <w:spacing w:before="120"/>
+    </w:pPr>
+    <w:rPr>
+      <w:b/>
+      <w:caps/>
+      <w:sz w:val="22"/>
+      <w:szCs w:val="22"/>
+    </w:rPr>
+  </w:style>
+  <w:style w:type="paragraph" w:styleId="TOC2">
+    <w:name w:val="toc 2"/>
+    <w:basedOn w:val="Normal"/>
+    <w:next w:val="Normal"/>
+    <w:autoRedefine/>
+    <w:uiPriority w:val="39"/>
+    <w:unhideWhenUsed/>
+    <w:rsid w:val="00074337"/>
+    <w:pPr>
+      <w:ind w:left="240"/>
+    </w:pPr>
+    <w:rPr>
+      <w:smallCaps/>
+      <w:sz w:val="22"/>
+      <w:szCs w:val="22"/>
+    </w:rPr>
+  </w:style>
+  <w:style w:type="paragraph" w:styleId="TOC3">
+    <w:name w:val="toc 3"/>
+    <w:basedOn w:val="Normal"/>
+    <w:next w:val="Normal"/>
+    <w:autoRedefine/>
+    <w:uiPriority w:val="39"/>
+    <w:unhideWhenUsed/>
+    <w:rsid w:val="00074337"/>
+    <w:pPr>
+      <w:ind w:left="480"/>
+    </w:pPr>
+    <w:rPr>
+      <w:i/>
+      <w:sz w:val="22"/>
+      <w:szCs w:val="22"/>
+    </w:rPr>
+  </w:style>
+  <w:style w:type="paragraph" w:styleId="TOC4">
+    <w:name w:val="toc 4"/>
+    <w:basedOn w:val="Normal"/>
+    <w:next w:val="Normal"/>
+    <w:autoRedefine/>
+    <w:uiPriority w:val="39"/>
+    <w:unhideWhenUsed/>
+    <w:rsid w:val="00074337"/>
+    <w:pPr>
+      <w:ind w:left="720"/>
+    </w:pPr>
+    <w:rPr>
+      <w:sz w:val="18"/>
+      <w:szCs w:val="18"/>
+    </w:rPr>
+  </w:style>
+  <w:style w:type="paragraph" w:styleId="TOC5">
+    <w:name w:val="toc 5"/>
+    <w:basedOn w:val="Normal"/>
+    <w:next w:val="Normal"/>
+    <w:autoRedefine/>
+    <w:uiPriority w:val="39"/>
+    <w:unhideWhenUsed/>
+    <w:rsid w:val="00074337"/>
+    <w:pPr>
+      <w:ind w:left="960"/>
+    </w:pPr>
+    <w:rPr>
+      <w:sz w:val="18"/>
+      <w:szCs w:val="18"/>
+    </w:rPr>
+  </w:style>
+  <w:style w:type="paragraph" w:styleId="TOC6">
+    <w:name w:val="toc 6"/>
+    <w:basedOn w:val="Normal"/>
+    <w:next w:val="Normal"/>
+    <w:autoRedefine/>
+    <w:uiPriority w:val="39"/>
+    <w:unhideWhenUsed/>
+    <w:rsid w:val="00074337"/>
+    <w:pPr>
+      <w:ind w:left="1200"/>
+    </w:pPr>
+    <w:rPr>
+      <w:sz w:val="18"/>
+      <w:szCs w:val="18"/>
+    </w:rPr>
+  </w:style>
+  <w:style w:type="paragraph" w:styleId="TOC7">
+    <w:name w:val="toc 7"/>
+    <w:basedOn w:val="Normal"/>
+    <w:next w:val="Normal"/>
+    <w:autoRedefine/>
+    <w:uiPriority w:val="39"/>
+    <w:unhideWhenUsed/>
+    <w:rsid w:val="00074337"/>
+    <w:pPr>
+      <w:ind w:left="1440"/>
+    </w:pPr>
+    <w:rPr>
+      <w:sz w:val="18"/>
+      <w:szCs w:val="18"/>
+    </w:rPr>
+  </w:style>
+  <w:style w:type="paragraph" w:styleId="TOC8">
+    <w:name w:val="toc 8"/>
+    <w:basedOn w:val="Normal"/>
+    <w:next w:val="Normal"/>
+    <w:autoRedefine/>
+    <w:uiPriority w:val="39"/>
+    <w:unhideWhenUsed/>
+    <w:rsid w:val="00074337"/>
+    <w:pPr>
+      <w:ind w:left="1680"/>
+    </w:pPr>
+    <w:rPr>
+      <w:sz w:val="18"/>
+      <w:szCs w:val="18"/>
+    </w:rPr>
+  </w:style>
+  <w:style w:type="paragraph" w:styleId="TOC9">
+    <w:name w:val="toc 9"/>
+    <w:basedOn w:val="Normal"/>
+    <w:next w:val="Normal"/>
+    <w:autoRedefine/>
+    <w:uiPriority w:val="39"/>
+    <w:unhideWhenUsed/>
+    <w:rsid w:val="00074337"/>
+    <w:pPr>
+      <w:ind w:left="1920"/>
+    </w:pPr>
+    <w:rPr>
+      <w:sz w:val="18"/>
+      <w:szCs w:val="18"/>
     </w:rPr>
   </w:style>
 </w:styles>
@@ -2895,7 +5295,7 @@
     <w:link w:val="Heading1Char"/>
     <w:uiPriority w:val="9"/>
     <w:qFormat/>
-    <w:rsid w:val="00D11827"/>
+    <w:rsid w:val="005E0655"/>
     <w:pPr>
       <w:keepNext/>
       <w:keepLines/>
@@ -2906,7 +5306,6 @@
       <w:rFonts w:asciiTheme="majorHAnsi" w:eastAsiaTheme="majorEastAsia" w:hAnsiTheme="majorHAnsi" w:cstheme="majorBidi"/>
       <w:b/>
       <w:bCs/>
-      <w:color w:val="345A8A" w:themeColor="accent1" w:themeShade="B5"/>
       <w:sz w:val="32"/>
       <w:szCs w:val="32"/>
     </w:rPr>
@@ -2919,7 +5318,7 @@
     <w:uiPriority w:val="9"/>
     <w:unhideWhenUsed/>
     <w:qFormat/>
-    <w:rsid w:val="007A6605"/>
+    <w:rsid w:val="005E0655"/>
     <w:pPr>
       <w:keepNext/>
       <w:keepLines/>
@@ -2930,7 +5329,6 @@
       <w:rFonts w:asciiTheme="majorHAnsi" w:eastAsiaTheme="majorEastAsia" w:hAnsiTheme="majorHAnsi" w:cstheme="majorBidi"/>
       <w:b/>
       <w:bCs/>
-      <w:color w:val="4F81BD" w:themeColor="accent1"/>
       <w:sz w:val="26"/>
       <w:szCs w:val="26"/>
     </w:rPr>
@@ -2967,12 +5365,11 @@
     <w:basedOn w:val="DefaultParagraphFont"/>
     <w:link w:val="Heading2"/>
     <w:uiPriority w:val="9"/>
-    <w:rsid w:val="007A6605"/>
+    <w:rsid w:val="005E0655"/>
     <w:rPr>
       <w:rFonts w:asciiTheme="majorHAnsi" w:eastAsiaTheme="majorEastAsia" w:hAnsiTheme="majorHAnsi" w:cstheme="majorBidi"/>
       <w:b/>
       <w:bCs/>
-      <w:color w:val="4F81BD" w:themeColor="accent1"/>
       <w:sz w:val="26"/>
       <w:szCs w:val="26"/>
     </w:rPr>
@@ -3074,14 +5471,183 @@
     <w:basedOn w:val="DefaultParagraphFont"/>
     <w:link w:val="Heading1"/>
     <w:uiPriority w:val="9"/>
-    <w:rsid w:val="00D11827"/>
+    <w:rsid w:val="005E0655"/>
     <w:rPr>
       <w:rFonts w:asciiTheme="majorHAnsi" w:eastAsiaTheme="majorEastAsia" w:hAnsiTheme="majorHAnsi" w:cstheme="majorBidi"/>
       <w:b/>
       <w:bCs/>
-      <w:color w:val="345A8A" w:themeColor="accent1" w:themeShade="B5"/>
       <w:sz w:val="32"/>
       <w:szCs w:val="32"/>
+    </w:rPr>
+  </w:style>
+  <w:style w:type="character" w:styleId="Hyperlink">
+    <w:name w:val="Hyperlink"/>
+    <w:basedOn w:val="DefaultParagraphFont"/>
+    <w:uiPriority w:val="99"/>
+    <w:unhideWhenUsed/>
+    <w:rsid w:val="004C115F"/>
+    <w:rPr>
+      <w:color w:val="0000FF" w:themeColor="hyperlink"/>
+      <w:u w:val="single"/>
+    </w:rPr>
+  </w:style>
+  <w:style w:type="paragraph" w:styleId="ListParagraph">
+    <w:name w:val="List Paragraph"/>
+    <w:basedOn w:val="Normal"/>
+    <w:uiPriority w:val="34"/>
+    <w:qFormat/>
+    <w:rsid w:val="00CC7A95"/>
+    <w:pPr>
+      <w:ind w:left="720"/>
+      <w:contextualSpacing/>
+    </w:pPr>
+  </w:style>
+  <w:style w:type="paragraph" w:styleId="TOC1">
+    <w:name w:val="toc 1"/>
+    <w:basedOn w:val="Normal"/>
+    <w:next w:val="Normal"/>
+    <w:autoRedefine/>
+    <w:uiPriority w:val="39"/>
+    <w:unhideWhenUsed/>
+    <w:rsid w:val="00074337"/>
+    <w:pPr>
+      <w:spacing w:before="120"/>
+    </w:pPr>
+    <w:rPr>
+      <w:b/>
+      <w:caps/>
+      <w:sz w:val="22"/>
+      <w:szCs w:val="22"/>
+    </w:rPr>
+  </w:style>
+  <w:style w:type="paragraph" w:styleId="TOC2">
+    <w:name w:val="toc 2"/>
+    <w:basedOn w:val="Normal"/>
+    <w:next w:val="Normal"/>
+    <w:autoRedefine/>
+    <w:uiPriority w:val="39"/>
+    <w:unhideWhenUsed/>
+    <w:rsid w:val="00074337"/>
+    <w:pPr>
+      <w:ind w:left="240"/>
+    </w:pPr>
+    <w:rPr>
+      <w:smallCaps/>
+      <w:sz w:val="22"/>
+      <w:szCs w:val="22"/>
+    </w:rPr>
+  </w:style>
+  <w:style w:type="paragraph" w:styleId="TOC3">
+    <w:name w:val="toc 3"/>
+    <w:basedOn w:val="Normal"/>
+    <w:next w:val="Normal"/>
+    <w:autoRedefine/>
+    <w:uiPriority w:val="39"/>
+    <w:unhideWhenUsed/>
+    <w:rsid w:val="00074337"/>
+    <w:pPr>
+      <w:ind w:left="480"/>
+    </w:pPr>
+    <w:rPr>
+      <w:i/>
+      <w:sz w:val="22"/>
+      <w:szCs w:val="22"/>
+    </w:rPr>
+  </w:style>
+  <w:style w:type="paragraph" w:styleId="TOC4">
+    <w:name w:val="toc 4"/>
+    <w:basedOn w:val="Normal"/>
+    <w:next w:val="Normal"/>
+    <w:autoRedefine/>
+    <w:uiPriority w:val="39"/>
+    <w:unhideWhenUsed/>
+    <w:rsid w:val="00074337"/>
+    <w:pPr>
+      <w:ind w:left="720"/>
+    </w:pPr>
+    <w:rPr>
+      <w:sz w:val="18"/>
+      <w:szCs w:val="18"/>
+    </w:rPr>
+  </w:style>
+  <w:style w:type="paragraph" w:styleId="TOC5">
+    <w:name w:val="toc 5"/>
+    <w:basedOn w:val="Normal"/>
+    <w:next w:val="Normal"/>
+    <w:autoRedefine/>
+    <w:uiPriority w:val="39"/>
+    <w:unhideWhenUsed/>
+    <w:rsid w:val="00074337"/>
+    <w:pPr>
+      <w:ind w:left="960"/>
+    </w:pPr>
+    <w:rPr>
+      <w:sz w:val="18"/>
+      <w:szCs w:val="18"/>
+    </w:rPr>
+  </w:style>
+  <w:style w:type="paragraph" w:styleId="TOC6">
+    <w:name w:val="toc 6"/>
+    <w:basedOn w:val="Normal"/>
+    <w:next w:val="Normal"/>
+    <w:autoRedefine/>
+    <w:uiPriority w:val="39"/>
+    <w:unhideWhenUsed/>
+    <w:rsid w:val="00074337"/>
+    <w:pPr>
+      <w:ind w:left="1200"/>
+    </w:pPr>
+    <w:rPr>
+      <w:sz w:val="18"/>
+      <w:szCs w:val="18"/>
+    </w:rPr>
+  </w:style>
+  <w:style w:type="paragraph" w:styleId="TOC7">
+    <w:name w:val="toc 7"/>
+    <w:basedOn w:val="Normal"/>
+    <w:next w:val="Normal"/>
+    <w:autoRedefine/>
+    <w:uiPriority w:val="39"/>
+    <w:unhideWhenUsed/>
+    <w:rsid w:val="00074337"/>
+    <w:pPr>
+      <w:ind w:left="1440"/>
+    </w:pPr>
+    <w:rPr>
+      <w:sz w:val="18"/>
+      <w:szCs w:val="18"/>
+    </w:rPr>
+  </w:style>
+  <w:style w:type="paragraph" w:styleId="TOC8">
+    <w:name w:val="toc 8"/>
+    <w:basedOn w:val="Normal"/>
+    <w:next w:val="Normal"/>
+    <w:autoRedefine/>
+    <w:uiPriority w:val="39"/>
+    <w:unhideWhenUsed/>
+    <w:rsid w:val="00074337"/>
+    <w:pPr>
+      <w:ind w:left="1680"/>
+    </w:pPr>
+    <w:rPr>
+      <w:sz w:val="18"/>
+      <w:szCs w:val="18"/>
+    </w:rPr>
+  </w:style>
+  <w:style w:type="paragraph" w:styleId="TOC9">
+    <w:name w:val="toc 9"/>
+    <w:basedOn w:val="Normal"/>
+    <w:next w:val="Normal"/>
+    <w:autoRedefine/>
+    <w:uiPriority w:val="39"/>
+    <w:unhideWhenUsed/>
+    <w:rsid w:val="00074337"/>
+    <w:pPr>
+      <w:ind w:left="1920"/>
+    </w:pPr>
+    <w:rPr>
+      <w:sz w:val="18"/>
+      <w:szCs w:val="18"/>
     </w:rPr>
   </w:style>
 </w:styles>

</xml_diff>

<commit_message>
AW - Continued work on the write up
</commit_message>
<xml_diff>
--- a/Advanced Web/Assignment/Design/Design.docx
+++ b/Advanced Web/Assignment/Design/Design.docx
@@ -1125,7 +1125,13 @@
         <w:spacing w:line="276" w:lineRule="auto"/>
       </w:pPr>
       <w:r>
-        <w:t>The email field is the users personal email address, and bears no relation to the email which is used in order to log into the system.</w:t>
+        <w:t xml:space="preserve">The email field is the users personal email address, and bears no relation to the email </w:t>
+      </w:r>
+      <w:r>
+        <w:t>that</w:t>
+      </w:r>
+      <w:r>
+        <w:t xml:space="preserve"> is used in order to log into the system.</w:t>
       </w:r>
     </w:p>
     <w:p>
@@ -2435,7 +2441,24 @@
         <w:t>management</w:t>
       </w:r>
       <w:r>
-        <w:t xml:space="preserve"> tool, such as the minimum amount of staff needed per shift, per level (neededOnShift column). The ‘isAdmin’ column determines if the staff level should be granted admin permission within the system, this allows for the possibility of senior staff being able to manage shifts.</w:t>
+        <w:t xml:space="preserve"> tool, such as the minimum amount of staff needed per shift, pe</w:t>
+      </w:r>
+      <w:r>
+        <w:t>r level (neededOnShift column).</w:t>
+      </w:r>
+    </w:p>
+    <w:p>
+      <w:pPr>
+        <w:spacing w:line="276" w:lineRule="auto"/>
+      </w:pPr>
+      <w:r>
+        <w:t xml:space="preserve">The ‘isAdmin’ column determines if the staff level should be granted admin permission within the system, this allows for the possibility </w:t>
+      </w:r>
+      <w:r>
+        <w:t xml:space="preserve">of multiple </w:t>
+      </w:r>
+      <w:r>
+        <w:t>staffing levels having admin permission which could be of use if the system needs to be expanded, or linke to another system.</w:t>
       </w:r>
     </w:p>
     <w:p>
@@ -3024,15 +3047,24 @@
         <w:t>s</w:t>
       </w:r>
       <w:r>
-        <w:t>. If a shift is deleted, then it is kept in the tables but is marked as deleted. This allows admin to review deleted shifts, and it also allows for the deleted shift to be communicated to the staff member.</w:t>
-      </w:r>
-    </w:p>
-    <w:p>
-      <w:pPr>
-        <w:spacing w:line="276" w:lineRule="auto"/>
-      </w:pPr>
-      <w:r>
-        <w:t>If any shift is created / deleted by admin, the userInformed column will allow the system to find these shifts, and then communicate the relevant message to the user.</w:t>
+        <w:t xml:space="preserve">. If a shift is deleted, then it is kept in the tables but is marked as deleted. This allows </w:t>
+      </w:r>
+      <w:r>
+        <w:t>for deleted shifts to be reviewed</w:t>
+      </w:r>
+      <w:r>
+        <w:t>, and it also allows for the deleted shift to be communicated to the staff member.</w:t>
+      </w:r>
+    </w:p>
+    <w:p>
+      <w:pPr>
+        <w:spacing w:line="276" w:lineRule="auto"/>
+      </w:pPr>
+      <w:r>
+        <w:t>If any shift is created or</w:t>
+      </w:r>
+      <w:r>
+        <w:t xml:space="preserve"> deleted by admin, the userInformed column will allow the system to find these shifts, and then communicate the relevant message to the user.</w:t>
       </w:r>
     </w:p>
     <w:p>
@@ -3895,26 +3927,15 @@
     </w:p>
     <w:p>
       <w:pPr>
-        <w:spacing w:line="276" w:lineRule="auto"/>
-      </w:pPr>
-    </w:p>
-    <w:p>
-      <w:pPr>
         <w:pStyle w:val="Heading2"/>
         <w:spacing w:line="276" w:lineRule="auto"/>
       </w:pPr>
-      <w:bookmarkStart w:id="3" w:name="_Toc278463647"/>
-      <w:r>
-        <w:t>1</w:t>
-      </w:r>
-      <w:r>
-        <w:t>.3</w:t>
-      </w:r>
-      <w:r>
-        <w:t xml:space="preserve"> </w:t>
-      </w:r>
-      <w:r>
-        <w:t>Calendar</w:t>
+      <w:bookmarkStart w:id="3" w:name="_Toc278463648"/>
+      <w:r>
+        <w:t xml:space="preserve">1.2 </w:t>
+      </w:r>
+      <w:r>
+        <w:t>Server</w:t>
       </w:r>
       <w:bookmarkEnd w:id="3"/>
     </w:p>
@@ -3923,139 +3944,256 @@
         <w:spacing w:line="276" w:lineRule="auto"/>
       </w:pPr>
       <w:r>
-        <w:t xml:space="preserve">The calendar aspect will be created using the fullcalendar.io library. This is a </w:t>
-      </w:r>
-      <w:r>
-        <w:t xml:space="preserve">JQuery </w:t>
-      </w:r>
-      <w:r>
-        <w:t>library release</w:t>
-      </w:r>
-      <w:r>
-        <w:t>d</w:t>
-      </w:r>
-      <w:r>
-        <w:t xml:space="preserve"> under the MIT license, meaning it can be used in almost any way so long as credit to the creator is left in tact.</w:t>
-      </w:r>
-      <w:r>
-        <w:t xml:space="preserve"> </w:t>
-      </w:r>
-    </w:p>
-    <w:p>
-      <w:pPr>
-        <w:spacing w:line="276" w:lineRule="auto"/>
-      </w:pPr>
-      <w:r>
-        <w:t xml:space="preserve">There is one main </w:t>
-      </w:r>
-      <w:r>
-        <w:t>benefit</w:t>
-      </w:r>
-      <w:r>
-        <w:t xml:space="preserve"> to using FullCalendar, over creating a new calendar system; </w:t>
-      </w:r>
-      <w:r>
-        <w:t>there</w:t>
-      </w:r>
-      <w:r>
-        <w:t xml:space="preserve"> is no need to reinvent the wheel. Multiple aspects are modifiable enabling FullCalendar to fulfil all of the functionality set out in the specification. Through modifying different parameters in the &lt;script&gt; section of the page, all functionality can be achieved, from changing the background colour of the events to handling the process of when a user clicks on a specific day. </w:t>
-      </w:r>
-    </w:p>
-    <w:p>
-      <w:pPr>
-        <w:spacing w:line="276" w:lineRule="auto"/>
-      </w:pPr>
+        <w:t>The server section, which connects the database to the frontend display, will be created using the Model View Controller (MVC) pattern. This pattern separates each of the different sections out, so that each area is atomic</w:t>
+      </w:r>
+      <w:r>
+        <w:t>, only being responsible for one specific task</w:t>
+      </w:r>
+      <w:r>
+        <w:t xml:space="preserve">. The Database section (model) doesn’t handle any logic or </w:t>
+      </w:r>
+      <w:r>
+        <w:t>display; it is purely responsible for retrieving and updating the data</w:t>
+      </w:r>
+      <w:r>
+        <w:t>, using stored procedures (section 1.2)</w:t>
+      </w:r>
+      <w:r>
+        <w:t>. The display section (View) simply displays information to the us</w:t>
+      </w:r>
+      <w:r>
+        <w:t>er, using data passed from the c</w:t>
+      </w:r>
+      <w:r>
+        <w:t>ontroller. The logic section (controller) connects the Model and View sections together. It performs all of the logic, calling the Model to perform any database functionality, and calling the View relevant for the information that needs to be displayed.</w:t>
+      </w:r>
+    </w:p>
+    <w:p>
+      <w:pPr>
+        <w:spacing w:line="276" w:lineRule="auto"/>
+      </w:pPr>
+    </w:p>
+    <w:p>
+      <w:pPr>
+        <w:spacing w:line="276" w:lineRule="auto"/>
+      </w:pPr>
+      <w:r>
+        <w:t>In order to implement the MVC pattern, the CodeIgniter framework will be utilised. “</w:t>
+      </w:r>
+      <w:r>
+        <w:rPr>
+          <w:i/>
+        </w:rPr>
+        <w:t>CodeIgniter is a community-developed open source project</w:t>
+      </w:r>
+      <w:r>
+        <w:t>” (CodeIgniter 2014) “</w:t>
+      </w:r>
+      <w:r>
+        <w:rPr>
+          <w:i/>
+        </w:rPr>
+        <w:t>with a very small footprint</w:t>
+      </w:r>
+      <w:r>
+        <w:t xml:space="preserve">”. It allows for MVC to be implemented in an easy manor, allowing for security to </w:t>
+      </w:r>
+      <w:r>
+        <w:t xml:space="preserve">be </w:t>
+      </w:r>
+      <w:r>
+        <w:t xml:space="preserve">added </w:t>
+      </w:r>
+      <w:r>
+        <w:t>preventing</w:t>
+      </w:r>
+      <w:r>
+        <w:t xml:space="preserve"> malicious attack.</w:t>
+      </w:r>
+      <w:bookmarkStart w:id="4" w:name="_GoBack"/>
+      <w:bookmarkEnd w:id="4"/>
     </w:p>
     <w:p>
       <w:pPr>
         <w:pStyle w:val="Heading2"/>
         <w:spacing w:line="276" w:lineRule="auto"/>
       </w:pPr>
-      <w:bookmarkStart w:id="4" w:name="_Toc278463648"/>
-      <w:r>
-        <w:t>1.4</w:t>
-      </w:r>
-      <w:r>
-        <w:t xml:space="preserve"> Server</w:t>
-      </w:r>
-      <w:bookmarkEnd w:id="4"/>
-    </w:p>
-    <w:p>
-      <w:pPr>
-        <w:spacing w:line="276" w:lineRule="auto"/>
-      </w:pPr>
-      <w:r>
-        <w:t>The server section, which connects the database to the frontend display, will be created using the Model View Controller (MVC) pattern. This pattern separates each of the different sections out, so that each area is atomic</w:t>
-      </w:r>
-      <w:r>
-        <w:t>, only being responsible for one specific task</w:t>
-      </w:r>
-      <w:r>
-        <w:t xml:space="preserve">. The Database section (model) doesn’t handle any logic or </w:t>
-      </w:r>
-      <w:r>
-        <w:t>display; it is purely responsible for retrieving and updating the data</w:t>
-      </w:r>
-      <w:r>
-        <w:t>, using stored procedures (section 1.2)</w:t>
-      </w:r>
-      <w:r>
-        <w:t>. The display section (View) simply displays information to the us</w:t>
-      </w:r>
-      <w:r>
-        <w:t>er, using data passed from the c</w:t>
-      </w:r>
-      <w:r>
-        <w:t>ontroller. The logic section (controller) connects the Model and View sections together. It performs all of the logic, calling the Model to perform any database functionality, and calling the View relevant for the information that needs to be displayed.</w:t>
-      </w:r>
-    </w:p>
-    <w:p>
-      <w:pPr>
-        <w:spacing w:line="276" w:lineRule="auto"/>
-      </w:pPr>
-    </w:p>
-    <w:p>
-      <w:pPr>
-        <w:spacing w:line="276" w:lineRule="auto"/>
-      </w:pPr>
-      <w:r>
-        <w:t>In order to implement the MVC pattern, the CodeIgniter framework will be utilised. “</w:t>
+      <w:bookmarkStart w:id="5" w:name="_Toc278463647"/>
+      <w:r>
+        <w:t xml:space="preserve">1.4 </w:t>
+      </w:r>
+      <w:bookmarkEnd w:id="5"/>
+      <w:r>
+        <w:t>Frontend</w:t>
+      </w:r>
+    </w:p>
+    <w:p>
+      <w:pPr>
+        <w:spacing w:line="276" w:lineRule="auto"/>
+      </w:pPr>
+      <w:r>
+        <w:t xml:space="preserve"> To achieve all of the functionality set out in the specification, a total of 3 pages will be available for the user. </w:t>
+      </w:r>
+    </w:p>
+    <w:p>
+      <w:pPr>
+        <w:pStyle w:val="ListParagraph"/>
+        <w:numPr>
+          <w:ilvl w:val="0"/>
+          <w:numId w:val="2"/>
+        </w:numPr>
+      </w:pPr>
+      <w:r>
+        <w:t>Login</w:t>
+      </w:r>
+    </w:p>
+    <w:p>
+      <w:pPr>
+        <w:pStyle w:val="ListParagraph"/>
+        <w:numPr>
+          <w:ilvl w:val="0"/>
+          <w:numId w:val="2"/>
+        </w:numPr>
+      </w:pPr>
+      <w:r>
+        <w:t>Calendar View</w:t>
+      </w:r>
+    </w:p>
+    <w:p>
+      <w:pPr>
+        <w:pStyle w:val="ListParagraph"/>
+        <w:numPr>
+          <w:ilvl w:val="0"/>
+          <w:numId w:val="2"/>
+        </w:numPr>
+      </w:pPr>
+      <w:r>
+        <w:t>Settings</w:t>
+      </w:r>
+    </w:p>
+    <w:p/>
+    <w:p>
+      <w:pPr>
+        <w:rPr>
+          <w:rStyle w:val="Heading2Char"/>
+        </w:rPr>
+      </w:pPr>
+      <w:r>
+        <w:rPr>
+          <w:rStyle w:val="Heading2Char"/>
+        </w:rPr>
+        <w:t>Login</w:t>
+      </w:r>
+    </w:p>
+    <w:p>
+      <w:r>
+        <w:t>The login</w:t>
+      </w:r>
+      <w:r>
+        <w:t xml:space="preserve"> page will display a simple form, allowing the user to enter an email address and password. This will be the first page the user sees, and the page in which they are directed to if they are not logged in.</w:t>
+      </w:r>
+    </w:p>
+    <w:p/>
+    <w:p>
+      <w:pPr>
+        <w:jc w:val="center"/>
+        <w:rPr>
+          <w:b/>
+        </w:rPr>
+      </w:pPr>
+      <w:r>
+        <w:rPr>
+          <w:b/>
+        </w:rPr>
+        <w:t>&lt;&lt;DIAGRAM&gt;&gt;</w:t>
+      </w:r>
+    </w:p>
+    <w:p/>
+    <w:p>
+      <w:pPr>
+        <w:pStyle w:val="Heading2"/>
+      </w:pPr>
+      <w:r>
+        <w:t>Calendar View</w:t>
+      </w:r>
+    </w:p>
+    <w:p>
+      <w:pPr>
+        <w:spacing w:line="276" w:lineRule="auto"/>
+      </w:pPr>
+      <w:r>
+        <w:t>The calendar view will be the main view in which the user will use. This will display the calendar, which will allow the user to carry out all the shift management described in the specification.</w:t>
+      </w:r>
+    </w:p>
+    <w:p>
+      <w:pPr>
+        <w:spacing w:line="276" w:lineRule="auto"/>
+      </w:pPr>
+      <w:r>
+        <w:t>Alongside displaying the calendar, messages will be displayed to the user. The messages will be; any modifications made by admin to the users shift; Instructions on how to use the calendar; a list of weeks which the user is below the shift level specified; Error messages and warning messages.</w:t>
+      </w:r>
+    </w:p>
+    <w:p>
+      <w:pPr>
+        <w:spacing w:line="276" w:lineRule="auto"/>
+      </w:pPr>
+    </w:p>
+    <w:p>
+      <w:pPr>
+        <w:spacing w:line="276" w:lineRule="auto"/>
+      </w:pPr>
+      <w:r>
+        <w:t xml:space="preserve">The calendar aspect will be created using the fullcalendar.io library. This is a JQuery library released under the MIT license, meaning it can be used in almost any way so long as credit to the creator is left in tact. </w:t>
+      </w:r>
+    </w:p>
+    <w:p>
+      <w:r>
+        <w:t>There is one main benefit to using FullCalendar, over creating a new calendar system; there is no need to reinvent the wheel. Multiple aspects are modifiable enabling FullCalendar to fulfil all of the functionality set out in the specification., without the needed to create a new calendar. Through modifying different parameters in the &lt;script&gt; section of the page, all functionality can be achieved, from changing the background colour of the events to handling the process of when a user clicks on a specific day.</w:t>
+      </w:r>
+    </w:p>
+    <w:p/>
+    <w:p>
+      <w:pPr>
+        <w:pStyle w:val="Heading2"/>
+      </w:pPr>
+      <w:r>
+        <w:t>Settings</w:t>
+      </w:r>
+    </w:p>
+    <w:p>
+      <w:r>
+        <w:t xml:space="preserve">The settings page will display all of the current users personal details, which are in the system. This will allow the user to update their personal details as circumstances change. Further to being able to update persona details, users will be able to create a new password, which must meet the password requirements. </w:t>
+      </w:r>
+    </w:p>
+    <w:p>
+      <w:pPr>
+        <w:pStyle w:val="Heading2"/>
+      </w:pPr>
+      <w:r>
+        <w:t>Bootstrap</w:t>
+      </w:r>
+    </w:p>
+    <w:p>
+      <w:r>
+        <w:t xml:space="preserve">To assist in the presentation of the system, the Bootstrap framework will be </w:t>
+      </w:r>
+      <w:r>
+        <w:t>utilised. “</w:t>
       </w:r>
       <w:r>
         <w:rPr>
           <w:i/>
         </w:rPr>
-        <w:t>CodeIgniter is a community-developed open source project</w:t>
-      </w:r>
-      <w:r>
-        <w:t>” (CodeIgniter 2014) “</w:t>
-      </w:r>
-      <w:r>
-        <w:rPr>
-          <w:i/>
-        </w:rPr>
-        <w:t>with a very small footprint</w:t>
-      </w:r>
-      <w:r>
-        <w:t xml:space="preserve">”. It allows for MVC to be implemented in an easy manor, allowing for security to </w:t>
-      </w:r>
-      <w:r>
-        <w:t xml:space="preserve">be </w:t>
-      </w:r>
-      <w:r>
-        <w:t xml:space="preserve">added </w:t>
-      </w:r>
-      <w:r>
-        <w:t>preventing</w:t>
-      </w:r>
-      <w:r>
-        <w:t xml:space="preserve"> malicious attack.</w:t>
-      </w:r>
-    </w:p>
-    <w:p>
-      <w:pPr>
-        <w:spacing w:line="276" w:lineRule="auto"/>
-      </w:pPr>
+        <w:t>Bootstrap is the most popular HTML, CSS, and JS framework for developing responsive, mobile first projects on the web</w:t>
+      </w:r>
+      <w:r>
+        <w:t>” (Bootstrap, 2014), it is released under the MIT license, making it freely available to use.</w:t>
+      </w:r>
+    </w:p>
+    <w:p>
+      <w:r>
+        <w:t>Bootstrap provides an easy to use framework that can be applied to existing HTML in order to create beautiful, clean displays. As such it will be used to style display the system, being applied to each page.</w:t>
+      </w:r>
     </w:p>
     <w:p>
       <w:pPr>
@@ -4071,14 +4209,14 @@
         <w:pStyle w:val="Heading1"/>
         <w:spacing w:line="276" w:lineRule="auto"/>
       </w:pPr>
-      <w:bookmarkStart w:id="5" w:name="_Toc278463649"/>
+      <w:bookmarkStart w:id="6" w:name="_Toc278463649"/>
       <w:r>
         <w:t>2. Im</w:t>
       </w:r>
       <w:r>
         <w:t>plementation</w:t>
       </w:r>
-      <w:bookmarkEnd w:id="5"/>
+      <w:bookmarkEnd w:id="6"/>
     </w:p>
     <w:p>
       <w:pPr>
@@ -4093,11 +4231,11 @@
         <w:pStyle w:val="Heading2"/>
         <w:spacing w:line="276" w:lineRule="auto"/>
       </w:pPr>
-      <w:bookmarkStart w:id="6" w:name="_Toc278463650"/>
+      <w:bookmarkStart w:id="7" w:name="_Toc278463650"/>
       <w:r>
         <w:t>2.1 Database</w:t>
       </w:r>
-      <w:bookmarkEnd w:id="6"/>
+      <w:bookmarkEnd w:id="7"/>
     </w:p>
     <w:p>
       <w:pPr>
@@ -4123,9 +4261,22 @@
     </w:p>
     <w:p>
       <w:pPr>
-        <w:spacing w:line="276" w:lineRule="auto"/>
-      </w:pPr>
-    </w:p>
+        <w:pStyle w:val="Heading2"/>
+      </w:pPr>
+      <w:r>
+        <w:t>2.2 Server</w:t>
+      </w:r>
+    </w:p>
+    <w:p/>
+    <w:p>
+      <w:pPr>
+        <w:pStyle w:val="Heading2"/>
+      </w:pPr>
+      <w:r>
+        <w:t>2.3 Calendar</w:t>
+      </w:r>
+    </w:p>
+    <w:p/>
     <w:p>
       <w:pPr>
         <w:spacing w:line="276" w:lineRule="auto"/>
@@ -4136,7 +4287,7 @@
         <w:pStyle w:val="Heading1"/>
         <w:spacing w:line="276" w:lineRule="auto"/>
       </w:pPr>
-      <w:bookmarkStart w:id="7" w:name="_Toc278463651"/>
+      <w:bookmarkStart w:id="8" w:name="_Toc278463651"/>
       <w:r>
         <w:t xml:space="preserve">3. </w:t>
       </w:r>
@@ -4146,7 +4297,38 @@
       <w:r>
         <w:t xml:space="preserve"> &amp; Evaluation</w:t>
       </w:r>
-      <w:bookmarkEnd w:id="7"/>
+      <w:bookmarkEnd w:id="8"/>
+    </w:p>
+    <w:p>
+      <w:pPr>
+        <w:pStyle w:val="Heading2"/>
+      </w:pPr>
+    </w:p>
+    <w:p>
+      <w:pPr>
+        <w:pStyle w:val="Heading2"/>
+      </w:pPr>
+      <w:r>
+        <w:t>Test Plan</w:t>
+      </w:r>
+    </w:p>
+    <w:p>
+      <w:r>
+        <w:t xml:space="preserve">After the system had been fully developed, a test plan was devised and used to test the system. The test plan (Appendix 1) consists of multiple tests, each covering a specific area / functionality of the system.  Each test describes specific inputs, and expected outputs. </w:t>
+      </w:r>
+      <w:r>
+        <w:t>With this test plan it is possible for multiple users to test the system to the same standards, and ensure that all bugs are identified and fixed.</w:t>
+      </w:r>
+    </w:p>
+    <w:p>
+      <w:r>
+        <w:t>The test plan in created in a manor in which it is easy for additional tests to be added in, if necessary.</w:t>
+      </w:r>
+    </w:p>
+    <w:p>
+      <w:pPr>
+        <w:spacing w:line="276" w:lineRule="auto"/>
+      </w:pPr>
     </w:p>
     <w:p>
       <w:pPr>
@@ -4206,11 +4388,11 @@
         <w:pStyle w:val="Heading1"/>
         <w:spacing w:line="276" w:lineRule="auto"/>
       </w:pPr>
-      <w:bookmarkStart w:id="8" w:name="_Toc278463652"/>
+      <w:bookmarkStart w:id="9" w:name="_Toc278463652"/>
       <w:r>
         <w:t>References</w:t>
       </w:r>
-      <w:bookmarkEnd w:id="8"/>
+      <w:bookmarkEnd w:id="9"/>
     </w:p>
     <w:p>
       <w:pPr>
@@ -4298,18 +4480,49 @@
     </w:p>
     <w:p>
       <w:pPr>
+        <w:spacing w:line="276" w:lineRule="auto"/>
+      </w:pPr>
+      <w:r>
+        <w:t xml:space="preserve">Bootstrap </w:t>
+      </w:r>
+      <w:r>
+        <w:rPr>
+          <w:rStyle w:val="Hyperlink"/>
+        </w:rPr>
+        <w:t>http://getbootstrap.com/</w:t>
+      </w:r>
+    </w:p>
+    <w:p>
+      <w:r>
+        <w:t>Accessed 24</w:t>
+      </w:r>
+      <w:r>
+        <w:rPr>
+          <w:vertAlign w:val="superscript"/>
+        </w:rPr>
+        <w:t>th</w:t>
+      </w:r>
+      <w:r>
+        <w:t xml:space="preserve"> November 2014</w:t>
+      </w:r>
+    </w:p>
+    <w:p>
+      <w:pPr>
         <w:pStyle w:val="Heading1"/>
         <w:spacing w:line="276" w:lineRule="auto"/>
       </w:pPr>
-      <w:bookmarkStart w:id="9" w:name="_Toc278463653"/>
+      <w:bookmarkStart w:id="10" w:name="_Toc278463653"/>
       <w:r>
         <w:t>Bibliography</w:t>
       </w:r>
-      <w:bookmarkEnd w:id="9"/>
-    </w:p>
-    <w:p>
-      <w:pPr>
-        <w:spacing w:line="276" w:lineRule="auto"/>
+      <w:bookmarkEnd w:id="10"/>
+    </w:p>
+    <w:p>
+      <w:pPr>
+        <w:spacing w:line="276" w:lineRule="auto"/>
+        <w:rPr>
+          <w:rStyle w:val="Hyperlink"/>
+        </w:rPr>
       </w:pPr>
       <w:r>
         <w:t xml:space="preserve">FullCalendar </w:t>
@@ -4322,8 +4535,20 @@
           <w:t>http://fullcalendar.io/</w:t>
         </w:r>
       </w:hyperlink>
-      <w:bookmarkStart w:id="10" w:name="_GoBack"/>
-      <w:bookmarkEnd w:id="10"/>
+    </w:p>
+    <w:p>
+      <w:pPr>
+        <w:spacing w:line="276" w:lineRule="auto"/>
+      </w:pPr>
+      <w:r>
+        <w:t xml:space="preserve">Bootstrap </w:t>
+      </w:r>
+      <w:r>
+        <w:rPr>
+          <w:rStyle w:val="Hyperlink"/>
+        </w:rPr>
+        <w:t>http://getbootstrap.com/</w:t>
+      </w:r>
     </w:p>
     <w:p>
       <w:pPr>
@@ -4493,9 +4718,9 @@
 <file path=word/numbering.xml><?xml version="1.0" encoding="utf-8"?>
 <w:numbering xmlns:wpc="http://schemas.microsoft.com/office/word/2010/wordprocessingCanvas" xmlns:mo="http://schemas.microsoft.com/office/mac/office/2008/main" xmlns:mc="http://schemas.openxmlformats.org/markup-compatibility/2006" xmlns:mv="urn:schemas-microsoft-com:mac:vml" xmlns:o="urn:schemas-microsoft-com:office:office" xmlns:r="http://schemas.openxmlformats.org/officeDocument/2006/relationships" xmlns:m="http://schemas.openxmlformats.org/officeDocument/2006/math" xmlns:v="urn:schemas-microsoft-com:vml" xmlns:wp14="http://schemas.microsoft.com/office/word/2010/wordprocessingDrawing" xmlns:wp="http://schemas.openxmlformats.org/drawingml/2006/wordprocessingDrawing" xmlns:w10="urn:schemas-microsoft-com:office:word" xmlns:w="http://schemas.openxmlformats.org/wordprocessingml/2006/main" xmlns:w14="http://schemas.microsoft.com/office/word/2010/wordml" xmlns:wpg="http://schemas.microsoft.com/office/word/2010/wordprocessingGroup" xmlns:wpi="http://schemas.microsoft.com/office/word/2010/wordprocessingInk" xmlns:wne="http://schemas.microsoft.com/office/word/2006/wordml" xmlns:wps="http://schemas.microsoft.com/office/word/2010/wordprocessingShape" mc:Ignorable="w14 wp14">
   <w:abstractNum w:abstractNumId="0">
-    <w:nsid w:val="401C3FA6"/>
+    <w:nsid w:val="21F905E3"/>
     <w:multiLevelType w:val="hybridMultilevel"/>
-    <w:tmpl w:val="13CA94C2"/>
+    <w:tmpl w:val="19A0923E"/>
     <w:lvl w:ilvl="0" w:tplc="04090001">
       <w:start w:val="1"/>
       <w:numFmt w:val="bullet"/>
@@ -4605,7 +4830,123 @@
       </w:rPr>
     </w:lvl>
   </w:abstractNum>
+  <w:abstractNum w:abstractNumId="1">
+    <w:nsid w:val="401C3FA6"/>
+    <w:multiLevelType w:val="hybridMultilevel"/>
+    <w:tmpl w:val="13CA94C2"/>
+    <w:lvl w:ilvl="0" w:tplc="04090001">
+      <w:start w:val="1"/>
+      <w:numFmt w:val="bullet"/>
+      <w:lvlText w:val=""/>
+      <w:lvlJc w:val="left"/>
+      <w:pPr>
+        <w:ind w:left="720" w:hanging="360"/>
+      </w:pPr>
+      <w:rPr>
+        <w:rFonts w:ascii="Symbol" w:hAnsi="Symbol" w:hint="default"/>
+      </w:rPr>
+    </w:lvl>
+    <w:lvl w:ilvl="1" w:tplc="04090003" w:tentative="1">
+      <w:start w:val="1"/>
+      <w:numFmt w:val="bullet"/>
+      <w:lvlText w:val="o"/>
+      <w:lvlJc w:val="left"/>
+      <w:pPr>
+        <w:ind w:left="1440" w:hanging="360"/>
+      </w:pPr>
+      <w:rPr>
+        <w:rFonts w:ascii="Courier New" w:hAnsi="Courier New" w:hint="default"/>
+      </w:rPr>
+    </w:lvl>
+    <w:lvl w:ilvl="2" w:tplc="04090005" w:tentative="1">
+      <w:start w:val="1"/>
+      <w:numFmt w:val="bullet"/>
+      <w:lvlText w:val=""/>
+      <w:lvlJc w:val="left"/>
+      <w:pPr>
+        <w:ind w:left="2160" w:hanging="360"/>
+      </w:pPr>
+      <w:rPr>
+        <w:rFonts w:ascii="Wingdings" w:hAnsi="Wingdings" w:hint="default"/>
+      </w:rPr>
+    </w:lvl>
+    <w:lvl w:ilvl="3" w:tplc="04090001" w:tentative="1">
+      <w:start w:val="1"/>
+      <w:numFmt w:val="bullet"/>
+      <w:lvlText w:val=""/>
+      <w:lvlJc w:val="left"/>
+      <w:pPr>
+        <w:ind w:left="2880" w:hanging="360"/>
+      </w:pPr>
+      <w:rPr>
+        <w:rFonts w:ascii="Symbol" w:hAnsi="Symbol" w:hint="default"/>
+      </w:rPr>
+    </w:lvl>
+    <w:lvl w:ilvl="4" w:tplc="04090003" w:tentative="1">
+      <w:start w:val="1"/>
+      <w:numFmt w:val="bullet"/>
+      <w:lvlText w:val="o"/>
+      <w:lvlJc w:val="left"/>
+      <w:pPr>
+        <w:ind w:left="3600" w:hanging="360"/>
+      </w:pPr>
+      <w:rPr>
+        <w:rFonts w:ascii="Courier New" w:hAnsi="Courier New" w:hint="default"/>
+      </w:rPr>
+    </w:lvl>
+    <w:lvl w:ilvl="5" w:tplc="04090005" w:tentative="1">
+      <w:start w:val="1"/>
+      <w:numFmt w:val="bullet"/>
+      <w:lvlText w:val=""/>
+      <w:lvlJc w:val="left"/>
+      <w:pPr>
+        <w:ind w:left="4320" w:hanging="360"/>
+      </w:pPr>
+      <w:rPr>
+        <w:rFonts w:ascii="Wingdings" w:hAnsi="Wingdings" w:hint="default"/>
+      </w:rPr>
+    </w:lvl>
+    <w:lvl w:ilvl="6" w:tplc="04090001" w:tentative="1">
+      <w:start w:val="1"/>
+      <w:numFmt w:val="bullet"/>
+      <w:lvlText w:val=""/>
+      <w:lvlJc w:val="left"/>
+      <w:pPr>
+        <w:ind w:left="5040" w:hanging="360"/>
+      </w:pPr>
+      <w:rPr>
+        <w:rFonts w:ascii="Symbol" w:hAnsi="Symbol" w:hint="default"/>
+      </w:rPr>
+    </w:lvl>
+    <w:lvl w:ilvl="7" w:tplc="04090003" w:tentative="1">
+      <w:start w:val="1"/>
+      <w:numFmt w:val="bullet"/>
+      <w:lvlText w:val="o"/>
+      <w:lvlJc w:val="left"/>
+      <w:pPr>
+        <w:ind w:left="5760" w:hanging="360"/>
+      </w:pPr>
+      <w:rPr>
+        <w:rFonts w:ascii="Courier New" w:hAnsi="Courier New" w:hint="default"/>
+      </w:rPr>
+    </w:lvl>
+    <w:lvl w:ilvl="8" w:tplc="04090005" w:tentative="1">
+      <w:start w:val="1"/>
+      <w:numFmt w:val="bullet"/>
+      <w:lvlText w:val=""/>
+      <w:lvlJc w:val="left"/>
+      <w:pPr>
+        <w:ind w:left="6480" w:hanging="360"/>
+      </w:pPr>
+      <w:rPr>
+        <w:rFonts w:ascii="Wingdings" w:hAnsi="Wingdings" w:hint="default"/>
+      </w:rPr>
+    </w:lvl>
+  </w:abstractNum>
   <w:num w:numId="1">
+    <w:abstractNumId w:val="1"/>
+  </w:num>
+  <w:num w:numId="2">
     <w:abstractNumId w:val="0"/>
   </w:num>
 </w:numbering>
@@ -4815,7 +5156,6 @@
   <w:style w:type="character" w:default="1" w:styleId="DefaultParagraphFont">
     <w:name w:val="Default Paragraph Font"/>
     <w:uiPriority w:val="1"/>
-    <w:semiHidden/>
     <w:unhideWhenUsed/>
   </w:style>
   <w:style w:type="table" w:default="1" w:styleId="TableNormal">
@@ -5336,7 +5676,6 @@
   <w:style w:type="character" w:default="1" w:styleId="DefaultParagraphFont">
     <w:name w:val="Default Paragraph Font"/>
     <w:uiPriority w:val="1"/>
-    <w:semiHidden/>
     <w:unhideWhenUsed/>
   </w:style>
   <w:style w:type="table" w:default="1" w:styleId="TableNormal">

</xml_diff>

<commit_message>
AW - Added in images for the design section
</commit_message>
<xml_diff>
--- a/Advanced Web/Assignment/Design/Design.docx
+++ b/Advanced Web/Assignment/Design/Design.docx
@@ -4,7 +4,6 @@
   <w:body>
     <w:p>
       <w:pPr>
-        <w:spacing w:line="276" w:lineRule="auto"/>
         <w:jc w:val="center"/>
         <w:rPr>
           <w:rFonts w:cs="Arial"/>
@@ -15,7 +14,6 @@
     </w:p>
     <w:p>
       <w:pPr>
-        <w:spacing w:line="276" w:lineRule="auto"/>
         <w:jc w:val="center"/>
         <w:rPr>
           <w:rFonts w:cs="Arial"/>
@@ -26,7 +24,6 @@
     </w:p>
     <w:p>
       <w:pPr>
-        <w:spacing w:line="276" w:lineRule="auto"/>
         <w:jc w:val="center"/>
         <w:rPr>
           <w:rFonts w:cs="Arial"/>
@@ -37,7 +34,6 @@
     </w:p>
     <w:p>
       <w:pPr>
-        <w:spacing w:line="276" w:lineRule="auto"/>
         <w:jc w:val="center"/>
         <w:rPr>
           <w:rFonts w:cs="Arial"/>
@@ -48,7 +44,6 @@
     </w:p>
     <w:p>
       <w:pPr>
-        <w:spacing w:line="276" w:lineRule="auto"/>
         <w:jc w:val="center"/>
         <w:rPr>
           <w:rFonts w:cs="Arial"/>
@@ -59,7 +54,6 @@
     </w:p>
     <w:p>
       <w:pPr>
-        <w:spacing w:line="276" w:lineRule="auto"/>
         <w:jc w:val="center"/>
         <w:rPr>
           <w:rFonts w:cs="Arial"/>
@@ -70,7 +64,6 @@
     </w:p>
     <w:p>
       <w:pPr>
-        <w:spacing w:line="276" w:lineRule="auto"/>
         <w:jc w:val="center"/>
         <w:rPr>
           <w:rFonts w:cs="Arial"/>
@@ -81,7 +74,6 @@
     </w:p>
     <w:p>
       <w:pPr>
-        <w:spacing w:line="276" w:lineRule="auto"/>
         <w:jc w:val="center"/>
         <w:rPr>
           <w:rFonts w:cs="Arial"/>
@@ -92,7 +84,6 @@
     </w:p>
     <w:p>
       <w:pPr>
-        <w:spacing w:line="276" w:lineRule="auto"/>
         <w:jc w:val="center"/>
         <w:rPr>
           <w:rFonts w:cs="Arial"/>
@@ -100,18 +91,19 @@
           <w:szCs w:val="32"/>
         </w:rPr>
       </w:pPr>
-      <w:r>
+    </w:p>
+    <w:p>
+      <w:pPr>
+        <w:jc w:val="center"/>
         <w:rPr>
           <w:rFonts w:cs="Arial"/>
           <w:sz w:val="32"/>
           <w:szCs w:val="32"/>
         </w:rPr>
-        <w:t>Advanced Web Techniques - 6G6Z1011</w:t>
-      </w:r>
-    </w:p>
-    <w:p>
-      <w:pPr>
-        <w:spacing w:line="276" w:lineRule="auto"/>
+      </w:pPr>
+    </w:p>
+    <w:p>
+      <w:pPr>
         <w:jc w:val="center"/>
         <w:rPr>
           <w:rFonts w:cs="Arial"/>
@@ -119,18 +111,19 @@
           <w:szCs w:val="32"/>
         </w:rPr>
       </w:pPr>
-      <w:r>
+    </w:p>
+    <w:p>
+      <w:pPr>
+        <w:jc w:val="center"/>
         <w:rPr>
           <w:rFonts w:cs="Arial"/>
           <w:sz w:val="32"/>
           <w:szCs w:val="32"/>
         </w:rPr>
-        <w:t>Online Website – 1CWK50</w:t>
-      </w:r>
-    </w:p>
-    <w:p>
-      <w:pPr>
-        <w:spacing w:line="276" w:lineRule="auto"/>
+      </w:pPr>
+    </w:p>
+    <w:p>
+      <w:pPr>
         <w:jc w:val="center"/>
         <w:rPr>
           <w:rFonts w:cs="Arial"/>
@@ -144,39 +137,73 @@
           <w:sz w:val="32"/>
           <w:szCs w:val="32"/>
         </w:rPr>
-        <w:t>December</w:t>
-      </w:r>
-      <w:r>
+        <w:t>Advanced Web Techniques - 6G6Z1011</w:t>
+      </w:r>
+    </w:p>
+    <w:p>
+      <w:pPr>
+        <w:jc w:val="center"/>
         <w:rPr>
           <w:rFonts w:cs="Arial"/>
           <w:sz w:val="32"/>
           <w:szCs w:val="32"/>
         </w:rPr>
-        <w:t xml:space="preserve"> 2014</w:t>
-      </w:r>
-    </w:p>
-    <w:p>
-      <w:pPr>
-        <w:spacing w:line="276" w:lineRule="auto"/>
-        <w:jc w:val="center"/>
+      </w:pPr>
+      <w:r>
         <w:rPr>
           <w:rFonts w:cs="Arial"/>
           <w:sz w:val="32"/>
           <w:szCs w:val="32"/>
         </w:rPr>
-      </w:pPr>
-      <w:r>
+        <w:t>Online Website – 1CWK50</w:t>
+      </w:r>
+    </w:p>
+    <w:p>
+      <w:pPr>
+        <w:jc w:val="center"/>
         <w:rPr>
           <w:rFonts w:cs="Arial"/>
           <w:sz w:val="32"/>
           <w:szCs w:val="32"/>
         </w:rPr>
+      </w:pPr>
+      <w:r>
+        <w:rPr>
+          <w:rFonts w:cs="Arial"/>
+          <w:sz w:val="32"/>
+          <w:szCs w:val="32"/>
+        </w:rPr>
+        <w:t>December</w:t>
+      </w:r>
+      <w:r>
+        <w:rPr>
+          <w:rFonts w:cs="Arial"/>
+          <w:sz w:val="32"/>
+          <w:szCs w:val="32"/>
+        </w:rPr>
+        <w:t xml:space="preserve"> 2014</w:t>
+      </w:r>
+    </w:p>
+    <w:p>
+      <w:pPr>
+        <w:jc w:val="center"/>
+        <w:rPr>
+          <w:rFonts w:cs="Arial"/>
+          <w:sz w:val="32"/>
+          <w:szCs w:val="32"/>
+        </w:rPr>
+      </w:pPr>
+      <w:r>
+        <w:rPr>
+          <w:rFonts w:cs="Arial"/>
+          <w:sz w:val="32"/>
+          <w:szCs w:val="32"/>
+        </w:rPr>
         <w:t>Keith Yates</w:t>
       </w:r>
     </w:p>
     <w:p>
       <w:pPr>
-        <w:spacing w:line="276" w:lineRule="auto"/>
         <w:rPr>
           <w:rFonts w:cs="Arial"/>
           <w:sz w:val="28"/>
@@ -186,7 +213,6 @@
     </w:p>
     <w:p>
       <w:pPr>
-        <w:spacing w:line="276" w:lineRule="auto"/>
         <w:rPr>
           <w:rFonts w:cs="Arial"/>
           <w:sz w:val="28"/>
@@ -196,7 +222,6 @@
     </w:p>
     <w:p>
       <w:pPr>
-        <w:spacing w:line="276" w:lineRule="auto"/>
         <w:jc w:val="center"/>
         <w:rPr>
           <w:rFonts w:cs="Arial"/>
@@ -248,7 +273,6 @@
     </w:p>
     <w:p>
       <w:pPr>
-        <w:spacing w:line="276" w:lineRule="auto"/>
         <w:rPr>
           <w:rFonts w:cs="Arial"/>
           <w:sz w:val="28"/>
@@ -266,7 +290,6 @@
     </w:p>
     <w:p>
       <w:pPr>
-        <w:spacing w:line="276" w:lineRule="auto"/>
         <w:jc w:val="center"/>
         <w:rPr>
           <w:rFonts w:asciiTheme="majorHAnsi" w:eastAsiaTheme="majorEastAsia" w:hAnsiTheme="majorHAnsi" w:cstheme="majorBidi"/>
@@ -281,13 +304,7 @@
     <w:p>
       <w:pPr>
         <w:pStyle w:val="TOC1"/>
-        <w:tabs>
-          <w:tab w:val="right" w:leader="dot" w:pos="8290"/>
-        </w:tabs>
-        <w:spacing w:line="276" w:lineRule="auto"/>
-        <w:rPr>
-          <w:b w:val="0"/>
-          <w:caps w:val="0"/>
+        <w:rPr>
           <w:noProof/>
           <w:sz w:val="24"/>
           <w:szCs w:val="24"/>
@@ -325,7 +342,7 @@
         <w:rPr>
           <w:noProof/>
         </w:rPr>
-        <w:instrText xml:space="preserve"> PAGEREF _Toc278463644 \h </w:instrText>
+        <w:instrText xml:space="preserve"> PAGEREF _Toc278989285 \h </w:instrText>
       </w:r>
       <w:r>
         <w:rPr>
@@ -357,7 +374,6 @@
         <w:tabs>
           <w:tab w:val="right" w:leader="dot" w:pos="8290"/>
         </w:tabs>
-        <w:spacing w:line="276" w:lineRule="auto"/>
         <w:rPr>
           <w:smallCaps w:val="0"/>
           <w:noProof/>
@@ -388,7 +404,7 @@
         <w:rPr>
           <w:noProof/>
         </w:rPr>
-        <w:instrText xml:space="preserve"> PAGEREF _Toc278463645 \h </w:instrText>
+        <w:instrText xml:space="preserve"> PAGEREF _Toc278989286 \h </w:instrText>
       </w:r>
       <w:r>
         <w:rPr>
@@ -420,7 +436,6 @@
         <w:tabs>
           <w:tab w:val="right" w:leader="dot" w:pos="8290"/>
         </w:tabs>
-        <w:spacing w:line="276" w:lineRule="auto"/>
         <w:rPr>
           <w:smallCaps w:val="0"/>
           <w:noProof/>
@@ -451,7 +466,7 @@
         <w:rPr>
           <w:noProof/>
         </w:rPr>
-        <w:instrText xml:space="preserve"> PAGEREF _Toc278463646 \h </w:instrText>
+        <w:instrText xml:space="preserve"> PAGEREF _Toc278989287 \h </w:instrText>
       </w:r>
       <w:r>
         <w:rPr>
@@ -483,7 +498,6 @@
         <w:tabs>
           <w:tab w:val="right" w:leader="dot" w:pos="8290"/>
         </w:tabs>
-        <w:spacing w:line="276" w:lineRule="auto"/>
         <w:rPr>
           <w:smallCaps w:val="0"/>
           <w:noProof/>
@@ -496,7 +510,7 @@
         <w:rPr>
           <w:noProof/>
         </w:rPr>
-        <w:t>1.3 Calendar</w:t>
+        <w:t>1.2 Server</w:t>
       </w:r>
       <w:r>
         <w:rPr>
@@ -514,7 +528,7 @@
         <w:rPr>
           <w:noProof/>
         </w:rPr>
-        <w:instrText xml:space="preserve"> PAGEREF _Toc278463647 \h </w:instrText>
+        <w:instrText xml:space="preserve"> PAGEREF _Toc278989288 \h </w:instrText>
       </w:r>
       <w:r>
         <w:rPr>
@@ -546,7 +560,6 @@
         <w:tabs>
           <w:tab w:val="right" w:leader="dot" w:pos="8290"/>
         </w:tabs>
-        <w:spacing w:line="276" w:lineRule="auto"/>
         <w:rPr>
           <w:smallCaps w:val="0"/>
           <w:noProof/>
@@ -559,7 +572,7 @@
         <w:rPr>
           <w:noProof/>
         </w:rPr>
-        <w:t>1.4 Server</w:t>
+        <w:t>1.4 Frontend</w:t>
       </w:r>
       <w:r>
         <w:rPr>
@@ -577,7 +590,7 @@
         <w:rPr>
           <w:noProof/>
         </w:rPr>
-        <w:instrText xml:space="preserve"> PAGEREF _Toc278463648 \h </w:instrText>
+        <w:instrText xml:space="preserve"> PAGEREF _Toc278989289 \h </w:instrText>
       </w:r>
       <w:r>
         <w:rPr>
@@ -595,70 +608,6 @@
           <w:noProof/>
         </w:rPr>
         <w:t>6</w:t>
-      </w:r>
-      <w:r>
-        <w:rPr>
-          <w:noProof/>
-        </w:rPr>
-        <w:fldChar w:fldCharType="end"/>
-      </w:r>
-    </w:p>
-    <w:p>
-      <w:pPr>
-        <w:pStyle w:val="TOC1"/>
-        <w:tabs>
-          <w:tab w:val="right" w:leader="dot" w:pos="8290"/>
-        </w:tabs>
-        <w:spacing w:line="276" w:lineRule="auto"/>
-        <w:rPr>
-          <w:b w:val="0"/>
-          <w:caps w:val="0"/>
-          <w:noProof/>
-          <w:sz w:val="24"/>
-          <w:szCs w:val="24"/>
-          <w:lang w:eastAsia="ja-JP"/>
-        </w:rPr>
-      </w:pPr>
-      <w:r>
-        <w:rPr>
-          <w:noProof/>
-        </w:rPr>
-        <w:t>2. Implementation</w:t>
-      </w:r>
-      <w:r>
-        <w:rPr>
-          <w:noProof/>
-        </w:rPr>
-        <w:tab/>
-      </w:r>
-      <w:r>
-        <w:rPr>
-          <w:noProof/>
-        </w:rPr>
-        <w:fldChar w:fldCharType="begin"/>
-      </w:r>
-      <w:r>
-        <w:rPr>
-          <w:noProof/>
-        </w:rPr>
-        <w:instrText xml:space="preserve"> PAGEREF _Toc278463649 \h </w:instrText>
-      </w:r>
-      <w:r>
-        <w:rPr>
-          <w:noProof/>
-        </w:rPr>
-      </w:r>
-      <w:r>
-        <w:rPr>
-          <w:noProof/>
-        </w:rPr>
-        <w:fldChar w:fldCharType="separate"/>
-      </w:r>
-      <w:r>
-        <w:rPr>
-          <w:noProof/>
-        </w:rPr>
-        <w:t>7</w:t>
       </w:r>
       <w:r>
         <w:rPr>
@@ -673,7 +622,6 @@
         <w:tabs>
           <w:tab w:val="right" w:leader="dot" w:pos="8290"/>
         </w:tabs>
-        <w:spacing w:line="276" w:lineRule="auto"/>
         <w:rPr>
           <w:smallCaps w:val="0"/>
           <w:noProof/>
@@ -686,7 +634,7 @@
         <w:rPr>
           <w:noProof/>
         </w:rPr>
-        <w:t>2.1 Database</w:t>
+        <w:t>Calendar View</w:t>
       </w:r>
       <w:r>
         <w:rPr>
@@ -704,7 +652,7 @@
         <w:rPr>
           <w:noProof/>
         </w:rPr>
-        <w:instrText xml:space="preserve"> PAGEREF _Toc278463650 \h </w:instrText>
+        <w:instrText xml:space="preserve"> PAGEREF _Toc278989290 \h </w:instrText>
       </w:r>
       <w:r>
         <w:rPr>
@@ -732,14 +680,12 @@
     </w:p>
     <w:p>
       <w:pPr>
-        <w:pStyle w:val="TOC1"/>
+        <w:pStyle w:val="TOC2"/>
         <w:tabs>
           <w:tab w:val="right" w:leader="dot" w:pos="8290"/>
         </w:tabs>
-        <w:spacing w:line="276" w:lineRule="auto"/>
-        <w:rPr>
-          <w:b w:val="0"/>
-          <w:caps w:val="0"/>
+        <w:rPr>
+          <w:smallCaps w:val="0"/>
           <w:noProof/>
           <w:sz w:val="24"/>
           <w:szCs w:val="24"/>
@@ -750,7 +696,7 @@
         <w:rPr>
           <w:noProof/>
         </w:rPr>
-        <w:t>3. Testing &amp; Evaluation</w:t>
+        <w:t>Settings</w:t>
       </w:r>
       <w:r>
         <w:rPr>
@@ -768,7 +714,7 @@
         <w:rPr>
           <w:noProof/>
         </w:rPr>
-        <w:instrText xml:space="preserve"> PAGEREF _Toc278463651 \h </w:instrText>
+        <w:instrText xml:space="preserve"> PAGEREF _Toc278989291 \h </w:instrText>
       </w:r>
       <w:r>
         <w:rPr>
@@ -785,7 +731,7 @@
         <w:rPr>
           <w:noProof/>
         </w:rPr>
-        <w:t>7</w:t>
+        <w:t>8</w:t>
       </w:r>
       <w:r>
         <w:rPr>
@@ -796,14 +742,12 @@
     </w:p>
     <w:p>
       <w:pPr>
-        <w:pStyle w:val="TOC1"/>
+        <w:pStyle w:val="TOC2"/>
         <w:tabs>
           <w:tab w:val="right" w:leader="dot" w:pos="8290"/>
         </w:tabs>
-        <w:spacing w:line="276" w:lineRule="auto"/>
-        <w:rPr>
-          <w:b w:val="0"/>
-          <w:caps w:val="0"/>
+        <w:rPr>
+          <w:smallCaps w:val="0"/>
           <w:noProof/>
           <w:sz w:val="24"/>
           <w:szCs w:val="24"/>
@@ -814,7 +758,7 @@
         <w:rPr>
           <w:noProof/>
         </w:rPr>
-        <w:t>References</w:t>
+        <w:t>Bootstrap</w:t>
       </w:r>
       <w:r>
         <w:rPr>
@@ -832,7 +776,7 @@
         <w:rPr>
           <w:noProof/>
         </w:rPr>
-        <w:instrText xml:space="preserve"> PAGEREF _Toc278463652 \h </w:instrText>
+        <w:instrText xml:space="preserve"> PAGEREF _Toc278989292 \h </w:instrText>
       </w:r>
       <w:r>
         <w:rPr>
@@ -861,13 +805,69 @@
     <w:p>
       <w:pPr>
         <w:pStyle w:val="TOC1"/>
+        <w:rPr>
+          <w:noProof/>
+          <w:sz w:val="24"/>
+          <w:szCs w:val="24"/>
+          <w:lang w:eastAsia="ja-JP"/>
+        </w:rPr>
+      </w:pPr>
+      <w:r>
+        <w:rPr>
+          <w:noProof/>
+        </w:rPr>
+        <w:t>2. Implementation</w:t>
+      </w:r>
+      <w:r>
+        <w:rPr>
+          <w:noProof/>
+        </w:rPr>
+        <w:tab/>
+      </w:r>
+      <w:r>
+        <w:rPr>
+          <w:noProof/>
+        </w:rPr>
+        <w:fldChar w:fldCharType="begin"/>
+      </w:r>
+      <w:r>
+        <w:rPr>
+          <w:noProof/>
+        </w:rPr>
+        <w:instrText xml:space="preserve"> PAGEREF _Toc278989293 \h </w:instrText>
+      </w:r>
+      <w:r>
+        <w:rPr>
+          <w:noProof/>
+        </w:rPr>
+      </w:r>
+      <w:r>
+        <w:rPr>
+          <w:noProof/>
+        </w:rPr>
+        <w:fldChar w:fldCharType="separate"/>
+      </w:r>
+      <w:r>
+        <w:rPr>
+          <w:noProof/>
+        </w:rPr>
+        <w:t>9</w:t>
+      </w:r>
+      <w:r>
+        <w:rPr>
+          <w:noProof/>
+        </w:rPr>
+        <w:fldChar w:fldCharType="end"/>
+      </w:r>
+    </w:p>
+    <w:p>
+      <w:pPr>
+        <w:pStyle w:val="TOC2"/>
         <w:tabs>
           <w:tab w:val="right" w:leader="dot" w:pos="8290"/>
         </w:tabs>
-        <w:spacing w:line="276" w:lineRule="auto"/>
-        <w:rPr>
-          <w:b w:val="0"/>
-          <w:caps w:val="0"/>
+        <w:rPr>
+          <w:smallCaps w:val="0"/>
           <w:noProof/>
           <w:sz w:val="24"/>
           <w:szCs w:val="24"/>
@@ -878,6 +878,366 @@
         <w:rPr>
           <w:noProof/>
         </w:rPr>
+        <w:t>2.1 Database</w:t>
+      </w:r>
+      <w:r>
+        <w:rPr>
+          <w:noProof/>
+        </w:rPr>
+        <w:tab/>
+      </w:r>
+      <w:r>
+        <w:rPr>
+          <w:noProof/>
+        </w:rPr>
+        <w:fldChar w:fldCharType="begin"/>
+      </w:r>
+      <w:r>
+        <w:rPr>
+          <w:noProof/>
+        </w:rPr>
+        <w:instrText xml:space="preserve"> PAGEREF _Toc278989294 \h </w:instrText>
+      </w:r>
+      <w:r>
+        <w:rPr>
+          <w:noProof/>
+        </w:rPr>
+      </w:r>
+      <w:r>
+        <w:rPr>
+          <w:noProof/>
+        </w:rPr>
+        <w:fldChar w:fldCharType="separate"/>
+      </w:r>
+      <w:r>
+        <w:rPr>
+          <w:noProof/>
+        </w:rPr>
+        <w:t>9</w:t>
+      </w:r>
+      <w:r>
+        <w:rPr>
+          <w:noProof/>
+        </w:rPr>
+        <w:fldChar w:fldCharType="end"/>
+      </w:r>
+    </w:p>
+    <w:p>
+      <w:pPr>
+        <w:pStyle w:val="TOC2"/>
+        <w:tabs>
+          <w:tab w:val="right" w:leader="dot" w:pos="8290"/>
+        </w:tabs>
+        <w:rPr>
+          <w:smallCaps w:val="0"/>
+          <w:noProof/>
+          <w:sz w:val="24"/>
+          <w:szCs w:val="24"/>
+          <w:lang w:eastAsia="ja-JP"/>
+        </w:rPr>
+      </w:pPr>
+      <w:r>
+        <w:rPr>
+          <w:noProof/>
+        </w:rPr>
+        <w:t>2.2 Server</w:t>
+      </w:r>
+      <w:r>
+        <w:rPr>
+          <w:noProof/>
+        </w:rPr>
+        <w:tab/>
+      </w:r>
+      <w:r>
+        <w:rPr>
+          <w:noProof/>
+        </w:rPr>
+        <w:fldChar w:fldCharType="begin"/>
+      </w:r>
+      <w:r>
+        <w:rPr>
+          <w:noProof/>
+        </w:rPr>
+        <w:instrText xml:space="preserve"> PAGEREF _Toc278989295 \h </w:instrText>
+      </w:r>
+      <w:r>
+        <w:rPr>
+          <w:noProof/>
+        </w:rPr>
+      </w:r>
+      <w:r>
+        <w:rPr>
+          <w:noProof/>
+        </w:rPr>
+        <w:fldChar w:fldCharType="separate"/>
+      </w:r>
+      <w:r>
+        <w:rPr>
+          <w:noProof/>
+        </w:rPr>
+        <w:t>9</w:t>
+      </w:r>
+      <w:r>
+        <w:rPr>
+          <w:noProof/>
+        </w:rPr>
+        <w:fldChar w:fldCharType="end"/>
+      </w:r>
+    </w:p>
+    <w:p>
+      <w:pPr>
+        <w:pStyle w:val="TOC2"/>
+        <w:tabs>
+          <w:tab w:val="right" w:leader="dot" w:pos="8290"/>
+        </w:tabs>
+        <w:rPr>
+          <w:smallCaps w:val="0"/>
+          <w:noProof/>
+          <w:sz w:val="24"/>
+          <w:szCs w:val="24"/>
+          <w:lang w:eastAsia="ja-JP"/>
+        </w:rPr>
+      </w:pPr>
+      <w:r>
+        <w:rPr>
+          <w:noProof/>
+        </w:rPr>
+        <w:t>2.3 Calendar</w:t>
+      </w:r>
+      <w:r>
+        <w:rPr>
+          <w:noProof/>
+        </w:rPr>
+        <w:tab/>
+      </w:r>
+      <w:r>
+        <w:rPr>
+          <w:noProof/>
+        </w:rPr>
+        <w:fldChar w:fldCharType="begin"/>
+      </w:r>
+      <w:r>
+        <w:rPr>
+          <w:noProof/>
+        </w:rPr>
+        <w:instrText xml:space="preserve"> PAGEREF _Toc278989296 \h </w:instrText>
+      </w:r>
+      <w:r>
+        <w:rPr>
+          <w:noProof/>
+        </w:rPr>
+      </w:r>
+      <w:r>
+        <w:rPr>
+          <w:noProof/>
+        </w:rPr>
+        <w:fldChar w:fldCharType="separate"/>
+      </w:r>
+      <w:r>
+        <w:rPr>
+          <w:noProof/>
+        </w:rPr>
+        <w:t>9</w:t>
+      </w:r>
+      <w:r>
+        <w:rPr>
+          <w:noProof/>
+        </w:rPr>
+        <w:fldChar w:fldCharType="end"/>
+      </w:r>
+    </w:p>
+    <w:p>
+      <w:pPr>
+        <w:pStyle w:val="TOC1"/>
+        <w:rPr>
+          <w:noProof/>
+          <w:sz w:val="24"/>
+          <w:szCs w:val="24"/>
+          <w:lang w:eastAsia="ja-JP"/>
+        </w:rPr>
+      </w:pPr>
+      <w:r>
+        <w:rPr>
+          <w:noProof/>
+        </w:rPr>
+        <w:t>3. Testing &amp; Evaluation</w:t>
+      </w:r>
+      <w:r>
+        <w:rPr>
+          <w:noProof/>
+        </w:rPr>
+        <w:tab/>
+      </w:r>
+      <w:r>
+        <w:rPr>
+          <w:noProof/>
+        </w:rPr>
+        <w:fldChar w:fldCharType="begin"/>
+      </w:r>
+      <w:r>
+        <w:rPr>
+          <w:noProof/>
+        </w:rPr>
+        <w:instrText xml:space="preserve"> PAGEREF _Toc278989297 \h </w:instrText>
+      </w:r>
+      <w:r>
+        <w:rPr>
+          <w:noProof/>
+        </w:rPr>
+      </w:r>
+      <w:r>
+        <w:rPr>
+          <w:noProof/>
+        </w:rPr>
+        <w:fldChar w:fldCharType="separate"/>
+      </w:r>
+      <w:r>
+        <w:rPr>
+          <w:noProof/>
+        </w:rPr>
+        <w:t>9</w:t>
+      </w:r>
+      <w:r>
+        <w:rPr>
+          <w:noProof/>
+        </w:rPr>
+        <w:fldChar w:fldCharType="end"/>
+      </w:r>
+    </w:p>
+    <w:p>
+      <w:pPr>
+        <w:pStyle w:val="TOC2"/>
+        <w:tabs>
+          <w:tab w:val="right" w:leader="dot" w:pos="8290"/>
+        </w:tabs>
+        <w:rPr>
+          <w:smallCaps w:val="0"/>
+          <w:noProof/>
+          <w:sz w:val="24"/>
+          <w:szCs w:val="24"/>
+          <w:lang w:eastAsia="ja-JP"/>
+        </w:rPr>
+      </w:pPr>
+      <w:r>
+        <w:rPr>
+          <w:noProof/>
+        </w:rPr>
+        <w:t>Test Plan</w:t>
+      </w:r>
+      <w:r>
+        <w:rPr>
+          <w:noProof/>
+        </w:rPr>
+        <w:tab/>
+      </w:r>
+      <w:r>
+        <w:rPr>
+          <w:noProof/>
+        </w:rPr>
+        <w:fldChar w:fldCharType="begin"/>
+      </w:r>
+      <w:r>
+        <w:rPr>
+          <w:noProof/>
+        </w:rPr>
+        <w:instrText xml:space="preserve"> PAGEREF _Toc278989298 \h </w:instrText>
+      </w:r>
+      <w:r>
+        <w:rPr>
+          <w:noProof/>
+        </w:rPr>
+      </w:r>
+      <w:r>
+        <w:rPr>
+          <w:noProof/>
+        </w:rPr>
+        <w:fldChar w:fldCharType="separate"/>
+      </w:r>
+      <w:r>
+        <w:rPr>
+          <w:noProof/>
+        </w:rPr>
+        <w:t>9</w:t>
+      </w:r>
+      <w:r>
+        <w:rPr>
+          <w:noProof/>
+        </w:rPr>
+        <w:fldChar w:fldCharType="end"/>
+      </w:r>
+    </w:p>
+    <w:p>
+      <w:pPr>
+        <w:pStyle w:val="TOC1"/>
+        <w:rPr>
+          <w:noProof/>
+          <w:sz w:val="24"/>
+          <w:szCs w:val="24"/>
+          <w:lang w:eastAsia="ja-JP"/>
+        </w:rPr>
+      </w:pPr>
+      <w:r>
+        <w:rPr>
+          <w:noProof/>
+        </w:rPr>
+        <w:t>References</w:t>
+      </w:r>
+      <w:r>
+        <w:rPr>
+          <w:noProof/>
+        </w:rPr>
+        <w:tab/>
+      </w:r>
+      <w:r>
+        <w:rPr>
+          <w:noProof/>
+        </w:rPr>
+        <w:fldChar w:fldCharType="begin"/>
+      </w:r>
+      <w:r>
+        <w:rPr>
+          <w:noProof/>
+        </w:rPr>
+        <w:instrText xml:space="preserve"> PAGEREF _Toc278989299 \h </w:instrText>
+      </w:r>
+      <w:r>
+        <w:rPr>
+          <w:noProof/>
+        </w:rPr>
+      </w:r>
+      <w:r>
+        <w:rPr>
+          <w:noProof/>
+        </w:rPr>
+        <w:fldChar w:fldCharType="separate"/>
+      </w:r>
+      <w:r>
+        <w:rPr>
+          <w:noProof/>
+        </w:rPr>
+        <w:t>10</w:t>
+      </w:r>
+      <w:r>
+        <w:rPr>
+          <w:noProof/>
+        </w:rPr>
+        <w:fldChar w:fldCharType="end"/>
+      </w:r>
+    </w:p>
+    <w:p>
+      <w:pPr>
+        <w:pStyle w:val="TOC1"/>
+        <w:rPr>
+          <w:noProof/>
+          <w:sz w:val="24"/>
+          <w:szCs w:val="24"/>
+          <w:lang w:eastAsia="ja-JP"/>
+        </w:rPr>
+      </w:pPr>
+      <w:r>
+        <w:rPr>
+          <w:noProof/>
+        </w:rPr>
         <w:t>Bibliography</w:t>
       </w:r>
       <w:r>
@@ -896,7 +1256,7 @@
         <w:rPr>
           <w:noProof/>
         </w:rPr>
-        <w:instrText xml:space="preserve"> PAGEREF _Toc278463653 \h </w:instrText>
+        <w:instrText xml:space="preserve"> PAGEREF _Toc278989300 \h </w:instrText>
       </w:r>
       <w:r>
         <w:rPr>
@@ -913,7 +1273,7 @@
         <w:rPr>
           <w:noProof/>
         </w:rPr>
-        <w:t>8</w:t>
+        <w:t>10</w:t>
       </w:r>
       <w:r>
         <w:rPr>
@@ -924,7 +1284,6 @@
     </w:p>
     <w:p>
       <w:pPr>
-        <w:spacing w:line="276" w:lineRule="auto"/>
         <w:rPr>
           <w:rFonts w:asciiTheme="majorHAnsi" w:eastAsiaTheme="majorEastAsia" w:hAnsiTheme="majorHAnsi" w:cstheme="majorBidi"/>
           <w:b/>
@@ -944,9 +1303,8 @@
     <w:p>
       <w:pPr>
         <w:pStyle w:val="Heading1"/>
-        <w:spacing w:line="276" w:lineRule="auto"/>
-      </w:pPr>
-      <w:bookmarkStart w:id="0" w:name="_Toc278463644"/>
+      </w:pPr>
+      <w:bookmarkStart w:id="0" w:name="_Toc278989285"/>
       <w:r>
         <w:t xml:space="preserve">1. </w:t>
       </w:r>
@@ -958,26 +1316,19 @@
     <w:p>
       <w:pPr>
         <w:pStyle w:val="Heading2"/>
-        <w:spacing w:line="276" w:lineRule="auto"/>
-      </w:pPr>
-      <w:bookmarkStart w:id="1" w:name="_Toc278463645"/>
+      </w:pPr>
+      <w:bookmarkStart w:id="1" w:name="_Toc278989286"/>
       <w:r>
         <w:t>1.1 Database</w:t>
       </w:r>
       <w:bookmarkEnd w:id="1"/>
     </w:p>
     <w:p>
-      <w:pPr>
-        <w:spacing w:line="276" w:lineRule="auto"/>
-      </w:pPr>
       <w:r>
         <w:t xml:space="preserve">Using the specification provided for the NHS Shift Management system, the key aspects were extracted to assist in the design on an appropriate system. </w:t>
       </w:r>
     </w:p>
     <w:p>
-      <w:pPr>
-        <w:spacing w:line="276" w:lineRule="auto"/>
-      </w:pPr>
       <w:r>
         <w:t>The system needs to store multiple users, in which each user belongs to a specific level. The nature of the system is to manage users shifts; as such a table is required to store which shifts each staff member is working.</w:t>
       </w:r>
@@ -986,9 +1337,6 @@
       </w:r>
     </w:p>
     <w:p>
-      <w:pPr>
-        <w:spacing w:line="276" w:lineRule="auto"/>
-      </w:pPr>
       <w:r>
         <w:t>With this in mind, a database structure was developed which fulfils all of these storage requirements</w:t>
       </w:r>
@@ -1002,14 +1350,9 @@
         <w:t xml:space="preserve"> Figure 1 shows a visual representation of the database structure. </w:t>
       </w:r>
     </w:p>
-    <w:p>
-      <w:pPr>
-        <w:spacing w:line="276" w:lineRule="auto"/>
-      </w:pPr>
-    </w:p>
-    <w:p>
-      <w:pPr>
-        <w:spacing w:line="276" w:lineRule="auto"/>
+    <w:p/>
+    <w:p>
+      <w:pPr>
         <w:rPr>
           <w:rFonts w:asciiTheme="majorHAnsi" w:eastAsiaTheme="majorEastAsia" w:hAnsiTheme="majorHAnsi" w:cstheme="majorBidi"/>
           <w:b/>
@@ -1076,7 +1419,6 @@
     </w:p>
     <w:p>
       <w:pPr>
-        <w:spacing w:line="276" w:lineRule="auto"/>
         <w:rPr>
           <w:sz w:val="16"/>
           <w:szCs w:val="16"/>
@@ -1092,38 +1434,24 @@
     </w:p>
     <w:p>
       <w:pPr>
-        <w:spacing w:line="276" w:lineRule="auto"/>
         <w:rPr>
           <w:sz w:val="16"/>
           <w:szCs w:val="16"/>
         </w:rPr>
       </w:pPr>
     </w:p>
-    <w:p>
-      <w:pPr>
-        <w:spacing w:line="276" w:lineRule="auto"/>
-      </w:pPr>
-    </w:p>
-    <w:p>
-      <w:pPr>
-        <w:spacing w:line="276" w:lineRule="auto"/>
-      </w:pPr>
+    <w:p/>
+    <w:p>
       <w:r>
         <w:t>The users table (table 1) contains all of the user information, including the personal information, in one central location. There is a NHS staffID column that connects the staff member to their main NHS account. The levelID links the staff member to a specific staffing level.</w:t>
       </w:r>
     </w:p>
     <w:p>
-      <w:pPr>
-        <w:spacing w:line="276" w:lineRule="auto"/>
-      </w:pPr>
       <w:r>
         <w:t>The password field will store passwords that have been hashed, to prevent plain text passwords getting stored in the database.</w:t>
       </w:r>
     </w:p>
     <w:p>
-      <w:pPr>
-        <w:spacing w:line="276" w:lineRule="auto"/>
-      </w:pPr>
       <w:r>
         <w:t xml:space="preserve">The email field is the users personal email address, and bears no relation to the email </w:t>
       </w:r>
@@ -1134,19 +1462,10 @@
         <w:t xml:space="preserve"> is used in order to log into the system.</w:t>
       </w:r>
     </w:p>
-    <w:p>
-      <w:pPr>
-        <w:spacing w:line="276" w:lineRule="auto"/>
-      </w:pPr>
-    </w:p>
-    <w:p>
-      <w:pPr>
-        <w:spacing w:line="276" w:lineRule="auto"/>
-      </w:pPr>
-    </w:p>
-    <w:p>
-      <w:pPr>
-        <w:spacing w:line="276" w:lineRule="auto"/>
+    <w:p/>
+    <w:p/>
+    <w:p>
+      <w:pPr>
         <w:jc w:val="center"/>
         <w:rPr>
           <w:b/>
@@ -1161,7 +1480,6 @@
     </w:p>
     <w:p>
       <w:pPr>
-        <w:spacing w:line="276" w:lineRule="auto"/>
         <w:jc w:val="center"/>
         <w:rPr>
           <w:b/>
@@ -1190,7 +1508,6 @@
           </w:tcPr>
           <w:p>
             <w:pPr>
-              <w:spacing w:line="276" w:lineRule="auto"/>
               <w:rPr>
                 <w:u w:val="single"/>
               </w:rPr>
@@ -1209,7 +1526,6 @@
           </w:tcPr>
           <w:p>
             <w:pPr>
-              <w:spacing w:line="276" w:lineRule="auto"/>
               <w:rPr>
                 <w:u w:val="single"/>
               </w:rPr>
@@ -1228,7 +1544,6 @@
           </w:tcPr>
           <w:p>
             <w:pPr>
-              <w:spacing w:line="276" w:lineRule="auto"/>
               <w:rPr>
                 <w:u w:val="single"/>
               </w:rPr>
@@ -1247,7 +1562,6 @@
           </w:tcPr>
           <w:p>
             <w:pPr>
-              <w:spacing w:line="276" w:lineRule="auto"/>
               <w:rPr>
                 <w:u w:val="single"/>
               </w:rPr>
@@ -1266,7 +1580,6 @@
           </w:tcPr>
           <w:p>
             <w:pPr>
-              <w:spacing w:line="276" w:lineRule="auto"/>
               <w:rPr>
                 <w:u w:val="single"/>
               </w:rPr>
@@ -1285,7 +1598,6 @@
           </w:tcPr>
           <w:p>
             <w:pPr>
-              <w:spacing w:line="276" w:lineRule="auto"/>
               <w:rPr>
                 <w:u w:val="single"/>
               </w:rPr>
@@ -1304,7 +1616,6 @@
           </w:tcPr>
           <w:p>
             <w:pPr>
-              <w:spacing w:line="276" w:lineRule="auto"/>
               <w:rPr>
                 <w:u w:val="single"/>
               </w:rPr>
@@ -1324,9 +1635,6 @@
             <w:tcW w:w="959" w:type="dxa"/>
           </w:tcPr>
           <w:p>
-            <w:pPr>
-              <w:spacing w:line="276" w:lineRule="auto"/>
-            </w:pPr>
             <w:r>
               <w:t>The unique, auto incrementing userID</w:t>
             </w:r>
@@ -1337,9 +1645,6 @@
             <w:tcW w:w="1753" w:type="dxa"/>
           </w:tcPr>
           <w:p>
-            <w:pPr>
-              <w:spacing w:line="276" w:lineRule="auto"/>
-            </w:pPr>
             <w:r>
               <w:t>userID</w:t>
             </w:r>
@@ -1350,9 +1655,6 @@
             <w:tcW w:w="1199" w:type="dxa"/>
           </w:tcPr>
           <w:p>
-            <w:pPr>
-              <w:spacing w:line="276" w:lineRule="auto"/>
-            </w:pPr>
             <w:r>
               <w:t>int</w:t>
             </w:r>
@@ -1362,20 +1664,13 @@
           <w:tcPr>
             <w:tcW w:w="1156" w:type="dxa"/>
           </w:tcPr>
-          <w:p>
-            <w:pPr>
-              <w:spacing w:line="276" w:lineRule="auto"/>
-            </w:pPr>
-          </w:p>
+          <w:p/>
         </w:tc>
         <w:tc>
           <w:tcPr>
             <w:tcW w:w="1233" w:type="dxa"/>
           </w:tcPr>
           <w:p>
-            <w:pPr>
-              <w:spacing w:line="276" w:lineRule="auto"/>
-            </w:pPr>
             <w:r>
               <w:t>False</w:t>
             </w:r>
@@ -1386,9 +1681,6 @@
             <w:tcW w:w="1038" w:type="dxa"/>
           </w:tcPr>
           <w:p>
-            <w:pPr>
-              <w:spacing w:line="276" w:lineRule="auto"/>
-            </w:pPr>
             <w:r>
               <w:t>True</w:t>
             </w:r>
@@ -1399,9 +1691,6 @@
             <w:tcW w:w="1178" w:type="dxa"/>
           </w:tcPr>
           <w:p>
-            <w:pPr>
-              <w:spacing w:line="276" w:lineRule="auto"/>
-            </w:pPr>
             <w:r>
               <w:t>Primary</w:t>
             </w:r>
@@ -1414,9 +1703,6 @@
             <w:tcW w:w="959" w:type="dxa"/>
           </w:tcPr>
           <w:p>
-            <w:pPr>
-              <w:spacing w:line="276" w:lineRule="auto"/>
-            </w:pPr>
             <w:r>
               <w:t>Staff members surname</w:t>
             </w:r>
@@ -1427,9 +1713,6 @@
             <w:tcW w:w="1753" w:type="dxa"/>
           </w:tcPr>
           <w:p>
-            <w:pPr>
-              <w:spacing w:line="276" w:lineRule="auto"/>
-            </w:pPr>
             <w:r>
               <w:t>surname</w:t>
             </w:r>
@@ -1440,9 +1723,6 @@
             <w:tcW w:w="1199" w:type="dxa"/>
           </w:tcPr>
           <w:p>
-            <w:pPr>
-              <w:spacing w:line="276" w:lineRule="auto"/>
-            </w:pPr>
             <w:r>
               <w:t>varchar</w:t>
             </w:r>
@@ -1453,9 +1733,6 @@
             <w:tcW w:w="1156" w:type="dxa"/>
           </w:tcPr>
           <w:p>
-            <w:pPr>
-              <w:spacing w:line="276" w:lineRule="auto"/>
-            </w:pPr>
             <w:r>
               <w:t>200</w:t>
             </w:r>
@@ -1466,9 +1743,6 @@
             <w:tcW w:w="1233" w:type="dxa"/>
           </w:tcPr>
           <w:p>
-            <w:pPr>
-              <w:spacing w:line="276" w:lineRule="auto"/>
-            </w:pPr>
             <w:r>
               <w:t>False</w:t>
             </w:r>
@@ -1479,9 +1753,6 @@
             <w:tcW w:w="1038" w:type="dxa"/>
           </w:tcPr>
           <w:p>
-            <w:pPr>
-              <w:spacing w:line="276" w:lineRule="auto"/>
-            </w:pPr>
             <w:r>
               <w:t>False</w:t>
             </w:r>
@@ -1491,11 +1762,7 @@
           <w:tcPr>
             <w:tcW w:w="1178" w:type="dxa"/>
           </w:tcPr>
-          <w:p>
-            <w:pPr>
-              <w:spacing w:line="276" w:lineRule="auto"/>
-            </w:pPr>
-          </w:p>
+          <w:p/>
         </w:tc>
       </w:tr>
       <w:tr>
@@ -1504,9 +1771,6 @@
             <w:tcW w:w="959" w:type="dxa"/>
           </w:tcPr>
           <w:p>
-            <w:pPr>
-              <w:spacing w:line="276" w:lineRule="auto"/>
-            </w:pPr>
             <w:r>
               <w:t>Staff members forename</w:t>
             </w:r>
@@ -1517,9 +1781,6 @@
             <w:tcW w:w="1753" w:type="dxa"/>
           </w:tcPr>
           <w:p>
-            <w:pPr>
-              <w:spacing w:line="276" w:lineRule="auto"/>
-            </w:pPr>
             <w:r>
               <w:t>forename</w:t>
             </w:r>
@@ -1530,9 +1791,6 @@
             <w:tcW w:w="1199" w:type="dxa"/>
           </w:tcPr>
           <w:p>
-            <w:pPr>
-              <w:spacing w:line="276" w:lineRule="auto"/>
-            </w:pPr>
             <w:r>
               <w:t>varchar</w:t>
             </w:r>
@@ -1543,9 +1801,6 @@
             <w:tcW w:w="1156" w:type="dxa"/>
           </w:tcPr>
           <w:p>
-            <w:pPr>
-              <w:spacing w:line="276" w:lineRule="auto"/>
-            </w:pPr>
             <w:r>
               <w:t>200</w:t>
             </w:r>
@@ -1556,9 +1811,6 @@
             <w:tcW w:w="1233" w:type="dxa"/>
           </w:tcPr>
           <w:p>
-            <w:pPr>
-              <w:spacing w:line="276" w:lineRule="auto"/>
-            </w:pPr>
             <w:r>
               <w:t>False</w:t>
             </w:r>
@@ -1569,9 +1821,6 @@
             <w:tcW w:w="1038" w:type="dxa"/>
           </w:tcPr>
           <w:p>
-            <w:pPr>
-              <w:spacing w:line="276" w:lineRule="auto"/>
-            </w:pPr>
             <w:r>
               <w:t>False</w:t>
             </w:r>
@@ -1581,11 +1830,7 @@
           <w:tcPr>
             <w:tcW w:w="1178" w:type="dxa"/>
           </w:tcPr>
-          <w:p>
-            <w:pPr>
-              <w:spacing w:line="276" w:lineRule="auto"/>
-            </w:pPr>
-          </w:p>
+          <w:p/>
         </w:tc>
       </w:tr>
       <w:tr>
@@ -1594,9 +1839,6 @@
             <w:tcW w:w="959" w:type="dxa"/>
           </w:tcPr>
           <w:p>
-            <w:pPr>
-              <w:spacing w:line="276" w:lineRule="auto"/>
-            </w:pPr>
             <w:r>
               <w:t>Encrypted Password</w:t>
             </w:r>
@@ -1607,9 +1849,6 @@
             <w:tcW w:w="1753" w:type="dxa"/>
           </w:tcPr>
           <w:p>
-            <w:pPr>
-              <w:spacing w:line="276" w:lineRule="auto"/>
-            </w:pPr>
             <w:r>
               <w:t>password</w:t>
             </w:r>
@@ -1620,9 +1859,6 @@
             <w:tcW w:w="1199" w:type="dxa"/>
           </w:tcPr>
           <w:p>
-            <w:pPr>
-              <w:spacing w:line="276" w:lineRule="auto"/>
-            </w:pPr>
             <w:r>
               <w:t>varchar</w:t>
             </w:r>
@@ -1632,20 +1868,13 @@
           <w:tcPr>
             <w:tcW w:w="1156" w:type="dxa"/>
           </w:tcPr>
-          <w:p>
-            <w:pPr>
-              <w:spacing w:line="276" w:lineRule="auto"/>
-            </w:pPr>
-          </w:p>
+          <w:p/>
         </w:tc>
         <w:tc>
           <w:tcPr>
             <w:tcW w:w="1233" w:type="dxa"/>
           </w:tcPr>
           <w:p>
-            <w:pPr>
-              <w:spacing w:line="276" w:lineRule="auto"/>
-            </w:pPr>
             <w:r>
               <w:t>False</w:t>
             </w:r>
@@ -1656,9 +1885,6 @@
             <w:tcW w:w="1038" w:type="dxa"/>
           </w:tcPr>
           <w:p>
-            <w:pPr>
-              <w:spacing w:line="276" w:lineRule="auto"/>
-            </w:pPr>
             <w:r>
               <w:t>False</w:t>
             </w:r>
@@ -1668,11 +1894,7 @@
           <w:tcPr>
             <w:tcW w:w="1178" w:type="dxa"/>
           </w:tcPr>
-          <w:p>
-            <w:pPr>
-              <w:spacing w:line="276" w:lineRule="auto"/>
-            </w:pPr>
-          </w:p>
+          <w:p/>
         </w:tc>
       </w:tr>
       <w:tr>
@@ -1681,9 +1903,6 @@
             <w:tcW w:w="959" w:type="dxa"/>
           </w:tcPr>
           <w:p>
-            <w:pPr>
-              <w:spacing w:line="276" w:lineRule="auto"/>
-            </w:pPr>
             <w:r>
               <w:t>Staff levelID</w:t>
             </w:r>
@@ -1694,9 +1913,6 @@
             <w:tcW w:w="1753" w:type="dxa"/>
           </w:tcPr>
           <w:p>
-            <w:pPr>
-              <w:spacing w:line="276" w:lineRule="auto"/>
-            </w:pPr>
             <w:r>
               <w:t>levelID</w:t>
             </w:r>
@@ -1707,9 +1923,6 @@
             <w:tcW w:w="1199" w:type="dxa"/>
           </w:tcPr>
           <w:p>
-            <w:pPr>
-              <w:spacing w:line="276" w:lineRule="auto"/>
-            </w:pPr>
             <w:r>
               <w:t>int</w:t>
             </w:r>
@@ -1719,20 +1932,13 @@
           <w:tcPr>
             <w:tcW w:w="1156" w:type="dxa"/>
           </w:tcPr>
-          <w:p>
-            <w:pPr>
-              <w:spacing w:line="276" w:lineRule="auto"/>
-            </w:pPr>
-          </w:p>
+          <w:p/>
         </w:tc>
         <w:tc>
           <w:tcPr>
             <w:tcW w:w="1233" w:type="dxa"/>
           </w:tcPr>
           <w:p>
-            <w:pPr>
-              <w:spacing w:line="276" w:lineRule="auto"/>
-            </w:pPr>
             <w:r>
               <w:t>False</w:t>
             </w:r>
@@ -1743,9 +1949,6 @@
             <w:tcW w:w="1038" w:type="dxa"/>
           </w:tcPr>
           <w:p>
-            <w:pPr>
-              <w:spacing w:line="276" w:lineRule="auto"/>
-            </w:pPr>
             <w:r>
               <w:t>False</w:t>
             </w:r>
@@ -1756,9 +1959,6 @@
             <w:tcW w:w="1178" w:type="dxa"/>
           </w:tcPr>
           <w:p>
-            <w:pPr>
-              <w:spacing w:line="276" w:lineRule="auto"/>
-            </w:pPr>
             <w:r>
               <w:t>Foreign (levels)</w:t>
             </w:r>
@@ -1771,9 +1971,6 @@
             <w:tcW w:w="959" w:type="dxa"/>
           </w:tcPr>
           <w:p>
-            <w:pPr>
-              <w:spacing w:line="276" w:lineRule="auto"/>
-            </w:pPr>
             <w:r>
               <w:t>Staff NHS ID</w:t>
             </w:r>
@@ -1784,9 +1981,6 @@
             <w:tcW w:w="1753" w:type="dxa"/>
           </w:tcPr>
           <w:p>
-            <w:pPr>
-              <w:spacing w:line="276" w:lineRule="auto"/>
-            </w:pPr>
             <w:r>
               <w:t>staffID</w:t>
             </w:r>
@@ -1797,9 +1991,6 @@
             <w:tcW w:w="1199" w:type="dxa"/>
           </w:tcPr>
           <w:p>
-            <w:pPr>
-              <w:spacing w:line="276" w:lineRule="auto"/>
-            </w:pPr>
             <w:r>
               <w:t>int</w:t>
             </w:r>
@@ -1809,20 +2000,13 @@
           <w:tcPr>
             <w:tcW w:w="1156" w:type="dxa"/>
           </w:tcPr>
-          <w:p>
-            <w:pPr>
-              <w:spacing w:line="276" w:lineRule="auto"/>
-            </w:pPr>
-          </w:p>
+          <w:p/>
         </w:tc>
         <w:tc>
           <w:tcPr>
             <w:tcW w:w="1233" w:type="dxa"/>
           </w:tcPr>
           <w:p>
-            <w:pPr>
-              <w:spacing w:line="276" w:lineRule="auto"/>
-            </w:pPr>
             <w:r>
               <w:t>False</w:t>
             </w:r>
@@ -1833,9 +2017,6 @@
             <w:tcW w:w="1038" w:type="dxa"/>
           </w:tcPr>
           <w:p>
-            <w:pPr>
-              <w:spacing w:line="276" w:lineRule="auto"/>
-            </w:pPr>
             <w:r>
               <w:t>True</w:t>
             </w:r>
@@ -1845,11 +2026,7 @@
           <w:tcPr>
             <w:tcW w:w="1178" w:type="dxa"/>
           </w:tcPr>
-          <w:p>
-            <w:pPr>
-              <w:spacing w:line="276" w:lineRule="auto"/>
-            </w:pPr>
-          </w:p>
+          <w:p/>
         </w:tc>
       </w:tr>
       <w:tr>
@@ -1858,9 +2035,6 @@
             <w:tcW w:w="959" w:type="dxa"/>
           </w:tcPr>
           <w:p>
-            <w:pPr>
-              <w:spacing w:line="276" w:lineRule="auto"/>
-            </w:pPr>
             <w:r>
               <w:t>Personal email address</w:t>
             </w:r>
@@ -1871,9 +2045,6 @@
             <w:tcW w:w="1753" w:type="dxa"/>
           </w:tcPr>
           <w:p>
-            <w:pPr>
-              <w:spacing w:line="276" w:lineRule="auto"/>
-            </w:pPr>
             <w:r>
               <w:t>emailAddress</w:t>
             </w:r>
@@ -1884,9 +2055,6 @@
             <w:tcW w:w="1199" w:type="dxa"/>
           </w:tcPr>
           <w:p>
-            <w:pPr>
-              <w:spacing w:line="276" w:lineRule="auto"/>
-            </w:pPr>
             <w:r>
               <w:t>varchar</w:t>
             </w:r>
@@ -1897,9 +2065,6 @@
             <w:tcW w:w="1156" w:type="dxa"/>
           </w:tcPr>
           <w:p>
-            <w:pPr>
-              <w:spacing w:line="276" w:lineRule="auto"/>
-            </w:pPr>
             <w:r>
               <w:t>100</w:t>
             </w:r>
@@ -1910,9 +2075,6 @@
             <w:tcW w:w="1233" w:type="dxa"/>
           </w:tcPr>
           <w:p>
-            <w:pPr>
-              <w:spacing w:line="276" w:lineRule="auto"/>
-            </w:pPr>
             <w:r>
               <w:t>True</w:t>
             </w:r>
@@ -1923,9 +2085,6 @@
             <w:tcW w:w="1038" w:type="dxa"/>
           </w:tcPr>
           <w:p>
-            <w:pPr>
-              <w:spacing w:line="276" w:lineRule="auto"/>
-            </w:pPr>
             <w:r>
               <w:t>False</w:t>
             </w:r>
@@ -1935,11 +2094,7 @@
           <w:tcPr>
             <w:tcW w:w="1178" w:type="dxa"/>
           </w:tcPr>
-          <w:p>
-            <w:pPr>
-              <w:spacing w:line="276" w:lineRule="auto"/>
-            </w:pPr>
-          </w:p>
+          <w:p/>
         </w:tc>
       </w:tr>
       <w:tr>
@@ -1948,9 +2103,6 @@
             <w:tcW w:w="959" w:type="dxa"/>
           </w:tcPr>
           <w:p>
-            <w:pPr>
-              <w:spacing w:line="276" w:lineRule="auto"/>
-            </w:pPr>
             <w:r>
               <w:t>Personal phone number</w:t>
             </w:r>
@@ -1961,9 +2113,6 @@
             <w:tcW w:w="1753" w:type="dxa"/>
           </w:tcPr>
           <w:p>
-            <w:pPr>
-              <w:spacing w:line="276" w:lineRule="auto"/>
-            </w:pPr>
             <w:r>
               <w:t>phoneNumber</w:t>
             </w:r>
@@ -1974,9 +2123,6 @@
             <w:tcW w:w="1199" w:type="dxa"/>
           </w:tcPr>
           <w:p>
-            <w:pPr>
-              <w:spacing w:line="276" w:lineRule="auto"/>
-            </w:pPr>
             <w:r>
               <w:t>varchar</w:t>
             </w:r>
@@ -1987,9 +2133,6 @@
             <w:tcW w:w="1156" w:type="dxa"/>
           </w:tcPr>
           <w:p>
-            <w:pPr>
-              <w:spacing w:line="276" w:lineRule="auto"/>
-            </w:pPr>
             <w:r>
               <w:t>14</w:t>
             </w:r>
@@ -2000,9 +2143,6 @@
             <w:tcW w:w="1233" w:type="dxa"/>
           </w:tcPr>
           <w:p>
-            <w:pPr>
-              <w:spacing w:line="276" w:lineRule="auto"/>
-            </w:pPr>
             <w:r>
               <w:t>True</w:t>
             </w:r>
@@ -2013,9 +2153,6 @@
             <w:tcW w:w="1038" w:type="dxa"/>
           </w:tcPr>
           <w:p>
-            <w:pPr>
-              <w:spacing w:line="276" w:lineRule="auto"/>
-            </w:pPr>
             <w:r>
               <w:t>False</w:t>
             </w:r>
@@ -2025,11 +2162,7 @@
           <w:tcPr>
             <w:tcW w:w="1178" w:type="dxa"/>
           </w:tcPr>
-          <w:p>
-            <w:pPr>
-              <w:spacing w:line="276" w:lineRule="auto"/>
-            </w:pPr>
-          </w:p>
+          <w:p/>
         </w:tc>
       </w:tr>
       <w:tr>
@@ -2038,9 +2171,6 @@
             <w:tcW w:w="959" w:type="dxa"/>
           </w:tcPr>
           <w:p>
-            <w:pPr>
-              <w:spacing w:line="276" w:lineRule="auto"/>
-            </w:pPr>
             <w:r>
               <w:t>Personal address</w:t>
             </w:r>
@@ -2051,9 +2181,6 @@
             <w:tcW w:w="1753" w:type="dxa"/>
           </w:tcPr>
           <w:p>
-            <w:pPr>
-              <w:spacing w:line="276" w:lineRule="auto"/>
-            </w:pPr>
             <w:r>
               <w:t>Address1</w:t>
             </w:r>
@@ -2064,9 +2191,6 @@
             <w:tcW w:w="1199" w:type="dxa"/>
           </w:tcPr>
           <w:p>
-            <w:pPr>
-              <w:spacing w:line="276" w:lineRule="auto"/>
-            </w:pPr>
             <w:r>
               <w:t>varchar</w:t>
             </w:r>
@@ -2077,9 +2201,6 @@
             <w:tcW w:w="1156" w:type="dxa"/>
           </w:tcPr>
           <w:p>
-            <w:pPr>
-              <w:spacing w:line="276" w:lineRule="auto"/>
-            </w:pPr>
             <w:r>
               <w:t>100</w:t>
             </w:r>
@@ -2090,9 +2211,6 @@
             <w:tcW w:w="1233" w:type="dxa"/>
           </w:tcPr>
           <w:p>
-            <w:pPr>
-              <w:spacing w:line="276" w:lineRule="auto"/>
-            </w:pPr>
             <w:r>
               <w:t>True</w:t>
             </w:r>
@@ -2103,9 +2221,6 @@
             <w:tcW w:w="1038" w:type="dxa"/>
           </w:tcPr>
           <w:p>
-            <w:pPr>
-              <w:spacing w:line="276" w:lineRule="auto"/>
-            </w:pPr>
             <w:r>
               <w:t>False</w:t>
             </w:r>
@@ -2115,11 +2230,7 @@
           <w:tcPr>
             <w:tcW w:w="1178" w:type="dxa"/>
           </w:tcPr>
-          <w:p>
-            <w:pPr>
-              <w:spacing w:line="276" w:lineRule="auto"/>
-            </w:pPr>
-          </w:p>
+          <w:p/>
         </w:tc>
       </w:tr>
       <w:tr>
@@ -2128,9 +2239,6 @@
             <w:tcW w:w="959" w:type="dxa"/>
           </w:tcPr>
           <w:p>
-            <w:pPr>
-              <w:spacing w:line="276" w:lineRule="auto"/>
-            </w:pPr>
             <w:r>
               <w:t>Personal address</w:t>
             </w:r>
@@ -2141,9 +2249,6 @@
             <w:tcW w:w="1753" w:type="dxa"/>
           </w:tcPr>
           <w:p>
-            <w:pPr>
-              <w:spacing w:line="276" w:lineRule="auto"/>
-            </w:pPr>
             <w:r>
               <w:t>Address2</w:t>
             </w:r>
@@ -2154,9 +2259,6 @@
             <w:tcW w:w="1199" w:type="dxa"/>
           </w:tcPr>
           <w:p>
-            <w:pPr>
-              <w:spacing w:line="276" w:lineRule="auto"/>
-            </w:pPr>
             <w:r>
               <w:t>varchar</w:t>
             </w:r>
@@ -2167,9 +2269,6 @@
             <w:tcW w:w="1156" w:type="dxa"/>
           </w:tcPr>
           <w:p>
-            <w:pPr>
-              <w:spacing w:line="276" w:lineRule="auto"/>
-            </w:pPr>
             <w:r>
               <w:t>100</w:t>
             </w:r>
@@ -2180,9 +2279,6 @@
             <w:tcW w:w="1233" w:type="dxa"/>
           </w:tcPr>
           <w:p>
-            <w:pPr>
-              <w:spacing w:line="276" w:lineRule="auto"/>
-            </w:pPr>
             <w:r>
               <w:t>True</w:t>
             </w:r>
@@ -2193,9 +2289,6 @@
             <w:tcW w:w="1038" w:type="dxa"/>
           </w:tcPr>
           <w:p>
-            <w:pPr>
-              <w:spacing w:line="276" w:lineRule="auto"/>
-            </w:pPr>
             <w:r>
               <w:t>False</w:t>
             </w:r>
@@ -2205,11 +2298,7 @@
           <w:tcPr>
             <w:tcW w:w="1178" w:type="dxa"/>
           </w:tcPr>
-          <w:p>
-            <w:pPr>
-              <w:spacing w:line="276" w:lineRule="auto"/>
-            </w:pPr>
-          </w:p>
+          <w:p/>
         </w:tc>
       </w:tr>
       <w:tr>
@@ -2218,9 +2307,6 @@
             <w:tcW w:w="959" w:type="dxa"/>
           </w:tcPr>
           <w:p>
-            <w:pPr>
-              <w:spacing w:line="276" w:lineRule="auto"/>
-            </w:pPr>
             <w:r>
               <w:t>Personal a</w:t>
             </w:r>
@@ -2234,9 +2320,6 @@
             <w:tcW w:w="1753" w:type="dxa"/>
           </w:tcPr>
           <w:p>
-            <w:pPr>
-              <w:spacing w:line="276" w:lineRule="auto"/>
-            </w:pPr>
             <w:r>
               <w:t>City</w:t>
             </w:r>
@@ -2247,9 +2330,6 @@
             <w:tcW w:w="1199" w:type="dxa"/>
           </w:tcPr>
           <w:p>
-            <w:pPr>
-              <w:spacing w:line="276" w:lineRule="auto"/>
-            </w:pPr>
             <w:r>
               <w:t>varchar</w:t>
             </w:r>
@@ -2260,9 +2340,6 @@
             <w:tcW w:w="1156" w:type="dxa"/>
           </w:tcPr>
           <w:p>
-            <w:pPr>
-              <w:spacing w:line="276" w:lineRule="auto"/>
-            </w:pPr>
             <w:r>
               <w:t>100</w:t>
             </w:r>
@@ -2273,9 +2350,6 @@
             <w:tcW w:w="1233" w:type="dxa"/>
           </w:tcPr>
           <w:p>
-            <w:pPr>
-              <w:spacing w:line="276" w:lineRule="auto"/>
-            </w:pPr>
             <w:r>
               <w:t>True</w:t>
             </w:r>
@@ -2286,9 +2360,6 @@
             <w:tcW w:w="1038" w:type="dxa"/>
           </w:tcPr>
           <w:p>
-            <w:pPr>
-              <w:spacing w:line="276" w:lineRule="auto"/>
-            </w:pPr>
             <w:r>
               <w:t>False</w:t>
             </w:r>
@@ -2298,11 +2369,7 @@
           <w:tcPr>
             <w:tcW w:w="1178" w:type="dxa"/>
           </w:tcPr>
-          <w:p>
-            <w:pPr>
-              <w:spacing w:line="276" w:lineRule="auto"/>
-            </w:pPr>
-          </w:p>
+          <w:p/>
         </w:tc>
       </w:tr>
       <w:tr>
@@ -2311,9 +2378,6 @@
             <w:tcW w:w="959" w:type="dxa"/>
           </w:tcPr>
           <w:p>
-            <w:pPr>
-              <w:spacing w:line="276" w:lineRule="auto"/>
-            </w:pPr>
             <w:r>
               <w:t>Personal address</w:t>
             </w:r>
@@ -2324,9 +2388,6 @@
             <w:tcW w:w="1753" w:type="dxa"/>
           </w:tcPr>
           <w:p>
-            <w:pPr>
-              <w:spacing w:line="276" w:lineRule="auto"/>
-            </w:pPr>
             <w:r>
               <w:t>postcode</w:t>
             </w:r>
@@ -2337,9 +2398,6 @@
             <w:tcW w:w="1199" w:type="dxa"/>
           </w:tcPr>
           <w:p>
-            <w:pPr>
-              <w:spacing w:line="276" w:lineRule="auto"/>
-            </w:pPr>
             <w:r>
               <w:t>varchar</w:t>
             </w:r>
@@ -2350,9 +2408,6 @@
             <w:tcW w:w="1156" w:type="dxa"/>
           </w:tcPr>
           <w:p>
-            <w:pPr>
-              <w:spacing w:line="276" w:lineRule="auto"/>
-            </w:pPr>
             <w:r>
               <w:t>9</w:t>
             </w:r>
@@ -2363,9 +2418,6 @@
             <w:tcW w:w="1233" w:type="dxa"/>
           </w:tcPr>
           <w:p>
-            <w:pPr>
-              <w:spacing w:line="276" w:lineRule="auto"/>
-            </w:pPr>
             <w:r>
               <w:t>True</w:t>
             </w:r>
@@ -2376,9 +2428,6 @@
             <w:tcW w:w="1038" w:type="dxa"/>
           </w:tcPr>
           <w:p>
-            <w:pPr>
-              <w:spacing w:line="276" w:lineRule="auto"/>
-            </w:pPr>
             <w:r>
               <w:t>False</w:t>
             </w:r>
@@ -2388,31 +2437,19 @@
           <w:tcPr>
             <w:tcW w:w="1178" w:type="dxa"/>
           </w:tcPr>
-          <w:p>
-            <w:pPr>
-              <w:spacing w:line="276" w:lineRule="auto"/>
-            </w:pPr>
-          </w:p>
+          <w:p/>
         </w:tc>
       </w:tr>
     </w:tbl>
     <w:p>
       <w:pPr>
-        <w:spacing w:line="276" w:lineRule="auto"/>
         <w:rPr>
           <w:u w:val="single"/>
         </w:rPr>
       </w:pPr>
     </w:p>
-    <w:p>
-      <w:pPr>
-        <w:spacing w:line="276" w:lineRule="auto"/>
-      </w:pPr>
-    </w:p>
-    <w:p>
-      <w:pPr>
-        <w:spacing w:line="276" w:lineRule="auto"/>
-      </w:pPr>
+    <w:p/>
+    <w:p>
       <w:r>
         <w:t>The levels table (table 2) is to contain information regarding each staff level. It</w:t>
       </w:r>
@@ -2448,9 +2485,6 @@
       </w:r>
     </w:p>
     <w:p>
-      <w:pPr>
-        <w:spacing w:line="276" w:lineRule="auto"/>
-      </w:pPr>
       <w:r>
         <w:t xml:space="preserve">The ‘isAdmin’ column determines if the staff level should be granted admin permission within the system, this allows for the possibility </w:t>
       </w:r>
@@ -2462,16 +2496,12 @@
       </w:r>
     </w:p>
     <w:p>
-      <w:pPr>
-        <w:spacing w:line="276" w:lineRule="auto"/>
-      </w:pPr>
       <w:r>
         <w:t>The levels table links to the users table on levelID.</w:t>
       </w:r>
     </w:p>
     <w:p>
       <w:pPr>
-        <w:spacing w:line="276" w:lineRule="auto"/>
         <w:jc w:val="center"/>
         <w:rPr>
           <w:b/>
@@ -2480,7 +2510,6 @@
     </w:p>
     <w:p>
       <w:pPr>
-        <w:spacing w:line="276" w:lineRule="auto"/>
         <w:jc w:val="center"/>
         <w:rPr>
           <w:b/>
@@ -2513,7 +2542,6 @@
     </w:p>
     <w:p>
       <w:pPr>
-        <w:spacing w:line="276" w:lineRule="auto"/>
         <w:rPr>
           <w:u w:val="single"/>
         </w:rPr>
@@ -2542,7 +2570,6 @@
           </w:tcPr>
           <w:p>
             <w:pPr>
-              <w:spacing w:line="276" w:lineRule="auto"/>
               <w:rPr>
                 <w:u w:val="single"/>
               </w:rPr>
@@ -2561,7 +2588,6 @@
           </w:tcPr>
           <w:p>
             <w:pPr>
-              <w:spacing w:line="276" w:lineRule="auto"/>
               <w:rPr>
                 <w:u w:val="single"/>
               </w:rPr>
@@ -2580,7 +2606,6 @@
           </w:tcPr>
           <w:p>
             <w:pPr>
-              <w:spacing w:line="276" w:lineRule="auto"/>
               <w:rPr>
                 <w:u w:val="single"/>
               </w:rPr>
@@ -2599,7 +2624,6 @@
           </w:tcPr>
           <w:p>
             <w:pPr>
-              <w:spacing w:line="276" w:lineRule="auto"/>
               <w:rPr>
                 <w:u w:val="single"/>
               </w:rPr>
@@ -2618,7 +2642,6 @@
           </w:tcPr>
           <w:p>
             <w:pPr>
-              <w:spacing w:line="276" w:lineRule="auto"/>
               <w:rPr>
                 <w:u w:val="single"/>
               </w:rPr>
@@ -2637,7 +2660,6 @@
           </w:tcPr>
           <w:p>
             <w:pPr>
-              <w:spacing w:line="276" w:lineRule="auto"/>
               <w:rPr>
                 <w:u w:val="single"/>
               </w:rPr>
@@ -2656,7 +2678,6 @@
           </w:tcPr>
           <w:p>
             <w:pPr>
-              <w:spacing w:line="276" w:lineRule="auto"/>
               <w:rPr>
                 <w:u w:val="single"/>
               </w:rPr>
@@ -2676,9 +2697,6 @@
             <w:tcW w:w="1668" w:type="dxa"/>
           </w:tcPr>
           <w:p>
-            <w:pPr>
-              <w:spacing w:line="276" w:lineRule="auto"/>
-            </w:pPr>
             <w:r>
               <w:t>The unique, auto incrementing levelID</w:t>
             </w:r>
@@ -2689,9 +2707,6 @@
             <w:tcW w:w="1559" w:type="dxa"/>
           </w:tcPr>
           <w:p>
-            <w:pPr>
-              <w:spacing w:line="276" w:lineRule="auto"/>
-            </w:pPr>
             <w:r>
               <w:t>levelID</w:t>
             </w:r>
@@ -2702,9 +2717,6 @@
             <w:tcW w:w="1134" w:type="dxa"/>
           </w:tcPr>
           <w:p>
-            <w:pPr>
-              <w:spacing w:line="276" w:lineRule="auto"/>
-            </w:pPr>
             <w:r>
               <w:t>int</w:t>
             </w:r>
@@ -2714,20 +2726,13 @@
           <w:tcPr>
             <w:tcW w:w="995" w:type="dxa"/>
           </w:tcPr>
-          <w:p>
-            <w:pPr>
-              <w:spacing w:line="276" w:lineRule="auto"/>
-            </w:pPr>
-          </w:p>
+          <w:p/>
         </w:tc>
         <w:tc>
           <w:tcPr>
             <w:tcW w:w="1107" w:type="dxa"/>
           </w:tcPr>
           <w:p>
-            <w:pPr>
-              <w:spacing w:line="276" w:lineRule="auto"/>
-            </w:pPr>
             <w:r>
               <w:t>False</w:t>
             </w:r>
@@ -2738,9 +2743,6 @@
             <w:tcW w:w="971" w:type="dxa"/>
           </w:tcPr>
           <w:p>
-            <w:pPr>
-              <w:spacing w:line="276" w:lineRule="auto"/>
-            </w:pPr>
             <w:r>
               <w:t>True</w:t>
             </w:r>
@@ -2751,9 +2753,6 @@
             <w:tcW w:w="1082" w:type="dxa"/>
           </w:tcPr>
           <w:p>
-            <w:pPr>
-              <w:spacing w:line="276" w:lineRule="auto"/>
-            </w:pPr>
             <w:r>
               <w:t>Primary</w:t>
             </w:r>
@@ -2766,9 +2765,6 @@
             <w:tcW w:w="1668" w:type="dxa"/>
           </w:tcPr>
           <w:p>
-            <w:pPr>
-              <w:spacing w:line="276" w:lineRule="auto"/>
-            </w:pPr>
             <w:r>
               <w:t>The level name</w:t>
             </w:r>
@@ -2779,9 +2775,6 @@
             <w:tcW w:w="1559" w:type="dxa"/>
           </w:tcPr>
           <w:p>
-            <w:pPr>
-              <w:spacing w:line="276" w:lineRule="auto"/>
-            </w:pPr>
             <w:r>
               <w:t>levelName</w:t>
             </w:r>
@@ -2792,9 +2785,6 @@
             <w:tcW w:w="1134" w:type="dxa"/>
           </w:tcPr>
           <w:p>
-            <w:pPr>
-              <w:spacing w:line="276" w:lineRule="auto"/>
-            </w:pPr>
             <w:r>
               <w:t>varchar</w:t>
             </w:r>
@@ -2805,9 +2795,6 @@
             <w:tcW w:w="995" w:type="dxa"/>
           </w:tcPr>
           <w:p>
-            <w:pPr>
-              <w:spacing w:line="276" w:lineRule="auto"/>
-            </w:pPr>
             <w:r>
               <w:t>100</w:t>
             </w:r>
@@ -2818,9 +2805,6 @@
             <w:tcW w:w="1107" w:type="dxa"/>
           </w:tcPr>
           <w:p>
-            <w:pPr>
-              <w:spacing w:line="276" w:lineRule="auto"/>
-            </w:pPr>
             <w:r>
               <w:t>False</w:t>
             </w:r>
@@ -2831,9 +2815,6 @@
             <w:tcW w:w="971" w:type="dxa"/>
           </w:tcPr>
           <w:p>
-            <w:pPr>
-              <w:spacing w:line="276" w:lineRule="auto"/>
-            </w:pPr>
             <w:r>
               <w:t>False</w:t>
             </w:r>
@@ -2843,11 +2824,7 @@
           <w:tcPr>
             <w:tcW w:w="1082" w:type="dxa"/>
           </w:tcPr>
-          <w:p>
-            <w:pPr>
-              <w:spacing w:line="276" w:lineRule="auto"/>
-            </w:pPr>
-          </w:p>
+          <w:p/>
         </w:tc>
       </w:tr>
       <w:tr>
@@ -2856,9 +2833,6 @@
             <w:tcW w:w="1668" w:type="dxa"/>
           </w:tcPr>
           <w:p>
-            <w:pPr>
-              <w:spacing w:line="276" w:lineRule="auto"/>
-            </w:pPr>
             <w:r>
               <w:t>How many staff of this level are needed as a minimum for a shift</w:t>
             </w:r>
@@ -2869,9 +2843,6 @@
             <w:tcW w:w="1559" w:type="dxa"/>
           </w:tcPr>
           <w:p>
-            <w:pPr>
-              <w:spacing w:line="276" w:lineRule="auto"/>
-            </w:pPr>
             <w:r>
               <w:t>neededOnShift</w:t>
             </w:r>
@@ -2882,9 +2853,6 @@
             <w:tcW w:w="1134" w:type="dxa"/>
           </w:tcPr>
           <w:p>
-            <w:pPr>
-              <w:spacing w:line="276" w:lineRule="auto"/>
-            </w:pPr>
             <w:r>
               <w:t>int</w:t>
             </w:r>
@@ -2894,20 +2862,13 @@
           <w:tcPr>
             <w:tcW w:w="995" w:type="dxa"/>
           </w:tcPr>
-          <w:p>
-            <w:pPr>
-              <w:spacing w:line="276" w:lineRule="auto"/>
-            </w:pPr>
-          </w:p>
+          <w:p/>
         </w:tc>
         <w:tc>
           <w:tcPr>
             <w:tcW w:w="1107" w:type="dxa"/>
           </w:tcPr>
           <w:p>
-            <w:pPr>
-              <w:spacing w:line="276" w:lineRule="auto"/>
-            </w:pPr>
             <w:r>
               <w:t>False</w:t>
             </w:r>
@@ -2918,9 +2879,6 @@
             <w:tcW w:w="971" w:type="dxa"/>
           </w:tcPr>
           <w:p>
-            <w:pPr>
-              <w:spacing w:line="276" w:lineRule="auto"/>
-            </w:pPr>
             <w:r>
               <w:t>False</w:t>
             </w:r>
@@ -2930,11 +2888,7 @@
           <w:tcPr>
             <w:tcW w:w="1082" w:type="dxa"/>
           </w:tcPr>
-          <w:p>
-            <w:pPr>
-              <w:spacing w:line="276" w:lineRule="auto"/>
-            </w:pPr>
-          </w:p>
+          <w:p/>
         </w:tc>
       </w:tr>
       <w:tr>
@@ -2943,9 +2897,6 @@
             <w:tcW w:w="1668" w:type="dxa"/>
           </w:tcPr>
           <w:p>
-            <w:pPr>
-              <w:spacing w:line="276" w:lineRule="auto"/>
-            </w:pPr>
             <w:r>
               <w:t>Determine if the level is granted Admin privileges.</w:t>
             </w:r>
@@ -2956,9 +2907,6 @@
             <w:tcW w:w="1559" w:type="dxa"/>
           </w:tcPr>
           <w:p>
-            <w:pPr>
-              <w:spacing w:line="276" w:lineRule="auto"/>
-            </w:pPr>
             <w:r>
               <w:t>isAdmin</w:t>
             </w:r>
@@ -2969,9 +2917,6 @@
             <w:tcW w:w="1134" w:type="dxa"/>
           </w:tcPr>
           <w:p>
-            <w:pPr>
-              <w:spacing w:line="276" w:lineRule="auto"/>
-            </w:pPr>
             <w:r>
               <w:t>bit</w:t>
             </w:r>
@@ -2981,20 +2926,13 @@
           <w:tcPr>
             <w:tcW w:w="995" w:type="dxa"/>
           </w:tcPr>
-          <w:p>
-            <w:pPr>
-              <w:spacing w:line="276" w:lineRule="auto"/>
-            </w:pPr>
-          </w:p>
+          <w:p/>
         </w:tc>
         <w:tc>
           <w:tcPr>
             <w:tcW w:w="1107" w:type="dxa"/>
           </w:tcPr>
           <w:p>
-            <w:pPr>
-              <w:spacing w:line="276" w:lineRule="auto"/>
-            </w:pPr>
             <w:r>
               <w:t>False</w:t>
             </w:r>
@@ -3005,9 +2943,6 @@
             <w:tcW w:w="971" w:type="dxa"/>
           </w:tcPr>
           <w:p>
-            <w:pPr>
-              <w:spacing w:line="276" w:lineRule="auto"/>
-            </w:pPr>
             <w:r>
               <w:t>False</w:t>
             </w:r>
@@ -3017,23 +2952,12 @@
           <w:tcPr>
             <w:tcW w:w="1082" w:type="dxa"/>
           </w:tcPr>
-          <w:p>
-            <w:pPr>
-              <w:spacing w:line="276" w:lineRule="auto"/>
-            </w:pPr>
-          </w:p>
+          <w:p/>
         </w:tc>
       </w:tr>
     </w:tbl>
-    <w:p>
-      <w:pPr>
-        <w:spacing w:line="276" w:lineRule="auto"/>
-      </w:pPr>
-    </w:p>
-    <w:p>
-      <w:pPr>
-        <w:spacing w:line="276" w:lineRule="auto"/>
-      </w:pPr>
+    <w:p/>
+    <w:p>
       <w:r>
         <w:t xml:space="preserve">The shifts table (table 3) contains each and every shift, for </w:t>
       </w:r>
@@ -3057,9 +2981,6 @@
       </w:r>
     </w:p>
     <w:p>
-      <w:pPr>
-        <w:spacing w:line="276" w:lineRule="auto"/>
-      </w:pPr>
       <w:r>
         <w:t>If any shift is created or</w:t>
       </w:r>
@@ -3067,14 +2988,9 @@
         <w:t xml:space="preserve"> deleted by admin, the userInformed column will allow the system to find these shifts, and then communicate the relevant message to the user.</w:t>
       </w:r>
     </w:p>
-    <w:p>
-      <w:pPr>
-        <w:spacing w:line="276" w:lineRule="auto"/>
-      </w:pPr>
-    </w:p>
-    <w:p>
-      <w:pPr>
-        <w:spacing w:line="276" w:lineRule="auto"/>
+    <w:p/>
+    <w:p>
+      <w:pPr>
         <w:jc w:val="center"/>
         <w:rPr>
           <w:b/>
@@ -3107,7 +3023,6 @@
     </w:p>
     <w:p>
       <w:pPr>
-        <w:spacing w:line="276" w:lineRule="auto"/>
         <w:rPr>
           <w:u w:val="single"/>
         </w:rPr>
@@ -3136,7 +3051,6 @@
           </w:tcPr>
           <w:p>
             <w:pPr>
-              <w:spacing w:line="276" w:lineRule="auto"/>
               <w:rPr>
                 <w:u w:val="single"/>
               </w:rPr>
@@ -3155,7 +3069,6 @@
           </w:tcPr>
           <w:p>
             <w:pPr>
-              <w:spacing w:line="276" w:lineRule="auto"/>
               <w:rPr>
                 <w:u w:val="single"/>
               </w:rPr>
@@ -3174,7 +3087,6 @@
           </w:tcPr>
           <w:p>
             <w:pPr>
-              <w:spacing w:line="276" w:lineRule="auto"/>
               <w:rPr>
                 <w:u w:val="single"/>
               </w:rPr>
@@ -3193,7 +3105,6 @@
           </w:tcPr>
           <w:p>
             <w:pPr>
-              <w:spacing w:line="276" w:lineRule="auto"/>
               <w:rPr>
                 <w:u w:val="single"/>
               </w:rPr>
@@ -3212,7 +3123,6 @@
           </w:tcPr>
           <w:p>
             <w:pPr>
-              <w:spacing w:line="276" w:lineRule="auto"/>
               <w:rPr>
                 <w:u w:val="single"/>
               </w:rPr>
@@ -3231,7 +3141,6 @@
           </w:tcPr>
           <w:p>
             <w:pPr>
-              <w:spacing w:line="276" w:lineRule="auto"/>
               <w:rPr>
                 <w:u w:val="single"/>
               </w:rPr>
@@ -3250,7 +3159,6 @@
           </w:tcPr>
           <w:p>
             <w:pPr>
-              <w:spacing w:line="276" w:lineRule="auto"/>
               <w:rPr>
                 <w:u w:val="single"/>
               </w:rPr>
@@ -3270,9 +3178,6 @@
             <w:tcW w:w="1668" w:type="dxa"/>
           </w:tcPr>
           <w:p>
-            <w:pPr>
-              <w:spacing w:line="276" w:lineRule="auto"/>
-            </w:pPr>
             <w:r>
               <w:t>The unique, auto incrementing shiftID</w:t>
             </w:r>
@@ -3283,9 +3188,6 @@
             <w:tcW w:w="1559" w:type="dxa"/>
           </w:tcPr>
           <w:p>
-            <w:pPr>
-              <w:spacing w:line="276" w:lineRule="auto"/>
-            </w:pPr>
             <w:r>
               <w:t>shiftID</w:t>
             </w:r>
@@ -3296,9 +3198,6 @@
             <w:tcW w:w="992" w:type="dxa"/>
           </w:tcPr>
           <w:p>
-            <w:pPr>
-              <w:spacing w:line="276" w:lineRule="auto"/>
-            </w:pPr>
             <w:r>
               <w:t>bigint</w:t>
             </w:r>
@@ -3308,20 +3207,13 @@
           <w:tcPr>
             <w:tcW w:w="992" w:type="dxa"/>
           </w:tcPr>
-          <w:p>
-            <w:pPr>
-              <w:spacing w:line="276" w:lineRule="auto"/>
-            </w:pPr>
-          </w:p>
+          <w:p/>
         </w:tc>
         <w:tc>
           <w:tcPr>
             <w:tcW w:w="1134" w:type="dxa"/>
           </w:tcPr>
           <w:p>
-            <w:pPr>
-              <w:spacing w:line="276" w:lineRule="auto"/>
-            </w:pPr>
             <w:r>
               <w:t>False</w:t>
             </w:r>
@@ -3332,9 +3224,6 @@
             <w:tcW w:w="993" w:type="dxa"/>
           </w:tcPr>
           <w:p>
-            <w:pPr>
-              <w:spacing w:line="276" w:lineRule="auto"/>
-            </w:pPr>
             <w:r>
               <w:t>True</w:t>
             </w:r>
@@ -3345,9 +3234,6 @@
             <w:tcW w:w="1178" w:type="dxa"/>
           </w:tcPr>
           <w:p>
-            <w:pPr>
-              <w:spacing w:line="276" w:lineRule="auto"/>
-            </w:pPr>
             <w:r>
               <w:t>Primary</w:t>
             </w:r>
@@ -3360,9 +3246,6 @@
             <w:tcW w:w="1668" w:type="dxa"/>
           </w:tcPr>
           <w:p>
-            <w:pPr>
-              <w:spacing w:line="276" w:lineRule="auto"/>
-            </w:pPr>
             <w:r>
               <w:t>The user which is working the shift</w:t>
             </w:r>
@@ -3373,9 +3256,6 @@
             <w:tcW w:w="1559" w:type="dxa"/>
           </w:tcPr>
           <w:p>
-            <w:pPr>
-              <w:spacing w:line="276" w:lineRule="auto"/>
-            </w:pPr>
             <w:r>
               <w:t>userID</w:t>
             </w:r>
@@ -3386,9 +3266,6 @@
             <w:tcW w:w="992" w:type="dxa"/>
           </w:tcPr>
           <w:p>
-            <w:pPr>
-              <w:spacing w:line="276" w:lineRule="auto"/>
-            </w:pPr>
             <w:r>
               <w:t>Int</w:t>
             </w:r>
@@ -3398,20 +3275,13 @@
           <w:tcPr>
             <w:tcW w:w="992" w:type="dxa"/>
           </w:tcPr>
-          <w:p>
-            <w:pPr>
-              <w:spacing w:line="276" w:lineRule="auto"/>
-            </w:pPr>
-          </w:p>
+          <w:p/>
         </w:tc>
         <w:tc>
           <w:tcPr>
             <w:tcW w:w="1134" w:type="dxa"/>
           </w:tcPr>
           <w:p>
-            <w:pPr>
-              <w:spacing w:line="276" w:lineRule="auto"/>
-            </w:pPr>
             <w:r>
               <w:t>False</w:t>
             </w:r>
@@ -3422,9 +3292,6 @@
             <w:tcW w:w="993" w:type="dxa"/>
           </w:tcPr>
           <w:p>
-            <w:pPr>
-              <w:spacing w:line="276" w:lineRule="auto"/>
-            </w:pPr>
             <w:r>
               <w:t>False</w:t>
             </w:r>
@@ -3435,9 +3302,6 @@
             <w:tcW w:w="1178" w:type="dxa"/>
           </w:tcPr>
           <w:p>
-            <w:pPr>
-              <w:spacing w:line="276" w:lineRule="auto"/>
-            </w:pPr>
             <w:r>
               <w:t>Foreign (users)</w:t>
             </w:r>
@@ -3450,9 +3314,6 @@
             <w:tcW w:w="1668" w:type="dxa"/>
           </w:tcPr>
           <w:p>
-            <w:pPr>
-              <w:spacing w:line="276" w:lineRule="auto"/>
-            </w:pPr>
             <w:r>
               <w:t>The date of the shift</w:t>
             </w:r>
@@ -3463,9 +3324,6 @@
             <w:tcW w:w="1559" w:type="dxa"/>
           </w:tcPr>
           <w:p>
-            <w:pPr>
-              <w:spacing w:line="276" w:lineRule="auto"/>
-            </w:pPr>
             <w:r>
               <w:t>shiftDate</w:t>
             </w:r>
@@ -3476,9 +3334,6 @@
             <w:tcW w:w="992" w:type="dxa"/>
           </w:tcPr>
           <w:p>
-            <w:pPr>
-              <w:spacing w:line="276" w:lineRule="auto"/>
-            </w:pPr>
             <w:r>
               <w:t>Date</w:t>
             </w:r>
@@ -3488,20 +3343,13 @@
           <w:tcPr>
             <w:tcW w:w="992" w:type="dxa"/>
           </w:tcPr>
-          <w:p>
-            <w:pPr>
-              <w:spacing w:line="276" w:lineRule="auto"/>
-            </w:pPr>
-          </w:p>
+          <w:p/>
         </w:tc>
         <w:tc>
           <w:tcPr>
             <w:tcW w:w="1134" w:type="dxa"/>
           </w:tcPr>
           <w:p>
-            <w:pPr>
-              <w:spacing w:line="276" w:lineRule="auto"/>
-            </w:pPr>
             <w:r>
               <w:t>False</w:t>
             </w:r>
@@ -3512,9 +3360,6 @@
             <w:tcW w:w="993" w:type="dxa"/>
           </w:tcPr>
           <w:p>
-            <w:pPr>
-              <w:spacing w:line="276" w:lineRule="auto"/>
-            </w:pPr>
             <w:r>
               <w:t>False</w:t>
             </w:r>
@@ -3524,11 +3369,7 @@
           <w:tcPr>
             <w:tcW w:w="1178" w:type="dxa"/>
           </w:tcPr>
-          <w:p>
-            <w:pPr>
-              <w:spacing w:line="276" w:lineRule="auto"/>
-            </w:pPr>
-          </w:p>
+          <w:p/>
         </w:tc>
       </w:tr>
       <w:tr>
@@ -3537,9 +3378,6 @@
             <w:tcW w:w="1668" w:type="dxa"/>
           </w:tcPr>
           <w:p>
-            <w:pPr>
-              <w:spacing w:line="276" w:lineRule="auto"/>
-            </w:pPr>
             <w:r>
               <w:t>If the shift has been deleted</w:t>
             </w:r>
@@ -3550,9 +3388,6 @@
             <w:tcW w:w="1559" w:type="dxa"/>
           </w:tcPr>
           <w:p>
-            <w:pPr>
-              <w:spacing w:line="276" w:lineRule="auto"/>
-            </w:pPr>
             <w:r>
               <w:t>Deleted</w:t>
             </w:r>
@@ -3563,9 +3398,6 @@
             <w:tcW w:w="992" w:type="dxa"/>
           </w:tcPr>
           <w:p>
-            <w:pPr>
-              <w:spacing w:line="276" w:lineRule="auto"/>
-            </w:pPr>
             <w:r>
               <w:t>Bit</w:t>
             </w:r>
@@ -3575,20 +3407,13 @@
           <w:tcPr>
             <w:tcW w:w="992" w:type="dxa"/>
           </w:tcPr>
-          <w:p>
-            <w:pPr>
-              <w:spacing w:line="276" w:lineRule="auto"/>
-            </w:pPr>
-          </w:p>
+          <w:p/>
         </w:tc>
         <w:tc>
           <w:tcPr>
             <w:tcW w:w="1134" w:type="dxa"/>
           </w:tcPr>
           <w:p>
-            <w:pPr>
-              <w:spacing w:line="276" w:lineRule="auto"/>
-            </w:pPr>
             <w:r>
               <w:t>False</w:t>
             </w:r>
@@ -3599,9 +3424,6 @@
             <w:tcW w:w="993" w:type="dxa"/>
           </w:tcPr>
           <w:p>
-            <w:pPr>
-              <w:spacing w:line="276" w:lineRule="auto"/>
-            </w:pPr>
             <w:r>
               <w:t>False</w:t>
             </w:r>
@@ -3611,11 +3433,7 @@
           <w:tcPr>
             <w:tcW w:w="1178" w:type="dxa"/>
           </w:tcPr>
-          <w:p>
-            <w:pPr>
-              <w:spacing w:line="276" w:lineRule="auto"/>
-            </w:pPr>
-          </w:p>
+          <w:p/>
         </w:tc>
       </w:tr>
       <w:tr>
@@ -3624,9 +3442,6 @@
             <w:tcW w:w="1668" w:type="dxa"/>
           </w:tcPr>
           <w:p>
-            <w:pPr>
-              <w:spacing w:line="276" w:lineRule="auto"/>
-            </w:pPr>
             <w:r>
               <w:t>If the user is aware of the shift (Admin created)</w:t>
             </w:r>
@@ -3637,9 +3452,6 @@
             <w:tcW w:w="1559" w:type="dxa"/>
           </w:tcPr>
           <w:p>
-            <w:pPr>
-              <w:spacing w:line="276" w:lineRule="auto"/>
-            </w:pPr>
             <w:r>
               <w:t>userInformed</w:t>
             </w:r>
@@ -3650,9 +3462,6 @@
             <w:tcW w:w="992" w:type="dxa"/>
           </w:tcPr>
           <w:p>
-            <w:pPr>
-              <w:spacing w:line="276" w:lineRule="auto"/>
-            </w:pPr>
             <w:r>
               <w:t>Bit</w:t>
             </w:r>
@@ -3662,20 +3471,13 @@
           <w:tcPr>
             <w:tcW w:w="992" w:type="dxa"/>
           </w:tcPr>
-          <w:p>
-            <w:pPr>
-              <w:spacing w:line="276" w:lineRule="auto"/>
-            </w:pPr>
-          </w:p>
+          <w:p/>
         </w:tc>
         <w:tc>
           <w:tcPr>
             <w:tcW w:w="1134" w:type="dxa"/>
           </w:tcPr>
           <w:p>
-            <w:pPr>
-              <w:spacing w:line="276" w:lineRule="auto"/>
-            </w:pPr>
             <w:r>
               <w:t>False</w:t>
             </w:r>
@@ -3686,9 +3488,6 @@
             <w:tcW w:w="993" w:type="dxa"/>
           </w:tcPr>
           <w:p>
-            <w:pPr>
-              <w:spacing w:line="276" w:lineRule="auto"/>
-            </w:pPr>
             <w:r>
               <w:t>False</w:t>
             </w:r>
@@ -3698,34 +3497,22 @@
           <w:tcPr>
             <w:tcW w:w="1178" w:type="dxa"/>
           </w:tcPr>
-          <w:p>
-            <w:pPr>
-              <w:spacing w:line="276" w:lineRule="auto"/>
-            </w:pPr>
-          </w:p>
+          <w:p/>
         </w:tc>
       </w:tr>
     </w:tbl>
-    <w:p>
-      <w:pPr>
-        <w:spacing w:line="276" w:lineRule="auto"/>
-      </w:pPr>
-    </w:p>
+    <w:p/>
     <w:p>
       <w:pPr>
         <w:pStyle w:val="Heading2"/>
-        <w:spacing w:line="276" w:lineRule="auto"/>
-      </w:pPr>
-      <w:bookmarkStart w:id="2" w:name="_Toc278463646"/>
+      </w:pPr>
+      <w:bookmarkStart w:id="2" w:name="_Toc278989287"/>
       <w:r>
         <w:t>1.2 Stored Procedures</w:t>
       </w:r>
       <w:bookmarkEnd w:id="2"/>
     </w:p>
     <w:p>
-      <w:pPr>
-        <w:spacing w:line="276" w:lineRule="auto"/>
-      </w:pPr>
       <w:r>
         <w:t xml:space="preserve"> “</w:t>
       </w:r>
@@ -3785,9 +3572,6 @@
       </w:r>
     </w:p>
     <w:p>
-      <w:pPr>
-        <w:spacing w:line="276" w:lineRule="auto"/>
-      </w:pPr>
       <w:r>
         <w:t xml:space="preserve">For the shift management system, all interaction with the database will be carried out using Stored Procedures. This drastically reduces the </w:t>
       </w:r>
@@ -3799,9 +3583,6 @@
       </w:r>
     </w:p>
     <w:p>
-      <w:pPr>
-        <w:spacing w:line="276" w:lineRule="auto"/>
-      </w:pPr>
       <w:r>
         <w:t>As a minimum,</w:t>
       </w:r>
@@ -3825,7 +3606,6 @@
           <w:ilvl w:val="0"/>
           <w:numId w:val="1"/>
         </w:numPr>
-        <w:spacing w:line="276" w:lineRule="auto"/>
       </w:pPr>
       <w:r>
         <w:t>Create a user</w:t>
@@ -3838,7 +3618,6 @@
           <w:ilvl w:val="0"/>
           <w:numId w:val="1"/>
         </w:numPr>
-        <w:spacing w:line="276" w:lineRule="auto"/>
       </w:pPr>
       <w:r>
         <w:t xml:space="preserve">Read </w:t>
@@ -3854,7 +3633,6 @@
           <w:ilvl w:val="0"/>
           <w:numId w:val="1"/>
         </w:numPr>
-        <w:spacing w:line="276" w:lineRule="auto"/>
       </w:pPr>
       <w:r>
         <w:t>Update a user</w:t>
@@ -3867,7 +3645,6 @@
           <w:ilvl w:val="0"/>
           <w:numId w:val="1"/>
         </w:numPr>
-        <w:spacing w:line="276" w:lineRule="auto"/>
       </w:pPr>
       <w:r>
         <w:t>Delete a user</w:t>
@@ -3880,7 +3657,6 @@
           <w:ilvl w:val="0"/>
           <w:numId w:val="1"/>
         </w:numPr>
-        <w:spacing w:line="276" w:lineRule="auto"/>
       </w:pPr>
       <w:r>
         <w:t>Create Shift</w:t>
@@ -3893,7 +3669,6 @@
           <w:ilvl w:val="0"/>
           <w:numId w:val="1"/>
         </w:numPr>
-        <w:spacing w:line="276" w:lineRule="auto"/>
       </w:pPr>
       <w:r>
         <w:t>Read Shifts</w:t>
@@ -3906,7 +3681,6 @@
           <w:ilvl w:val="0"/>
           <w:numId w:val="1"/>
         </w:numPr>
-        <w:spacing w:line="276" w:lineRule="auto"/>
       </w:pPr>
       <w:r>
         <w:t>Delete Shift</w:t>
@@ -3919,7 +3693,6 @@
           <w:ilvl w:val="0"/>
           <w:numId w:val="1"/>
         </w:numPr>
-        <w:spacing w:line="276" w:lineRule="auto"/>
       </w:pPr>
       <w:r>
         <w:t>Login</w:t>
@@ -3928,9 +3701,8 @@
     <w:p>
       <w:pPr>
         <w:pStyle w:val="Heading2"/>
-        <w:spacing w:line="276" w:lineRule="auto"/>
-      </w:pPr>
-      <w:bookmarkStart w:id="3" w:name="_Toc278463648"/>
+      </w:pPr>
+      <w:bookmarkStart w:id="3" w:name="_Toc278989288"/>
       <w:r>
         <w:t xml:space="preserve">1.2 </w:t>
       </w:r>
@@ -3940,9 +3712,6 @@
       <w:bookmarkEnd w:id="3"/>
     </w:p>
     <w:p>
-      <w:pPr>
-        <w:spacing w:line="276" w:lineRule="auto"/>
-      </w:pPr>
       <w:r>
         <w:t>The server section, which connects the database to the frontend display, will be created using the Model View Controller (MVC) pattern. This pattern separates each of the different sections out, so that each area is atomic</w:t>
       </w:r>
@@ -3968,15 +3737,8 @@
         <w:t>ontroller. The logic section (controller) connects the Model and View sections together. It performs all of the logic, calling the Model to perform any database functionality, and calling the View relevant for the information that needs to be displayed.</w:t>
       </w:r>
     </w:p>
-    <w:p>
-      <w:pPr>
-        <w:spacing w:line="276" w:lineRule="auto"/>
-      </w:pPr>
-    </w:p>
-    <w:p>
-      <w:pPr>
-        <w:spacing w:line="276" w:lineRule="auto"/>
-      </w:pPr>
+    <w:p/>
+    <w:p>
       <w:r>
         <w:t>In order to implement the MVC pattern, the CodeIgniter framework will be utilised. “</w:t>
       </w:r>
@@ -4010,27 +3772,18 @@
       <w:r>
         <w:t xml:space="preserve"> malicious attack.</w:t>
       </w:r>
-      <w:bookmarkStart w:id="4" w:name="_GoBack"/>
+    </w:p>
+    <w:p>
+      <w:pPr>
+        <w:pStyle w:val="Heading2"/>
+      </w:pPr>
+      <w:bookmarkStart w:id="4" w:name="_Toc278989289"/>
+      <w:r>
+        <w:t>1.4 Frontend</w:t>
+      </w:r>
       <w:bookmarkEnd w:id="4"/>
     </w:p>
     <w:p>
-      <w:pPr>
-        <w:pStyle w:val="Heading2"/>
-        <w:spacing w:line="276" w:lineRule="auto"/>
-      </w:pPr>
-      <w:bookmarkStart w:id="5" w:name="_Toc278463647"/>
-      <w:r>
-        <w:t xml:space="preserve">1.4 </w:t>
-      </w:r>
-      <w:bookmarkEnd w:id="5"/>
-      <w:r>
-        <w:t>Frontend</w:t>
-      </w:r>
-    </w:p>
-    <w:p>
-      <w:pPr>
-        <w:spacing w:line="276" w:lineRule="auto"/>
-      </w:pPr>
       <w:r>
         <w:t xml:space="preserve"> To achieve all of the functionality set out in the specification, a total of 3 pages will be available for the user. </w:t>
       </w:r>
@@ -4082,73 +3835,1079 @@
         <w:rPr>
           <w:rStyle w:val="Heading2Char"/>
         </w:rPr>
+        <w:t xml:space="preserve">1.4.1 </w:t>
+      </w:r>
+      <w:r>
+        <w:rPr>
+          <w:rStyle w:val="Heading2Char"/>
+        </w:rPr>
         <w:t>Login</w:t>
       </w:r>
     </w:p>
     <w:p>
+      <w:pPr>
+        <w:rPr>
+          <w:noProof/>
+          <w:lang w:val="en-US"/>
+        </w:rPr>
+      </w:pPr>
       <w:r>
         <w:t>The login</w:t>
       </w:r>
       <w:r>
         <w:t xml:space="preserve"> page will display a simple form, allowing the user to enter an email address and password. This will be the first page the user sees, and the page in which they are directed to if they are not logged in.</w:t>
       </w:r>
+      <w:r>
+        <w:rPr>
+          <w:noProof/>
+          <w:lang w:val="en-US"/>
+        </w:rPr>
+        <w:t xml:space="preserve"> </w:t>
+      </w:r>
+      <w:r>
+        <w:rPr>
+          <w:noProof/>
+          <w:lang w:val="en-US"/>
+        </w:rPr>
+        <w:t>Figure 2 shows the design of the login page, 2 input fields with a ‘login’ button.</w:t>
+      </w:r>
+    </w:p>
+    <w:p>
+      <w:r>
+        <w:rPr>
+          <w:noProof/>
+          <w:lang w:val="en-US"/>
+        </w:rPr>
+        <mc:AlternateContent>
+          <mc:Choice Requires="wpg">
+            <w:drawing>
+              <wp:inline distT="0" distB="0" distL="0" distR="0" wp14:anchorId="35BE76DF" wp14:editId="4E9771E4">
+                <wp:extent cx="4294598" cy="2333518"/>
+                <wp:effectExtent l="50800" t="25400" r="48895" b="80010"/>
+                <wp:docPr id="8" name="Group 8"/>
+                <wp:cNvGraphicFramePr/>
+                <a:graphic xmlns:a="http://schemas.openxmlformats.org/drawingml/2006/main">
+                  <a:graphicData uri="http://schemas.microsoft.com/office/word/2010/wordprocessingGroup">
+                    <wpg:wgp>
+                      <wpg:cNvGrpSpPr/>
+                      <wpg:grpSpPr>
+                        <a:xfrm>
+                          <a:off x="0" y="0"/>
+                          <a:ext cx="4294598" cy="2333518"/>
+                          <a:chOff x="0" y="0"/>
+                          <a:chExt cx="5029200" cy="2857500"/>
+                        </a:xfrm>
+                      </wpg:grpSpPr>
+                      <wps:wsp>
+                        <wps:cNvPr id="2" name="Rectangle 2"/>
+                        <wps:cNvSpPr/>
+                        <wps:spPr>
+                          <a:xfrm>
+                            <a:off x="0" y="0"/>
+                            <a:ext cx="5029200" cy="2857500"/>
+                          </a:xfrm>
+                          <a:prstGeom prst="rect">
+                            <a:avLst/>
+                          </a:prstGeom>
+                          <a:solidFill>
+                            <a:schemeClr val="bg1">
+                              <a:lumMod val="85000"/>
+                            </a:schemeClr>
+                          </a:solidFill>
+                          <a:ln>
+                            <a:noFill/>
+                          </a:ln>
+                        </wps:spPr>
+                        <wps:style>
+                          <a:lnRef idx="1">
+                            <a:schemeClr val="accent1"/>
+                          </a:lnRef>
+                          <a:fillRef idx="3">
+                            <a:schemeClr val="accent1"/>
+                          </a:fillRef>
+                          <a:effectRef idx="2">
+                            <a:schemeClr val="accent1"/>
+                          </a:effectRef>
+                          <a:fontRef idx="minor">
+                            <a:schemeClr val="lt1"/>
+                          </a:fontRef>
+                        </wps:style>
+                        <wps:bodyPr rot="0" spcFirstLastPara="0" vertOverflow="overflow" horzOverflow="overflow" vert="horz" wrap="square" lIns="91440" tIns="45720" rIns="91440" bIns="45720" numCol="1" spcCol="0" rtlCol="0" fromWordArt="0" anchor="ctr" anchorCtr="0" forceAA="0" compatLnSpc="1">
+                          <a:prstTxWarp prst="textNoShape">
+                            <a:avLst/>
+                          </a:prstTxWarp>
+                          <a:noAutofit/>
+                        </wps:bodyPr>
+                      </wps:wsp>
+                      <wps:wsp>
+                        <wps:cNvPr id="3" name="Rectangle 3"/>
+                        <wps:cNvSpPr/>
+                        <wps:spPr>
+                          <a:xfrm>
+                            <a:off x="1714500" y="800100"/>
+                            <a:ext cx="1600200" cy="342900"/>
+                          </a:xfrm>
+                          <a:prstGeom prst="rect">
+                            <a:avLst/>
+                          </a:prstGeom>
+                          <a:extLst>
+                            <a:ext uri="{C572A759-6A51-4108-AA02-DFA0A04FC94B}">
+                              <ma14:wrappingTextBoxFlag xmlns:ma14="http://schemas.microsoft.com/office/mac/drawingml/2011/main"/>
+                            </a:ext>
+                          </a:extLst>
+                        </wps:spPr>
+                        <wps:style>
+                          <a:lnRef idx="2">
+                            <a:schemeClr val="dk1"/>
+                          </a:lnRef>
+                          <a:fillRef idx="1">
+                            <a:schemeClr val="lt1"/>
+                          </a:fillRef>
+                          <a:effectRef idx="0">
+                            <a:schemeClr val="dk1"/>
+                          </a:effectRef>
+                          <a:fontRef idx="minor">
+                            <a:schemeClr val="dk1"/>
+                          </a:fontRef>
+                        </wps:style>
+                        <wps:txbx>
+                          <w:txbxContent>
+                            <w:p>
+                              <w:pPr>
+                                <w:jc w:val="center"/>
+                              </w:pPr>
+                              <w:r>
+                                <w:t>Username</w:t>
+                              </w:r>
+                            </w:p>
+                          </w:txbxContent>
+                        </wps:txbx>
+                        <wps:bodyPr rot="0" spcFirstLastPara="0" vertOverflow="overflow" horzOverflow="overflow" vert="horz" wrap="square" lIns="91440" tIns="45720" rIns="91440" bIns="45720" numCol="1" spcCol="0" rtlCol="0" fromWordArt="0" anchor="t" anchorCtr="0" forceAA="0" compatLnSpc="1">
+                          <a:prstTxWarp prst="textNoShape">
+                            <a:avLst/>
+                          </a:prstTxWarp>
+                          <a:noAutofit/>
+                        </wps:bodyPr>
+                      </wps:wsp>
+                      <wps:wsp>
+                        <wps:cNvPr id="4" name="Rectangle 4"/>
+                        <wps:cNvSpPr/>
+                        <wps:spPr>
+                          <a:xfrm>
+                            <a:off x="1714500" y="1143000"/>
+                            <a:ext cx="1600200" cy="342900"/>
+                          </a:xfrm>
+                          <a:prstGeom prst="rect">
+                            <a:avLst/>
+                          </a:prstGeom>
+                          <a:extLst>
+                            <a:ext uri="{C572A759-6A51-4108-AA02-DFA0A04FC94B}">
+                              <ma14:wrappingTextBoxFlag xmlns:ma14="http://schemas.microsoft.com/office/mac/drawingml/2011/main"/>
+                            </a:ext>
+                          </a:extLst>
+                        </wps:spPr>
+                        <wps:style>
+                          <a:lnRef idx="2">
+                            <a:schemeClr val="dk1"/>
+                          </a:lnRef>
+                          <a:fillRef idx="1">
+                            <a:schemeClr val="lt1"/>
+                          </a:fillRef>
+                          <a:effectRef idx="0">
+                            <a:schemeClr val="dk1"/>
+                          </a:effectRef>
+                          <a:fontRef idx="minor">
+                            <a:schemeClr val="dk1"/>
+                          </a:fontRef>
+                        </wps:style>
+                        <wps:txbx>
+                          <w:txbxContent>
+                            <w:p>
+                              <w:pPr>
+                                <w:jc w:val="center"/>
+                              </w:pPr>
+                              <w:r>
+                                <w:t>Password</w:t>
+                              </w:r>
+                            </w:p>
+                          </w:txbxContent>
+                        </wps:txbx>
+                        <wps:bodyPr rot="0" spcFirstLastPara="0" vertOverflow="overflow" horzOverflow="overflow" vert="horz" wrap="square" lIns="91440" tIns="45720" rIns="91440" bIns="45720" numCol="1" spcCol="0" rtlCol="0" fromWordArt="0" anchor="t" anchorCtr="0" forceAA="0" compatLnSpc="1">
+                          <a:prstTxWarp prst="textNoShape">
+                            <a:avLst/>
+                          </a:prstTxWarp>
+                          <a:noAutofit/>
+                        </wps:bodyPr>
+                      </wps:wsp>
+                      <wps:wsp>
+                        <wps:cNvPr id="5" name="Text Box 5"/>
+                        <wps:cNvSpPr txBox="1"/>
+                        <wps:spPr>
+                          <a:xfrm>
+                            <a:off x="1943100" y="457200"/>
+                            <a:ext cx="1257300" cy="342900"/>
+                          </a:xfrm>
+                          <a:prstGeom prst="rect">
+                            <a:avLst/>
+                          </a:prstGeom>
+                          <a:noFill/>
+                          <a:ln>
+                            <a:noFill/>
+                          </a:ln>
+                          <a:effectLst/>
+                          <a:extLst>
+                            <a:ext uri="{C572A759-6A51-4108-AA02-DFA0A04FC94B}">
+                              <ma14:wrappingTextBoxFlag xmlns:ma14="http://schemas.microsoft.com/office/mac/drawingml/2011/main"/>
+                            </a:ext>
+                          </a:extLst>
+                        </wps:spPr>
+                        <wps:style>
+                          <a:lnRef idx="0">
+                            <a:schemeClr val="accent1"/>
+                          </a:lnRef>
+                          <a:fillRef idx="0">
+                            <a:schemeClr val="accent1"/>
+                          </a:fillRef>
+                          <a:effectRef idx="0">
+                            <a:schemeClr val="accent1"/>
+                          </a:effectRef>
+                          <a:fontRef idx="minor">
+                            <a:schemeClr val="dk1"/>
+                          </a:fontRef>
+                        </wps:style>
+                        <wps:txbx>
+                          <w:txbxContent>
+                            <w:p>
+                              <w:r>
+                                <w:t>Please sign in</w:t>
+                              </w:r>
+                            </w:p>
+                          </w:txbxContent>
+                        </wps:txbx>
+                        <wps:bodyPr rot="0" spcFirstLastPara="0" vertOverflow="overflow" horzOverflow="overflow" vert="horz" wrap="square" lIns="91440" tIns="45720" rIns="91440" bIns="45720" numCol="1" spcCol="0" rtlCol="0" fromWordArt="0" anchor="t" anchorCtr="0" forceAA="0" compatLnSpc="1">
+                          <a:prstTxWarp prst="textNoShape">
+                            <a:avLst/>
+                          </a:prstTxWarp>
+                          <a:noAutofit/>
+                        </wps:bodyPr>
+                      </wps:wsp>
+                      <wps:wsp>
+                        <wps:cNvPr id="6" name="Rectangle 6"/>
+                        <wps:cNvSpPr/>
+                        <wps:spPr>
+                          <a:xfrm>
+                            <a:off x="1714500" y="1600200"/>
+                            <a:ext cx="1600200" cy="342900"/>
+                          </a:xfrm>
+                          <a:prstGeom prst="rect">
+                            <a:avLst/>
+                          </a:prstGeom>
+                          <a:extLst>
+                            <a:ext uri="{C572A759-6A51-4108-AA02-DFA0A04FC94B}">
+                              <ma14:wrappingTextBoxFlag xmlns:ma14="http://schemas.microsoft.com/office/mac/drawingml/2011/main"/>
+                            </a:ext>
+                          </a:extLst>
+                        </wps:spPr>
+                        <wps:style>
+                          <a:lnRef idx="2">
+                            <a:schemeClr val="accent1">
+                              <a:shade val="50000"/>
+                            </a:schemeClr>
+                          </a:lnRef>
+                          <a:fillRef idx="1">
+                            <a:schemeClr val="accent1"/>
+                          </a:fillRef>
+                          <a:effectRef idx="0">
+                            <a:schemeClr val="accent1"/>
+                          </a:effectRef>
+                          <a:fontRef idx="minor">
+                            <a:schemeClr val="lt1"/>
+                          </a:fontRef>
+                        </wps:style>
+                        <wps:txbx>
+                          <w:txbxContent>
+                            <w:p>
+                              <w:pPr>
+                                <w:jc w:val="center"/>
+                              </w:pPr>
+                              <w:r>
+                                <w:t>Login</w:t>
+                              </w:r>
+                            </w:p>
+                          </w:txbxContent>
+                        </wps:txbx>
+                        <wps:bodyPr rot="0" spcFirstLastPara="0" vertOverflow="overflow" horzOverflow="overflow" vert="horz" wrap="square" lIns="91440" tIns="45720" rIns="91440" bIns="45720" numCol="1" spcCol="0" rtlCol="0" fromWordArt="0" anchor="t" anchorCtr="0" forceAA="0" compatLnSpc="1">
+                          <a:prstTxWarp prst="textNoShape">
+                            <a:avLst/>
+                          </a:prstTxWarp>
+                          <a:noAutofit/>
+                        </wps:bodyPr>
+                      </wps:wsp>
+                    </wpg:wgp>
+                  </a:graphicData>
+                </a:graphic>
+              </wp:inline>
+            </w:drawing>
+          </mc:Choice>
+          <mc:Fallback>
+            <w:pict>
+              <v:group id="Group 8" o:spid="_x0000_s1026" style="width:338.15pt;height:183.75pt;mso-position-horizontal-relative:char;mso-position-vertical-relative:line" coordsize="5029200,2857500" o:gfxdata="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">
+                <v:rect id="Rectangle 2" o:spid="_x0000_s1027" style="position:absolute;width:5029200;height:2857500;visibility:visible;mso-wrap-style:square;v-text-anchor:middle" o:gfxdata="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" fillcolor="#d8d8d8 [2732]" stroked="f">
+                  <v:shadow on="t" opacity="22937f" mv:blur="40000f" origin=",.5" offset="0,23000emu"/>
+                </v:rect>
+                <v:rect id="Rectangle 3" o:spid="_x0000_s1028" style="position:absolute;left:1714500;top:800100;width:1600200;height:342900;visibility:visible;mso-wrap-style:square;v-text-anchor:top" o:gfxdata="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" fillcolor="white [3201]" strokecolor="black [3200]" strokeweight="2pt">
+                  <v:textbox>
+                    <w:txbxContent>
+                      <w:p>
+                        <w:pPr>
+                          <w:jc w:val="center"/>
+                        </w:pPr>
+                        <w:r>
+                          <w:t>Username</w:t>
+                        </w:r>
+                      </w:p>
+                    </w:txbxContent>
+                  </v:textbox>
+                </v:rect>
+                <v:rect id="Rectangle 4" o:spid="_x0000_s1029" style="position:absolute;left:1714500;top:1143000;width:1600200;height:342900;visibility:visible;mso-wrap-style:square;v-text-anchor:top" o:gfxdata="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" fillcolor="white [3201]" strokecolor="black [3200]" strokeweight="2pt">
+                  <v:textbox>
+                    <w:txbxContent>
+                      <w:p>
+                        <w:pPr>
+                          <w:jc w:val="center"/>
+                        </w:pPr>
+                        <w:r>
+                          <w:t>Password</w:t>
+                        </w:r>
+                      </w:p>
+                    </w:txbxContent>
+                  </v:textbox>
+                </v:rect>
+                <v:shapetype id="_x0000_t202" coordsize="21600,21600" o:spt="202" path="m0,0l0,21600,21600,21600,21600,0xe">
+                  <v:stroke joinstyle="miter"/>
+                  <v:path gradientshapeok="t" o:connecttype="rect"/>
+                </v:shapetype>
+                <v:shape id="Text Box 5" o:spid="_x0000_s1030" type="#_x0000_t202" style="position:absolute;left:1943100;top:457200;width:1257300;height:342900;visibility:visible;mso-wrap-style:square;v-text-anchor:top" o:gfxdata="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" filled="f" stroked="f">
+                  <v:textbox>
+                    <w:txbxContent>
+                      <w:p>
+                        <w:r>
+                          <w:t>Please sign in</w:t>
+                        </w:r>
+                      </w:p>
+                    </w:txbxContent>
+                  </v:textbox>
+                </v:shape>
+                <v:rect id="Rectangle 6" o:spid="_x0000_s1031" style="position:absolute;left:1714500;top:1600200;width:1600200;height:342900;visibility:visible;mso-wrap-style:square;v-text-anchor:top" o:gfxdata="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" fillcolor="#4f81bd [3204]" strokecolor="#243f60 [1604]" strokeweight="2pt">
+                  <v:textbox>
+                    <w:txbxContent>
+                      <w:p>
+                        <w:pPr>
+                          <w:jc w:val="center"/>
+                        </w:pPr>
+                        <w:r>
+                          <w:t>Login</w:t>
+                        </w:r>
+                      </w:p>
+                    </w:txbxContent>
+                  </v:textbox>
+                </v:rect>
+                <w10:anchorlock/>
+              </v:group>
+            </w:pict>
+          </mc:Fallback>
+        </mc:AlternateContent>
+      </w:r>
+    </w:p>
+    <w:p>
+      <w:pPr>
+        <w:rPr>
+          <w:sz w:val="16"/>
+          <w:szCs w:val="16"/>
+        </w:rPr>
+      </w:pPr>
+      <w:r>
+        <w:rPr>
+          <w:sz w:val="16"/>
+          <w:szCs w:val="16"/>
+        </w:rPr>
+        <w:t>Figure 2 – Design of the login page</w:t>
+      </w:r>
     </w:p>
     <w:p/>
     <w:p>
       <w:pPr>
-        <w:jc w:val="center"/>
-        <w:rPr>
-          <w:b/>
-        </w:rPr>
-      </w:pPr>
-      <w:r>
-        <w:rPr>
-          <w:b/>
-        </w:rPr>
-        <w:t>&lt;&lt;DIAGRAM&gt;&gt;</w:t>
+        <w:pStyle w:val="Heading2"/>
+      </w:pPr>
+      <w:bookmarkStart w:id="5" w:name="_Toc278989290"/>
+      <w:r>
+        <w:t xml:space="preserve">1.4.2 </w:t>
+      </w:r>
+      <w:r>
+        <w:t>Calendar View</w:t>
+      </w:r>
+      <w:bookmarkEnd w:id="5"/>
+    </w:p>
+    <w:p>
+      <w:r>
+        <w:t>The calendar view</w:t>
+      </w:r>
+      <w:r>
+        <w:t xml:space="preserve"> (Figure 3)</w:t>
+      </w:r>
+      <w:r>
+        <w:t xml:space="preserve"> will be the main view in which the user will use. This will display the calendar, which will allow the user to carry out all the shift management described in the specification.</w:t>
+      </w:r>
+    </w:p>
+    <w:p>
+      <w:r>
+        <w:t>Alongside displaying the calendar, messages will be displayed to the user</w:t>
+      </w:r>
+      <w:r>
+        <w:t xml:space="preserve"> (Figure 3, section 3.2)</w:t>
+      </w:r>
+      <w:r>
+        <w:t>. The messages will be; any modifications made by admin to the users shift; Instructions on how to use the calendar; a list of weeks which the user is below the shift level specified; Error messages and warning messages.</w:t>
       </w:r>
     </w:p>
     <w:p/>
     <w:p>
+      <w:r>
+        <w:t>The calendar</w:t>
+      </w:r>
+      <w:r>
+        <w:t xml:space="preserve"> (Figure 3, section 3.3)</w:t>
+      </w:r>
+      <w:r>
+        <w:t xml:space="preserve"> aspect will be created using the fullcalendar.io library. This is a JQuery library released under the MIT license, meaning it can be used in almost any way so long as credit to the creator is left in tact. </w:t>
+      </w:r>
+    </w:p>
+    <w:p>
+      <w:r>
+        <w:t>There is one main benefit to using FullCalendar, over creating a new calendar system; there is no need to reinvent the wheel. Multiple aspects are modifiable enabling FullCalendar to fulfil all of the functionality set out in the specification., without the needed to create a new calendar. Through modifying different parameters in the &lt;script&gt; section of the page, all functionality can be achieved, from changing the background colour of the events to handling the process of when a user clicks on a specific day.</w:t>
+      </w:r>
+    </w:p>
+    <w:p>
+      <w:r>
+        <w:t xml:space="preserve">At the top of the calendar view will be a navigation bar (Figure 3, section 3.1), this will display the users name along with navigation controls, allowing the user to access the settings page and logout. </w:t>
+      </w:r>
+      <w:r>
+        <w:t xml:space="preserve"> The Navigation Bar is present at the top of every page in which a logged in user sees.</w:t>
+      </w:r>
+    </w:p>
+    <w:p/>
+    <w:p>
+      <w:r>
+        <w:rPr>
+          <w:noProof/>
+          <w:lang w:val="en-US"/>
+        </w:rPr>
+        <mc:AlternateContent>
+          <mc:Choice Requires="wpg">
+            <w:drawing>
+              <wp:inline distT="0" distB="0" distL="0" distR="0" wp14:anchorId="3A067B97" wp14:editId="3C57BC7C">
+                <wp:extent cx="3837398" cy="2521021"/>
+                <wp:effectExtent l="50800" t="25400" r="48895" b="69850"/>
+                <wp:docPr id="15" name="Group 15"/>
+                <wp:cNvGraphicFramePr/>
+                <a:graphic xmlns:a="http://schemas.openxmlformats.org/drawingml/2006/main">
+                  <a:graphicData uri="http://schemas.microsoft.com/office/word/2010/wordprocessingGroup">
+                    <wpg:wgp>
+                      <wpg:cNvGrpSpPr/>
+                      <wpg:grpSpPr>
+                        <a:xfrm>
+                          <a:off x="0" y="0"/>
+                          <a:ext cx="3837398" cy="2521021"/>
+                          <a:chOff x="0" y="0"/>
+                          <a:chExt cx="5208905" cy="3429000"/>
+                        </a:xfrm>
+                      </wpg:grpSpPr>
+                      <wps:wsp>
+                        <wps:cNvPr id="9" name="Rectangle 9"/>
+                        <wps:cNvSpPr/>
+                        <wps:spPr>
+                          <a:xfrm>
+                            <a:off x="0" y="0"/>
+                            <a:ext cx="5208905" cy="3429000"/>
+                          </a:xfrm>
+                          <a:prstGeom prst="rect">
+                            <a:avLst/>
+                          </a:prstGeom>
+                          <a:solidFill>
+                            <a:schemeClr val="bg1">
+                              <a:lumMod val="85000"/>
+                            </a:schemeClr>
+                          </a:solidFill>
+                          <a:ln>
+                            <a:noFill/>
+                          </a:ln>
+                        </wps:spPr>
+                        <wps:style>
+                          <a:lnRef idx="1">
+                            <a:schemeClr val="accent1"/>
+                          </a:lnRef>
+                          <a:fillRef idx="3">
+                            <a:schemeClr val="accent1"/>
+                          </a:fillRef>
+                          <a:effectRef idx="2">
+                            <a:schemeClr val="accent1"/>
+                          </a:effectRef>
+                          <a:fontRef idx="minor">
+                            <a:schemeClr val="lt1"/>
+                          </a:fontRef>
+                        </wps:style>
+                        <wps:bodyPr rot="0" spcFirstLastPara="0" vertOverflow="overflow" horzOverflow="overflow" vert="horz" wrap="square" lIns="91440" tIns="45720" rIns="91440" bIns="45720" numCol="1" spcCol="0" rtlCol="0" fromWordArt="0" anchor="ctr" anchorCtr="0" forceAA="0" compatLnSpc="1">
+                          <a:prstTxWarp prst="textNoShape">
+                            <a:avLst/>
+                          </a:prstTxWarp>
+                          <a:noAutofit/>
+                        </wps:bodyPr>
+                      </wps:wsp>
+                      <wps:wsp>
+                        <wps:cNvPr id="12" name="Rectangle 12"/>
+                        <wps:cNvSpPr/>
+                        <wps:spPr>
+                          <a:xfrm>
+                            <a:off x="1437640" y="685800"/>
+                            <a:ext cx="3657600" cy="2628900"/>
+                          </a:xfrm>
+                          <a:prstGeom prst="rect">
+                            <a:avLst/>
+                          </a:prstGeom>
+                          <a:solidFill>
+                            <a:schemeClr val="lt1">
+                              <a:alpha val="55000"/>
+                            </a:schemeClr>
+                          </a:solidFill>
+                        </wps:spPr>
+                        <wps:style>
+                          <a:lnRef idx="2">
+                            <a:schemeClr val="accent4"/>
+                          </a:lnRef>
+                          <a:fillRef idx="1">
+                            <a:schemeClr val="lt1"/>
+                          </a:fillRef>
+                          <a:effectRef idx="0">
+                            <a:schemeClr val="accent4"/>
+                          </a:effectRef>
+                          <a:fontRef idx="minor">
+                            <a:schemeClr val="dk1"/>
+                          </a:fontRef>
+                        </wps:style>
+                        <wps:txbx>
+                          <w:txbxContent>
+                            <w:p>
+                              <w:pPr>
+                                <w:jc w:val="center"/>
+                              </w:pPr>
+                              <w:r>
+                                <w:t>{3.3 Calendar}</w:t>
+                              </w:r>
+                            </w:p>
+                          </w:txbxContent>
+                        </wps:txbx>
+                        <wps:bodyPr rot="0" spcFirstLastPara="0" vertOverflow="overflow" horzOverflow="overflow" vert="horz" wrap="square" lIns="91440" tIns="45720" rIns="91440" bIns="45720" numCol="1" spcCol="0" rtlCol="0" fromWordArt="0" anchor="ctr" anchorCtr="0" forceAA="0" compatLnSpc="1">
+                          <a:prstTxWarp prst="textNoShape">
+                            <a:avLst/>
+                          </a:prstTxWarp>
+                          <a:noAutofit/>
+                        </wps:bodyPr>
+                      </wps:wsp>
+                      <wps:wsp>
+                        <wps:cNvPr id="13" name="Rectangle 13"/>
+                        <wps:cNvSpPr/>
+                        <wps:spPr>
+                          <a:xfrm>
+                            <a:off x="66040" y="685800"/>
+                            <a:ext cx="1257300" cy="2628900"/>
+                          </a:xfrm>
+                          <a:prstGeom prst="rect">
+                            <a:avLst/>
+                          </a:prstGeom>
+                          <a:solidFill>
+                            <a:schemeClr val="lt1">
+                              <a:alpha val="54000"/>
+                            </a:schemeClr>
+                          </a:solidFill>
+                        </wps:spPr>
+                        <wps:style>
+                          <a:lnRef idx="2">
+                            <a:schemeClr val="accent4"/>
+                          </a:lnRef>
+                          <a:fillRef idx="1">
+                            <a:schemeClr val="lt1"/>
+                          </a:fillRef>
+                          <a:effectRef idx="0">
+                            <a:schemeClr val="accent4"/>
+                          </a:effectRef>
+                          <a:fontRef idx="minor">
+                            <a:schemeClr val="dk1"/>
+                          </a:fontRef>
+                        </wps:style>
+                        <wps:txbx>
+                          <w:txbxContent>
+                            <w:p>
+                              <w:pPr>
+                                <w:jc w:val="center"/>
+                              </w:pPr>
+                              <w:r>
+                                <w:t>{3.2 User Messages}</w:t>
+                              </w:r>
+                            </w:p>
+                          </w:txbxContent>
+                        </wps:txbx>
+                        <wps:bodyPr rot="0" spcFirstLastPara="0" vertOverflow="overflow" horzOverflow="overflow" vert="horz" wrap="square" lIns="91440" tIns="45720" rIns="91440" bIns="45720" numCol="1" spcCol="0" rtlCol="0" fromWordArt="0" anchor="ctr" anchorCtr="0" forceAA="0" compatLnSpc="1">
+                          <a:prstTxWarp prst="textNoShape">
+                            <a:avLst/>
+                          </a:prstTxWarp>
+                          <a:noAutofit/>
+                        </wps:bodyPr>
+                      </wps:wsp>
+                      <wps:wsp>
+                        <wps:cNvPr id="14" name="Rectangle 14"/>
+                        <wps:cNvSpPr/>
+                        <wps:spPr>
+                          <a:xfrm>
+                            <a:off x="66040" y="114300"/>
+                            <a:ext cx="5029200" cy="457200"/>
+                          </a:xfrm>
+                          <a:prstGeom prst="rect">
+                            <a:avLst/>
+                          </a:prstGeom>
+                          <a:solidFill>
+                            <a:schemeClr val="lt1">
+                              <a:alpha val="54000"/>
+                            </a:schemeClr>
+                          </a:solidFill>
+                        </wps:spPr>
+                        <wps:style>
+                          <a:lnRef idx="2">
+                            <a:schemeClr val="accent4"/>
+                          </a:lnRef>
+                          <a:fillRef idx="1">
+                            <a:schemeClr val="lt1"/>
+                          </a:fillRef>
+                          <a:effectRef idx="0">
+                            <a:schemeClr val="accent4"/>
+                          </a:effectRef>
+                          <a:fontRef idx="minor">
+                            <a:schemeClr val="dk1"/>
+                          </a:fontRef>
+                        </wps:style>
+                        <wps:txbx>
+                          <w:txbxContent>
+                            <w:p>
+                              <w:pPr>
+                                <w:jc w:val="center"/>
+                              </w:pPr>
+                              <w:r>
+                                <w:t>{3.1 Navigation Bar}</w:t>
+                              </w:r>
+                            </w:p>
+                          </w:txbxContent>
+                        </wps:txbx>
+                        <wps:bodyPr rot="0" spcFirstLastPara="0" vertOverflow="overflow" horzOverflow="overflow" vert="horz" wrap="square" lIns="91440" tIns="45720" rIns="91440" bIns="45720" numCol="1" spcCol="0" rtlCol="0" fromWordArt="0" anchor="ctr" anchorCtr="0" forceAA="0" compatLnSpc="1">
+                          <a:prstTxWarp prst="textNoShape">
+                            <a:avLst/>
+                          </a:prstTxWarp>
+                          <a:noAutofit/>
+                        </wps:bodyPr>
+                      </wps:wsp>
+                    </wpg:wgp>
+                  </a:graphicData>
+                </a:graphic>
+              </wp:inline>
+            </w:drawing>
+          </mc:Choice>
+          <mc:Fallback>
+            <w:pict>
+              <v:group id="Group 15" o:spid="_x0000_s1032" style="width:302.15pt;height:198.5pt;mso-position-horizontal-relative:char;mso-position-vertical-relative:line" coordsize="5208905,3429000" o:gfxdata="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">
+                <v:rect id="Rectangle 9" o:spid="_x0000_s1033" style="position:absolute;width:5208905;height:3429000;visibility:visible;mso-wrap-style:square;v-text-anchor:middle" o:gfxdata="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" fillcolor="#d8d8d8 [2732]" stroked="f">
+                  <v:shadow on="t" opacity="22937f" mv:blur="40000f" origin=",.5" offset="0,23000emu"/>
+                </v:rect>
+                <v:rect id="Rectangle 12" o:spid="_x0000_s1034" style="position:absolute;left:1437640;top:685800;width:3657600;height:2628900;visibility:visible;mso-wrap-style:square;v-text-anchor:middle" o:gfxdata="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" fillcolor="white [3201]" strokecolor="#8064a2 [3207]" strokeweight="2pt">
+                  <v:fill opacity="35980f"/>
+                  <v:textbox>
+                    <w:txbxContent>
+                      <w:p>
+                        <w:pPr>
+                          <w:jc w:val="center"/>
+                        </w:pPr>
+                        <w:r>
+                          <w:t>{3.3 Calendar}</w:t>
+                        </w:r>
+                      </w:p>
+                    </w:txbxContent>
+                  </v:textbox>
+                </v:rect>
+                <v:rect id="Rectangle 13" o:spid="_x0000_s1035" style="position:absolute;left:66040;top:685800;width:1257300;height:2628900;visibility:visible;mso-wrap-style:square;v-text-anchor:middle" o:gfxdata="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" fillcolor="white [3201]" strokecolor="#8064a2 [3207]" strokeweight="2pt">
+                  <v:fill opacity="35466f"/>
+                  <v:textbox>
+                    <w:txbxContent>
+                      <w:p>
+                        <w:pPr>
+                          <w:jc w:val="center"/>
+                        </w:pPr>
+                        <w:r>
+                          <w:t>{3.2 User Messages}</w:t>
+                        </w:r>
+                      </w:p>
+                    </w:txbxContent>
+                  </v:textbox>
+                </v:rect>
+                <v:rect id="Rectangle 14" o:spid="_x0000_s1036" style="position:absolute;left:66040;top:114300;width:5029200;height:457200;visibility:visible;mso-wrap-style:square;v-text-anchor:middle" o:gfxdata="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" fillcolor="white [3201]" strokecolor="#8064a2 [3207]" strokeweight="2pt">
+                  <v:fill opacity="35466f"/>
+                  <v:textbox>
+                    <w:txbxContent>
+                      <w:p>
+                        <w:pPr>
+                          <w:jc w:val="center"/>
+                        </w:pPr>
+                        <w:r>
+                          <w:t>{3.1 Navigation Bar}</w:t>
+                        </w:r>
+                      </w:p>
+                    </w:txbxContent>
+                  </v:textbox>
+                </v:rect>
+                <w10:anchorlock/>
+              </v:group>
+            </w:pict>
+          </mc:Fallback>
+        </mc:AlternateContent>
+      </w:r>
+    </w:p>
+    <w:p>
+      <w:pPr>
+        <w:rPr>
+          <w:sz w:val="16"/>
+          <w:szCs w:val="16"/>
+        </w:rPr>
+      </w:pPr>
+      <w:r>
+        <w:rPr>
+          <w:sz w:val="16"/>
+          <w:szCs w:val="16"/>
+        </w:rPr>
+        <w:t>Figure 3 – Basic layout of the calendar view</w:t>
+      </w:r>
+    </w:p>
+    <w:p>
       <w:pPr>
         <w:pStyle w:val="Heading2"/>
       </w:pPr>
-      <w:r>
-        <w:t>Calendar View</w:t>
-      </w:r>
-    </w:p>
-    <w:p>
-      <w:pPr>
-        <w:spacing w:line="276" w:lineRule="auto"/>
-      </w:pPr>
-      <w:r>
-        <w:t>The calendar view will be the main view in which the user will use. This will display the calendar, which will allow the user to carry out all the shift management described in the specification.</w:t>
-      </w:r>
-    </w:p>
-    <w:p>
-      <w:pPr>
-        <w:spacing w:line="276" w:lineRule="auto"/>
-      </w:pPr>
-      <w:r>
-        <w:t>Alongside displaying the calendar, messages will be displayed to the user. The messages will be; any modifications made by admin to the users shift; Instructions on how to use the calendar; a list of weeks which the user is below the shift level specified; Error messages and warning messages.</w:t>
-      </w:r>
-    </w:p>
-    <w:p>
-      <w:pPr>
-        <w:spacing w:line="276" w:lineRule="auto"/>
-      </w:pPr>
-    </w:p>
-    <w:p>
-      <w:pPr>
-        <w:spacing w:line="276" w:lineRule="auto"/>
-      </w:pPr>
-      <w:r>
-        <w:t xml:space="preserve">The calendar aspect will be created using the fullcalendar.io library. This is a JQuery library released under the MIT license, meaning it can be used in almost any way so long as credit to the creator is left in tact. </w:t>
-      </w:r>
-    </w:p>
-    <w:p>
-      <w:r>
-        <w:t>There is one main benefit to using FullCalendar, over creating a new calendar system; there is no need to reinvent the wheel. Multiple aspects are modifiable enabling FullCalendar to fulfil all of the functionality set out in the specification., without the needed to create a new calendar. Through modifying different parameters in the &lt;script&gt; section of the page, all functionality can be achieved, from changing the background colour of the events to handling the process of when a user clicks on a specific day.</w:t>
+      <w:bookmarkStart w:id="6" w:name="_Toc278989291"/>
+      <w:r>
+        <w:t xml:space="preserve">1.4.3 </w:t>
+      </w:r>
+      <w:r>
+        <w:t>Settings</w:t>
+      </w:r>
+      <w:bookmarkEnd w:id="6"/>
+    </w:p>
+    <w:p>
+      <w:r>
+        <w:t xml:space="preserve">The settings page will display all of the current users personal details, which are in the system. This will allow the user to update their personal details as circumstances change. Further to being able to update persona details, users will be able to create a new password, which must meet the password requirements. </w:t>
+      </w:r>
+    </w:p>
+    <w:p>
+      <w:r>
+        <w:rPr>
+          <w:noProof/>
+          <w:lang w:val="en-US"/>
+        </w:rPr>
+        <mc:AlternateContent>
+          <mc:Choice Requires="wpg">
+            <w:drawing>
+              <wp:inline distT="0" distB="0" distL="0" distR="0" wp14:anchorId="6F8C7376" wp14:editId="2D617911">
+                <wp:extent cx="3837398" cy="2337371"/>
+                <wp:effectExtent l="50800" t="25400" r="48895" b="76200"/>
+                <wp:docPr id="20" name="Group 20"/>
+                <wp:cNvGraphicFramePr/>
+                <a:graphic xmlns:a="http://schemas.openxmlformats.org/drawingml/2006/main">
+                  <a:graphicData uri="http://schemas.microsoft.com/office/word/2010/wordprocessingGroup">
+                    <wpg:wgp>
+                      <wpg:cNvGrpSpPr/>
+                      <wpg:grpSpPr>
+                        <a:xfrm>
+                          <a:off x="0" y="0"/>
+                          <a:ext cx="3837398" cy="2337371"/>
+                          <a:chOff x="0" y="0"/>
+                          <a:chExt cx="5257800" cy="2840355"/>
+                        </a:xfrm>
+                      </wpg:grpSpPr>
+                      <wps:wsp>
+                        <wps:cNvPr id="16" name="Rectangle 16"/>
+                        <wps:cNvSpPr/>
+                        <wps:spPr>
+                          <a:xfrm>
+                            <a:off x="0" y="0"/>
+                            <a:ext cx="5257800" cy="2840355"/>
+                          </a:xfrm>
+                          <a:prstGeom prst="rect">
+                            <a:avLst/>
+                          </a:prstGeom>
+                          <a:solidFill>
+                            <a:schemeClr val="bg1">
+                              <a:lumMod val="85000"/>
+                            </a:schemeClr>
+                          </a:solidFill>
+                          <a:ln>
+                            <a:noFill/>
+                          </a:ln>
+                        </wps:spPr>
+                        <wps:style>
+                          <a:lnRef idx="1">
+                            <a:schemeClr val="accent1"/>
+                          </a:lnRef>
+                          <a:fillRef idx="3">
+                            <a:schemeClr val="accent1"/>
+                          </a:fillRef>
+                          <a:effectRef idx="2">
+                            <a:schemeClr val="accent1"/>
+                          </a:effectRef>
+                          <a:fontRef idx="minor">
+                            <a:schemeClr val="lt1"/>
+                          </a:fontRef>
+                        </wps:style>
+                        <wps:bodyPr rot="0" spcFirstLastPara="0" vertOverflow="overflow" horzOverflow="overflow" vert="horz" wrap="square" lIns="91440" tIns="45720" rIns="91440" bIns="45720" numCol="1" spcCol="0" rtlCol="0" fromWordArt="0" anchor="ctr" anchorCtr="0" forceAA="0" compatLnSpc="1">
+                          <a:prstTxWarp prst="textNoShape">
+                            <a:avLst/>
+                          </a:prstTxWarp>
+                          <a:noAutofit/>
+                        </wps:bodyPr>
+                      </wps:wsp>
+                      <wps:wsp>
+                        <wps:cNvPr id="17" name="Rectangle 17"/>
+                        <wps:cNvSpPr/>
+                        <wps:spPr>
+                          <a:xfrm>
+                            <a:off x="114300" y="97790"/>
+                            <a:ext cx="5029200" cy="342900"/>
+                          </a:xfrm>
+                          <a:prstGeom prst="rect">
+                            <a:avLst/>
+                          </a:prstGeom>
+                          <a:solidFill>
+                            <a:schemeClr val="lt1">
+                              <a:alpha val="57000"/>
+                            </a:schemeClr>
+                          </a:solidFill>
+                        </wps:spPr>
+                        <wps:style>
+                          <a:lnRef idx="2">
+                            <a:schemeClr val="accent4"/>
+                          </a:lnRef>
+                          <a:fillRef idx="1">
+                            <a:schemeClr val="lt1"/>
+                          </a:fillRef>
+                          <a:effectRef idx="0">
+                            <a:schemeClr val="accent4"/>
+                          </a:effectRef>
+                          <a:fontRef idx="minor">
+                            <a:schemeClr val="dk1"/>
+                          </a:fontRef>
+                        </wps:style>
+                        <wps:txbx>
+                          <w:txbxContent>
+                            <w:p>
+                              <w:pPr>
+                                <w:jc w:val="center"/>
+                              </w:pPr>
+                              <w:r>
+                                <w:t>{3.1 Navigation Bar}</w:t>
+                              </w:r>
+                            </w:p>
+                          </w:txbxContent>
+                        </wps:txbx>
+                        <wps:bodyPr rot="0" spcFirstLastPara="0" vertOverflow="overflow" horzOverflow="overflow" vert="horz" wrap="square" lIns="91440" tIns="45720" rIns="91440" bIns="45720" numCol="1" spcCol="0" rtlCol="0" fromWordArt="0" anchor="ctr" anchorCtr="0" forceAA="0" compatLnSpc="1">
+                          <a:prstTxWarp prst="textNoShape">
+                            <a:avLst/>
+                          </a:prstTxWarp>
+                          <a:noAutofit/>
+                        </wps:bodyPr>
+                      </wps:wsp>
+                      <wps:wsp>
+                        <wps:cNvPr id="18" name="Rectangle 18"/>
+                        <wps:cNvSpPr/>
+                        <wps:spPr>
+                          <a:xfrm>
+                            <a:off x="1143000" y="554990"/>
+                            <a:ext cx="3086100" cy="1600200"/>
+                          </a:xfrm>
+                          <a:prstGeom prst="rect">
+                            <a:avLst/>
+                          </a:prstGeom>
+                          <a:solidFill>
+                            <a:schemeClr val="lt1">
+                              <a:alpha val="55000"/>
+                            </a:schemeClr>
+                          </a:solidFill>
+                        </wps:spPr>
+                        <wps:style>
+                          <a:lnRef idx="2">
+                            <a:schemeClr val="accent4"/>
+                          </a:lnRef>
+                          <a:fillRef idx="1">
+                            <a:schemeClr val="lt1"/>
+                          </a:fillRef>
+                          <a:effectRef idx="0">
+                            <a:schemeClr val="accent4"/>
+                          </a:effectRef>
+                          <a:fontRef idx="minor">
+                            <a:schemeClr val="dk1"/>
+                          </a:fontRef>
+                        </wps:style>
+                        <wps:txbx>
+                          <w:txbxContent>
+                            <w:p>
+                              <w:pPr>
+                                <w:jc w:val="center"/>
+                              </w:pPr>
+                              <w:r>
+                                <w:t xml:space="preserve">{4.1 </w:t>
+                              </w:r>
+                              <w:r>
+                                <w:t>User Details Form}</w:t>
+                              </w:r>
+                            </w:p>
+                          </w:txbxContent>
+                        </wps:txbx>
+                        <wps:bodyPr rot="0" spcFirstLastPara="0" vertOverflow="overflow" horzOverflow="overflow" vert="horz" wrap="square" lIns="91440" tIns="45720" rIns="91440" bIns="45720" numCol="1" spcCol="0" rtlCol="0" fromWordArt="0" anchor="ctr" anchorCtr="0" forceAA="0" compatLnSpc="1">
+                          <a:prstTxWarp prst="textNoShape">
+                            <a:avLst/>
+                          </a:prstTxWarp>
+                          <a:noAutofit/>
+                        </wps:bodyPr>
+                      </wps:wsp>
+                      <wps:wsp>
+                        <wps:cNvPr id="19" name="Rectangle 19"/>
+                        <wps:cNvSpPr/>
+                        <wps:spPr>
+                          <a:xfrm>
+                            <a:off x="1143000" y="2269490"/>
+                            <a:ext cx="3086100" cy="342900"/>
+                          </a:xfrm>
+                          <a:prstGeom prst="rect">
+                            <a:avLst/>
+                          </a:prstGeom>
+                        </wps:spPr>
+                        <wps:style>
+                          <a:lnRef idx="1">
+                            <a:schemeClr val="accent1"/>
+                          </a:lnRef>
+                          <a:fillRef idx="3">
+                            <a:schemeClr val="accent1"/>
+                          </a:fillRef>
+                          <a:effectRef idx="2">
+                            <a:schemeClr val="accent1"/>
+                          </a:effectRef>
+                          <a:fontRef idx="minor">
+                            <a:schemeClr val="lt1"/>
+                          </a:fontRef>
+                        </wps:style>
+                        <wps:txbx>
+                          <w:txbxContent>
+                            <w:p>
+                              <w:pPr>
+                                <w:jc w:val="center"/>
+                              </w:pPr>
+                              <w:r>
+                                <w:t>Update Details</w:t>
+                              </w:r>
+                            </w:p>
+                          </w:txbxContent>
+                        </wps:txbx>
+                        <wps:bodyPr rot="0" spcFirstLastPara="0" vertOverflow="overflow" horzOverflow="overflow" vert="horz" wrap="square" lIns="91440" tIns="45720" rIns="91440" bIns="45720" numCol="1" spcCol="0" rtlCol="0" fromWordArt="0" anchor="ctr" anchorCtr="0" forceAA="0" compatLnSpc="1">
+                          <a:prstTxWarp prst="textNoShape">
+                            <a:avLst/>
+                          </a:prstTxWarp>
+                          <a:noAutofit/>
+                        </wps:bodyPr>
+                      </wps:wsp>
+                    </wpg:wgp>
+                  </a:graphicData>
+                </a:graphic>
+              </wp:inline>
+            </w:drawing>
+          </mc:Choice>
+          <mc:Fallback>
+            <w:pict>
+              <v:group id="Group 20" o:spid="_x0000_s1037" style="width:302.15pt;height:184.05pt;mso-position-horizontal-relative:char;mso-position-vertical-relative:line" coordsize="5257800,2840355" o:gfxdata="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">
+                <v:rect id="Rectangle 16" o:spid="_x0000_s1038" style="position:absolute;width:5257800;height:2840355;visibility:visible;mso-wrap-style:square;v-text-anchor:middle" o:gfxdata="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" fillcolor="#d8d8d8 [2732]" stroked="f">
+                  <v:shadow on="t" opacity="22937f" mv:blur="40000f" origin=",.5" offset="0,23000emu"/>
+                </v:rect>
+                <v:rect id="Rectangle 17" o:spid="_x0000_s1039" style="position:absolute;left:114300;top:97790;width:5029200;height:342900;visibility:visible;mso-wrap-style:square;v-text-anchor:middle" o:gfxdata="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" fillcolor="white [3201]" strokecolor="#8064a2 [3207]" strokeweight="2pt">
+                  <v:fill opacity="37265f"/>
+                  <v:textbox>
+                    <w:txbxContent>
+                      <w:p>
+                        <w:pPr>
+                          <w:jc w:val="center"/>
+                        </w:pPr>
+                        <w:r>
+                          <w:t>{3.1 Navigation Bar}</w:t>
+                        </w:r>
+                      </w:p>
+                    </w:txbxContent>
+                  </v:textbox>
+                </v:rect>
+                <v:rect id="Rectangle 18" o:spid="_x0000_s1040" style="position:absolute;left:1143000;top:554990;width:3086100;height:1600200;visibility:visible;mso-wrap-style:square;v-text-anchor:middle" o:gfxdata="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" fillcolor="white [3201]" strokecolor="#8064a2 [3207]" strokeweight="2pt">
+                  <v:fill opacity="35980f"/>
+                  <v:textbox>
+                    <w:txbxContent>
+                      <w:p>
+                        <w:pPr>
+                          <w:jc w:val="center"/>
+                        </w:pPr>
+                        <w:r>
+                          <w:t xml:space="preserve">{4.1 </w:t>
+                        </w:r>
+                        <w:r>
+                          <w:t>User Details Form}</w:t>
+                        </w:r>
+                      </w:p>
+                    </w:txbxContent>
+                  </v:textbox>
+                </v:rect>
+                <v:rect id="Rectangle 19" o:spid="_x0000_s1041" style="position:absolute;left:1143000;top:2269490;width:3086100;height:342900;visibility:visible;mso-wrap-style:square;v-text-anchor:middle" o:gfxdata="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" fillcolor="#4f81bd [3204]" strokecolor="#4579b8 [3044]">
+                  <v:fill color2="#a7bfde [1620]" rotate="t" type="gradient">
+                    <o:fill v:ext="view" type="gradientUnscaled"/>
+                  </v:fill>
+                  <v:shadow on="t" opacity="22937f" mv:blur="40000f" origin=",.5" offset="0,23000emu"/>
+                  <v:textbox>
+                    <w:txbxContent>
+                      <w:p>
+                        <w:pPr>
+                          <w:jc w:val="center"/>
+                        </w:pPr>
+                        <w:r>
+                          <w:t>Update Details</w:t>
+                        </w:r>
+                      </w:p>
+                    </w:txbxContent>
+                  </v:textbox>
+                </v:rect>
+                <w10:anchorlock/>
+              </v:group>
+            </w:pict>
+          </mc:Fallback>
+        </mc:AlternateContent>
+      </w:r>
+    </w:p>
+    <w:p>
+      <w:pPr>
+        <w:rPr>
+          <w:sz w:val="16"/>
+          <w:szCs w:val="16"/>
+        </w:rPr>
+      </w:pPr>
+      <w:r>
+        <w:rPr>
+          <w:sz w:val="16"/>
+          <w:szCs w:val="16"/>
+        </w:rPr>
+        <w:t>Figure 4 – Basic layout of the user settings page</w:t>
       </w:r>
     </w:p>
     <w:p/>
@@ -4156,13 +4915,37 @@
       <w:pPr>
         <w:pStyle w:val="Heading2"/>
       </w:pPr>
-      <w:r>
-        <w:t>Settings</w:t>
-      </w:r>
-    </w:p>
-    <w:p>
-      <w:r>
-        <w:t xml:space="preserve">The settings page will display all of the current users personal details, which are in the system. This will allow the user to update their personal details as circumstances change. Further to being able to update persona details, users will be able to create a new password, which must meet the password requirements. </w:t>
+      <w:bookmarkStart w:id="7" w:name="_Toc278989292"/>
+      <w:r>
+        <w:t xml:space="preserve">1.4.4 </w:t>
+      </w:r>
+      <w:bookmarkStart w:id="8" w:name="_GoBack"/>
+      <w:bookmarkEnd w:id="8"/>
+      <w:r>
+        <w:t>Bootstrap</w:t>
+      </w:r>
+      <w:bookmarkEnd w:id="7"/>
+    </w:p>
+    <w:p>
+      <w:r>
+        <w:t xml:space="preserve">To assist in the presentation of the system, the Bootstrap framework will be </w:t>
+      </w:r>
+      <w:r>
+        <w:t>utilised. “</w:t>
+      </w:r>
+      <w:r>
+        <w:rPr>
+          <w:i/>
+        </w:rPr>
+        <w:t>Bootstrap is the most popular HTML, CSS, and JS framework for developing responsive, mobile first projects on the web</w:t>
+      </w:r>
+      <w:r>
+        <w:t>” (Bootstrap, 2014), it is released under the MIT license, making it freely available to use.</w:t>
+      </w:r>
+    </w:p>
+    <w:p>
+      <w:r>
+        <w:t>Bootstrap provides an easy to use framework that can be applied to existing HTML in order to create beautiful, clean displays. As such it will be used to style display the system, being applied to each page.</w:t>
       </w:r>
     </w:p>
     <w:p>
@@ -4170,169 +4953,122 @@
         <w:pStyle w:val="Heading2"/>
       </w:pPr>
       <w:r>
-        <w:t>Bootstrap</w:t>
-      </w:r>
-    </w:p>
-    <w:p>
-      <w:r>
-        <w:t xml:space="preserve">To assist in the presentation of the system, the Bootstrap framework will be </w:t>
-      </w:r>
-      <w:r>
-        <w:t>utilised. “</w:t>
-      </w:r>
-      <w:r>
-        <w:rPr>
-          <w:i/>
-        </w:rPr>
-        <w:t>Bootstrap is the most popular HTML, CSS, and JS framework for developing responsive, mobile first projects on the web</w:t>
-      </w:r>
-      <w:r>
-        <w:t>” (Bootstrap, 2014), it is released under the MIT license, making it freely available to use.</w:t>
-      </w:r>
-    </w:p>
-    <w:p>
-      <w:r>
-        <w:t>Bootstrap provides an easy to use framework that can be applied to existing HTML in order to create beautiful, clean displays. As such it will be used to style display the system, being applied to each page.</w:t>
+        <w:br w:type="page"/>
+      </w:r>
+    </w:p>
+    <w:p>
+      <w:pPr>
+        <w:pStyle w:val="Heading1"/>
+      </w:pPr>
+      <w:bookmarkStart w:id="9" w:name="_Toc278989293"/>
+      <w:r>
+        <w:t>2. Im</w:t>
+      </w:r>
+      <w:r>
+        <w:t>plementation</w:t>
+      </w:r>
+      <w:bookmarkEnd w:id="9"/>
+    </w:p>
+    <w:p>
+      <w:r>
+        <w:t>Throughout the development of the system, all of the code is checked into source control, using GitHub. Source control is an incredibly valuable tool, allowing for every stage of development to be reverted to, creating a checkpoint in case of any catastrophic failures in future development.</w:t>
       </w:r>
     </w:p>
     <w:p>
       <w:pPr>
         <w:pStyle w:val="Heading2"/>
-        <w:spacing w:line="276" w:lineRule="auto"/>
-      </w:pPr>
-      <w:r>
-        <w:br w:type="page"/>
-      </w:r>
-    </w:p>
+      </w:pPr>
+      <w:bookmarkStart w:id="10" w:name="_Toc278989294"/>
+      <w:r>
+        <w:t>2.1 Database</w:t>
+      </w:r>
+      <w:bookmarkEnd w:id="10"/>
+    </w:p>
+    <w:p>
+      <w:r>
+        <w:t xml:space="preserve">The database is the initial section of the system to be </w:t>
+      </w:r>
+      <w:r>
+        <w:t>created;</w:t>
+      </w:r>
+      <w:r>
+        <w:t xml:space="preserve"> it is the </w:t>
+      </w:r>
+      <w:r>
+        <w:t>central hub for all of the data and the structure propagates through the rest of the system, affecting how the server requests the data.</w:t>
+      </w:r>
+    </w:p>
+    <w:p/>
+    <w:p>
+      <w:pPr>
+        <w:pStyle w:val="Heading2"/>
+      </w:pPr>
+      <w:bookmarkStart w:id="11" w:name="_Toc278989295"/>
+      <w:r>
+        <w:t>2.2 Server</w:t>
+      </w:r>
+      <w:bookmarkEnd w:id="11"/>
+    </w:p>
+    <w:p/>
+    <w:p>
+      <w:pPr>
+        <w:pStyle w:val="Heading2"/>
+      </w:pPr>
+      <w:bookmarkStart w:id="12" w:name="_Toc278989296"/>
+      <w:r>
+        <w:t>2.3 Calendar</w:t>
+      </w:r>
+      <w:bookmarkEnd w:id="12"/>
+    </w:p>
+    <w:p/>
+    <w:p/>
     <w:p>
       <w:pPr>
         <w:pStyle w:val="Heading1"/>
-        <w:spacing w:line="276" w:lineRule="auto"/>
-      </w:pPr>
-      <w:bookmarkStart w:id="6" w:name="_Toc278463649"/>
-      <w:r>
-        <w:t>2. Im</w:t>
-      </w:r>
-      <w:r>
-        <w:t>plementation</w:t>
-      </w:r>
-      <w:bookmarkEnd w:id="6"/>
-    </w:p>
-    <w:p>
-      <w:pPr>
-        <w:spacing w:line="276" w:lineRule="auto"/>
-      </w:pPr>
-      <w:r>
-        <w:t>Throughout the development of the system, all of the code is checked into source control, using GitHub. Source control is an incredibly valuable tool, allowing for every stage of development to be reverted to, creating a checkpoint in case of any catastrophic failures in future development.</w:t>
-      </w:r>
+      </w:pPr>
+      <w:bookmarkStart w:id="13" w:name="_Toc278989297"/>
+      <w:r>
+        <w:t xml:space="preserve">3. </w:t>
+      </w:r>
+      <w:r>
+        <w:t>Testing</w:t>
+      </w:r>
+      <w:r>
+        <w:t xml:space="preserve"> &amp; Evaluation</w:t>
+      </w:r>
+      <w:bookmarkEnd w:id="13"/>
     </w:p>
     <w:p>
       <w:pPr>
         <w:pStyle w:val="Heading2"/>
-        <w:spacing w:line="276" w:lineRule="auto"/>
-      </w:pPr>
-      <w:bookmarkStart w:id="7" w:name="_Toc278463650"/>
-      <w:r>
-        <w:t>2.1 Database</w:t>
-      </w:r>
-      <w:bookmarkEnd w:id="7"/>
-    </w:p>
-    <w:p>
-      <w:pPr>
-        <w:spacing w:line="276" w:lineRule="auto"/>
-      </w:pPr>
-      <w:r>
-        <w:t xml:space="preserve">The database is the initial section of the system to be </w:t>
-      </w:r>
-      <w:r>
-        <w:t>created;</w:t>
-      </w:r>
-      <w:r>
-        <w:t xml:space="preserve"> it is the </w:t>
-      </w:r>
-      <w:r>
-        <w:t>central hub for all of the data and the structure propagates through the rest of the system, affecting how the server requests the data.</w:t>
-      </w:r>
-    </w:p>
-    <w:p>
-      <w:pPr>
-        <w:spacing w:line="276" w:lineRule="auto"/>
       </w:pPr>
     </w:p>
     <w:p>
       <w:pPr>
         <w:pStyle w:val="Heading2"/>
       </w:pPr>
-      <w:r>
-        <w:t>2.2 Server</w:t>
+      <w:bookmarkStart w:id="14" w:name="_Toc278989298"/>
+      <w:r>
+        <w:t>Test Plan</w:t>
+      </w:r>
+      <w:bookmarkEnd w:id="14"/>
+    </w:p>
+    <w:p>
+      <w:r>
+        <w:t xml:space="preserve">After the system had been fully developed, a test plan was devised and used to test the system. The test plan (Appendix 1) consists of multiple tests, each covering a specific area / functionality of the system.  Each test describes specific inputs, and expected outputs. </w:t>
+      </w:r>
+      <w:r>
+        <w:t>With this test plan it is possible for multiple users to test the system to the same standards, and ensure that all bugs are identified and fixed.</w:t>
+      </w:r>
+    </w:p>
+    <w:p>
+      <w:r>
+        <w:t>The test plan in created in a manor in which it is easy for additional tests to be added in, if necessary.</w:t>
       </w:r>
     </w:p>
     <w:p/>
     <w:p>
       <w:pPr>
-        <w:pStyle w:val="Heading2"/>
-      </w:pPr>
-      <w:r>
-        <w:t>2.3 Calendar</w:t>
-      </w:r>
-    </w:p>
-    <w:p/>
-    <w:p>
-      <w:pPr>
-        <w:spacing w:line="276" w:lineRule="auto"/>
-      </w:pPr>
-    </w:p>
-    <w:p>
-      <w:pPr>
-        <w:pStyle w:val="Heading1"/>
-        <w:spacing w:line="276" w:lineRule="auto"/>
-      </w:pPr>
-      <w:bookmarkStart w:id="8" w:name="_Toc278463651"/>
-      <w:r>
-        <w:t xml:space="preserve">3. </w:t>
-      </w:r>
-      <w:r>
-        <w:t>Testing</w:t>
-      </w:r>
-      <w:r>
-        <w:t xml:space="preserve"> &amp; Evaluation</w:t>
-      </w:r>
-      <w:bookmarkEnd w:id="8"/>
-    </w:p>
-    <w:p>
-      <w:pPr>
-        <w:pStyle w:val="Heading2"/>
-      </w:pPr>
-    </w:p>
-    <w:p>
-      <w:pPr>
-        <w:pStyle w:val="Heading2"/>
-      </w:pPr>
-      <w:r>
-        <w:t>Test Plan</w:t>
-      </w:r>
-    </w:p>
-    <w:p>
-      <w:r>
-        <w:t xml:space="preserve">After the system had been fully developed, a test plan was devised and used to test the system. The test plan (Appendix 1) consists of multiple tests, each covering a specific area / functionality of the system.  Each test describes specific inputs, and expected outputs. </w:t>
-      </w:r>
-      <w:r>
-        <w:t>With this test plan it is possible for multiple users to test the system to the same standards, and ensure that all bugs are identified and fixed.</w:t>
-      </w:r>
-    </w:p>
-    <w:p>
-      <w:r>
-        <w:t>The test plan in created in a manor in which it is easy for additional tests to be added in, if necessary.</w:t>
-      </w:r>
-    </w:p>
-    <w:p>
-      <w:pPr>
-        <w:spacing w:line="276" w:lineRule="auto"/>
-      </w:pPr>
-    </w:p>
-    <w:p>
-      <w:pPr>
-        <w:spacing w:line="276" w:lineRule="auto"/>
         <w:rPr>
           <w:rFonts w:asciiTheme="majorHAnsi" w:eastAsiaTheme="majorEastAsia" w:hAnsiTheme="majorHAnsi" w:cstheme="majorBidi"/>
           <w:b/>
@@ -4348,7 +5084,6 @@
     </w:p>
     <w:p>
       <w:pPr>
-        <w:spacing w:line="276" w:lineRule="auto"/>
         <w:rPr>
           <w:rFonts w:asciiTheme="majorHAnsi" w:eastAsiaTheme="majorEastAsia" w:hAnsiTheme="majorHAnsi" w:cstheme="majorBidi"/>
           <w:b/>
@@ -4372,7 +5107,6 @@
     </w:p>
     <w:p>
       <w:pPr>
-        <w:spacing w:line="276" w:lineRule="auto"/>
         <w:rPr>
           <w:rFonts w:asciiTheme="majorHAnsi" w:eastAsiaTheme="majorEastAsia" w:hAnsiTheme="majorHAnsi" w:cstheme="majorBidi"/>
           <w:b/>
@@ -4386,18 +5120,14 @@
     <w:p>
       <w:pPr>
         <w:pStyle w:val="Heading1"/>
-        <w:spacing w:line="276" w:lineRule="auto"/>
-      </w:pPr>
-      <w:bookmarkStart w:id="9" w:name="_Toc278463652"/>
+      </w:pPr>
+      <w:bookmarkStart w:id="15" w:name="_Toc278989299"/>
       <w:r>
         <w:t>References</w:t>
       </w:r>
-      <w:bookmarkEnd w:id="9"/>
-    </w:p>
-    <w:p>
-      <w:pPr>
-        <w:spacing w:line="276" w:lineRule="auto"/>
-      </w:pPr>
+      <w:bookmarkEnd w:id="15"/>
+    </w:p>
+    <w:p>
       <w:r>
         <w:t xml:space="preserve">Microsoft 2014 </w:t>
       </w:r>
@@ -4411,9 +5141,6 @@
       </w:hyperlink>
     </w:p>
     <w:p>
-      <w:pPr>
-        <w:spacing w:line="276" w:lineRule="auto"/>
-      </w:pPr>
       <w:r>
         <w:t>Accessed 24</w:t>
       </w:r>
@@ -4427,15 +5154,8 @@
         <w:t xml:space="preserve"> November 2014</w:t>
       </w:r>
     </w:p>
-    <w:p>
-      <w:pPr>
-        <w:spacing w:line="276" w:lineRule="auto"/>
-      </w:pPr>
-    </w:p>
-    <w:p>
-      <w:pPr>
-        <w:spacing w:line="276" w:lineRule="auto"/>
-      </w:pPr>
+    <w:p/>
+    <w:p>
       <w:r>
         <w:t xml:space="preserve">CodeIgniter 2014 </w:t>
       </w:r>
@@ -4449,9 +5169,6 @@
       </w:hyperlink>
     </w:p>
     <w:p>
-      <w:pPr>
-        <w:spacing w:line="276" w:lineRule="auto"/>
-      </w:pPr>
       <w:r>
         <w:t>Accesssed 24</w:t>
       </w:r>
@@ -4467,7 +5184,6 @@
     </w:p>
     <w:p>
       <w:pPr>
-        <w:spacing w:line="276" w:lineRule="auto"/>
         <w:rPr>
           <w:rFonts w:asciiTheme="majorHAnsi" w:eastAsiaTheme="majorEastAsia" w:hAnsiTheme="majorHAnsi" w:cstheme="majorBidi"/>
           <w:b/>
@@ -4479,9 +5195,6 @@
       </w:pPr>
     </w:p>
     <w:p>
-      <w:pPr>
-        <w:spacing w:line="276" w:lineRule="auto"/>
-      </w:pPr>
       <w:r>
         <w:t xml:space="preserve">Bootstrap </w:t>
       </w:r>
@@ -4509,17 +5222,15 @@
     <w:p>
       <w:pPr>
         <w:pStyle w:val="Heading1"/>
-        <w:spacing w:line="276" w:lineRule="auto"/>
-      </w:pPr>
-      <w:bookmarkStart w:id="10" w:name="_Toc278463653"/>
+      </w:pPr>
+      <w:bookmarkStart w:id="16" w:name="_Toc278989300"/>
       <w:r>
         <w:t>Bibliography</w:t>
       </w:r>
-      <w:bookmarkEnd w:id="10"/>
-    </w:p>
-    <w:p>
-      <w:pPr>
-        <w:spacing w:line="276" w:lineRule="auto"/>
+      <w:bookmarkEnd w:id="16"/>
+    </w:p>
+    <w:p>
+      <w:pPr>
         <w:rPr>
           <w:rStyle w:val="Hyperlink"/>
         </w:rPr>
@@ -4537,9 +5248,6 @@
       </w:hyperlink>
     </w:p>
     <w:p>
-      <w:pPr>
-        <w:spacing w:line="276" w:lineRule="auto"/>
-      </w:pPr>
       <w:r>
         <w:t xml:space="preserve">Bootstrap </w:t>
       </w:r>
@@ -4550,11 +5258,7 @@
         <w:t>http://getbootstrap.com/</w:t>
       </w:r>
     </w:p>
-    <w:p>
-      <w:pPr>
-        <w:spacing w:line="276" w:lineRule="auto"/>
-      </w:pPr>
-    </w:p>
+    <w:p/>
     <w:sectPr>
       <w:footerReference w:type="default" r:id="rId12"/>
       <w:pgSz w:w="11900" w:h="16840"/>
@@ -5328,8 +6032,11 @@
     <w:autoRedefine/>
     <w:uiPriority w:val="39"/>
     <w:unhideWhenUsed/>
-    <w:rsid w:val="00074337"/>
+    <w:rsid w:val="003D716F"/>
     <w:pPr>
+      <w:tabs>
+        <w:tab w:val="right" w:leader="dot" w:pos="8290"/>
+      </w:tabs>
       <w:spacing w:before="120"/>
     </w:pPr>
     <w:rPr>
@@ -5848,8 +6555,11 @@
     <w:autoRedefine/>
     <w:uiPriority w:val="39"/>
     <w:unhideWhenUsed/>
-    <w:rsid w:val="00074337"/>
+    <w:rsid w:val="003D716F"/>
     <w:pPr>
+      <w:tabs>
+        <w:tab w:val="right" w:leader="dot" w:pos="8290"/>
+      </w:tabs>
       <w:spacing w:before="120"/>
     </w:pPr>
     <w:rPr>

</xml_diff>

<commit_message>
AW - More work on the report
</commit_message>
<xml_diff>
--- a/Advanced Web/Assignment/Design/Design.docx
+++ b/Advanced Web/Assignment/Design/Design.docx
@@ -305,6 +305,8 @@
       <w:pPr>
         <w:pStyle w:val="TOC1"/>
         <w:rPr>
+          <w:b w:val="0"/>
+          <w:caps w:val="0"/>
           <w:noProof/>
           <w:sz w:val="24"/>
           <w:szCs w:val="24"/>
@@ -342,7 +344,7 @@
         <w:rPr>
           <w:noProof/>
         </w:rPr>
-        <w:instrText xml:space="preserve"> PAGEREF _Toc278989285 \h </w:instrText>
+        <w:instrText xml:space="preserve"> PAGEREF _Toc278995611 \h </w:instrText>
       </w:r>
       <w:r>
         <w:rPr>
@@ -404,7 +406,7 @@
         <w:rPr>
           <w:noProof/>
         </w:rPr>
-        <w:instrText xml:space="preserve"> PAGEREF _Toc278989286 \h </w:instrText>
+        <w:instrText xml:space="preserve"> PAGEREF _Toc278995612 \h </w:instrText>
       </w:r>
       <w:r>
         <w:rPr>
@@ -466,7 +468,7 @@
         <w:rPr>
           <w:noProof/>
         </w:rPr>
-        <w:instrText xml:space="preserve"> PAGEREF _Toc278989287 \h </w:instrText>
+        <w:instrText xml:space="preserve"> PAGEREF _Toc278995613 \h </w:instrText>
       </w:r>
       <w:r>
         <w:rPr>
@@ -528,7 +530,7 @@
         <w:rPr>
           <w:noProof/>
         </w:rPr>
-        <w:instrText xml:space="preserve"> PAGEREF _Toc278989288 \h </w:instrText>
+        <w:instrText xml:space="preserve"> PAGEREF _Toc278995614 \h </w:instrText>
       </w:r>
       <w:r>
         <w:rPr>
@@ -590,7 +592,7 @@
         <w:rPr>
           <w:noProof/>
         </w:rPr>
-        <w:instrText xml:space="preserve"> PAGEREF _Toc278989289 \h </w:instrText>
+        <w:instrText xml:space="preserve"> PAGEREF _Toc278995615 \h </w:instrText>
       </w:r>
       <w:r>
         <w:rPr>
@@ -608,6 +610,314 @@
           <w:noProof/>
         </w:rPr>
         <w:t>6</w:t>
+      </w:r>
+      <w:r>
+        <w:rPr>
+          <w:noProof/>
+        </w:rPr>
+        <w:fldChar w:fldCharType="end"/>
+      </w:r>
+    </w:p>
+    <w:p>
+      <w:pPr>
+        <w:pStyle w:val="TOC3"/>
+        <w:tabs>
+          <w:tab w:val="right" w:leader="dot" w:pos="8290"/>
+        </w:tabs>
+        <w:rPr>
+          <w:i w:val="0"/>
+          <w:noProof/>
+          <w:sz w:val="24"/>
+          <w:szCs w:val="24"/>
+          <w:lang w:eastAsia="ja-JP"/>
+        </w:rPr>
+      </w:pPr>
+      <w:r>
+        <w:rPr>
+          <w:noProof/>
+        </w:rPr>
+        <w:t>1.4.1 Login</w:t>
+      </w:r>
+      <w:r>
+        <w:rPr>
+          <w:noProof/>
+        </w:rPr>
+        <w:tab/>
+      </w:r>
+      <w:r>
+        <w:rPr>
+          <w:noProof/>
+        </w:rPr>
+        <w:fldChar w:fldCharType="begin"/>
+      </w:r>
+      <w:r>
+        <w:rPr>
+          <w:noProof/>
+        </w:rPr>
+        <w:instrText xml:space="preserve"> PAGEREF _Toc278995616 \h </w:instrText>
+      </w:r>
+      <w:r>
+        <w:rPr>
+          <w:noProof/>
+        </w:rPr>
+      </w:r>
+      <w:r>
+        <w:rPr>
+          <w:noProof/>
+        </w:rPr>
+        <w:fldChar w:fldCharType="separate"/>
+      </w:r>
+      <w:r>
+        <w:rPr>
+          <w:noProof/>
+        </w:rPr>
+        <w:t>6</w:t>
+      </w:r>
+      <w:r>
+        <w:rPr>
+          <w:noProof/>
+        </w:rPr>
+        <w:fldChar w:fldCharType="end"/>
+      </w:r>
+    </w:p>
+    <w:p>
+      <w:pPr>
+        <w:pStyle w:val="TOC3"/>
+        <w:tabs>
+          <w:tab w:val="right" w:leader="dot" w:pos="8290"/>
+        </w:tabs>
+        <w:rPr>
+          <w:i w:val="0"/>
+          <w:noProof/>
+          <w:sz w:val="24"/>
+          <w:szCs w:val="24"/>
+          <w:lang w:eastAsia="ja-JP"/>
+        </w:rPr>
+      </w:pPr>
+      <w:r>
+        <w:rPr>
+          <w:noProof/>
+        </w:rPr>
+        <w:t>1.4.2 Calendar View</w:t>
+      </w:r>
+      <w:r>
+        <w:rPr>
+          <w:noProof/>
+        </w:rPr>
+        <w:tab/>
+      </w:r>
+      <w:r>
+        <w:rPr>
+          <w:noProof/>
+        </w:rPr>
+        <w:fldChar w:fldCharType="begin"/>
+      </w:r>
+      <w:r>
+        <w:rPr>
+          <w:noProof/>
+        </w:rPr>
+        <w:instrText xml:space="preserve"> PAGEREF _Toc278995617 \h </w:instrText>
+      </w:r>
+      <w:r>
+        <w:rPr>
+          <w:noProof/>
+        </w:rPr>
+      </w:r>
+      <w:r>
+        <w:rPr>
+          <w:noProof/>
+        </w:rPr>
+        <w:fldChar w:fldCharType="separate"/>
+      </w:r>
+      <w:r>
+        <w:rPr>
+          <w:noProof/>
+        </w:rPr>
+        <w:t>7</w:t>
+      </w:r>
+      <w:r>
+        <w:rPr>
+          <w:noProof/>
+        </w:rPr>
+        <w:fldChar w:fldCharType="end"/>
+      </w:r>
+    </w:p>
+    <w:p>
+      <w:pPr>
+        <w:pStyle w:val="TOC3"/>
+        <w:tabs>
+          <w:tab w:val="right" w:leader="dot" w:pos="8290"/>
+        </w:tabs>
+        <w:rPr>
+          <w:i w:val="0"/>
+          <w:noProof/>
+          <w:sz w:val="24"/>
+          <w:szCs w:val="24"/>
+          <w:lang w:eastAsia="ja-JP"/>
+        </w:rPr>
+      </w:pPr>
+      <w:r>
+        <w:rPr>
+          <w:noProof/>
+        </w:rPr>
+        <w:t>1.4.3 Settings</w:t>
+      </w:r>
+      <w:r>
+        <w:rPr>
+          <w:noProof/>
+        </w:rPr>
+        <w:tab/>
+      </w:r>
+      <w:r>
+        <w:rPr>
+          <w:noProof/>
+        </w:rPr>
+        <w:fldChar w:fldCharType="begin"/>
+      </w:r>
+      <w:r>
+        <w:rPr>
+          <w:noProof/>
+        </w:rPr>
+        <w:instrText xml:space="preserve"> PAGEREF _Toc278995618 \h </w:instrText>
+      </w:r>
+      <w:r>
+        <w:rPr>
+          <w:noProof/>
+        </w:rPr>
+      </w:r>
+      <w:r>
+        <w:rPr>
+          <w:noProof/>
+        </w:rPr>
+        <w:fldChar w:fldCharType="separate"/>
+      </w:r>
+      <w:r>
+        <w:rPr>
+          <w:noProof/>
+        </w:rPr>
+        <w:t>8</w:t>
+      </w:r>
+      <w:r>
+        <w:rPr>
+          <w:noProof/>
+        </w:rPr>
+        <w:fldChar w:fldCharType="end"/>
+      </w:r>
+    </w:p>
+    <w:p>
+      <w:pPr>
+        <w:pStyle w:val="TOC3"/>
+        <w:tabs>
+          <w:tab w:val="right" w:leader="dot" w:pos="8290"/>
+        </w:tabs>
+        <w:rPr>
+          <w:i w:val="0"/>
+          <w:noProof/>
+          <w:sz w:val="24"/>
+          <w:szCs w:val="24"/>
+          <w:lang w:eastAsia="ja-JP"/>
+        </w:rPr>
+      </w:pPr>
+      <w:r>
+        <w:rPr>
+          <w:noProof/>
+        </w:rPr>
+        <w:t>1.4.4 Bootstrap</w:t>
+      </w:r>
+      <w:r>
+        <w:rPr>
+          <w:noProof/>
+        </w:rPr>
+        <w:tab/>
+      </w:r>
+      <w:r>
+        <w:rPr>
+          <w:noProof/>
+        </w:rPr>
+        <w:fldChar w:fldCharType="begin"/>
+      </w:r>
+      <w:r>
+        <w:rPr>
+          <w:noProof/>
+        </w:rPr>
+        <w:instrText xml:space="preserve"> PAGEREF _Toc278995619 \h </w:instrText>
+      </w:r>
+      <w:r>
+        <w:rPr>
+          <w:noProof/>
+        </w:rPr>
+      </w:r>
+      <w:r>
+        <w:rPr>
+          <w:noProof/>
+        </w:rPr>
+        <w:fldChar w:fldCharType="separate"/>
+      </w:r>
+      <w:r>
+        <w:rPr>
+          <w:noProof/>
+        </w:rPr>
+        <w:t>8</w:t>
+      </w:r>
+      <w:r>
+        <w:rPr>
+          <w:noProof/>
+        </w:rPr>
+        <w:fldChar w:fldCharType="end"/>
+      </w:r>
+    </w:p>
+    <w:p>
+      <w:pPr>
+        <w:pStyle w:val="TOC1"/>
+        <w:rPr>
+          <w:b w:val="0"/>
+          <w:caps w:val="0"/>
+          <w:noProof/>
+          <w:sz w:val="24"/>
+          <w:szCs w:val="24"/>
+          <w:lang w:eastAsia="ja-JP"/>
+        </w:rPr>
+      </w:pPr>
+      <w:r>
+        <w:rPr>
+          <w:noProof/>
+        </w:rPr>
+        <w:t>2. Implementation</w:t>
+      </w:r>
+      <w:r>
+        <w:rPr>
+          <w:noProof/>
+        </w:rPr>
+        <w:tab/>
+      </w:r>
+      <w:r>
+        <w:rPr>
+          <w:noProof/>
+        </w:rPr>
+        <w:fldChar w:fldCharType="begin"/>
+      </w:r>
+      <w:r>
+        <w:rPr>
+          <w:noProof/>
+        </w:rPr>
+        <w:instrText xml:space="preserve"> PAGEREF _Toc278995620 \h </w:instrText>
+      </w:r>
+      <w:r>
+        <w:rPr>
+          <w:noProof/>
+        </w:rPr>
+      </w:r>
+      <w:r>
+        <w:rPr>
+          <w:noProof/>
+        </w:rPr>
+        <w:fldChar w:fldCharType="separate"/>
+      </w:r>
+      <w:r>
+        <w:rPr>
+          <w:noProof/>
+        </w:rPr>
+        <w:t>9</w:t>
       </w:r>
       <w:r>
         <w:rPr>
@@ -634,7 +944,7 @@
         <w:rPr>
           <w:noProof/>
         </w:rPr>
-        <w:t>Calendar View</w:t>
+        <w:t>2.1 Database</w:t>
       </w:r>
       <w:r>
         <w:rPr>
@@ -652,7 +962,7 @@
         <w:rPr>
           <w:noProof/>
         </w:rPr>
-        <w:instrText xml:space="preserve"> PAGEREF _Toc278989290 \h </w:instrText>
+        <w:instrText xml:space="preserve"> PAGEREF _Toc278995621 \h </w:instrText>
       </w:r>
       <w:r>
         <w:rPr>
@@ -669,7 +979,7 @@
         <w:rPr>
           <w:noProof/>
         </w:rPr>
-        <w:t>7</w:t>
+        <w:t>9</w:t>
       </w:r>
       <w:r>
         <w:rPr>
@@ -696,7 +1006,7 @@
         <w:rPr>
           <w:noProof/>
         </w:rPr>
-        <w:t>Settings</w:t>
+        <w:t>2.2 Server</w:t>
       </w:r>
       <w:r>
         <w:rPr>
@@ -714,7 +1024,7 @@
         <w:rPr>
           <w:noProof/>
         </w:rPr>
-        <w:instrText xml:space="preserve"> PAGEREF _Toc278989291 \h </w:instrText>
+        <w:instrText xml:space="preserve"> PAGEREF _Toc278995622 \h </w:instrText>
       </w:r>
       <w:r>
         <w:rPr>
@@ -731,7 +1041,7 @@
         <w:rPr>
           <w:noProof/>
         </w:rPr>
-        <w:t>8</w:t>
+        <w:t>9</w:t>
       </w:r>
       <w:r>
         <w:rPr>
@@ -758,7 +1068,7 @@
         <w:rPr>
           <w:noProof/>
         </w:rPr>
-        <w:t>Bootstrap</w:t>
+        <w:t>2.3 Calendar</w:t>
       </w:r>
       <w:r>
         <w:rPr>
@@ -776,7 +1086,7 @@
         <w:rPr>
           <w:noProof/>
         </w:rPr>
-        <w:instrText xml:space="preserve"> PAGEREF _Toc278989292 \h </w:instrText>
+        <w:instrText xml:space="preserve"> PAGEREF _Toc278995623 \h </w:instrText>
       </w:r>
       <w:r>
         <w:rPr>
@@ -793,7 +1103,7 @@
         <w:rPr>
           <w:noProof/>
         </w:rPr>
-        <w:t>8</w:t>
+        <w:t>9</w:t>
       </w:r>
       <w:r>
         <w:rPr>
@@ -806,6 +1116,8 @@
       <w:pPr>
         <w:pStyle w:val="TOC1"/>
         <w:rPr>
+          <w:b w:val="0"/>
+          <w:caps w:val="0"/>
           <w:noProof/>
           <w:sz w:val="24"/>
           <w:szCs w:val="24"/>
@@ -816,7 +1128,7 @@
         <w:rPr>
           <w:noProof/>
         </w:rPr>
-        <w:t>2. Implementation</w:t>
+        <w:t>3. Testing &amp; Evaluation</w:t>
       </w:r>
       <w:r>
         <w:rPr>
@@ -834,7 +1146,7 @@
         <w:rPr>
           <w:noProof/>
         </w:rPr>
-        <w:instrText xml:space="preserve"> PAGEREF _Toc278989293 \h </w:instrText>
+        <w:instrText xml:space="preserve"> PAGEREF _Toc278995624 \h </w:instrText>
       </w:r>
       <w:r>
         <w:rPr>
@@ -878,7 +1190,7 @@
         <w:rPr>
           <w:noProof/>
         </w:rPr>
-        <w:t>2.1 Database</w:t>
+        <w:t>Test Plan</w:t>
       </w:r>
       <w:r>
         <w:rPr>
@@ -896,7 +1208,7 @@
         <w:rPr>
           <w:noProof/>
         </w:rPr>
-        <w:instrText xml:space="preserve"> PAGEREF _Toc278989294 \h </w:instrText>
+        <w:instrText xml:space="preserve"> PAGEREF _Toc278995625 \h </w:instrText>
       </w:r>
       <w:r>
         <w:rPr>
@@ -924,12 +1236,10 @@
     </w:p>
     <w:p>
       <w:pPr>
-        <w:pStyle w:val="TOC2"/>
-        <w:tabs>
-          <w:tab w:val="right" w:leader="dot" w:pos="8290"/>
-        </w:tabs>
-        <w:rPr>
-          <w:smallCaps w:val="0"/>
+        <w:pStyle w:val="TOC1"/>
+        <w:rPr>
+          <w:b w:val="0"/>
+          <w:caps w:val="0"/>
           <w:noProof/>
           <w:sz w:val="24"/>
           <w:szCs w:val="24"/>
@@ -940,7 +1250,7 @@
         <w:rPr>
           <w:noProof/>
         </w:rPr>
-        <w:t>2.2 Server</w:t>
+        <w:t>References</w:t>
       </w:r>
       <w:r>
         <w:rPr>
@@ -958,7 +1268,7 @@
         <w:rPr>
           <w:noProof/>
         </w:rPr>
-        <w:instrText xml:space="preserve"> PAGEREF _Toc278989295 \h </w:instrText>
+        <w:instrText xml:space="preserve"> PAGEREF _Toc278995626 \h </w:instrText>
       </w:r>
       <w:r>
         <w:rPr>
@@ -975,7 +1285,7 @@
         <w:rPr>
           <w:noProof/>
         </w:rPr>
-        <w:t>9</w:t>
+        <w:t>10</w:t>
       </w:r>
       <w:r>
         <w:rPr>
@@ -986,12 +1296,10 @@
     </w:p>
     <w:p>
       <w:pPr>
-        <w:pStyle w:val="TOC2"/>
-        <w:tabs>
-          <w:tab w:val="right" w:leader="dot" w:pos="8290"/>
-        </w:tabs>
-        <w:rPr>
-          <w:smallCaps w:val="0"/>
+        <w:pStyle w:val="TOC1"/>
+        <w:rPr>
+          <w:b w:val="0"/>
+          <w:caps w:val="0"/>
           <w:noProof/>
           <w:sz w:val="24"/>
           <w:szCs w:val="24"/>
@@ -1002,7 +1310,7 @@
         <w:rPr>
           <w:noProof/>
         </w:rPr>
-        <w:t>2.3 Calendar</w:t>
+        <w:t>Bibliography</w:t>
       </w:r>
       <w:r>
         <w:rPr>
@@ -1020,243 +1328,7 @@
         <w:rPr>
           <w:noProof/>
         </w:rPr>
-        <w:instrText xml:space="preserve"> PAGEREF _Toc278989296 \h </w:instrText>
-      </w:r>
-      <w:r>
-        <w:rPr>
-          <w:noProof/>
-        </w:rPr>
-      </w:r>
-      <w:r>
-        <w:rPr>
-          <w:noProof/>
-        </w:rPr>
-        <w:fldChar w:fldCharType="separate"/>
-      </w:r>
-      <w:r>
-        <w:rPr>
-          <w:noProof/>
-        </w:rPr>
-        <w:t>9</w:t>
-      </w:r>
-      <w:r>
-        <w:rPr>
-          <w:noProof/>
-        </w:rPr>
-        <w:fldChar w:fldCharType="end"/>
-      </w:r>
-    </w:p>
-    <w:p>
-      <w:pPr>
-        <w:pStyle w:val="TOC1"/>
-        <w:rPr>
-          <w:noProof/>
-          <w:sz w:val="24"/>
-          <w:szCs w:val="24"/>
-          <w:lang w:eastAsia="ja-JP"/>
-        </w:rPr>
-      </w:pPr>
-      <w:r>
-        <w:rPr>
-          <w:noProof/>
-        </w:rPr>
-        <w:t>3. Testing &amp; Evaluation</w:t>
-      </w:r>
-      <w:r>
-        <w:rPr>
-          <w:noProof/>
-        </w:rPr>
-        <w:tab/>
-      </w:r>
-      <w:r>
-        <w:rPr>
-          <w:noProof/>
-        </w:rPr>
-        <w:fldChar w:fldCharType="begin"/>
-      </w:r>
-      <w:r>
-        <w:rPr>
-          <w:noProof/>
-        </w:rPr>
-        <w:instrText xml:space="preserve"> PAGEREF _Toc278989297 \h </w:instrText>
-      </w:r>
-      <w:r>
-        <w:rPr>
-          <w:noProof/>
-        </w:rPr>
-      </w:r>
-      <w:r>
-        <w:rPr>
-          <w:noProof/>
-        </w:rPr>
-        <w:fldChar w:fldCharType="separate"/>
-      </w:r>
-      <w:r>
-        <w:rPr>
-          <w:noProof/>
-        </w:rPr>
-        <w:t>9</w:t>
-      </w:r>
-      <w:r>
-        <w:rPr>
-          <w:noProof/>
-        </w:rPr>
-        <w:fldChar w:fldCharType="end"/>
-      </w:r>
-    </w:p>
-    <w:p>
-      <w:pPr>
-        <w:pStyle w:val="TOC2"/>
-        <w:tabs>
-          <w:tab w:val="right" w:leader="dot" w:pos="8290"/>
-        </w:tabs>
-        <w:rPr>
-          <w:smallCaps w:val="0"/>
-          <w:noProof/>
-          <w:sz w:val="24"/>
-          <w:szCs w:val="24"/>
-          <w:lang w:eastAsia="ja-JP"/>
-        </w:rPr>
-      </w:pPr>
-      <w:r>
-        <w:rPr>
-          <w:noProof/>
-        </w:rPr>
-        <w:t>Test Plan</w:t>
-      </w:r>
-      <w:r>
-        <w:rPr>
-          <w:noProof/>
-        </w:rPr>
-        <w:tab/>
-      </w:r>
-      <w:r>
-        <w:rPr>
-          <w:noProof/>
-        </w:rPr>
-        <w:fldChar w:fldCharType="begin"/>
-      </w:r>
-      <w:r>
-        <w:rPr>
-          <w:noProof/>
-        </w:rPr>
-        <w:instrText xml:space="preserve"> PAGEREF _Toc278989298 \h </w:instrText>
-      </w:r>
-      <w:r>
-        <w:rPr>
-          <w:noProof/>
-        </w:rPr>
-      </w:r>
-      <w:r>
-        <w:rPr>
-          <w:noProof/>
-        </w:rPr>
-        <w:fldChar w:fldCharType="separate"/>
-      </w:r>
-      <w:r>
-        <w:rPr>
-          <w:noProof/>
-        </w:rPr>
-        <w:t>9</w:t>
-      </w:r>
-      <w:r>
-        <w:rPr>
-          <w:noProof/>
-        </w:rPr>
-        <w:fldChar w:fldCharType="end"/>
-      </w:r>
-    </w:p>
-    <w:p>
-      <w:pPr>
-        <w:pStyle w:val="TOC1"/>
-        <w:rPr>
-          <w:noProof/>
-          <w:sz w:val="24"/>
-          <w:szCs w:val="24"/>
-          <w:lang w:eastAsia="ja-JP"/>
-        </w:rPr>
-      </w:pPr>
-      <w:r>
-        <w:rPr>
-          <w:noProof/>
-        </w:rPr>
-        <w:t>References</w:t>
-      </w:r>
-      <w:r>
-        <w:rPr>
-          <w:noProof/>
-        </w:rPr>
-        <w:tab/>
-      </w:r>
-      <w:r>
-        <w:rPr>
-          <w:noProof/>
-        </w:rPr>
-        <w:fldChar w:fldCharType="begin"/>
-      </w:r>
-      <w:r>
-        <w:rPr>
-          <w:noProof/>
-        </w:rPr>
-        <w:instrText xml:space="preserve"> PAGEREF _Toc278989299 \h </w:instrText>
-      </w:r>
-      <w:r>
-        <w:rPr>
-          <w:noProof/>
-        </w:rPr>
-      </w:r>
-      <w:r>
-        <w:rPr>
-          <w:noProof/>
-        </w:rPr>
-        <w:fldChar w:fldCharType="separate"/>
-      </w:r>
-      <w:r>
-        <w:rPr>
-          <w:noProof/>
-        </w:rPr>
-        <w:t>10</w:t>
-      </w:r>
-      <w:r>
-        <w:rPr>
-          <w:noProof/>
-        </w:rPr>
-        <w:fldChar w:fldCharType="end"/>
-      </w:r>
-    </w:p>
-    <w:p>
-      <w:pPr>
-        <w:pStyle w:val="TOC1"/>
-        <w:rPr>
-          <w:noProof/>
-          <w:sz w:val="24"/>
-          <w:szCs w:val="24"/>
-          <w:lang w:eastAsia="ja-JP"/>
-        </w:rPr>
-      </w:pPr>
-      <w:r>
-        <w:rPr>
-          <w:noProof/>
-        </w:rPr>
-        <w:t>Bibliography</w:t>
-      </w:r>
-      <w:r>
-        <w:rPr>
-          <w:noProof/>
-        </w:rPr>
-        <w:tab/>
-      </w:r>
-      <w:r>
-        <w:rPr>
-          <w:noProof/>
-        </w:rPr>
-        <w:fldChar w:fldCharType="begin"/>
-      </w:r>
-      <w:r>
-        <w:rPr>
-          <w:noProof/>
-        </w:rPr>
-        <w:instrText xml:space="preserve"> PAGEREF _Toc278989300 \h </w:instrText>
+        <w:instrText xml:space="preserve"> PAGEREF _Toc278995627 \h </w:instrText>
       </w:r>
       <w:r>
         <w:rPr>
@@ -1304,7 +1376,7 @@
       <w:pPr>
         <w:pStyle w:val="Heading1"/>
       </w:pPr>
-      <w:bookmarkStart w:id="0" w:name="_Toc278989285"/>
+      <w:bookmarkStart w:id="0" w:name="_Toc278995611"/>
       <w:r>
         <w:t xml:space="preserve">1. </w:t>
       </w:r>
@@ -1317,7 +1389,7 @@
       <w:pPr>
         <w:pStyle w:val="Heading2"/>
       </w:pPr>
-      <w:bookmarkStart w:id="1" w:name="_Toc278989286"/>
+      <w:bookmarkStart w:id="1" w:name="_Toc278995612"/>
       <w:r>
         <w:t>1.1 Database</w:t>
       </w:r>
@@ -3506,7 +3578,7 @@
       <w:pPr>
         <w:pStyle w:val="Heading2"/>
       </w:pPr>
-      <w:bookmarkStart w:id="2" w:name="_Toc278989287"/>
+      <w:bookmarkStart w:id="2" w:name="_Toc278995613"/>
       <w:r>
         <w:t>1.2 Stored Procedures</w:t>
       </w:r>
@@ -3702,7 +3774,7 @@
       <w:pPr>
         <w:pStyle w:val="Heading2"/>
       </w:pPr>
-      <w:bookmarkStart w:id="3" w:name="_Toc278989288"/>
+      <w:bookmarkStart w:id="3" w:name="_Toc278995614"/>
       <w:r>
         <w:t xml:space="preserve">1.2 </w:t>
       </w:r>
@@ -3777,7 +3849,7 @@
       <w:pPr>
         <w:pStyle w:val="Heading2"/>
       </w:pPr>
-      <w:bookmarkStart w:id="4" w:name="_Toc278989289"/>
+      <w:bookmarkStart w:id="4" w:name="_Toc278995615"/>
       <w:r>
         <w:t>1.4 Frontend</w:t>
       </w:r>
@@ -3827,22 +3899,34 @@
     <w:p/>
     <w:p>
       <w:pPr>
+        <w:pStyle w:val="Heading3"/>
         <w:rPr>
           <w:rStyle w:val="Heading2Char"/>
-        </w:rPr>
-      </w:pPr>
+          <w:rFonts w:asciiTheme="minorHAnsi" w:eastAsiaTheme="minorEastAsia" w:hAnsiTheme="minorHAnsi" w:cstheme="minorBidi"/>
+          <w:b w:val="0"/>
+          <w:bCs w:val="0"/>
+        </w:rPr>
+      </w:pPr>
+      <w:bookmarkStart w:id="5" w:name="_Toc278995616"/>
       <w:r>
         <w:rPr>
           <w:rStyle w:val="Heading2Char"/>
+          <w:rFonts w:asciiTheme="minorHAnsi" w:eastAsiaTheme="minorEastAsia" w:hAnsiTheme="minorHAnsi" w:cstheme="minorBidi"/>
+          <w:b w:val="0"/>
+          <w:bCs w:val="0"/>
         </w:rPr>
         <w:t xml:space="preserve">1.4.1 </w:t>
       </w:r>
       <w:r>
         <w:rPr>
           <w:rStyle w:val="Heading2Char"/>
+          <w:rFonts w:asciiTheme="minorHAnsi" w:eastAsiaTheme="minorEastAsia" w:hAnsiTheme="minorHAnsi" w:cstheme="minorBidi"/>
+          <w:b w:val="0"/>
+          <w:bCs w:val="0"/>
         </w:rPr>
         <w:t>Login</w:t>
       </w:r>
+      <w:bookmarkEnd w:id="5"/>
     </w:p>
     <w:p>
       <w:pPr>
@@ -4237,16 +4321,16 @@
     <w:p/>
     <w:p>
       <w:pPr>
-        <w:pStyle w:val="Heading2"/>
-      </w:pPr>
-      <w:bookmarkStart w:id="5" w:name="_Toc278989290"/>
+        <w:pStyle w:val="Heading3"/>
+      </w:pPr>
+      <w:bookmarkStart w:id="6" w:name="_Toc278995617"/>
       <w:r>
         <w:t xml:space="preserve">1.4.2 </w:t>
       </w:r>
       <w:r>
-        <w:t>Calendar View</w:t>
-      </w:r>
-      <w:bookmarkEnd w:id="5"/>
+        <w:t>Calendar</w:t>
+      </w:r>
+      <w:bookmarkEnd w:id="6"/>
     </w:p>
     <w:p>
       <w:r>
@@ -4594,16 +4678,23 @@
     </w:p>
     <w:p>
       <w:pPr>
-        <w:pStyle w:val="Heading2"/>
-      </w:pPr>
-      <w:bookmarkStart w:id="6" w:name="_Toc278989291"/>
+        <w:pStyle w:val="Heading3"/>
+      </w:pPr>
+      <w:bookmarkStart w:id="7" w:name="_GoBack"/>
+      <w:bookmarkEnd w:id="7"/>
+    </w:p>
+    <w:p>
+      <w:pPr>
+        <w:pStyle w:val="Heading3"/>
+      </w:pPr>
+      <w:bookmarkStart w:id="8" w:name="_Toc278995618"/>
       <w:r>
         <w:t xml:space="preserve">1.4.3 </w:t>
       </w:r>
       <w:r>
         <w:t>Settings</w:t>
       </w:r>
-      <w:bookmarkEnd w:id="6"/>
+      <w:bookmarkEnd w:id="8"/>
     </w:p>
     <w:p>
       <w:r>
@@ -4765,10 +4856,7 @@
                                 <w:jc w:val="center"/>
                               </w:pPr>
                               <w:r>
-                                <w:t xml:space="preserve">{4.1 </w:t>
-                              </w:r>
-                              <w:r>
-                                <w:t>User Details Form}</w:t>
+                                <w:t>{4.1 User Details Form}</w:t>
                               </w:r>
                             </w:p>
                           </w:txbxContent>
@@ -4861,10 +4949,7 @@
                           <w:jc w:val="center"/>
                         </w:pPr>
                         <w:r>
-                          <w:t xml:space="preserve">{4.1 </w:t>
-                        </w:r>
-                        <w:r>
-                          <w:t>User Details Form}</w:t>
+                          <w:t>{4.1 User Details Form}</w:t>
                         </w:r>
                       </w:p>
                     </w:txbxContent>
@@ -4913,112 +4998,124 @@
     <w:p/>
     <w:p>
       <w:pPr>
+        <w:pStyle w:val="Heading3"/>
+      </w:pPr>
+      <w:bookmarkStart w:id="9" w:name="_Toc278995619"/>
+      <w:r>
+        <w:t xml:space="preserve">1.4.4 </w:t>
+      </w:r>
+      <w:r>
+        <w:t>Bootstrap</w:t>
+      </w:r>
+      <w:bookmarkEnd w:id="9"/>
+    </w:p>
+    <w:p>
+      <w:r>
+        <w:t xml:space="preserve">To assist in the presentation of the system, the Bootstrap framework will be </w:t>
+      </w:r>
+      <w:r>
+        <w:t>utilised. “</w:t>
+      </w:r>
+      <w:r>
+        <w:rPr>
+          <w:i/>
+        </w:rPr>
+        <w:t>Bootstrap is the most popular HTML, CSS, and JS framework for developing responsive, mobile first projects on the web</w:t>
+      </w:r>
+      <w:r>
+        <w:t>” (Bootstrap, 2014), it is released under the MIT license, making it freely available to use.</w:t>
+      </w:r>
+    </w:p>
+    <w:p>
+      <w:r>
+        <w:t>Bootstrap provides an easy to use framework that can be applied to existing HTML in order to create beautiful, clean displays. As such it will be used to style display the system, being applied to each page.</w:t>
+      </w:r>
+    </w:p>
+    <w:p>
+      <w:pPr>
         <w:pStyle w:val="Heading2"/>
       </w:pPr>
-      <w:bookmarkStart w:id="7" w:name="_Toc278989292"/>
-      <w:r>
-        <w:t xml:space="preserve">1.4.4 </w:t>
-      </w:r>
-      <w:bookmarkStart w:id="8" w:name="_GoBack"/>
-      <w:bookmarkEnd w:id="8"/>
-      <w:r>
-        <w:t>Bootstrap</w:t>
-      </w:r>
-      <w:bookmarkEnd w:id="7"/>
-    </w:p>
-    <w:p>
-      <w:r>
-        <w:t xml:space="preserve">To assist in the presentation of the system, the Bootstrap framework will be </w:t>
-      </w:r>
-      <w:r>
-        <w:t>utilised. “</w:t>
-      </w:r>
-      <w:r>
-        <w:rPr>
-          <w:i/>
-        </w:rPr>
-        <w:t>Bootstrap is the most popular HTML, CSS, and JS framework for developing responsive, mobile first projects on the web</w:t>
-      </w:r>
-      <w:r>
-        <w:t>” (Bootstrap, 2014), it is released under the MIT license, making it freely available to use.</w:t>
-      </w:r>
-    </w:p>
-    <w:p>
-      <w:r>
-        <w:t>Bootstrap provides an easy to use framework that can be applied to existing HTML in order to create beautiful, clean displays. As such it will be used to style display the system, being applied to each page.</w:t>
+      <w:r>
+        <w:br w:type="page"/>
+      </w:r>
+    </w:p>
+    <w:p>
+      <w:pPr>
+        <w:pStyle w:val="Heading1"/>
+      </w:pPr>
+      <w:bookmarkStart w:id="10" w:name="_Toc278995620"/>
+      <w:r>
+        <w:t>2. Im</w:t>
+      </w:r>
+      <w:r>
+        <w:t>plementation</w:t>
+      </w:r>
+      <w:bookmarkEnd w:id="10"/>
+    </w:p>
+    <w:p>
+      <w:r>
+        <w:t>Throughout the development of the system, all of the code is checked into source control, using GitHub. Source control is an incredibly valuable tool, allowing for every stage of development to be reverted to, creating a checkpoint in case of any catastrophic failures in future development.</w:t>
       </w:r>
     </w:p>
     <w:p>
       <w:pPr>
         <w:pStyle w:val="Heading2"/>
       </w:pPr>
-      <w:r>
-        <w:br w:type="page"/>
-      </w:r>
-    </w:p>
-    <w:p>
-      <w:pPr>
-        <w:pStyle w:val="Heading1"/>
-      </w:pPr>
-      <w:bookmarkStart w:id="9" w:name="_Toc278989293"/>
-      <w:r>
-        <w:t>2. Im</w:t>
-      </w:r>
-      <w:r>
-        <w:t>plementation</w:t>
-      </w:r>
-      <w:bookmarkEnd w:id="9"/>
-    </w:p>
-    <w:p>
-      <w:r>
-        <w:t>Throughout the development of the system, all of the code is checked into source control, using GitHub. Source control is an incredibly valuable tool, allowing for every stage of development to be reverted to, creating a checkpoint in case of any catastrophic failures in future development.</w:t>
-      </w:r>
-    </w:p>
+      <w:bookmarkStart w:id="11" w:name="_Toc278995621"/>
+      <w:r>
+        <w:t>2.1 Database</w:t>
+      </w:r>
+      <w:bookmarkEnd w:id="11"/>
+    </w:p>
+    <w:p>
+      <w:r>
+        <w:t xml:space="preserve">The database is the initial section of the system to be </w:t>
+      </w:r>
+      <w:r>
+        <w:t>created;</w:t>
+      </w:r>
+      <w:r>
+        <w:t xml:space="preserve"> it is the </w:t>
+      </w:r>
+      <w:r>
+        <w:t xml:space="preserve">central hub for all of the data and the structure </w:t>
+      </w:r>
+      <w:r>
+        <w:t>of the data can have a great impact on</w:t>
+      </w:r>
+      <w:r>
+        <w:t xml:space="preserve"> the rest of the system, affecting h</w:t>
+      </w:r>
+      <w:r>
+        <w:t>ow the server requests the data, and the classes in which the data is based on.</w:t>
+      </w:r>
+    </w:p>
+    <w:p>
+      <w:r>
+        <w:t xml:space="preserve">Using a text editor, a database script was created which </w:t>
+      </w:r>
+    </w:p>
+    <w:p/>
     <w:p>
       <w:pPr>
         <w:pStyle w:val="Heading2"/>
       </w:pPr>
-      <w:bookmarkStart w:id="10" w:name="_Toc278989294"/>
-      <w:r>
-        <w:t>2.1 Database</w:t>
-      </w:r>
-      <w:bookmarkEnd w:id="10"/>
-    </w:p>
-    <w:p>
-      <w:r>
-        <w:t xml:space="preserve">The database is the initial section of the system to be </w:t>
-      </w:r>
-      <w:r>
-        <w:t>created;</w:t>
-      </w:r>
-      <w:r>
-        <w:t xml:space="preserve"> it is the </w:t>
-      </w:r>
-      <w:r>
-        <w:t>central hub for all of the data and the structure propagates through the rest of the system, affecting how the server requests the data.</w:t>
-      </w:r>
+      <w:bookmarkStart w:id="12" w:name="_Toc278995622"/>
+      <w:r>
+        <w:t>2.2 Server</w:t>
+      </w:r>
+      <w:bookmarkEnd w:id="12"/>
     </w:p>
     <w:p/>
     <w:p>
       <w:pPr>
         <w:pStyle w:val="Heading2"/>
       </w:pPr>
-      <w:bookmarkStart w:id="11" w:name="_Toc278989295"/>
-      <w:r>
-        <w:t>2.2 Server</w:t>
-      </w:r>
-      <w:bookmarkEnd w:id="11"/>
-    </w:p>
-    <w:p/>
-    <w:p>
-      <w:pPr>
-        <w:pStyle w:val="Heading2"/>
-      </w:pPr>
-      <w:bookmarkStart w:id="12" w:name="_Toc278989296"/>
+      <w:bookmarkStart w:id="13" w:name="_Toc278995623"/>
       <w:r>
         <w:t>2.3 Calendar</w:t>
       </w:r>
-      <w:bookmarkEnd w:id="12"/>
+      <w:bookmarkEnd w:id="13"/>
     </w:p>
     <w:p/>
     <w:p/>
@@ -5026,7 +5123,7 @@
       <w:pPr>
         <w:pStyle w:val="Heading1"/>
       </w:pPr>
-      <w:bookmarkStart w:id="13" w:name="_Toc278989297"/>
+      <w:bookmarkStart w:id="14" w:name="_Toc278995624"/>
       <w:r>
         <w:t xml:space="preserve">3. </w:t>
       </w:r>
@@ -5036,7 +5133,7 @@
       <w:r>
         <w:t xml:space="preserve"> &amp; Evaluation</w:t>
       </w:r>
-      <w:bookmarkEnd w:id="13"/>
+      <w:bookmarkEnd w:id="14"/>
     </w:p>
     <w:p>
       <w:pPr>
@@ -5047,15 +5144,18 @@
       <w:pPr>
         <w:pStyle w:val="Heading2"/>
       </w:pPr>
-      <w:bookmarkStart w:id="14" w:name="_Toc278989298"/>
+      <w:bookmarkStart w:id="15" w:name="_Toc278995625"/>
       <w:r>
         <w:t>Test Plan</w:t>
       </w:r>
-      <w:bookmarkEnd w:id="14"/>
-    </w:p>
-    <w:p>
-      <w:r>
-        <w:t xml:space="preserve">After the system had been fully developed, a test plan was devised and used to test the system. The test plan (Appendix 1) consists of multiple tests, each covering a specific area / functionality of the system.  Each test describes specific inputs, and expected outputs. </w:t>
+      <w:bookmarkEnd w:id="15"/>
+    </w:p>
+    <w:p>
+      <w:r>
+        <w:t>Throughout the implementation of the system, a test plan was created which was used for testing the system.</w:t>
+      </w:r>
+      <w:r>
+        <w:t xml:space="preserve"> The test plan (Appendix 1) consists of multiple tests, each covering a specific area / functionality of the system.  Each test describes specific inputs, and expected outputs. </w:t>
       </w:r>
       <w:r>
         <w:t>With this test plan it is possible for multiple users to test the system to the same standards, and ensure that all bugs are identified and fixed.</w:t>
@@ -5063,9 +5163,10 @@
     </w:p>
     <w:p>
       <w:r>
-        <w:t>The test plan in created in a manor in which it is easy for additional tests to be added in, if necessary.</w:t>
-      </w:r>
-    </w:p>
+        <w:t>The test plan was created as implementation of the system progressed, to ensure that tests were created for each section of the system as the section was developed. The test plan is flexible and allows for more test to be created as more functionality needs to be tested.</w:t>
+      </w:r>
+    </w:p>
+    <w:p/>
     <w:p/>
     <w:p>
       <w:pPr>
@@ -5081,6 +5182,9 @@
       <w:r>
         <w:t>Test on a mobile device</w:t>
       </w:r>
+      <w:r>
+        <w:t>??</w:t>
+      </w:r>
     </w:p>
     <w:p>
       <w:pPr>
@@ -5121,11 +5225,11 @@
       <w:pPr>
         <w:pStyle w:val="Heading1"/>
       </w:pPr>
-      <w:bookmarkStart w:id="15" w:name="_Toc278989299"/>
+      <w:bookmarkStart w:id="16" w:name="_Toc278995626"/>
       <w:r>
         <w:t>References</w:t>
       </w:r>
-      <w:bookmarkEnd w:id="15"/>
+      <w:bookmarkEnd w:id="16"/>
     </w:p>
     <w:p>
       <w:r>
@@ -5223,11 +5327,11 @@
       <w:pPr>
         <w:pStyle w:val="Heading1"/>
       </w:pPr>
-      <w:bookmarkStart w:id="16" w:name="_Toc278989300"/>
+      <w:bookmarkStart w:id="17" w:name="_Toc278995627"/>
       <w:r>
         <w:t>Bibliography</w:t>
       </w:r>
-      <w:bookmarkEnd w:id="16"/>
+      <w:bookmarkEnd w:id="17"/>
     </w:p>
     <w:p>
       <w:pPr>
@@ -5853,6 +5957,23 @@
       <w:rFonts w:asciiTheme="majorHAnsi" w:eastAsiaTheme="majorEastAsia" w:hAnsiTheme="majorHAnsi" w:cstheme="majorBidi"/>
       <w:b/>
       <w:bCs/>
+      <w:sz w:val="26"/>
+      <w:szCs w:val="26"/>
+    </w:rPr>
+  </w:style>
+  <w:style w:type="paragraph" w:styleId="Heading3">
+    <w:name w:val="heading 3"/>
+    <w:basedOn w:val="Normal"/>
+    <w:next w:val="Normal"/>
+    <w:link w:val="Heading3Char"/>
+    <w:uiPriority w:val="9"/>
+    <w:unhideWhenUsed/>
+    <w:qFormat/>
+    <w:rsid w:val="0015754B"/>
+    <w:pPr>
+      <w:outlineLvl w:val="2"/>
+    </w:pPr>
+    <w:rPr>
       <w:sz w:val="26"/>
       <w:szCs w:val="26"/>
     </w:rPr>
@@ -6176,6 +6297,17 @@
       <w:szCs w:val="18"/>
     </w:rPr>
   </w:style>
+  <w:style w:type="character" w:customStyle="1" w:styleId="Heading3Char">
+    <w:name w:val="Heading 3 Char"/>
+    <w:basedOn w:val="DefaultParagraphFont"/>
+    <w:link w:val="Heading3"/>
+    <w:uiPriority w:val="9"/>
+    <w:rsid w:val="0015754B"/>
+    <w:rPr>
+      <w:sz w:val="26"/>
+      <w:szCs w:val="26"/>
+    </w:rPr>
+  </w:style>
 </w:styles>
 </file>
 
@@ -6376,6 +6508,23 @@
       <w:rFonts w:asciiTheme="majorHAnsi" w:eastAsiaTheme="majorEastAsia" w:hAnsiTheme="majorHAnsi" w:cstheme="majorBidi"/>
       <w:b/>
       <w:bCs/>
+      <w:sz w:val="26"/>
+      <w:szCs w:val="26"/>
+    </w:rPr>
+  </w:style>
+  <w:style w:type="paragraph" w:styleId="Heading3">
+    <w:name w:val="heading 3"/>
+    <w:basedOn w:val="Normal"/>
+    <w:next w:val="Normal"/>
+    <w:link w:val="Heading3Char"/>
+    <w:uiPriority w:val="9"/>
+    <w:unhideWhenUsed/>
+    <w:qFormat/>
+    <w:rsid w:val="0015754B"/>
+    <w:pPr>
+      <w:outlineLvl w:val="2"/>
+    </w:pPr>
+    <w:rPr>
       <w:sz w:val="26"/>
       <w:szCs w:val="26"/>
     </w:rPr>
@@ -6697,6 +6846,17 @@
     <w:rPr>
       <w:sz w:val="18"/>
       <w:szCs w:val="18"/>
+    </w:rPr>
+  </w:style>
+  <w:style w:type="character" w:customStyle="1" w:styleId="Heading3Char">
+    <w:name w:val="Heading 3 Char"/>
+    <w:basedOn w:val="DefaultParagraphFont"/>
+    <w:link w:val="Heading3"/>
+    <w:uiPriority w:val="9"/>
+    <w:rsid w:val="0015754B"/>
+    <w:rPr>
+      <w:sz w:val="26"/>
+      <w:szCs w:val="26"/>
     </w:rPr>
   </w:style>
 </w:styles>

</xml_diff>

<commit_message>
AW - Worked on more of the report. - Adding in PDF of the test plan
</commit_message>
<xml_diff>
--- a/Advanced Web/Assignment/Design/Design.docx
+++ b/Advanced Web/Assignment/Design/Design.docx
@@ -1522,6 +1522,9 @@
       <w:r>
         <w:t>The password field will store passwords that have been hashed, to prevent plain text passwords getting stored in the database.</w:t>
       </w:r>
+      <w:r>
+        <w:t xml:space="preserve"> </w:t>
+      </w:r>
     </w:p>
     <w:p>
       <w:r>
@@ -3776,7 +3779,10 @@
       </w:pPr>
       <w:bookmarkStart w:id="3" w:name="_Toc278995614"/>
       <w:r>
-        <w:t xml:space="preserve">1.2 </w:t>
+        <w:t>1.3</w:t>
+      </w:r>
+      <w:r>
+        <w:t xml:space="preserve"> </w:t>
       </w:r>
       <w:r>
         <w:t>Server</w:t>
@@ -4680,21 +4686,19 @@
       <w:pPr>
         <w:pStyle w:val="Heading3"/>
       </w:pPr>
-      <w:bookmarkStart w:id="7" w:name="_GoBack"/>
+    </w:p>
+    <w:p>
+      <w:pPr>
+        <w:pStyle w:val="Heading3"/>
+      </w:pPr>
+      <w:bookmarkStart w:id="7" w:name="_Toc278995618"/>
+      <w:r>
+        <w:t xml:space="preserve">1.4.3 </w:t>
+      </w:r>
+      <w:r>
+        <w:t>Settings</w:t>
+      </w:r>
       <w:bookmarkEnd w:id="7"/>
-    </w:p>
-    <w:p>
-      <w:pPr>
-        <w:pStyle w:val="Heading3"/>
-      </w:pPr>
-      <w:bookmarkStart w:id="8" w:name="_Toc278995618"/>
-      <w:r>
-        <w:t xml:space="preserve">1.4.3 </w:t>
-      </w:r>
-      <w:r>
-        <w:t>Settings</w:t>
-      </w:r>
-      <w:bookmarkEnd w:id="8"/>
     </w:p>
     <w:p>
       <w:r>
@@ -5000,75 +5004,75 @@
       <w:pPr>
         <w:pStyle w:val="Heading3"/>
       </w:pPr>
-      <w:bookmarkStart w:id="9" w:name="_Toc278995619"/>
+      <w:bookmarkStart w:id="8" w:name="_Toc278995619"/>
       <w:r>
         <w:t xml:space="preserve">1.4.4 </w:t>
       </w:r>
       <w:r>
         <w:t>Bootstrap</w:t>
       </w:r>
+      <w:bookmarkEnd w:id="8"/>
+    </w:p>
+    <w:p>
+      <w:r>
+        <w:t xml:space="preserve">To assist in the presentation of the system, the Bootstrap framework will be </w:t>
+      </w:r>
+      <w:r>
+        <w:t>utilised. “</w:t>
+      </w:r>
+      <w:r>
+        <w:rPr>
+          <w:i/>
+        </w:rPr>
+        <w:t>Bootstrap is the most popular HTML, CSS, and JS framework for developing responsive, mobile first projects on the web</w:t>
+      </w:r>
+      <w:r>
+        <w:t>” (Bootstrap, 2014), it is released under the MIT license, making it freely available to use.</w:t>
+      </w:r>
+    </w:p>
+    <w:p>
+      <w:r>
+        <w:t>Bootstrap provides an easy to use framework that can be applied to existing HTML in order to create beautiful, clean displays. As such it will be used to style display the system, being applied to each page.</w:t>
+      </w:r>
+    </w:p>
+    <w:p>
+      <w:pPr>
+        <w:pStyle w:val="Heading2"/>
+      </w:pPr>
+      <w:r>
+        <w:br w:type="page"/>
+      </w:r>
+    </w:p>
+    <w:p>
+      <w:pPr>
+        <w:pStyle w:val="Heading1"/>
+      </w:pPr>
+      <w:bookmarkStart w:id="9" w:name="_Toc278995620"/>
+      <w:r>
+        <w:t>2. Im</w:t>
+      </w:r>
+      <w:r>
+        <w:t>plementation</w:t>
+      </w:r>
       <w:bookmarkEnd w:id="9"/>
     </w:p>
     <w:p>
       <w:r>
-        <w:t xml:space="preserve">To assist in the presentation of the system, the Bootstrap framework will be </w:t>
-      </w:r>
-      <w:r>
-        <w:t>utilised. “</w:t>
-      </w:r>
-      <w:r>
-        <w:rPr>
-          <w:i/>
-        </w:rPr>
-        <w:t>Bootstrap is the most popular HTML, CSS, and JS framework for developing responsive, mobile first projects on the web</w:t>
-      </w:r>
-      <w:r>
-        <w:t>” (Bootstrap, 2014), it is released under the MIT license, making it freely available to use.</w:t>
-      </w:r>
-    </w:p>
-    <w:p>
-      <w:r>
-        <w:t>Bootstrap provides an easy to use framework that can be applied to existing HTML in order to create beautiful, clean displays. As such it will be used to style display the system, being applied to each page.</w:t>
+        <w:t>Throughout the development of the system, all of the code is checked into source control, using GitHub. Source control is an incredibly valuable tool, allowing for every stage of development to be reverted to, creating a checkpoint in case of any catastrophic failures in future development.</w:t>
       </w:r>
     </w:p>
     <w:p>
       <w:pPr>
         <w:pStyle w:val="Heading2"/>
       </w:pPr>
-      <w:r>
-        <w:br w:type="page"/>
-      </w:r>
-    </w:p>
-    <w:p>
-      <w:pPr>
-        <w:pStyle w:val="Heading1"/>
-      </w:pPr>
-      <w:bookmarkStart w:id="10" w:name="_Toc278995620"/>
-      <w:r>
-        <w:t>2. Im</w:t>
-      </w:r>
-      <w:r>
-        <w:t>plementation</w:t>
+      <w:bookmarkStart w:id="10" w:name="_Toc278995621"/>
+      <w:r>
+        <w:t>2.1 Database</w:t>
       </w:r>
       <w:bookmarkEnd w:id="10"/>
     </w:p>
     <w:p>
       <w:r>
-        <w:t>Throughout the development of the system, all of the code is checked into source control, using GitHub. Source control is an incredibly valuable tool, allowing for every stage of development to be reverted to, creating a checkpoint in case of any catastrophic failures in future development.</w:t>
-      </w:r>
-    </w:p>
-    <w:p>
-      <w:pPr>
-        <w:pStyle w:val="Heading2"/>
-      </w:pPr>
-      <w:bookmarkStart w:id="11" w:name="_Toc278995621"/>
-      <w:r>
-        <w:t>2.1 Database</w:t>
-      </w:r>
-      <w:bookmarkEnd w:id="11"/>
-    </w:p>
-    <w:p>
-      <w:r>
         <w:t xml:space="preserve">The database is the initial section of the system to be </w:t>
       </w:r>
       <w:r>
@@ -5092,38 +5096,303 @@
     </w:p>
     <w:p>
       <w:r>
-        <w:t xml:space="preserve">Using a text editor, a database script was created which </w:t>
+        <w:t>Using a text editor</w:t>
+      </w:r>
+      <w:r>
+        <w:t xml:space="preserve"> (sublime)</w:t>
+      </w:r>
+      <w:r>
+        <w:t>, a da</w:t>
+      </w:r>
+      <w:r>
+        <w:t>tabase script was created which contained all the tables and stored procedures, along with dummy data inserted into the datab</w:t>
+      </w:r>
+      <w:r>
+        <w:t>a</w:t>
+      </w:r>
+      <w:r>
+        <w:t>se.</w:t>
+      </w:r>
+      <w:r>
+        <w:t xml:space="preserve"> This allowed for easy transfer between database instances, such as the local development environment and the production environment. </w:t>
       </w:r>
     </w:p>
     <w:p/>
     <w:p>
-      <w:pPr>
-        <w:pStyle w:val="Heading2"/>
-      </w:pPr>
-      <w:bookmarkStart w:id="12" w:name="_Toc278995622"/>
-      <w:r>
-        <w:t>2.2 Server</w:t>
-      </w:r>
-      <w:bookmarkEnd w:id="12"/>
+      <w:r>
+        <w:t>MySQLWorkbench was used in order to connect to the database instances</w:t>
+      </w:r>
+      <w:r>
+        <w:t>,</w:t>
+      </w:r>
+      <w:r>
+        <w:t xml:space="preserve"> further to this, it was used to write and execute additional SQL code throughout the development of the system.</w:t>
+      </w:r>
+      <w:r>
+        <w:t xml:space="preserve"> MySQLWorkbench proved to be a better portal for accessing the database instance than that of phpMyAdmin that ships with Xampp servers. </w:t>
+      </w:r>
+    </w:p>
+    <w:p>
+      <w:r>
+        <w:t>The SQL that has been created for the system makes extensive use of various database operations</w:t>
+      </w:r>
+      <w:r>
+        <w:t>,</w:t>
+      </w:r>
+      <w:r>
+        <w:t xml:space="preserve"> Including: Inner Joins, Left Joins, </w:t>
+      </w:r>
+      <w:r>
+        <w:t>Aggregate functions, Group By, an Order By Statements. Making use of these operations allows for the creating of efficient SQL that performs all the necessary data modifications in one batch.</w:t>
+      </w:r>
     </w:p>
     <w:p/>
     <w:p>
-      <w:pPr>
-        <w:pStyle w:val="Heading2"/>
-      </w:pPr>
-      <w:bookmarkStart w:id="13" w:name="_Toc278995623"/>
-      <w:r>
-        <w:t>2.3 Calendar</w:t>
-      </w:r>
-      <w:bookmarkEnd w:id="13"/>
+      <w:r>
+        <w:t xml:space="preserve">Alongside the stored procedures described in chapter 1.2, additional stored procedures were created to perform basic functionality that, although not necessary for the specified system, would be desirable for future development and ease of modification. </w:t>
+      </w:r>
+    </w:p>
+    <w:p>
+      <w:r>
+        <w:t>These stored procedures perform tasks such as:</w:t>
+      </w:r>
+    </w:p>
+    <w:p>
+      <w:pPr>
+        <w:pStyle w:val="ListParagraph"/>
+        <w:numPr>
+          <w:ilvl w:val="0"/>
+          <w:numId w:val="3"/>
+        </w:numPr>
+      </w:pPr>
+      <w:r>
+        <w:t>Create staff members</w:t>
+      </w:r>
+    </w:p>
+    <w:p>
+      <w:pPr>
+        <w:pStyle w:val="ListParagraph"/>
+        <w:numPr>
+          <w:ilvl w:val="0"/>
+          <w:numId w:val="3"/>
+        </w:numPr>
+      </w:pPr>
+      <w:r>
+        <w:t>Delete staff members</w:t>
+      </w:r>
+    </w:p>
+    <w:p>
+      <w:pPr>
+        <w:pStyle w:val="ListParagraph"/>
+        <w:numPr>
+          <w:ilvl w:val="0"/>
+          <w:numId w:val="3"/>
+        </w:numPr>
+      </w:pPr>
+      <w:r>
+        <w:t>Add new levels</w:t>
+      </w:r>
+    </w:p>
+    <w:p>
+      <w:pPr>
+        <w:pStyle w:val="ListParagraph"/>
+        <w:numPr>
+          <w:ilvl w:val="0"/>
+          <w:numId w:val="3"/>
+        </w:numPr>
+      </w:pPr>
+      <w:r>
+        <w:t>Delete levels</w:t>
+      </w:r>
+    </w:p>
+    <w:p>
+      <w:pPr>
+        <w:pStyle w:val="ListParagraph"/>
+        <w:numPr>
+          <w:ilvl w:val="0"/>
+          <w:numId w:val="3"/>
+        </w:numPr>
+      </w:pPr>
+      <w:r>
+        <w:t>Edit levels</w:t>
+      </w:r>
+    </w:p>
+    <w:p>
+      <w:r>
+        <w:t xml:space="preserve">If necessary, further development could be easily made to the system, allowing for these stored procedures to be utilised, thus providing extended functionality to the Admin level users. </w:t>
+      </w:r>
+    </w:p>
+    <w:p/>
+    <w:p>
+      <w:r>
+        <w:t>The Admin user that was defined in the specification had an incorrect password, and as such the password was changed to ‘</w:t>
+      </w:r>
+      <w:r>
+        <w:t>Organ1sed</w:t>
+      </w:r>
+      <w:r>
+        <w:t>’.</w:t>
+      </w:r>
     </w:p>
     <w:p/>
     <w:p/>
     <w:p>
+      <w:r>
+        <w:t>The passwords for each user are hashed to prevent plain text passwords be readable. In order to enhance the security of the passwords, each is ‘salted’ on either side of the user-defined password. The ‘pre-salt’ is a random string comprising of letters, numbers and symbols (‘</w:t>
+      </w:r>
+      <w:r>
+        <w:t>zhjbfvh56^%&amp;</w:t>
+      </w:r>
+      <w:r>
+        <w:t>’). The ‘post-salt’ is the users staff ID. Doing so ensures that the salt changes for each user. Using the admin timetable account as an example, which has the staff ID of ‘6189’ and the password ‘</w:t>
+      </w:r>
+      <w:r>
+        <w:t>Organ1sed</w:t>
+      </w:r>
+      <w:r>
+        <w:t>’. When this is concatenated with both of the salts results in a pre-hash password of ‘</w:t>
+      </w:r>
+      <w:r>
+        <w:t>zhjbfvh56^%&amp;</w:t>
+      </w:r>
+      <w:r>
+        <w:t>Organ1sed</w:t>
+      </w:r>
+      <w:r>
+        <w:t xml:space="preserve">6189’, which is then hashed with the SHA256 algorithm. </w:t>
+      </w:r>
+    </w:p>
+    <w:p/>
+    <w:p>
+      <w:pPr>
+        <w:pStyle w:val="Heading2"/>
+      </w:pPr>
+      <w:bookmarkStart w:id="11" w:name="_Toc278995622"/>
+      <w:r>
+        <w:t>2.2 Server</w:t>
+      </w:r>
+      <w:bookmarkEnd w:id="11"/>
+    </w:p>
+    <w:p>
+      <w:r>
+        <w:t xml:space="preserve">In order to develop the system locally, </w:t>
+      </w:r>
+      <w:r>
+        <w:t>Xampp was installed on the development machine. This allowed for server side scripts (such as index.php) to run. Xampp was chosen as the specification stated the system needed to be developed in php and MySQL, both of which can run on a Xampp server.</w:t>
+      </w:r>
+      <w:bookmarkStart w:id="12" w:name="_Toc278995623"/>
+    </w:p>
+    <w:p/>
+    <w:p>
+      <w:r>
+        <w:t>As discussed in chapter 1.2, the MVC framework CodeIgniter was used for</w:t>
+      </w:r>
+      <w:r>
+        <w:t xml:space="preserve"> the development of the server side code. After configuring the framework to connect to the database instance, work commenced on the database access functions, which are present in the Model section. Comprising of 2 models, 1 for the shift functionality and a 2</w:t>
+      </w:r>
+      <w:r>
+        <w:rPr>
+          <w:vertAlign w:val="superscript"/>
+        </w:rPr>
+        <w:t>nd</w:t>
+      </w:r>
+      <w:r>
+        <w:t xml:space="preserve"> for the u</w:t>
+      </w:r>
+      <w:r>
+        <w:t>ser functionality, each of the</w:t>
+      </w:r>
+      <w:r>
+        <w:t xml:space="preserve"> functions call the relevant stored procedure in the database, and then pass the result set back to the controller </w:t>
+      </w:r>
+      <w:r>
+        <w:t>as</w:t>
+      </w:r>
+      <w:r>
+        <w:t xml:space="preserve"> a result array.</w:t>
+      </w:r>
+    </w:p>
+    <w:p/>
+    <w:p>
+      <w:r>
+        <w:t>To perform the server side logic, 3 Controllers were created; One each for shift functionality and user functionality, and a 3</w:t>
+      </w:r>
+      <w:r>
+        <w:rPr>
+          <w:vertAlign w:val="superscript"/>
+        </w:rPr>
+        <w:t>rd</w:t>
+      </w:r>
+      <w:r>
+        <w:t xml:space="preserve"> specifically for verifying the users login credentials. The controller for verifying user credentials was kept separate from the other 2 controllers because although it was handling user functions, the user is not logged into the system at this point so it was prudent to keep logged in functionality and non-logged in functionality separately. </w:t>
+      </w:r>
+    </w:p>
+    <w:p>
+      <w:r>
+        <w:t>The controller also performs server side validation, which is essential to work as support for client side validation ensuring that the data input by the use</w:t>
+      </w:r>
+      <w:r>
+        <w:t>r</w:t>
+      </w:r>
+      <w:r>
+        <w:t xml:space="preserve"> is a) valid data for what has been requested, and b) non malicious, such as SQL injection.</w:t>
+      </w:r>
+      <w:r>
+        <w:t xml:space="preserve"> Server side validation is essential as client side validation cant always be trusted; JavaScript might be displayed on the clients machine, or the client might intentionally bypass the validation, both of which could cause problems in the logic and database sections of the system. It is not possible to bypass validation on the server, due to the fact that clients don’t have access to the server itself, thus they don’t have access to the validation code. </w:t>
+      </w:r>
+    </w:p>
+    <w:p/>
+    <w:p>
+      <w:r>
+        <w:t xml:space="preserve">Although it is possible to perform validation server side, it is not a replacement for client side validation. Client side validation is essential for providing the user with a better experience using the system. They can be alerted of any issues with their inputted data </w:t>
+      </w:r>
+      <w:r>
+        <w:t>without</w:t>
+      </w:r>
+      <w:r>
+        <w:t xml:space="preserve"> leaving the pa</w:t>
+      </w:r>
+      <w:r>
+        <w:t>ge. This has multiple benefits: If the data is invalid then it will need to be re-entered, if validation solely takes place on the server then when the page reloads the user will need to re-enter all of the data they have previously entered. Further to this, the process is creating unnecessary communication between the client and the server, which could have adverse affects if the user is on a slow connection, such as a mobile device.</w:t>
+      </w:r>
+    </w:p>
+    <w:p>
+      <w:pPr>
+        <w:pStyle w:val="Heading2"/>
+      </w:pPr>
+      <w:r>
+        <w:t xml:space="preserve">2.3 </w:t>
+      </w:r>
+      <w:bookmarkEnd w:id="12"/>
+      <w:r>
+        <w:t>Frontend</w:t>
+      </w:r>
+    </w:p>
+    <w:p/>
+    <w:p>
+      <w:bookmarkStart w:id="13" w:name="_GoBack"/>
+      <w:bookmarkEnd w:id="13"/>
+    </w:p>
+    <w:p/>
+    <w:p>
+      <w:pPr>
+        <w:rPr>
+          <w:rFonts w:asciiTheme="majorHAnsi" w:eastAsiaTheme="majorEastAsia" w:hAnsiTheme="majorHAnsi" w:cstheme="majorBidi"/>
+          <w:b/>
+          <w:bCs/>
+          <w:sz w:val="32"/>
+          <w:szCs w:val="32"/>
+        </w:rPr>
+      </w:pPr>
+      <w:bookmarkStart w:id="14" w:name="_Toc278995624"/>
+      <w:r>
+        <w:br w:type="page"/>
+      </w:r>
+    </w:p>
+    <w:p>
       <w:pPr>
         <w:pStyle w:val="Heading1"/>
       </w:pPr>
-      <w:bookmarkStart w:id="14" w:name="_Toc278995624"/>
       <w:r>
         <w:t xml:space="preserve">3. </w:t>
       </w:r>
@@ -5139,11 +5408,6 @@
       <w:pPr>
         <w:pStyle w:val="Heading2"/>
       </w:pPr>
-    </w:p>
-    <w:p>
-      <w:pPr>
-        <w:pStyle w:val="Heading2"/>
-      </w:pPr>
       <w:bookmarkStart w:id="15" w:name="_Toc278995625"/>
       <w:r>
         <w:t>Test Plan</w:t>
@@ -5163,7 +5427,13 @@
     </w:p>
     <w:p>
       <w:r>
-        <w:t>The test plan was created as implementation of the system progressed, to ensure that tests were created for each section of the system as the section was developed. The test plan is flexible and allows for more test to be created as more functionality needs to be tested.</w:t>
+        <w:t>The test plan was created as implementation of the system progressed, to ensure that tests were created for each section of the system as the section was developed. The test plan is flexible and allows for more test</w:t>
+      </w:r>
+      <w:r>
+        <w:t>s</w:t>
+      </w:r>
+      <w:r>
+        <w:t xml:space="preserve"> to be created as more functionality needs to be tested.</w:t>
       </w:r>
     </w:p>
     <w:p/>
@@ -5206,7 +5476,7 @@
           <w:sz w:val="32"/>
           <w:szCs w:val="32"/>
         </w:rPr>
-        <w:br w:type="page"/>
+        <w:t>TEST DRIVEN DEVELOPMENT</w:t>
       </w:r>
     </w:p>
     <w:p>
@@ -5220,6 +5490,17 @@
           <w:szCs w:val="32"/>
         </w:rPr>
       </w:pPr>
+      <w:r>
+        <w:rPr>
+          <w:rFonts w:asciiTheme="majorHAnsi" w:eastAsiaTheme="majorEastAsia" w:hAnsiTheme="majorHAnsi" w:cstheme="majorBidi"/>
+          <w:b/>
+          <w:bCs/>
+          <w:color w:val="345A8A" w:themeColor="accent1" w:themeShade="B5"/>
+          <w:sz w:val="32"/>
+          <w:szCs w:val="32"/>
+        </w:rPr>
+        <w:br w:type="page"/>
+      </w:r>
     </w:p>
     <w:p>
       <w:pPr>
@@ -5404,7 +5685,22 @@
         <w:rFonts w:ascii="Times New Roman" w:hAnsi="Times New Roman" w:cs="Times New Roman"/>
         <w:lang w:val="en-US"/>
       </w:rPr>
-      <w:t>David McQueen - 10153465</w:t>
+      <w:t>David M</w:t>
+    </w:r>
+    <w:r>
+      <w:rPr>
+        <w:rFonts w:ascii="Times New Roman" w:hAnsi="Times New Roman" w:cs="Times New Roman"/>
+        <w:vertAlign w:val="superscript"/>
+        <w:lang w:val="en-US"/>
+      </w:rPr>
+      <w:t>c</w:t>
+    </w:r>
+    <w:r>
+      <w:rPr>
+        <w:rFonts w:ascii="Times New Roman" w:hAnsi="Times New Roman" w:cs="Times New Roman"/>
+        <w:lang w:val="en-US"/>
+      </w:rPr>
+      <w:t>Queen - 10153465</w:t>
     </w:r>
     <w:r>
       <w:rPr>
@@ -5639,9 +5935,9 @@
     </w:lvl>
   </w:abstractNum>
   <w:abstractNum w:abstractNumId="1">
-    <w:nsid w:val="401C3FA6"/>
+    <w:nsid w:val="31513578"/>
     <w:multiLevelType w:val="hybridMultilevel"/>
-    <w:tmpl w:val="13CA94C2"/>
+    <w:tmpl w:val="E378FE2E"/>
     <w:lvl w:ilvl="0" w:tplc="04090001">
       <w:start w:val="1"/>
       <w:numFmt w:val="bullet"/>
@@ -5751,11 +6047,127 @@
       </w:rPr>
     </w:lvl>
   </w:abstractNum>
+  <w:abstractNum w:abstractNumId="2">
+    <w:nsid w:val="401C3FA6"/>
+    <w:multiLevelType w:val="hybridMultilevel"/>
+    <w:tmpl w:val="13CA94C2"/>
+    <w:lvl w:ilvl="0" w:tplc="04090001">
+      <w:start w:val="1"/>
+      <w:numFmt w:val="bullet"/>
+      <w:lvlText w:val=""/>
+      <w:lvlJc w:val="left"/>
+      <w:pPr>
+        <w:ind w:left="720" w:hanging="360"/>
+      </w:pPr>
+      <w:rPr>
+        <w:rFonts w:ascii="Symbol" w:hAnsi="Symbol" w:hint="default"/>
+      </w:rPr>
+    </w:lvl>
+    <w:lvl w:ilvl="1" w:tplc="04090003" w:tentative="1">
+      <w:start w:val="1"/>
+      <w:numFmt w:val="bullet"/>
+      <w:lvlText w:val="o"/>
+      <w:lvlJc w:val="left"/>
+      <w:pPr>
+        <w:ind w:left="1440" w:hanging="360"/>
+      </w:pPr>
+      <w:rPr>
+        <w:rFonts w:ascii="Courier New" w:hAnsi="Courier New" w:hint="default"/>
+      </w:rPr>
+    </w:lvl>
+    <w:lvl w:ilvl="2" w:tplc="04090005" w:tentative="1">
+      <w:start w:val="1"/>
+      <w:numFmt w:val="bullet"/>
+      <w:lvlText w:val=""/>
+      <w:lvlJc w:val="left"/>
+      <w:pPr>
+        <w:ind w:left="2160" w:hanging="360"/>
+      </w:pPr>
+      <w:rPr>
+        <w:rFonts w:ascii="Wingdings" w:hAnsi="Wingdings" w:hint="default"/>
+      </w:rPr>
+    </w:lvl>
+    <w:lvl w:ilvl="3" w:tplc="04090001" w:tentative="1">
+      <w:start w:val="1"/>
+      <w:numFmt w:val="bullet"/>
+      <w:lvlText w:val=""/>
+      <w:lvlJc w:val="left"/>
+      <w:pPr>
+        <w:ind w:left="2880" w:hanging="360"/>
+      </w:pPr>
+      <w:rPr>
+        <w:rFonts w:ascii="Symbol" w:hAnsi="Symbol" w:hint="default"/>
+      </w:rPr>
+    </w:lvl>
+    <w:lvl w:ilvl="4" w:tplc="04090003" w:tentative="1">
+      <w:start w:val="1"/>
+      <w:numFmt w:val="bullet"/>
+      <w:lvlText w:val="o"/>
+      <w:lvlJc w:val="left"/>
+      <w:pPr>
+        <w:ind w:left="3600" w:hanging="360"/>
+      </w:pPr>
+      <w:rPr>
+        <w:rFonts w:ascii="Courier New" w:hAnsi="Courier New" w:hint="default"/>
+      </w:rPr>
+    </w:lvl>
+    <w:lvl w:ilvl="5" w:tplc="04090005" w:tentative="1">
+      <w:start w:val="1"/>
+      <w:numFmt w:val="bullet"/>
+      <w:lvlText w:val=""/>
+      <w:lvlJc w:val="left"/>
+      <w:pPr>
+        <w:ind w:left="4320" w:hanging="360"/>
+      </w:pPr>
+      <w:rPr>
+        <w:rFonts w:ascii="Wingdings" w:hAnsi="Wingdings" w:hint="default"/>
+      </w:rPr>
+    </w:lvl>
+    <w:lvl w:ilvl="6" w:tplc="04090001" w:tentative="1">
+      <w:start w:val="1"/>
+      <w:numFmt w:val="bullet"/>
+      <w:lvlText w:val=""/>
+      <w:lvlJc w:val="left"/>
+      <w:pPr>
+        <w:ind w:left="5040" w:hanging="360"/>
+      </w:pPr>
+      <w:rPr>
+        <w:rFonts w:ascii="Symbol" w:hAnsi="Symbol" w:hint="default"/>
+      </w:rPr>
+    </w:lvl>
+    <w:lvl w:ilvl="7" w:tplc="04090003" w:tentative="1">
+      <w:start w:val="1"/>
+      <w:numFmt w:val="bullet"/>
+      <w:lvlText w:val="o"/>
+      <w:lvlJc w:val="left"/>
+      <w:pPr>
+        <w:ind w:left="5760" w:hanging="360"/>
+      </w:pPr>
+      <w:rPr>
+        <w:rFonts w:ascii="Courier New" w:hAnsi="Courier New" w:hint="default"/>
+      </w:rPr>
+    </w:lvl>
+    <w:lvl w:ilvl="8" w:tplc="04090005" w:tentative="1">
+      <w:start w:val="1"/>
+      <w:numFmt w:val="bullet"/>
+      <w:lvlText w:val=""/>
+      <w:lvlJc w:val="left"/>
+      <w:pPr>
+        <w:ind w:left="6480" w:hanging="360"/>
+      </w:pPr>
+      <w:rPr>
+        <w:rFonts w:ascii="Wingdings" w:hAnsi="Wingdings" w:hint="default"/>
+      </w:rPr>
+    </w:lvl>
+  </w:abstractNum>
   <w:num w:numId="1">
-    <w:abstractNumId w:val="1"/>
+    <w:abstractNumId w:val="2"/>
   </w:num>
   <w:num w:numId="2">
     <w:abstractNumId w:val="0"/>
+  </w:num>
+  <w:num w:numId="3">
+    <w:abstractNumId w:val="1"/>
   </w:num>
 </w:numbering>
 </file>
@@ -5981,6 +6393,7 @@
   <w:style w:type="character" w:default="1" w:styleId="DefaultParagraphFont">
     <w:name w:val="Default Paragraph Font"/>
     <w:uiPriority w:val="1"/>
+    <w:semiHidden/>
     <w:unhideWhenUsed/>
   </w:style>
   <w:style w:type="table" w:default="1" w:styleId="TableNormal">
@@ -6532,6 +6945,7 @@
   <w:style w:type="character" w:default="1" w:styleId="DefaultParagraphFont">
     <w:name w:val="Default Paragraph Font"/>
     <w:uiPriority w:val="1"/>
+    <w:semiHidden/>
     <w:unhideWhenUsed/>
   </w:style>
   <w:style w:type="table" w:default="1" w:styleId="TableNormal">

</xml_diff>

<commit_message>
AW - Minor bug fixes - Work on Report
</commit_message>
<xml_diff>
--- a/Advanced Web/Assignment/Design/Design.docx
+++ b/Advanced Web/Assignment/Design/Design.docx
@@ -344,7 +344,7 @@
         <w:rPr>
           <w:noProof/>
         </w:rPr>
-        <w:instrText xml:space="preserve"> PAGEREF _Toc278995611 \h </w:instrText>
+        <w:instrText xml:space="preserve"> PAGEREF _Toc279678757 \h </w:instrText>
       </w:r>
       <w:r>
         <w:rPr>
@@ -406,7 +406,7 @@
         <w:rPr>
           <w:noProof/>
         </w:rPr>
-        <w:instrText xml:space="preserve"> PAGEREF _Toc278995612 \h </w:instrText>
+        <w:instrText xml:space="preserve"> PAGEREF _Toc279678758 \h </w:instrText>
       </w:r>
       <w:r>
         <w:rPr>
@@ -468,7 +468,7 @@
         <w:rPr>
           <w:noProof/>
         </w:rPr>
-        <w:instrText xml:space="preserve"> PAGEREF _Toc278995613 \h </w:instrText>
+        <w:instrText xml:space="preserve"> PAGEREF _Toc279678759 \h </w:instrText>
       </w:r>
       <w:r>
         <w:rPr>
@@ -512,7 +512,7 @@
         <w:rPr>
           <w:noProof/>
         </w:rPr>
-        <w:t>1.2 Server</w:t>
+        <w:t>1.3 Server</w:t>
       </w:r>
       <w:r>
         <w:rPr>
@@ -530,7 +530,7 @@
         <w:rPr>
           <w:noProof/>
         </w:rPr>
-        <w:instrText xml:space="preserve"> PAGEREF _Toc278995614 \h </w:instrText>
+        <w:instrText xml:space="preserve"> PAGEREF _Toc279678760 \h </w:instrText>
       </w:r>
       <w:r>
         <w:rPr>
@@ -592,7 +592,7 @@
         <w:rPr>
           <w:noProof/>
         </w:rPr>
-        <w:instrText xml:space="preserve"> PAGEREF _Toc278995615 \h </w:instrText>
+        <w:instrText xml:space="preserve"> PAGEREF _Toc279678761 \h </w:instrText>
       </w:r>
       <w:r>
         <w:rPr>
@@ -654,7 +654,7 @@
         <w:rPr>
           <w:noProof/>
         </w:rPr>
-        <w:instrText xml:space="preserve"> PAGEREF _Toc278995616 \h </w:instrText>
+        <w:instrText xml:space="preserve"> PAGEREF _Toc279678762 \h </w:instrText>
       </w:r>
       <w:r>
         <w:rPr>
@@ -698,7 +698,7 @@
         <w:rPr>
           <w:noProof/>
         </w:rPr>
-        <w:t>1.4.2 Calendar View</w:t>
+        <w:t>1.4.2 Calendar</w:t>
       </w:r>
       <w:r>
         <w:rPr>
@@ -716,7 +716,7 @@
         <w:rPr>
           <w:noProof/>
         </w:rPr>
-        <w:instrText xml:space="preserve"> PAGEREF _Toc278995617 \h </w:instrText>
+        <w:instrText xml:space="preserve"> PAGEREF _Toc279678763 \h </w:instrText>
       </w:r>
       <w:r>
         <w:rPr>
@@ -760,7 +760,7 @@
         <w:rPr>
           <w:noProof/>
         </w:rPr>
-        <w:t>1.4.3 Settings</w:t>
+        <w:t>1.4.2.1 Improvements</w:t>
       </w:r>
       <w:r>
         <w:rPr>
@@ -778,7 +778,7 @@
         <w:rPr>
           <w:noProof/>
         </w:rPr>
-        <w:instrText xml:space="preserve"> PAGEREF _Toc278995618 \h </w:instrText>
+        <w:instrText xml:space="preserve"> PAGEREF _Toc279678764 \h </w:instrText>
       </w:r>
       <w:r>
         <w:rPr>
@@ -822,7 +822,7 @@
         <w:rPr>
           <w:noProof/>
         </w:rPr>
-        <w:t>1.4.4 Bootstrap</w:t>
+        <w:t>1.4.3 Settings</w:t>
       </w:r>
       <w:r>
         <w:rPr>
@@ -840,7 +840,7 @@
         <w:rPr>
           <w:noProof/>
         </w:rPr>
-        <w:instrText xml:space="preserve"> PAGEREF _Toc278995619 \h </w:instrText>
+        <w:instrText xml:space="preserve"> PAGEREF _Toc279678765 \h </w:instrText>
       </w:r>
       <w:r>
         <w:rPr>
@@ -868,10 +868,12 @@
     </w:p>
     <w:p>
       <w:pPr>
-        <w:pStyle w:val="TOC1"/>
-        <w:rPr>
-          <w:b w:val="0"/>
-          <w:caps w:val="0"/>
+        <w:pStyle w:val="TOC3"/>
+        <w:tabs>
+          <w:tab w:val="right" w:leader="dot" w:pos="8290"/>
+        </w:tabs>
+        <w:rPr>
+          <w:i w:val="0"/>
           <w:noProof/>
           <w:sz w:val="24"/>
           <w:szCs w:val="24"/>
@@ -882,6 +884,66 @@
         <w:rPr>
           <w:noProof/>
         </w:rPr>
+        <w:t>1.4.4 Bootstrap</w:t>
+      </w:r>
+      <w:r>
+        <w:rPr>
+          <w:noProof/>
+        </w:rPr>
+        <w:tab/>
+      </w:r>
+      <w:r>
+        <w:rPr>
+          <w:noProof/>
+        </w:rPr>
+        <w:fldChar w:fldCharType="begin"/>
+      </w:r>
+      <w:r>
+        <w:rPr>
+          <w:noProof/>
+        </w:rPr>
+        <w:instrText xml:space="preserve"> PAGEREF _Toc279678766 \h </w:instrText>
+      </w:r>
+      <w:r>
+        <w:rPr>
+          <w:noProof/>
+        </w:rPr>
+      </w:r>
+      <w:r>
+        <w:rPr>
+          <w:noProof/>
+        </w:rPr>
+        <w:fldChar w:fldCharType="separate"/>
+      </w:r>
+      <w:r>
+        <w:rPr>
+          <w:noProof/>
+        </w:rPr>
+        <w:t>9</w:t>
+      </w:r>
+      <w:r>
+        <w:rPr>
+          <w:noProof/>
+        </w:rPr>
+        <w:fldChar w:fldCharType="end"/>
+      </w:r>
+    </w:p>
+    <w:p>
+      <w:pPr>
+        <w:pStyle w:val="TOC1"/>
+        <w:rPr>
+          <w:b w:val="0"/>
+          <w:caps w:val="0"/>
+          <w:noProof/>
+          <w:sz w:val="24"/>
+          <w:szCs w:val="24"/>
+          <w:lang w:eastAsia="ja-JP"/>
+        </w:rPr>
+      </w:pPr>
+      <w:r>
+        <w:rPr>
+          <w:noProof/>
+        </w:rPr>
         <w:t>2. Implementation</w:t>
       </w:r>
       <w:r>
@@ -900,7 +962,7 @@
         <w:rPr>
           <w:noProof/>
         </w:rPr>
-        <w:instrText xml:space="preserve"> PAGEREF _Toc278995620 \h </w:instrText>
+        <w:instrText xml:space="preserve"> PAGEREF _Toc279678767 \h </w:instrText>
       </w:r>
       <w:r>
         <w:rPr>
@@ -917,7 +979,7 @@
         <w:rPr>
           <w:noProof/>
         </w:rPr>
-        <w:t>9</w:t>
+        <w:t>10</w:t>
       </w:r>
       <w:r>
         <w:rPr>
@@ -962,7 +1024,7 @@
         <w:rPr>
           <w:noProof/>
         </w:rPr>
-        <w:instrText xml:space="preserve"> PAGEREF _Toc278995621 \h </w:instrText>
+        <w:instrText xml:space="preserve"> PAGEREF _Toc279678768 \h </w:instrText>
       </w:r>
       <w:r>
         <w:rPr>
@@ -979,7 +1041,69 @@
         <w:rPr>
           <w:noProof/>
         </w:rPr>
-        <w:t>9</w:t>
+        <w:t>10</w:t>
+      </w:r>
+      <w:r>
+        <w:rPr>
+          <w:noProof/>
+        </w:rPr>
+        <w:fldChar w:fldCharType="end"/>
+      </w:r>
+    </w:p>
+    <w:p>
+      <w:pPr>
+        <w:pStyle w:val="TOC3"/>
+        <w:tabs>
+          <w:tab w:val="right" w:leader="dot" w:pos="8290"/>
+        </w:tabs>
+        <w:rPr>
+          <w:i w:val="0"/>
+          <w:noProof/>
+          <w:sz w:val="24"/>
+          <w:szCs w:val="24"/>
+          <w:lang w:eastAsia="ja-JP"/>
+        </w:rPr>
+      </w:pPr>
+      <w:r>
+        <w:rPr>
+          <w:noProof/>
+        </w:rPr>
+        <w:t>2.1.1 Passwords</w:t>
+      </w:r>
+      <w:r>
+        <w:rPr>
+          <w:noProof/>
+        </w:rPr>
+        <w:tab/>
+      </w:r>
+      <w:r>
+        <w:rPr>
+          <w:noProof/>
+        </w:rPr>
+        <w:fldChar w:fldCharType="begin"/>
+      </w:r>
+      <w:r>
+        <w:rPr>
+          <w:noProof/>
+        </w:rPr>
+        <w:instrText xml:space="preserve"> PAGEREF _Toc279678769 \h </w:instrText>
+      </w:r>
+      <w:r>
+        <w:rPr>
+          <w:noProof/>
+        </w:rPr>
+      </w:r>
+      <w:r>
+        <w:rPr>
+          <w:noProof/>
+        </w:rPr>
+        <w:fldChar w:fldCharType="separate"/>
+      </w:r>
+      <w:r>
+        <w:rPr>
+          <w:noProof/>
+        </w:rPr>
+        <w:t>10</w:t>
       </w:r>
       <w:r>
         <w:rPr>
@@ -1024,7 +1148,7 @@
         <w:rPr>
           <w:noProof/>
         </w:rPr>
-        <w:instrText xml:space="preserve"> PAGEREF _Toc278995622 \h </w:instrText>
+        <w:instrText xml:space="preserve"> PAGEREF _Toc279678770 \h </w:instrText>
       </w:r>
       <w:r>
         <w:rPr>
@@ -1041,7 +1165,7 @@
         <w:rPr>
           <w:noProof/>
         </w:rPr>
-        <w:t>9</w:t>
+        <w:t>11</w:t>
       </w:r>
       <w:r>
         <w:rPr>
@@ -1068,7 +1192,7 @@
         <w:rPr>
           <w:noProof/>
         </w:rPr>
-        <w:t>2.3 Calendar</w:t>
+        <w:t>2.3 Frontend</w:t>
       </w:r>
       <w:r>
         <w:rPr>
@@ -1086,7 +1210,7 @@
         <w:rPr>
           <w:noProof/>
         </w:rPr>
-        <w:instrText xml:space="preserve"> PAGEREF _Toc278995623 \h </w:instrText>
+        <w:instrText xml:space="preserve"> PAGEREF _Toc279678771 \h </w:instrText>
       </w:r>
       <w:r>
         <w:rPr>
@@ -1103,7 +1227,7 @@
         <w:rPr>
           <w:noProof/>
         </w:rPr>
-        <w:t>9</w:t>
+        <w:t>12</w:t>
       </w:r>
       <w:r>
         <w:rPr>
@@ -1114,10 +1238,12 @@
     </w:p>
     <w:p>
       <w:pPr>
-        <w:pStyle w:val="TOC1"/>
-        <w:rPr>
-          <w:b w:val="0"/>
-          <w:caps w:val="0"/>
+        <w:pStyle w:val="TOC3"/>
+        <w:tabs>
+          <w:tab w:val="right" w:leader="dot" w:pos="8290"/>
+        </w:tabs>
+        <w:rPr>
+          <w:i w:val="0"/>
           <w:noProof/>
           <w:sz w:val="24"/>
           <w:szCs w:val="24"/>
@@ -1128,6 +1254,190 @@
         <w:rPr>
           <w:noProof/>
         </w:rPr>
+        <w:t>Admin Functionality</w:t>
+      </w:r>
+      <w:r>
+        <w:rPr>
+          <w:noProof/>
+        </w:rPr>
+        <w:tab/>
+      </w:r>
+      <w:r>
+        <w:rPr>
+          <w:noProof/>
+        </w:rPr>
+        <w:fldChar w:fldCharType="begin"/>
+      </w:r>
+      <w:r>
+        <w:rPr>
+          <w:noProof/>
+        </w:rPr>
+        <w:instrText xml:space="preserve"> PAGEREF _Toc279678772 \h </w:instrText>
+      </w:r>
+      <w:r>
+        <w:rPr>
+          <w:noProof/>
+        </w:rPr>
+      </w:r>
+      <w:r>
+        <w:rPr>
+          <w:noProof/>
+        </w:rPr>
+        <w:fldChar w:fldCharType="separate"/>
+      </w:r>
+      <w:r>
+        <w:rPr>
+          <w:noProof/>
+        </w:rPr>
+        <w:t>14</w:t>
+      </w:r>
+      <w:r>
+        <w:rPr>
+          <w:noProof/>
+        </w:rPr>
+        <w:fldChar w:fldCharType="end"/>
+      </w:r>
+    </w:p>
+    <w:p>
+      <w:pPr>
+        <w:pStyle w:val="TOC3"/>
+        <w:tabs>
+          <w:tab w:val="right" w:leader="dot" w:pos="8290"/>
+        </w:tabs>
+        <w:rPr>
+          <w:i w:val="0"/>
+          <w:noProof/>
+          <w:sz w:val="24"/>
+          <w:szCs w:val="24"/>
+          <w:lang w:eastAsia="ja-JP"/>
+        </w:rPr>
+      </w:pPr>
+      <w:r>
+        <w:rPr>
+          <w:noProof/>
+        </w:rPr>
+        <w:t>Standard User functionality</w:t>
+      </w:r>
+      <w:r>
+        <w:rPr>
+          <w:noProof/>
+        </w:rPr>
+        <w:tab/>
+      </w:r>
+      <w:r>
+        <w:rPr>
+          <w:noProof/>
+        </w:rPr>
+        <w:fldChar w:fldCharType="begin"/>
+      </w:r>
+      <w:r>
+        <w:rPr>
+          <w:noProof/>
+        </w:rPr>
+        <w:instrText xml:space="preserve"> PAGEREF _Toc279678773 \h </w:instrText>
+      </w:r>
+      <w:r>
+        <w:rPr>
+          <w:noProof/>
+        </w:rPr>
+      </w:r>
+      <w:r>
+        <w:rPr>
+          <w:noProof/>
+        </w:rPr>
+        <w:fldChar w:fldCharType="separate"/>
+      </w:r>
+      <w:r>
+        <w:rPr>
+          <w:noProof/>
+        </w:rPr>
+        <w:t>14</w:t>
+      </w:r>
+      <w:r>
+        <w:rPr>
+          <w:noProof/>
+        </w:rPr>
+        <w:fldChar w:fldCharType="end"/>
+      </w:r>
+    </w:p>
+    <w:p>
+      <w:pPr>
+        <w:pStyle w:val="TOC3"/>
+        <w:tabs>
+          <w:tab w:val="right" w:leader="dot" w:pos="8290"/>
+        </w:tabs>
+        <w:rPr>
+          <w:i w:val="0"/>
+          <w:noProof/>
+          <w:sz w:val="24"/>
+          <w:szCs w:val="24"/>
+          <w:lang w:eastAsia="ja-JP"/>
+        </w:rPr>
+      </w:pPr>
+      <w:r>
+        <w:rPr>
+          <w:noProof/>
+        </w:rPr>
+        <w:t>Client side validation</w:t>
+      </w:r>
+      <w:r>
+        <w:rPr>
+          <w:noProof/>
+        </w:rPr>
+        <w:tab/>
+      </w:r>
+      <w:r>
+        <w:rPr>
+          <w:noProof/>
+        </w:rPr>
+        <w:fldChar w:fldCharType="begin"/>
+      </w:r>
+      <w:r>
+        <w:rPr>
+          <w:noProof/>
+        </w:rPr>
+        <w:instrText xml:space="preserve"> PAGEREF _Toc279678774 \h </w:instrText>
+      </w:r>
+      <w:r>
+        <w:rPr>
+          <w:noProof/>
+        </w:rPr>
+      </w:r>
+      <w:r>
+        <w:rPr>
+          <w:noProof/>
+        </w:rPr>
+        <w:fldChar w:fldCharType="separate"/>
+      </w:r>
+      <w:r>
+        <w:rPr>
+          <w:noProof/>
+        </w:rPr>
+        <w:t>15</w:t>
+      </w:r>
+      <w:r>
+        <w:rPr>
+          <w:noProof/>
+        </w:rPr>
+        <w:fldChar w:fldCharType="end"/>
+      </w:r>
+    </w:p>
+    <w:p>
+      <w:pPr>
+        <w:pStyle w:val="TOC1"/>
+        <w:rPr>
+          <w:b w:val="0"/>
+          <w:caps w:val="0"/>
+          <w:noProof/>
+          <w:sz w:val="24"/>
+          <w:szCs w:val="24"/>
+          <w:lang w:eastAsia="ja-JP"/>
+        </w:rPr>
+      </w:pPr>
+      <w:r>
+        <w:rPr>
+          <w:noProof/>
+        </w:rPr>
         <w:t>3. Testing &amp; Evaluation</w:t>
       </w:r>
       <w:r>
@@ -1146,7 +1456,7 @@
         <w:rPr>
           <w:noProof/>
         </w:rPr>
-        <w:instrText xml:space="preserve"> PAGEREF _Toc278995624 \h </w:instrText>
+        <w:instrText xml:space="preserve"> PAGEREF _Toc279678775 \h </w:instrText>
       </w:r>
       <w:r>
         <w:rPr>
@@ -1163,7 +1473,7 @@
         <w:rPr>
           <w:noProof/>
         </w:rPr>
-        <w:t>9</w:t>
+        <w:t>17</w:t>
       </w:r>
       <w:r>
         <w:rPr>
@@ -1208,7 +1518,7 @@
         <w:rPr>
           <w:noProof/>
         </w:rPr>
-        <w:instrText xml:space="preserve"> PAGEREF _Toc278995625 \h </w:instrText>
+        <w:instrText xml:space="preserve"> PAGEREF _Toc279678776 \h </w:instrText>
       </w:r>
       <w:r>
         <w:rPr>
@@ -1225,7 +1535,7 @@
         <w:rPr>
           <w:noProof/>
         </w:rPr>
-        <w:t>9</w:t>
+        <w:t>17</w:t>
       </w:r>
       <w:r>
         <w:rPr>
@@ -1268,7 +1578,7 @@
         <w:rPr>
           <w:noProof/>
         </w:rPr>
-        <w:instrText xml:space="preserve"> PAGEREF _Toc278995626 \h </w:instrText>
+        <w:instrText xml:space="preserve"> PAGEREF _Toc279678777 \h </w:instrText>
       </w:r>
       <w:r>
         <w:rPr>
@@ -1285,7 +1595,7 @@
         <w:rPr>
           <w:noProof/>
         </w:rPr>
-        <w:t>10</w:t>
+        <w:t>18</w:t>
       </w:r>
       <w:r>
         <w:rPr>
@@ -1328,7 +1638,7 @@
         <w:rPr>
           <w:noProof/>
         </w:rPr>
-        <w:instrText xml:space="preserve"> PAGEREF _Toc278995627 \h </w:instrText>
+        <w:instrText xml:space="preserve"> PAGEREF _Toc279678778 \h </w:instrText>
       </w:r>
       <w:r>
         <w:rPr>
@@ -1345,7 +1655,67 @@
         <w:rPr>
           <w:noProof/>
         </w:rPr>
-        <w:t>10</w:t>
+        <w:t>18</w:t>
+      </w:r>
+      <w:r>
+        <w:rPr>
+          <w:noProof/>
+        </w:rPr>
+        <w:fldChar w:fldCharType="end"/>
+      </w:r>
+    </w:p>
+    <w:p>
+      <w:pPr>
+        <w:pStyle w:val="TOC1"/>
+        <w:rPr>
+          <w:b w:val="0"/>
+          <w:caps w:val="0"/>
+          <w:noProof/>
+          <w:sz w:val="24"/>
+          <w:szCs w:val="24"/>
+          <w:lang w:eastAsia="ja-JP"/>
+        </w:rPr>
+      </w:pPr>
+      <w:r>
+        <w:rPr>
+          <w:noProof/>
+        </w:rPr>
+        <w:t>Appendix 1 – Test Plan</w:t>
+      </w:r>
+      <w:r>
+        <w:rPr>
+          <w:noProof/>
+        </w:rPr>
+        <w:tab/>
+      </w:r>
+      <w:r>
+        <w:rPr>
+          <w:noProof/>
+        </w:rPr>
+        <w:fldChar w:fldCharType="begin"/>
+      </w:r>
+      <w:r>
+        <w:rPr>
+          <w:noProof/>
+        </w:rPr>
+        <w:instrText xml:space="preserve"> PAGEREF _Toc279678779 \h </w:instrText>
+      </w:r>
+      <w:r>
+        <w:rPr>
+          <w:noProof/>
+        </w:rPr>
+      </w:r>
+      <w:r>
+        <w:rPr>
+          <w:noProof/>
+        </w:rPr>
+        <w:fldChar w:fldCharType="separate"/>
+      </w:r>
+      <w:r>
+        <w:rPr>
+          <w:noProof/>
+        </w:rPr>
+        <w:t>19</w:t>
       </w:r>
       <w:r>
         <w:rPr>
@@ -1376,7 +1746,7 @@
       <w:pPr>
         <w:pStyle w:val="Heading1"/>
       </w:pPr>
-      <w:bookmarkStart w:id="0" w:name="_Toc278995611"/>
+      <w:bookmarkStart w:id="0" w:name="_Toc279678757"/>
       <w:r>
         <w:t xml:space="preserve">1. </w:t>
       </w:r>
@@ -1389,7 +1759,7 @@
       <w:pPr>
         <w:pStyle w:val="Heading2"/>
       </w:pPr>
-      <w:bookmarkStart w:id="1" w:name="_Toc278995612"/>
+      <w:bookmarkStart w:id="1" w:name="_Toc279678758"/>
       <w:r>
         <w:t>1.1 Database</w:t>
       </w:r>
@@ -3054,6 +3424,9 @@
       <w:r>
         <w:t>, and it also allows for the deleted shift to be communicated to the staff member.</w:t>
       </w:r>
+      <w:r>
+        <w:t xml:space="preserve"> The date format used to store the shift date is the international standard, ISO 8601 (ISO, 2014).</w:t>
+      </w:r>
     </w:p>
     <w:p>
       <w:r>
@@ -3412,6 +3785,9 @@
             <w:r>
               <w:t>Date</w:t>
             </w:r>
+            <w:r>
+              <w:t xml:space="preserve"> (ISO 8601)</w:t>
+            </w:r>
           </w:p>
         </w:tc>
         <w:tc>
@@ -3581,7 +3957,7 @@
       <w:pPr>
         <w:pStyle w:val="Heading2"/>
       </w:pPr>
-      <w:bookmarkStart w:id="2" w:name="_Toc278995613"/>
+      <w:bookmarkStart w:id="2" w:name="_Toc279678759"/>
       <w:r>
         <w:t>1.2 Stored Procedures</w:t>
       </w:r>
@@ -3662,7 +4038,10 @@
         <w:t>As a minimum,</w:t>
       </w:r>
       <w:r>
-        <w:t xml:space="preserve"> Stored procedures</w:t>
+        <w:t xml:space="preserve"> s</w:t>
+      </w:r>
+      <w:r>
+        <w:t>tored procedures</w:t>
       </w:r>
       <w:r>
         <w:t xml:space="preserve"> will be needed</w:t>
@@ -3777,7 +4156,7 @@
       <w:pPr>
         <w:pStyle w:val="Heading2"/>
       </w:pPr>
-      <w:bookmarkStart w:id="3" w:name="_Toc278995614"/>
+      <w:bookmarkStart w:id="3" w:name="_Toc279678760"/>
       <w:r>
         <w:t>1.3</w:t>
       </w:r>
@@ -3855,7 +4234,7 @@
       <w:pPr>
         <w:pStyle w:val="Heading2"/>
       </w:pPr>
-      <w:bookmarkStart w:id="4" w:name="_Toc278995615"/>
+      <w:bookmarkStart w:id="4" w:name="_Toc279678761"/>
       <w:r>
         <w:t>1.4 Frontend</w:t>
       </w:r>
@@ -3913,7 +4292,7 @@
           <w:bCs w:val="0"/>
         </w:rPr>
       </w:pPr>
-      <w:bookmarkStart w:id="5" w:name="_Toc278995616"/>
+      <w:bookmarkStart w:id="5" w:name="_Toc279678762"/>
       <w:r>
         <w:rPr>
           <w:rStyle w:val="Heading2Char"/>
@@ -4329,7 +4708,7 @@
       <w:pPr>
         <w:pStyle w:val="Heading3"/>
       </w:pPr>
-      <w:bookmarkStart w:id="6" w:name="_Toc278995617"/>
+      <w:bookmarkStart w:id="6" w:name="_Toc279678763"/>
       <w:r>
         <w:t xml:space="preserve">1.4.2 </w:t>
       </w:r>
@@ -4386,6 +4765,11 @@
       </w:r>
     </w:p>
     <w:p/>
+    <w:p>
+      <w:pPr>
+        <w:pStyle w:val="Heading3"/>
+      </w:pPr>
+    </w:p>
     <w:p>
       <w:r>
         <w:rPr>
@@ -4611,7 +4995,7 @@
           </mc:Choice>
           <mc:Fallback>
             <w:pict>
-              <v:group id="Group 15" o:spid="_x0000_s1032" style="width:302.15pt;height:198.5pt;mso-position-horizontal-relative:char;mso-position-vertical-relative:line" coordsize="5208905,3429000" o:gfxdata="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">
+              <v:group id="Group 15" o:spid="_x0000_s1032" style="width:302.15pt;height:198.5pt;mso-position-horizontal-relative:char;mso-position-vertical-relative:line" coordsize="5208905,3429000" o:gfxdata="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">
                 <v:rect id="Rectangle 9" o:spid="_x0000_s1033" style="position:absolute;width:5208905;height:3429000;visibility:visible;mso-wrap-style:square;v-text-anchor:middle" o:gfxdata="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" fillcolor="#d8d8d8 [2732]" stroked="f">
                   <v:shadow on="t" opacity="22937f" mv:blur="40000f" origin=",.5" offset="0,23000emu"/>
                 </v:rect>
@@ -4691,14 +5075,133 @@
       <w:pPr>
         <w:pStyle w:val="Heading3"/>
       </w:pPr>
-      <w:bookmarkStart w:id="7" w:name="_Toc278995618"/>
+      <w:bookmarkStart w:id="7" w:name="_Toc279678764"/>
+      <w:r>
+        <w:t>1.4.2.1 Improvements</w:t>
+      </w:r>
+      <w:bookmarkEnd w:id="7"/>
+    </w:p>
+    <w:p>
+      <w:r>
+        <w:t xml:space="preserve">Several improvements for the calendar </w:t>
+      </w:r>
+      <w:r>
+        <w:t xml:space="preserve">display </w:t>
+      </w:r>
+      <w:r>
+        <w:t>are planned, these</w:t>
+      </w:r>
+      <w:r>
+        <w:t xml:space="preserve"> are: displaying more than 4 weeks to the user, and the first week displayed not being the next week, as outlined in the specification. These</w:t>
+      </w:r>
+      <w:r>
+        <w:t xml:space="preserve"> </w:t>
+      </w:r>
+      <w:r>
+        <w:t>both</w:t>
+      </w:r>
+      <w:r>
+        <w:t xml:space="preserve"> fall under the main improvement</w:t>
+      </w:r>
+      <w:r>
+        <w:t>,</w:t>
+      </w:r>
+      <w:r>
+        <w:t xml:space="preserve"> which is to display the entire month to the user. </w:t>
+      </w:r>
+      <w:r>
+        <w:t>As such when a user views the calendar, the current month is displayed in its entirety, with the current day being highlighted.</w:t>
+      </w:r>
+    </w:p>
+    <w:p>
+      <w:r>
+        <w:t>This is considered an improvement because it will enhance the users experience of the calendar, as each time they log into view the calendar the layout format and placement of a specific week wont have changed. The end of the calendar month will consistently be in the same place, regardless of the current date in the month, which with the specified method would move around and be the first week displayed, potentially causing confusion to the end user.</w:t>
+      </w:r>
+    </w:p>
+    <w:p>
+      <w:r>
+        <w:t>With this modification, all of the required functionality for the calendar is still met:</w:t>
+      </w:r>
+    </w:p>
+    <w:p>
+      <w:pPr>
+        <w:pStyle w:val="ListParagraph"/>
+        <w:numPr>
+          <w:ilvl w:val="0"/>
+          <w:numId w:val="5"/>
+        </w:numPr>
+      </w:pPr>
+      <w:r>
+        <w:t>Staff are able to plan ahead, up to 3 months in advance</w:t>
+      </w:r>
+    </w:p>
+    <w:p>
+      <w:pPr>
+        <w:pStyle w:val="ListParagraph"/>
+        <w:numPr>
+          <w:ilvl w:val="0"/>
+          <w:numId w:val="5"/>
+        </w:numPr>
+      </w:pPr>
+      <w:r>
+        <w:t>They can easily see the current day, as this is highlighted</w:t>
+      </w:r>
+    </w:p>
+    <w:p>
+      <w:pPr>
+        <w:pStyle w:val="ListParagraph"/>
+        <w:numPr>
+          <w:ilvl w:val="1"/>
+          <w:numId w:val="5"/>
+        </w:numPr>
+      </w:pPr>
+      <w:r>
+        <w:t>Further to this, users will have the same view in which they commonly have on other calendar applications</w:t>
+      </w:r>
+      <w:r>
+        <w:t>, such as smart phone calendars</w:t>
+      </w:r>
+    </w:p>
+    <w:p/>
+    <w:p>
+      <w:r>
+        <w:t xml:space="preserve">Further to this, a second improvement is to be made, in the form of displaying the </w:t>
+      </w:r>
+      <w:r>
+        <w:t>day number on each day. This will support the ‘Week Commencing’ date for each week, and allow users to easily see which day they are managing shifts for.</w:t>
+      </w:r>
+    </w:p>
+    <w:p>
+      <w:r>
+        <w:t xml:space="preserve">As such </w:t>
+      </w:r>
+      <w:r>
+        <w:t>these</w:t>
+      </w:r>
+      <w:r>
+        <w:t xml:space="preserve"> modification </w:t>
+      </w:r>
+      <w:r>
+        <w:t>are</w:t>
+      </w:r>
+      <w:r>
+        <w:t xml:space="preserve"> felt to be an improvement, with having no detrimental impact on the required functionality.</w:t>
+      </w:r>
+    </w:p>
+    <w:p/>
+    <w:p/>
+    <w:p>
+      <w:pPr>
+        <w:pStyle w:val="Heading3"/>
+      </w:pPr>
+      <w:bookmarkStart w:id="8" w:name="_Toc279678765"/>
       <w:r>
         <w:t xml:space="preserve">1.4.3 </w:t>
       </w:r>
       <w:r>
         <w:t>Settings</w:t>
       </w:r>
-      <w:bookmarkEnd w:id="7"/>
+      <w:bookmarkEnd w:id="8"/>
     </w:p>
     <w:p>
       <w:r>
@@ -4925,7 +5428,7 @@
           </mc:Choice>
           <mc:Fallback>
             <w:pict>
-              <v:group id="Group 20" o:spid="_x0000_s1037" style="width:302.15pt;height:184.05pt;mso-position-horizontal-relative:char;mso-position-vertical-relative:line" coordsize="5257800,2840355" o:gfxdata="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">
+              <v:group id="Group 20" o:spid="_x0000_s1037" style="width:302.15pt;height:184.05pt;mso-position-horizontal-relative:char;mso-position-vertical-relative:line" coordsize="5257800,2840355" o:gfxdata="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">
                 <v:rect id="Rectangle 16" o:spid="_x0000_s1038" style="position:absolute;width:5257800;height:2840355;visibility:visible;mso-wrap-style:square;v-text-anchor:middle" o:gfxdata="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" fillcolor="#d8d8d8 [2732]" stroked="f">
                   <v:shadow on="t" opacity="22937f" mv:blur="40000f" origin=",.5" offset="0,23000emu"/>
                 </v:rect>
@@ -5004,14 +5507,14 @@
       <w:pPr>
         <w:pStyle w:val="Heading3"/>
       </w:pPr>
-      <w:bookmarkStart w:id="8" w:name="_Toc278995619"/>
+      <w:bookmarkStart w:id="9" w:name="_Toc279678766"/>
       <w:r>
         <w:t xml:space="preserve">1.4.4 </w:t>
       </w:r>
       <w:r>
         <w:t>Bootstrap</w:t>
       </w:r>
-      <w:bookmarkEnd w:id="8"/>
+      <w:bookmarkEnd w:id="9"/>
     </w:p>
     <w:p>
       <w:r>
@@ -5047,14 +5550,14 @@
       <w:pPr>
         <w:pStyle w:val="Heading1"/>
       </w:pPr>
-      <w:bookmarkStart w:id="9" w:name="_Toc278995620"/>
+      <w:bookmarkStart w:id="10" w:name="_Toc279678767"/>
       <w:r>
         <w:t>2. Im</w:t>
       </w:r>
       <w:r>
         <w:t>plementation</w:t>
       </w:r>
-      <w:bookmarkEnd w:id="9"/>
+      <w:bookmarkEnd w:id="10"/>
     </w:p>
     <w:p>
       <w:r>
@@ -5065,11 +5568,11 @@
       <w:pPr>
         <w:pStyle w:val="Heading2"/>
       </w:pPr>
-      <w:bookmarkStart w:id="10" w:name="_Toc278995621"/>
+      <w:bookmarkStart w:id="11" w:name="_Toc279678768"/>
       <w:r>
         <w:t>2.1 Database</w:t>
       </w:r>
-      <w:bookmarkEnd w:id="10"/>
+      <w:bookmarkEnd w:id="11"/>
     </w:p>
     <w:p>
       <w:r>
@@ -5224,6 +5727,16 @@
     </w:p>
     <w:p/>
     <w:p>
+      <w:pPr>
+        <w:pStyle w:val="Heading3"/>
+      </w:pPr>
+      <w:bookmarkStart w:id="12" w:name="_Toc279678769"/>
+      <w:r>
+        <w:t>2.1.1 Passwords</w:t>
+      </w:r>
+      <w:bookmarkEnd w:id="12"/>
+    </w:p>
+    <w:p>
       <w:r>
         <w:t>The Admin user that was defined in the specification had an incorrect password, and as such the password was changed to ‘</w:t>
       </w:r>
@@ -5232,148 +5745,1021 @@
       </w:r>
       <w:r>
         <w:t>’.</w:t>
+      </w:r>
+    </w:p>
+    <w:p/>
+    <w:p>
+      <w:r>
+        <w:t>The passwords for each user are hashed to prevent plain text passwords be readable. In order to enhance the security of the passwords, each is ‘salted’ on either side of the user-defined password. The ‘pre-salt’ is a random string comprising of letters, numbers and symbols (‘</w:t>
+      </w:r>
+      <w:r>
+        <w:t>zhjbfvh56^%&amp;</w:t>
+      </w:r>
+      <w:r>
+        <w:t>’). The ‘post-salt’ is the users staff ID. Doing so ensures that the salt changes for each user. Using the admin timetable account as an example, which has the staff ID of ‘6189’ and the password ‘</w:t>
+      </w:r>
+      <w:r>
+        <w:t>Organ1sed</w:t>
+      </w:r>
+      <w:r>
+        <w:t>’. When this is concatenated with both of the salts results in a pre-hash password of ‘</w:t>
+      </w:r>
+      <w:r>
+        <w:t>zhjbfvh56^%&amp;</w:t>
+      </w:r>
+      <w:r>
+        <w:t>Organ1sed</w:t>
+      </w:r>
+      <w:r>
+        <w:t xml:space="preserve">6189’, which is then hashed with the SHA256 algorithm. </w:t>
+      </w:r>
+    </w:p>
+    <w:p>
+      <w:r>
+        <w:t xml:space="preserve">In order to ensure that the password hashing worked fully, it was necessary to explicitly make the predicate use Binary comparison and explicitly set the collation, as shown in Code Example 1. Doing so ensures that when the database is deployed to a different database instance, the comparison would work as expected. </w:t>
+      </w:r>
+    </w:p>
+    <w:p/>
+    <w:p>
+      <w:pPr>
+        <w:rPr>
+          <w:i/>
+        </w:rPr>
+      </w:pPr>
+      <w:r>
+        <w:rPr>
+          <w:i/>
+        </w:rPr>
+        <w:t>“</w:t>
+      </w:r>
+      <w:r>
+        <w:rPr>
+          <w:i/>
+        </w:rPr>
+        <w:t>BINARY u.password COLLATE utf8_general_ci = BINARY SHA2(CONCAT('zhjbfvh56^%&amp;' , CONCAT(password, u.staffID)),  256) COLLATE utf8_general_ci;</w:t>
+      </w:r>
+      <w:r>
+        <w:rPr>
+          <w:i/>
+        </w:rPr>
+        <w:t>”</w:t>
+      </w:r>
+    </w:p>
+    <w:p>
+      <w:pPr>
+        <w:rPr>
+          <w:sz w:val="16"/>
+          <w:szCs w:val="16"/>
+        </w:rPr>
+      </w:pPr>
+      <w:r>
+        <w:rPr>
+          <w:sz w:val="16"/>
+          <w:szCs w:val="16"/>
+        </w:rPr>
+        <w:t xml:space="preserve">Code Example 1 – Password </w:t>
+      </w:r>
+      <w:r>
+        <w:rPr>
+          <w:sz w:val="16"/>
+          <w:szCs w:val="16"/>
+        </w:rPr>
+        <w:t>matching</w:t>
+      </w:r>
+      <w:r>
+        <w:rPr>
+          <w:sz w:val="16"/>
+          <w:szCs w:val="16"/>
+        </w:rPr>
+        <w:t xml:space="preserve"> using Binary comparisons, and explicitly setting the collation.</w:t>
+      </w:r>
+    </w:p>
+    <w:p/>
+    <w:p>
+      <w:pPr>
+        <w:pStyle w:val="Heading2"/>
+      </w:pPr>
+      <w:bookmarkStart w:id="13" w:name="_Toc279678770"/>
+      <w:r>
+        <w:t>2.2 Server</w:t>
+      </w:r>
+      <w:bookmarkEnd w:id="13"/>
+    </w:p>
+    <w:p>
+      <w:r>
+        <w:t xml:space="preserve">In order to develop the system locally, </w:t>
+      </w:r>
+      <w:r>
+        <w:t>Xampp was installed on the development machine. This allowed for server side scripts (such as index.php) to run. Xampp was chosen as the specification stated the system needed to be developed in php and MySQL, both of which can run on a Xampp server.</w:t>
+      </w:r>
+    </w:p>
+    <w:p/>
+    <w:p>
+      <w:r>
+        <w:t>As discussed in chapter 1.2, the MVC framework CodeIgniter was used for</w:t>
+      </w:r>
+      <w:r>
+        <w:t xml:space="preserve"> the development of the server side code. After configuring the framework to connect to the database instance, work commenced on the database access functions, which are present in the Model section. Comprising of 2 models, 1 for the shift functionality and a 2</w:t>
+      </w:r>
+      <w:r>
+        <w:rPr>
+          <w:vertAlign w:val="superscript"/>
+        </w:rPr>
+        <w:t>nd</w:t>
+      </w:r>
+      <w:r>
+        <w:t xml:space="preserve"> for the u</w:t>
+      </w:r>
+      <w:r>
+        <w:t>ser functionality, each of the</w:t>
+      </w:r>
+      <w:r>
+        <w:t xml:space="preserve"> functions call the relevant stored procedure in the database, and then pass the result set back to the controller </w:t>
+      </w:r>
+      <w:r>
+        <w:t>as</w:t>
+      </w:r>
+      <w:r>
+        <w:t xml:space="preserve"> a result array.</w:t>
+      </w:r>
+    </w:p>
+    <w:p/>
+    <w:p>
+      <w:r>
+        <w:t>To perform the server side logic, 3 Controllers were created; One each for shift functionality and user functionality, and a 3</w:t>
+      </w:r>
+      <w:r>
+        <w:rPr>
+          <w:vertAlign w:val="superscript"/>
+        </w:rPr>
+        <w:t>rd</w:t>
+      </w:r>
+      <w:r>
+        <w:t xml:space="preserve"> specifically for verifying the users login credentials. The controller for verifying user credentials was kept separate from the other 2 controllers because although it was handling user functions, the user is not logged into the system at this point so it was prudent to keep logged in functionality and non-logged in functionality separately. </w:t>
+      </w:r>
+      <w:r>
+        <w:t xml:space="preserve">Alongside the controller deciding which Model to call, it was also responsible for deciding which View to show to the user. This is relatively straight forward, with a single controller generally having a single associated view (other than the common header and footer files). With the main calendar, there could be 2 different level of user; Admin or Standard. As such different functionality is needed for each user. </w:t>
+      </w:r>
+      <w:r>
+        <w:t>In this instance, the controller makes a decision on which view to load depending on if the user is marked as admin or not.</w:t>
+      </w:r>
+    </w:p>
+    <w:p/>
+    <w:p>
+      <w:pPr>
+        <w:pStyle w:val="Heading3"/>
+      </w:pPr>
+      <w:r>
+        <w:t>2.2.1 Server Side Validation</w:t>
+      </w:r>
+    </w:p>
+    <w:p>
+      <w:r>
+        <w:t>The controller also performs server side validation, which is essential to work as support for client side validation ensuring that the data input by the use</w:t>
+      </w:r>
+      <w:r>
+        <w:t>r</w:t>
+      </w:r>
+      <w:r>
+        <w:t xml:space="preserve"> is a) valid data for what has been requested, and b) non malicious, such as SQL injection.</w:t>
+      </w:r>
+      <w:r>
+        <w:t xml:space="preserve"> Server side validation is essential as client side validation can</w:t>
+      </w:r>
+      <w:r>
+        <w:t>’</w:t>
+      </w:r>
+      <w:r>
+        <w:t xml:space="preserve">t always be trusted; JavaScript might be displayed on the clients machine, or the client might intentionally bypass the validation, both of which could cause problems in the logic and database sections of the system. It is not possible to bypass validation on the server, due to the fact that clients don’t have </w:t>
+      </w:r>
+      <w:bookmarkStart w:id="14" w:name="_GoBack"/>
+      <w:bookmarkEnd w:id="14"/>
+      <w:r>
+        <w:t xml:space="preserve">access to the server itself, thus they don’t have access to the validation code. </w:t>
+      </w:r>
+    </w:p>
+    <w:p/>
+    <w:p>
+      <w:r>
+        <w:t xml:space="preserve">Although it is possible to perform validation server side, it is not a replacement for client side validation. Client side validation is essential for providing the user with a better experience using the system. They can be alerted of any issues with their inputted data </w:t>
+      </w:r>
+      <w:r>
+        <w:t>without</w:t>
+      </w:r>
+      <w:r>
+        <w:t xml:space="preserve"> leaving the pa</w:t>
+      </w:r>
+      <w:r>
+        <w:t>ge. This has multiple benefits: If the data is invalid then it will need to be re-entered, if validation solely takes place on the server then when the page reloads the user will need to re-enter all of the data they have previously entered. Further to this, the process is creating unnecessary communication between the client and the server, which could have adverse affects if the user is on a slow connection, such as a mobile device.</w:t>
+      </w:r>
+    </w:p>
+    <w:p/>
+    <w:p>
+      <w:r>
+        <w:t>The security that was implemented on the system comprises of storing the users details in a session, which is destroyed when the user logs out. When the user logs in, by providing valid credentials, the server retrieves specific user information from the database, including their unique user ID, and their name. With this information stored in a session, a check is performed at the beginning of each function performing sensitive tasks. If the user is logged in, then they are allowed to proceed. However if they are not logged in, then the user is redirected to the login page and prompted to login with valid credentials.</w:t>
+      </w:r>
+    </w:p>
+    <w:p>
+      <w:r>
+        <w:t xml:space="preserve">Performing security </w:t>
+      </w:r>
+      <w:r>
+        <w:t>in this method has similar benefits to those discussed for server side validation; the client is unable to bypass the security checks, as they don’t have access to the server.</w:t>
+      </w:r>
+    </w:p>
+    <w:p/>
+    <w:p>
+      <w:pPr>
+        <w:pStyle w:val="Heading2"/>
+      </w:pPr>
+      <w:bookmarkStart w:id="15" w:name="_Toc279678771"/>
+      <w:r>
+        <w:t xml:space="preserve">2.3 </w:t>
+      </w:r>
+      <w:r>
+        <w:t>Frontend</w:t>
+      </w:r>
+      <w:bookmarkEnd w:id="15"/>
+    </w:p>
+    <w:p>
+      <w:r>
+        <w:t>The front end, visual aspect, of the system was developed using the 3 main web development technologies; HTML, CSS, and Javascript. All of these languages are essential in creating a website that is required to display content to the user. Alongside the main languages, several libraries and frameworks were used. Bootstrap (chapter 1.4.4) was used to style the system, making use of both the display elements and the JavaScript functionality to enhance the display elements by using transition elements.</w:t>
+      </w:r>
+    </w:p>
+    <w:p>
+      <w:r>
+        <w:t>FullCalendar (chapter 1.4.2) was used to display and handle all the frontend calendar functionality. FullCalendar is a library that is specifically designed for displaying and handling calendar events, the platform it provides for creating custom functionality was utilised heavily for the purpose of this system. Event handlers, such as ‘DayClick’, ‘EventClick’, ‘ViewRender’, and ‘eventAfterAllRender’ were all utilised in the development of the front end of the system. With the different event handlers, it was easy to separate the different segments of code, keeping functionality separate and increasing code maintainability and readability. The specific code for each section was placed inside the relevant handlers, with some code being abstracted out into a separate function, which is then called from inside the handler.</w:t>
+      </w:r>
+    </w:p>
+    <w:p>
+      <w:r>
+        <w:t xml:space="preserve">As different functionality is needed for both the standard user and the admin user, 2 separate scripts were created, with one or the other being loaded depending on the user logged in. The decision on which script to load is made inside the controller, server side (as described in chapter 2.2). Once the relevant script has been loaded, the user is able to use the functionality in the calendar, whilst only having access to the functionality in which they are meant to have access to. </w:t>
+      </w:r>
+    </w:p>
+    <w:p/>
+    <w:p>
+      <w:r>
+        <w:t>An example of the functionality that Fullcalendar is responsible for is displaying, to admin users, which days are understaffed. This is achieved by counting the events that are on a specific day, Code Example 2, and if there are not enough, highlight the relevant day, Image 1.</w:t>
+      </w:r>
+    </w:p>
+    <w:p/>
+    <w:p>
+      <w:pPr>
+        <w:rPr>
+          <w:i/>
+          <w:sz w:val="20"/>
+          <w:szCs w:val="20"/>
+        </w:rPr>
+      </w:pPr>
+      <w:r>
+        <w:rPr>
+          <w:i/>
+          <w:sz w:val="20"/>
+          <w:szCs w:val="20"/>
+        </w:rPr>
+        <w:t>//Get all events for the day</w:t>
+      </w:r>
+    </w:p>
+    <w:p>
+      <w:pPr>
+        <w:rPr>
+          <w:i/>
+          <w:sz w:val="20"/>
+          <w:szCs w:val="20"/>
+        </w:rPr>
+      </w:pPr>
+      <w:r>
+        <w:rPr>
+          <w:i/>
+          <w:sz w:val="20"/>
+          <w:szCs w:val="20"/>
+        </w:rPr>
+        <w:t xml:space="preserve">        dayEventsCalculate = $('#calendar').fullCalendar('clientEvents', function (event) {</w:t>
+      </w:r>
+    </w:p>
+    <w:p>
+      <w:pPr>
+        <w:rPr>
+          <w:i/>
+          <w:sz w:val="20"/>
+          <w:szCs w:val="20"/>
+        </w:rPr>
+      </w:pPr>
+      <w:r>
+        <w:rPr>
+          <w:i/>
+          <w:sz w:val="20"/>
+          <w:szCs w:val="20"/>
+        </w:rPr>
+        <w:t xml:space="preserve">            return moment(event.start).isSame(nextDay, 'day');</w:t>
+      </w:r>
+    </w:p>
+    <w:p>
+      <w:pPr>
+        <w:rPr>
+          <w:i/>
+          <w:sz w:val="20"/>
+          <w:szCs w:val="20"/>
+        </w:rPr>
+      </w:pPr>
+      <w:r>
+        <w:rPr>
+          <w:i/>
+          <w:sz w:val="20"/>
+          <w:szCs w:val="20"/>
+        </w:rPr>
+        <w:t xml:space="preserve">        });</w:t>
+      </w:r>
+    </w:p>
+    <w:p>
+      <w:pPr>
+        <w:rPr>
+          <w:i/>
+          <w:sz w:val="20"/>
+          <w:szCs w:val="20"/>
+        </w:rPr>
+      </w:pPr>
+    </w:p>
+    <w:p>
+      <w:pPr>
+        <w:rPr>
+          <w:i/>
+          <w:sz w:val="20"/>
+          <w:szCs w:val="20"/>
+        </w:rPr>
+      </w:pPr>
+      <w:r>
+        <w:rPr>
+          <w:i/>
+          <w:sz w:val="20"/>
+          <w:szCs w:val="20"/>
+        </w:rPr>
+        <w:t xml:space="preserve">        dayShiftMissingCounter = 0;</w:t>
+      </w:r>
+    </w:p>
+    <w:p>
+      <w:pPr>
+        <w:rPr>
+          <w:i/>
+          <w:sz w:val="20"/>
+          <w:szCs w:val="20"/>
+        </w:rPr>
+      </w:pPr>
+      <w:r>
+        <w:rPr>
+          <w:i/>
+          <w:sz w:val="20"/>
+          <w:szCs w:val="20"/>
+        </w:rPr>
+        <w:t xml:space="preserve">        dayEventsCalculate.forEach(function (event) {</w:t>
+      </w:r>
+    </w:p>
+    <w:p>
+      <w:pPr>
+        <w:rPr>
+          <w:i/>
+          <w:sz w:val="20"/>
+          <w:szCs w:val="20"/>
+        </w:rPr>
+      </w:pPr>
+      <w:r>
+        <w:rPr>
+          <w:i/>
+          <w:sz w:val="20"/>
+          <w:szCs w:val="20"/>
+        </w:rPr>
+        <w:t xml:space="preserve">            //Count up all of the shifts the user is working for the week</w:t>
+      </w:r>
+    </w:p>
+    <w:p>
+      <w:pPr>
+        <w:rPr>
+          <w:i/>
+          <w:sz w:val="20"/>
+          <w:szCs w:val="20"/>
+        </w:rPr>
+      </w:pPr>
+      <w:r>
+        <w:rPr>
+          <w:i/>
+          <w:sz w:val="20"/>
+          <w:szCs w:val="20"/>
+        </w:rPr>
+        <w:t xml:space="preserve">            if (event.onShift == 1) {</w:t>
+      </w:r>
+    </w:p>
+    <w:p>
+      <w:pPr>
+        <w:rPr>
+          <w:i/>
+          <w:sz w:val="20"/>
+          <w:szCs w:val="20"/>
+        </w:rPr>
+      </w:pPr>
+      <w:r>
+        <w:rPr>
+          <w:i/>
+          <w:sz w:val="20"/>
+          <w:szCs w:val="20"/>
+        </w:rPr>
+        <w:t xml:space="preserve">                dayShiftMissingCounter += 1;</w:t>
+      </w:r>
+    </w:p>
+    <w:p>
+      <w:pPr>
+        <w:rPr>
+          <w:i/>
+          <w:sz w:val="20"/>
+          <w:szCs w:val="20"/>
+        </w:rPr>
+      </w:pPr>
+      <w:r>
+        <w:rPr>
+          <w:i/>
+          <w:sz w:val="20"/>
+          <w:szCs w:val="20"/>
+        </w:rPr>
+        <w:t xml:space="preserve">            }</w:t>
+      </w:r>
+    </w:p>
+    <w:p>
+      <w:pPr>
+        <w:rPr>
+          <w:sz w:val="20"/>
+          <w:szCs w:val="20"/>
+        </w:rPr>
+      </w:pPr>
+      <w:r>
+        <w:rPr>
+          <w:i/>
+          <w:sz w:val="20"/>
+          <w:szCs w:val="20"/>
+        </w:rPr>
+        <w:t xml:space="preserve">        });</w:t>
+      </w:r>
+    </w:p>
+    <w:p>
+      <w:pPr>
+        <w:rPr>
+          <w:sz w:val="16"/>
+          <w:szCs w:val="16"/>
+        </w:rPr>
+      </w:pPr>
+      <w:r>
+        <w:rPr>
+          <w:sz w:val="16"/>
+          <w:szCs w:val="16"/>
+        </w:rPr>
+        <w:t>Code Example 2 – Counting the staff on each day.</w:t>
+      </w:r>
+    </w:p>
+    <w:p>
+      <w:pPr>
+        <w:rPr>
+          <w:sz w:val="16"/>
+          <w:szCs w:val="16"/>
+        </w:rPr>
+      </w:pPr>
+    </w:p>
+    <w:p>
+      <w:r>
+        <w:rPr>
+          <w:noProof/>
+          <w:lang w:val="en-US"/>
+        </w:rPr>
+        <w:drawing>
+          <wp:inline distT="0" distB="0" distL="0" distR="0" wp14:anchorId="54ABB500" wp14:editId="5A4BB2E4">
+            <wp:extent cx="5270500" cy="4130040"/>
+            <wp:effectExtent l="0" t="0" r="12700" b="10160"/>
+            <wp:docPr id="21" name="Picture 21" descr="Davd:Users:Dave:Desktop:Screen Shot 2014-12-08 at 16.39.45.png"/>
+            <wp:cNvGraphicFramePr>
+              <a:graphicFrameLocks xmlns:a="http://schemas.openxmlformats.org/drawingml/2006/main" noChangeAspect="1"/>
+            </wp:cNvGraphicFramePr>
+            <a:graphic xmlns:a="http://schemas.openxmlformats.org/drawingml/2006/main">
+              <a:graphicData uri="http://schemas.openxmlformats.org/drawingml/2006/picture">
+                <pic:pic xmlns:pic="http://schemas.openxmlformats.org/drawingml/2006/picture">
+                  <pic:nvPicPr>
+                    <pic:cNvPr id="0" name="Picture 3" descr="Davd:Users:Dave:Desktop:Screen Shot 2014-12-08 at 16.39.45.png"/>
+                    <pic:cNvPicPr>
+                      <a:picLocks noChangeAspect="1" noChangeArrowheads="1"/>
+                    </pic:cNvPicPr>
+                  </pic:nvPicPr>
+                  <pic:blipFill>
+                    <a:blip r:embed="rId9">
+                      <a:extLst>
+                        <a:ext uri="{28A0092B-C50C-407E-A947-70E740481C1C}">
+                          <a14:useLocalDpi xmlns:a14="http://schemas.microsoft.com/office/drawing/2010/main" val="0"/>
+                        </a:ext>
+                      </a:extLst>
+                    </a:blip>
+                    <a:srcRect/>
+                    <a:stretch>
+                      <a:fillRect/>
+                    </a:stretch>
+                  </pic:blipFill>
+                  <pic:spPr bwMode="auto">
+                    <a:xfrm>
+                      <a:off x="0" y="0"/>
+                      <a:ext cx="5270500" cy="4130040"/>
+                    </a:xfrm>
+                    <a:prstGeom prst="rect">
+                      <a:avLst/>
+                    </a:prstGeom>
+                    <a:noFill/>
+                    <a:ln>
+                      <a:noFill/>
+                    </a:ln>
+                  </pic:spPr>
+                </pic:pic>
+              </a:graphicData>
+            </a:graphic>
+          </wp:inline>
+        </w:drawing>
+      </w:r>
+    </w:p>
+    <w:p>
+      <w:pPr>
+        <w:rPr>
+          <w:sz w:val="16"/>
+          <w:szCs w:val="16"/>
+        </w:rPr>
+      </w:pPr>
+      <w:r>
+        <w:rPr>
+          <w:sz w:val="16"/>
+          <w:szCs w:val="16"/>
+        </w:rPr>
+        <w:t>Image 1 – Understaffed shifts</w:t>
+      </w:r>
+      <w:r>
+        <w:rPr>
+          <w:sz w:val="16"/>
+          <w:szCs w:val="16"/>
+        </w:rPr>
+        <w:t xml:space="preserve"> highlighted in red.</w:t>
+      </w:r>
+    </w:p>
+    <w:p/>
+    <w:p>
+      <w:r>
+        <w:t>Whilst developing functionality for Fullcalendar, which uses moment.js for the dates, some expected functionality was uncovered. When assigning an existing moment date to a new variable using the standard assignment operator (=) a reference to the original moment was maintained. This caused issues that when the new data was modified; the original date was also modified, causing the calendar to have undesired functionality. The solution to this was to ‘Clone’ the original moment, Code Example 3, which creates a new moment with no reference to the original.</w:t>
+      </w:r>
+    </w:p>
+    <w:p/>
+    <w:p>
+      <w:pPr>
+        <w:rPr>
+          <w:i/>
+        </w:rPr>
+      </w:pPr>
+      <w:r>
+        <w:rPr>
+          <w:i/>
+        </w:rPr>
+        <w:t>“</w:t>
+      </w:r>
+      <w:r>
+        <w:rPr>
+          <w:i/>
+        </w:rPr>
+        <w:t>nextWeek = moment(view.start);</w:t>
+      </w:r>
+      <w:r>
+        <w:rPr>
+          <w:i/>
+        </w:rPr>
+        <w:t>”</w:t>
+      </w:r>
+    </w:p>
+    <w:p>
+      <w:pPr>
+        <w:rPr>
+          <w:sz w:val="16"/>
+          <w:szCs w:val="16"/>
+        </w:rPr>
+      </w:pPr>
+      <w:r>
+        <w:rPr>
+          <w:sz w:val="16"/>
+          <w:szCs w:val="16"/>
+        </w:rPr>
+        <w:t>Code Example 3 – Cloning a moment</w:t>
       </w:r>
     </w:p>
     <w:p/>
     <w:p/>
     <w:p>
-      <w:r>
-        <w:t>The passwords for each user are hashed to prevent plain text passwords be readable. In order to enhance the security of the passwords, each is ‘salted’ on either side of the user-defined password. The ‘pre-salt’ is a random string comprising of letters, numbers and symbols (‘</w:t>
-      </w:r>
-      <w:r>
-        <w:t>zhjbfvh56^%&amp;</w:t>
-      </w:r>
-      <w:r>
-        <w:t>’). The ‘post-salt’ is the users staff ID. Doing so ensures that the salt changes for each user. Using the admin timetable account as an example, which has the staff ID of ‘6189’ and the password ‘</w:t>
-      </w:r>
-      <w:r>
-        <w:t>Organ1sed</w:t>
-      </w:r>
-      <w:r>
-        <w:t>’. When this is concatenated with both of the salts results in a pre-hash password of ‘</w:t>
-      </w:r>
-      <w:r>
-        <w:t>zhjbfvh56^%&amp;</w:t>
-      </w:r>
-      <w:r>
-        <w:t>Organ1sed</w:t>
-      </w:r>
-      <w:r>
-        <w:t xml:space="preserve">6189’, which is then hashed with the SHA256 algorithm. </w:t>
-      </w:r>
+      <w:pPr>
+        <w:pStyle w:val="Heading3"/>
+      </w:pPr>
+      <w:bookmarkStart w:id="16" w:name="_Toc279678772"/>
+      <w:r>
+        <w:t>Admin Functionality</w:t>
+      </w:r>
+      <w:bookmarkEnd w:id="16"/>
     </w:p>
     <w:p/>
     <w:p>
-      <w:pPr>
-        <w:pStyle w:val="Heading2"/>
-      </w:pPr>
-      <w:bookmarkStart w:id="11" w:name="_Toc278995622"/>
-      <w:r>
-        <w:t>2.2 Server</w:t>
-      </w:r>
-      <w:bookmarkEnd w:id="11"/>
-    </w:p>
-    <w:p>
-      <w:r>
-        <w:t xml:space="preserve">In order to develop the system locally, </w:t>
-      </w:r>
-      <w:r>
-        <w:t>Xampp was installed on the development machine. This allowed for server side scripts (such as index.php) to run. Xampp was chosen as the specification stated the system needed to be developed in php and MySQL, both of which can run on a Xampp server.</w:t>
-      </w:r>
-      <w:bookmarkStart w:id="12" w:name="_Toc278995623"/>
+      <w:r>
+        <w:t>When the user logs into the system, they are able to view specific instructions (for their staff level) alongside the calendar. This provides basic information into how the user should add and remove shifts. When logged in as admin, and viewing the calendar in week view, a list of each staff member and the amount of shits they are working, is displayed next to the calendar, as shown in Image 2.</w:t>
+      </w:r>
+      <w:r>
+        <w:rPr>
+          <w:noProof/>
+          <w:lang w:val="en-US"/>
+        </w:rPr>
+        <w:drawing>
+          <wp:inline distT="0" distB="0" distL="0" distR="0" wp14:anchorId="6C19C7F9" wp14:editId="34197C31">
+            <wp:extent cx="5250180" cy="3102610"/>
+            <wp:effectExtent l="0" t="0" r="7620" b="0"/>
+            <wp:docPr id="23" name="Picture 23" descr="Davd:Users:Dave:Desktop:Screen Shot 2014-12-08 at 16.51.09.png"/>
+            <wp:cNvGraphicFramePr>
+              <a:graphicFrameLocks xmlns:a="http://schemas.openxmlformats.org/drawingml/2006/main" noChangeAspect="1"/>
+            </wp:cNvGraphicFramePr>
+            <a:graphic xmlns:a="http://schemas.openxmlformats.org/drawingml/2006/main">
+              <a:graphicData uri="http://schemas.openxmlformats.org/drawingml/2006/picture">
+                <pic:pic xmlns:pic="http://schemas.openxmlformats.org/drawingml/2006/picture">
+                  <pic:nvPicPr>
+                    <pic:cNvPr id="0" name="Picture 4" descr="Davd:Users:Dave:Desktop:Screen Shot 2014-12-08 at 16.51.09.png"/>
+                    <pic:cNvPicPr>
+                      <a:picLocks noChangeAspect="1" noChangeArrowheads="1"/>
+                    </pic:cNvPicPr>
+                  </pic:nvPicPr>
+                  <pic:blipFill>
+                    <a:blip r:embed="rId10">
+                      <a:extLst>
+                        <a:ext uri="{28A0092B-C50C-407E-A947-70E740481C1C}">
+                          <a14:useLocalDpi xmlns:a14="http://schemas.microsoft.com/office/drawing/2010/main" val="0"/>
+                        </a:ext>
+                      </a:extLst>
+                    </a:blip>
+                    <a:srcRect/>
+                    <a:stretch>
+                      <a:fillRect/>
+                    </a:stretch>
+                  </pic:blipFill>
+                  <pic:spPr bwMode="auto">
+                    <a:xfrm>
+                      <a:off x="0" y="0"/>
+                      <a:ext cx="5250180" cy="3102610"/>
+                    </a:xfrm>
+                    <a:prstGeom prst="rect">
+                      <a:avLst/>
+                    </a:prstGeom>
+                    <a:noFill/>
+                    <a:ln>
+                      <a:noFill/>
+                    </a:ln>
+                  </pic:spPr>
+                </pic:pic>
+              </a:graphicData>
+            </a:graphic>
+          </wp:inline>
+        </w:drawing>
+      </w:r>
+    </w:p>
+    <w:p>
+      <w:r>
+        <w:rPr>
+          <w:sz w:val="16"/>
+          <w:szCs w:val="16"/>
+        </w:rPr>
+        <w:t>Image 3 – Admin week view interface</w:t>
+      </w:r>
+    </w:p>
+    <w:p>
+      <w:pPr>
+        <w:pStyle w:val="Heading3"/>
+      </w:pPr>
+    </w:p>
+    <w:p>
+      <w:pPr>
+        <w:pStyle w:val="Heading3"/>
+      </w:pPr>
+      <w:bookmarkStart w:id="17" w:name="_Toc279678773"/>
+      <w:r>
+        <w:t>Standard User functionality</w:t>
+      </w:r>
+      <w:bookmarkEnd w:id="17"/>
     </w:p>
     <w:p/>
     <w:p>
       <w:r>
-        <w:t>As discussed in chapter 1.2, the MVC framework CodeIgniter was used for</w:t>
-      </w:r>
-      <w:r>
-        <w:t xml:space="preserve"> the development of the server side code. After configuring the framework to connect to the database instance, work commenced on the database access functions, which are present in the Model section. Comprising of 2 models, 1 for the shift functionality and a 2</w:t>
-      </w:r>
-      <w:r>
-        <w:rPr>
-          <w:vertAlign w:val="superscript"/>
-        </w:rPr>
-        <w:t>nd</w:t>
-      </w:r>
-      <w:r>
-        <w:t xml:space="preserve"> for the u</w:t>
-      </w:r>
-      <w:r>
-        <w:t>ser functionality, each of the</w:t>
-      </w:r>
-      <w:r>
-        <w:t xml:space="preserve"> functions call the relevant stored procedure in the database, and then pass the result set back to the controller </w:t>
-      </w:r>
-      <w:r>
-        <w:t>as</w:t>
-      </w:r>
-      <w:r>
-        <w:t xml:space="preserve"> a result array.</w:t>
+        <w:t>After admin have made modifications to the calendar, staff members are able to see which shifts have been modified via the messages section, as shown in Image 4. After reading this message, users are able to clear them, which prevents them from appearing again.</w:t>
+      </w:r>
+    </w:p>
+    <w:p>
+      <w:r>
+        <w:t xml:space="preserve"> </w:t>
+      </w:r>
+    </w:p>
+    <w:p>
+      <w:r>
+        <w:rPr>
+          <w:noProof/>
+          <w:lang w:val="en-US"/>
+        </w:rPr>
+        <w:drawing>
+          <wp:inline distT="0" distB="0" distL="0" distR="0" wp14:anchorId="07307B11" wp14:editId="69EE0175">
+            <wp:extent cx="5260340" cy="3041015"/>
+            <wp:effectExtent l="0" t="0" r="0" b="6985"/>
+            <wp:docPr id="24" name="Picture 24" descr="Davd:Users:Dave:Desktop:Screen Shot 2014-12-08 at 17.02.07.png"/>
+            <wp:cNvGraphicFramePr>
+              <a:graphicFrameLocks xmlns:a="http://schemas.openxmlformats.org/drawingml/2006/main" noChangeAspect="1"/>
+            </wp:cNvGraphicFramePr>
+            <a:graphic xmlns:a="http://schemas.openxmlformats.org/drawingml/2006/main">
+              <a:graphicData uri="http://schemas.openxmlformats.org/drawingml/2006/picture">
+                <pic:pic xmlns:pic="http://schemas.openxmlformats.org/drawingml/2006/picture">
+                  <pic:nvPicPr>
+                    <pic:cNvPr id="0" name="Picture 5" descr="Davd:Users:Dave:Desktop:Screen Shot 2014-12-08 at 17.02.07.png"/>
+                    <pic:cNvPicPr>
+                      <a:picLocks noChangeAspect="1" noChangeArrowheads="1"/>
+                    </pic:cNvPicPr>
+                  </pic:nvPicPr>
+                  <pic:blipFill>
+                    <a:blip r:embed="rId11">
+                      <a:extLst>
+                        <a:ext uri="{28A0092B-C50C-407E-A947-70E740481C1C}">
+                          <a14:useLocalDpi xmlns:a14="http://schemas.microsoft.com/office/drawing/2010/main" val="0"/>
+                        </a:ext>
+                      </a:extLst>
+                    </a:blip>
+                    <a:srcRect/>
+                    <a:stretch>
+                      <a:fillRect/>
+                    </a:stretch>
+                  </pic:blipFill>
+                  <pic:spPr bwMode="auto">
+                    <a:xfrm>
+                      <a:off x="0" y="0"/>
+                      <a:ext cx="5260340" cy="3041015"/>
+                    </a:xfrm>
+                    <a:prstGeom prst="rect">
+                      <a:avLst/>
+                    </a:prstGeom>
+                    <a:noFill/>
+                    <a:ln>
+                      <a:noFill/>
+                    </a:ln>
+                  </pic:spPr>
+                </pic:pic>
+              </a:graphicData>
+            </a:graphic>
+          </wp:inline>
+        </w:drawing>
+      </w:r>
+    </w:p>
+    <w:p>
+      <w:pPr>
+        <w:rPr>
+          <w:sz w:val="16"/>
+          <w:szCs w:val="16"/>
+        </w:rPr>
+      </w:pPr>
+      <w:r>
+        <w:rPr>
+          <w:sz w:val="16"/>
+          <w:szCs w:val="16"/>
+        </w:rPr>
+        <w:t>Image 4 – The standard users interface, displaying messages next to the calendar.</w:t>
       </w:r>
     </w:p>
     <w:p/>
     <w:p>
       <w:r>
-        <w:t>To perform the server side logic, 3 Controllers were created; One each for shift functionality and user functionality, and a 3</w:t>
-      </w:r>
-      <w:r>
-        <w:rPr>
-          <w:vertAlign w:val="superscript"/>
-        </w:rPr>
-        <w:t>rd</w:t>
-      </w:r>
-      <w:r>
-        <w:t xml:space="preserve"> specifically for verifying the users login credentials. The controller for verifying user credentials was kept separate from the other 2 controllers because although it was handling user functions, the user is not logged into the system at this point so it was prudent to keep logged in functionality and non-logged in functionality separately. </w:t>
-      </w:r>
-    </w:p>
-    <w:p>
-      <w:r>
-        <w:t>The controller also performs server side validation, which is essential to work as support for client side validation ensuring that the data input by the use</w:t>
-      </w:r>
-      <w:r>
-        <w:t>r</w:t>
-      </w:r>
-      <w:r>
-        <w:t xml:space="preserve"> is a) valid data for what has been requested, and b) non malicious, such as SQL injection.</w:t>
-      </w:r>
-      <w:r>
-        <w:t xml:space="preserve"> Server side validation is essential as client side validation cant always be trusted; JavaScript might be displayed on the clients machine, or the client might intentionally bypass the validation, both of which could cause problems in the logic and database sections of the system. It is not possible to bypass validation on the server, due to the fact that clients don’t have access to the server itself, thus they don’t have access to the validation code. </w:t>
+        <w:t>If a standard user attempts to view more than 3 months in the future, from the current date, then they are prevented from doing do and a message is displayed explaining that they are unable to do so, Image 6.</w:t>
+      </w:r>
+      <w:r>
+        <w:rPr>
+          <w:noProof/>
+          <w:lang w:val="en-US"/>
+        </w:rPr>
+        <w:drawing>
+          <wp:inline distT="0" distB="0" distL="0" distR="0" wp14:anchorId="21F8D5CE" wp14:editId="6D4177DD">
+            <wp:extent cx="5260340" cy="3030855"/>
+            <wp:effectExtent l="0" t="0" r="0" b="0"/>
+            <wp:docPr id="25" name="Picture 25" descr="Davd:Users:Dave:Desktop:Screen Shot 2014-12-08 at 17.04.19.png"/>
+            <wp:cNvGraphicFramePr>
+              <a:graphicFrameLocks xmlns:a="http://schemas.openxmlformats.org/drawingml/2006/main" noChangeAspect="1"/>
+            </wp:cNvGraphicFramePr>
+            <a:graphic xmlns:a="http://schemas.openxmlformats.org/drawingml/2006/main">
+              <a:graphicData uri="http://schemas.openxmlformats.org/drawingml/2006/picture">
+                <pic:pic xmlns:pic="http://schemas.openxmlformats.org/drawingml/2006/picture">
+                  <pic:nvPicPr>
+                    <pic:cNvPr id="0" name="Picture 6" descr="Davd:Users:Dave:Desktop:Screen Shot 2014-12-08 at 17.04.19.png"/>
+                    <pic:cNvPicPr>
+                      <a:picLocks noChangeAspect="1" noChangeArrowheads="1"/>
+                    </pic:cNvPicPr>
+                  </pic:nvPicPr>
+                  <pic:blipFill>
+                    <a:blip r:embed="rId12">
+                      <a:extLst>
+                        <a:ext uri="{28A0092B-C50C-407E-A947-70E740481C1C}">
+                          <a14:useLocalDpi xmlns:a14="http://schemas.microsoft.com/office/drawing/2010/main" val="0"/>
+                        </a:ext>
+                      </a:extLst>
+                    </a:blip>
+                    <a:srcRect/>
+                    <a:stretch>
+                      <a:fillRect/>
+                    </a:stretch>
+                  </pic:blipFill>
+                  <pic:spPr bwMode="auto">
+                    <a:xfrm>
+                      <a:off x="0" y="0"/>
+                      <a:ext cx="5260340" cy="3030855"/>
+                    </a:xfrm>
+                    <a:prstGeom prst="rect">
+                      <a:avLst/>
+                    </a:prstGeom>
+                    <a:noFill/>
+                    <a:ln>
+                      <a:noFill/>
+                    </a:ln>
+                  </pic:spPr>
+                </pic:pic>
+              </a:graphicData>
+            </a:graphic>
+          </wp:inline>
+        </w:drawing>
+      </w:r>
+    </w:p>
+    <w:p>
+      <w:pPr>
+        <w:rPr>
+          <w:sz w:val="16"/>
+          <w:szCs w:val="16"/>
+        </w:rPr>
+      </w:pPr>
+      <w:r>
+        <w:rPr>
+          <w:sz w:val="16"/>
+          <w:szCs w:val="16"/>
+        </w:rPr>
+        <w:t>Image 6 – Standard user</w:t>
+      </w:r>
+      <w:r>
+        <w:rPr>
+          <w:sz w:val="16"/>
+          <w:szCs w:val="16"/>
+        </w:rPr>
+        <w:t>,</w:t>
+      </w:r>
+      <w:r>
+        <w:rPr>
+          <w:sz w:val="16"/>
+          <w:szCs w:val="16"/>
+        </w:rPr>
+        <w:t xml:space="preserve"> not being able to view more than 3 months in the future.</w:t>
       </w:r>
     </w:p>
     <w:p/>
     <w:p>
-      <w:r>
-        <w:t xml:space="preserve">Although it is possible to perform validation server side, it is not a replacement for client side validation. Client side validation is essential for providing the user with a better experience using the system. They can be alerted of any issues with their inputted data </w:t>
-      </w:r>
-      <w:r>
-        <w:t>without</w:t>
-      </w:r>
-      <w:r>
-        <w:t xml:space="preserve"> leaving the pa</w:t>
-      </w:r>
-      <w:r>
-        <w:t>ge. This has multiple benefits: If the data is invalid then it will need to be re-entered, if validation solely takes place on the server then when the page reloads the user will need to re-enter all of the data they have previously entered. Further to this, the process is creating unnecessary communication between the client and the server, which could have adverse affects if the user is on a slow connection, such as a mobile device.</w:t>
-      </w:r>
-    </w:p>
-    <w:p>
-      <w:pPr>
-        <w:pStyle w:val="Heading2"/>
-      </w:pPr>
-      <w:r>
-        <w:t xml:space="preserve">2.3 </w:t>
-      </w:r>
-      <w:bookmarkEnd w:id="12"/>
-      <w:r>
-        <w:t>Frontend</w:t>
-      </w:r>
+      <w:pPr>
+        <w:pStyle w:val="Heading3"/>
+      </w:pPr>
+      <w:bookmarkStart w:id="18" w:name="_Toc279678774"/>
+      <w:r>
+        <w:t>Client side validation</w:t>
+      </w:r>
+      <w:bookmarkEnd w:id="18"/>
     </w:p>
     <w:p/>
     <w:p>
-      <w:bookmarkStart w:id="13" w:name="_GoBack"/>
-      <w:bookmarkEnd w:id="13"/>
+      <w:r>
+        <w:t xml:space="preserve">Further to the server side validation, chapter 2.2, client side validation was also implemented to provide the user with a better experience. </w:t>
+      </w:r>
+      <w:r>
+        <w:t xml:space="preserve">This was achieved by using HTML5 form validation, which is supported by 73.79% </w:t>
+      </w:r>
+      <w:r>
+        <w:t xml:space="preserve">Globally, and 75.43% UK, </w:t>
+      </w:r>
+      <w:r>
+        <w:t>of browser versions used by Internet users (Can I Us</w:t>
+      </w:r>
+      <w:r>
+        <w:t>e, 2014), as depicted in image 5</w:t>
+      </w:r>
+      <w:r>
+        <w:t>.</w:t>
+      </w:r>
+      <w:r>
+        <w:t xml:space="preserve"> In addition to HTML form validation, JavaScript validation was also implemented n order to accommodate for the 26.21% of users </w:t>
+      </w:r>
+      <w:r>
+        <w:t>that</w:t>
+      </w:r>
+      <w:r>
+        <w:t xml:space="preserve"> are unable to use Form Validation.</w:t>
+      </w:r>
+    </w:p>
+    <w:p>
+      <w:r>
+        <w:t xml:space="preserve"> </w:t>
+      </w:r>
+      <w:r>
+        <w:drawing>
+          <wp:inline distT="0" distB="0" distL="0" distR="0" wp14:anchorId="0F4980D0" wp14:editId="77039DE8">
+            <wp:extent cx="5270500" cy="2280920"/>
+            <wp:effectExtent l="0" t="0" r="12700" b="5080"/>
+            <wp:docPr id="11" name="Picture 11" descr="Davd:Users:Dave:Desktop:Screen Shot 2014-12-08 at 13.04.25.png"/>
+            <wp:cNvGraphicFramePr>
+              <a:graphicFrameLocks xmlns:a="http://schemas.openxmlformats.org/drawingml/2006/main" noChangeAspect="1"/>
+            </wp:cNvGraphicFramePr>
+            <a:graphic xmlns:a="http://schemas.openxmlformats.org/drawingml/2006/main">
+              <a:graphicData uri="http://schemas.openxmlformats.org/drawingml/2006/picture">
+                <pic:pic xmlns:pic="http://schemas.openxmlformats.org/drawingml/2006/picture">
+                  <pic:nvPicPr>
+                    <pic:cNvPr id="0" name="Picture 2" descr="Davd:Users:Dave:Desktop:Screen Shot 2014-12-08 at 13.04.25.png"/>
+                    <pic:cNvPicPr>
+                      <a:picLocks noChangeAspect="1" noChangeArrowheads="1"/>
+                    </pic:cNvPicPr>
+                  </pic:nvPicPr>
+                  <pic:blipFill>
+                    <a:blip r:embed="rId13">
+                      <a:extLst>
+                        <a:ext uri="{28A0092B-C50C-407E-A947-70E740481C1C}">
+                          <a14:useLocalDpi xmlns:a14="http://schemas.microsoft.com/office/drawing/2010/main" val="0"/>
+                        </a:ext>
+                      </a:extLst>
+                    </a:blip>
+                    <a:srcRect/>
+                    <a:stretch>
+                      <a:fillRect/>
+                    </a:stretch>
+                  </pic:blipFill>
+                  <pic:spPr bwMode="auto">
+                    <a:xfrm>
+                      <a:off x="0" y="0"/>
+                      <a:ext cx="5270500" cy="2280920"/>
+                    </a:xfrm>
+                    <a:prstGeom prst="rect">
+                      <a:avLst/>
+                    </a:prstGeom>
+                    <a:noFill/>
+                    <a:ln>
+                      <a:noFill/>
+                    </a:ln>
+                  </pic:spPr>
+                </pic:pic>
+              </a:graphicData>
+            </a:graphic>
+          </wp:inline>
+        </w:drawing>
+      </w:r>
+    </w:p>
+    <w:p>
+      <w:pPr>
+        <w:rPr>
+          <w:sz w:val="16"/>
+          <w:szCs w:val="16"/>
+        </w:rPr>
+      </w:pPr>
+      <w:r>
+        <w:rPr>
+          <w:sz w:val="16"/>
+          <w:szCs w:val="16"/>
+        </w:rPr>
+        <w:t>Image 5</w:t>
+      </w:r>
+      <w:r>
+        <w:rPr>
+          <w:sz w:val="16"/>
+          <w:szCs w:val="16"/>
+        </w:rPr>
+        <w:t xml:space="preserve"> –</w:t>
+      </w:r>
+      <w:r>
+        <w:rPr>
+          <w:sz w:val="16"/>
+          <w:szCs w:val="16"/>
+        </w:rPr>
+        <w:t xml:space="preserve"> Browser versions</w:t>
+      </w:r>
+      <w:r>
+        <w:rPr>
+          <w:sz w:val="16"/>
+          <w:szCs w:val="16"/>
+        </w:rPr>
+        <w:t xml:space="preserve"> supporting Form Validation (Can I Use, 2014)</w:t>
+      </w:r>
     </w:p>
     <w:p/>
+    <w:p>
+      <w:r>
+        <w:t>Client Side validation: HTML form validation. Pattern matching, etc etc</w:t>
+      </w:r>
+    </w:p>
+    <w:p/>
+    <w:p>
+      <w:pPr>
+        <w:pStyle w:val="Heading3"/>
+      </w:pPr>
+      <w:r>
+        <w:br w:type="page"/>
+      </w:r>
+    </w:p>
     <w:p>
       <w:pPr>
         <w:rPr>
@@ -5384,15 +6770,12 @@
           <w:szCs w:val="32"/>
         </w:rPr>
       </w:pPr>
-      <w:bookmarkStart w:id="14" w:name="_Toc278995624"/>
-      <w:r>
-        <w:br w:type="page"/>
-      </w:r>
     </w:p>
     <w:p>
       <w:pPr>
         <w:pStyle w:val="Heading1"/>
       </w:pPr>
+      <w:bookmarkStart w:id="19" w:name="_Toc279678775"/>
       <w:r>
         <w:t xml:space="preserve">3. </w:t>
       </w:r>
@@ -5402,17 +6785,17 @@
       <w:r>
         <w:t xml:space="preserve"> &amp; Evaluation</w:t>
       </w:r>
-      <w:bookmarkEnd w:id="14"/>
+      <w:bookmarkEnd w:id="19"/>
     </w:p>
     <w:p>
       <w:pPr>
         <w:pStyle w:val="Heading2"/>
       </w:pPr>
-      <w:bookmarkStart w:id="15" w:name="_Toc278995625"/>
+      <w:bookmarkStart w:id="20" w:name="_Toc279678776"/>
       <w:r>
         <w:t>Test Plan</w:t>
       </w:r>
-      <w:bookmarkEnd w:id="15"/>
+      <w:bookmarkEnd w:id="20"/>
     </w:p>
     <w:p>
       <w:r>
@@ -5424,99 +6807,102 @@
       <w:r>
         <w:t>With this test plan it is possible for multiple users to test the system to the same standards, and ensure that all bugs are identified and fixed.</w:t>
       </w:r>
-    </w:p>
-    <w:p>
-      <w:r>
-        <w:t>The test plan was created as implementation of the system progressed, to ensure that tests were created for each section of the system as the section was developed. The test plan is flexible and allows for more test</w:t>
+      <w:r>
+        <w:t xml:space="preserve"> It also means that any future development can stil</w:t>
+      </w:r>
+      <w:r>
+        <w:t>l</w:t>
+      </w:r>
+      <w:r>
+        <w:t xml:space="preserve"> use the same test plan, ensuring that bugs have no</w:t>
+      </w:r>
+      <w:r>
+        <w:t>t been introduced into pre-</w:t>
+      </w:r>
+      <w:r>
+        <w:t>existing areas.</w:t>
+      </w:r>
+    </w:p>
+    <w:p>
+      <w:r>
+        <w:t xml:space="preserve">The test plan was created as implementation of the system progressed, to ensure that tests were created for each section of the system as the section was developed. </w:t>
+      </w:r>
+      <w:r>
+        <w:t xml:space="preserve"> Further to this, once development of the system was complete, the test plan was reviewed to ensure that the entire test covers in full the section of the system in which it was intended. </w:t>
+      </w:r>
+      <w:r>
+        <w:t>The test plan is flexible and allows for more test</w:t>
       </w:r>
       <w:r>
         <w:t>s</w:t>
       </w:r>
       <w:r>
-        <w:t xml:space="preserve"> to be created as more functionality needs to be tested.</w:t>
+        <w:t xml:space="preserve"> to be </w:t>
+      </w:r>
+      <w:r>
+        <w:t>created,</w:t>
+      </w:r>
+      <w:r>
+        <w:t xml:space="preserve"> as more functionality needs to be tested.</w:t>
       </w:r>
     </w:p>
     <w:p/>
+    <w:p>
+      <w:r>
+        <w:t xml:space="preserve">“Test-driven development is an evolutionary approach to development which combines test-first development where you write a test before you write just enough production code to fulfil that test” (Agile Data, 2013). Test Driven Development (TDD) is usually accomplished with automated testing. However even without the use of automated testing the system was tested following the methodologies of Test Driven Development. Tests were created as development progressed, just before code was written for specific functionality. </w:t>
+      </w:r>
+    </w:p>
     <w:p/>
     <w:p>
-      <w:pPr>
-        <w:rPr>
-          <w:rFonts w:asciiTheme="majorHAnsi" w:eastAsiaTheme="majorEastAsia" w:hAnsiTheme="majorHAnsi" w:cstheme="majorBidi"/>
-          <w:b/>
-          <w:bCs/>
-          <w:color w:val="345A8A" w:themeColor="accent1" w:themeShade="B5"/>
-          <w:sz w:val="32"/>
-          <w:szCs w:val="32"/>
-        </w:rPr>
-      </w:pPr>
-      <w:r>
-        <w:t>Test on a mobile device</w:t>
-      </w:r>
-      <w:r>
-        <w:t>??</w:t>
-      </w:r>
-    </w:p>
-    <w:p>
-      <w:pPr>
-        <w:rPr>
-          <w:rFonts w:asciiTheme="majorHAnsi" w:eastAsiaTheme="majorEastAsia" w:hAnsiTheme="majorHAnsi" w:cstheme="majorBidi"/>
-          <w:b/>
-          <w:bCs/>
-          <w:color w:val="345A8A" w:themeColor="accent1" w:themeShade="B5"/>
-          <w:sz w:val="32"/>
-          <w:szCs w:val="32"/>
-        </w:rPr>
-      </w:pPr>
-      <w:r>
-        <w:rPr>
-          <w:rFonts w:asciiTheme="majorHAnsi" w:eastAsiaTheme="majorEastAsia" w:hAnsiTheme="majorHAnsi" w:cstheme="majorBidi"/>
-          <w:b/>
-          <w:bCs/>
-          <w:color w:val="345A8A" w:themeColor="accent1" w:themeShade="B5"/>
-          <w:sz w:val="32"/>
-          <w:szCs w:val="32"/>
-        </w:rPr>
-        <w:t>TEST DRIVEN DEVELOPMENT</w:t>
-      </w:r>
-    </w:p>
-    <w:p>
-      <w:pPr>
-        <w:rPr>
-          <w:rFonts w:asciiTheme="majorHAnsi" w:eastAsiaTheme="majorEastAsia" w:hAnsiTheme="majorHAnsi" w:cstheme="majorBidi"/>
-          <w:b/>
-          <w:bCs/>
-          <w:color w:val="345A8A" w:themeColor="accent1" w:themeShade="B5"/>
-          <w:sz w:val="32"/>
-          <w:szCs w:val="32"/>
-        </w:rPr>
-      </w:pPr>
-      <w:r>
-        <w:rPr>
-          <w:rFonts w:asciiTheme="majorHAnsi" w:eastAsiaTheme="majorEastAsia" w:hAnsiTheme="majorHAnsi" w:cstheme="majorBidi"/>
-          <w:b/>
-          <w:bCs/>
-          <w:color w:val="345A8A" w:themeColor="accent1" w:themeShade="B5"/>
-          <w:sz w:val="32"/>
-          <w:szCs w:val="32"/>
-        </w:rPr>
-        <w:br w:type="page"/>
-      </w:r>
-    </w:p>
+      <w:r>
+        <w:t>Whilst it is possible to run automated tests in CodeIgniter, it was decided that these would not be used. This decision was mostly due to the fact that the majority of functionality is dependent on the data inside the database. As such automated tests would not be reliable, with tests passing in some situ</w:t>
+      </w:r>
+      <w:r>
+        <w:t>ations and not others. Such as a</w:t>
+      </w:r>
+      <w:r>
+        <w:t xml:space="preserve">dding a new shift; If the user is not already working, then the shift will be added. However </w:t>
+      </w:r>
+      <w:r>
+        <w:t xml:space="preserve">if the user is already working then the shift will not be added. </w:t>
+      </w:r>
+      <w:r>
+        <w:t xml:space="preserve"> </w:t>
+      </w:r>
+      <w:r>
+        <w:t>The automated test would fail, however the code and functionality is working correctly.</w:t>
+      </w:r>
+    </w:p>
+    <w:p>
+      <w:r>
+        <w:t xml:space="preserve">If more server side logic were present, which was not dependent on data inside the database, then automated unit testing would be utilised to ensure that functionality works in the desired manor. </w:t>
+      </w:r>
+    </w:p>
+    <w:p/>
+    <w:p>
+      <w:r>
+        <w:t xml:space="preserve">In replace of automated testing, manual testing was used to complete the test plan and ensure that everything was working as expected. This consisted of manually entering data into input boxes, to ensure that the </w:t>
+      </w:r>
+      <w:r>
+        <w:t>validation was working correctly. It also involved manually adding and removing shifts for multiple members of staff, ensuring that all restrictions performed correctly, and also making modifications with the Admin user to multiple staff members shifts, ensuring that these persisted to the database correctly and the messages were relayed back to the staff member correctly.</w:t>
+      </w:r>
+    </w:p>
+    <w:p/>
     <w:p>
       <w:pPr>
         <w:pStyle w:val="Heading1"/>
       </w:pPr>
-      <w:bookmarkStart w:id="16" w:name="_Toc278995626"/>
+      <w:bookmarkStart w:id="21" w:name="_Toc279678777"/>
       <w:r>
         <w:t>References</w:t>
       </w:r>
-      <w:bookmarkEnd w:id="16"/>
+      <w:bookmarkEnd w:id="21"/>
     </w:p>
     <w:p>
       <w:r>
         <w:t xml:space="preserve">Microsoft 2014 </w:t>
       </w:r>
-      <w:hyperlink r:id="rId9" w:history="1">
+      <w:hyperlink r:id="rId14" w:history="1">
         <w:r>
           <w:rPr>
             <w:rStyle w:val="Hyperlink"/>
@@ -5542,9 +6928,37 @@
     <w:p/>
     <w:p>
       <w:r>
+        <w:t xml:space="preserve">Agile Data (2013) </w:t>
+      </w:r>
+      <w:hyperlink r:id="rId15" w:history="1">
+        <w:r>
+          <w:rPr>
+            <w:rStyle w:val="Hyperlink"/>
+          </w:rPr>
+          <w:t>http://agiledata.org/essays/tdd.html</w:t>
+        </w:r>
+      </w:hyperlink>
+    </w:p>
+    <w:p>
+      <w:r>
+        <w:t>Accessed 4</w:t>
+      </w:r>
+      <w:r>
+        <w:rPr>
+          <w:vertAlign w:val="superscript"/>
+        </w:rPr>
+        <w:t>th</w:t>
+      </w:r>
+      <w:r>
+        <w:t xml:space="preserve"> ecember 2014</w:t>
+      </w:r>
+    </w:p>
+    <w:p/>
+    <w:p>
+      <w:r>
         <w:t xml:space="preserve">CodeIgniter 2014 </w:t>
       </w:r>
-      <w:hyperlink r:id="rId10" w:history="1">
+      <w:hyperlink r:id="rId16" w:history="1">
         <w:r>
           <w:rPr>
             <w:rStyle w:val="Hyperlink"/>
@@ -5604,15 +7018,69 @@
         <w:t xml:space="preserve"> November 2014</w:t>
       </w:r>
     </w:p>
+    <w:p/>
+    <w:p>
+      <w:r>
+        <w:t xml:space="preserve">ISO (2014) </w:t>
+      </w:r>
+      <w:r>
+        <w:rPr>
+          <w:i/>
+        </w:rPr>
+        <w:t>ISO 8601</w:t>
+      </w:r>
+      <w:r>
+        <w:t xml:space="preserve"> </w:t>
+      </w:r>
+      <w:hyperlink r:id="rId17" w:history="1">
+        <w:r>
+          <w:rPr>
+            <w:rStyle w:val="Hyperlink"/>
+          </w:rPr>
+          <w:t>http://www.iso.org/iso/home/standards/iso8601.htm</w:t>
+        </w:r>
+      </w:hyperlink>
+      <w:r>
+        <w:t xml:space="preserve"> Accessed 8th December 2014.</w:t>
+      </w:r>
+    </w:p>
+    <w:p/>
+    <w:p>
+      <w:r>
+        <w:t xml:space="preserve">Can I Use, </w:t>
+      </w:r>
+      <w:hyperlink r:id="rId18" w:history="1">
+        <w:r>
+          <w:rPr>
+            <w:rStyle w:val="Hyperlink"/>
+          </w:rPr>
+          <w:t>http://caniuse.com/#feat=form-validation</w:t>
+        </w:r>
+      </w:hyperlink>
+    </w:p>
+    <w:p>
+      <w:r>
+        <w:t>Accessed 8</w:t>
+      </w:r>
+      <w:r>
+        <w:rPr>
+          <w:vertAlign w:val="superscript"/>
+        </w:rPr>
+        <w:t>th</w:t>
+      </w:r>
+      <w:r>
+        <w:t xml:space="preserve"> December 2014</w:t>
+      </w:r>
+    </w:p>
     <w:p>
       <w:pPr>
         <w:pStyle w:val="Heading1"/>
       </w:pPr>
-      <w:bookmarkStart w:id="17" w:name="_Toc278995627"/>
+      <w:bookmarkStart w:id="22" w:name="_Toc279678778"/>
       <w:r>
         <w:t>Bibliography</w:t>
       </w:r>
-      <w:bookmarkEnd w:id="17"/>
+      <w:bookmarkEnd w:id="22"/>
     </w:p>
     <w:p>
       <w:pPr>
@@ -5623,7 +7091,7 @@
       <w:r>
         <w:t xml:space="preserve">FullCalendar </w:t>
       </w:r>
-      <w:hyperlink r:id="rId11" w:history="1">
+      <w:hyperlink r:id="rId19" w:history="1">
         <w:r>
           <w:rPr>
             <w:rStyle w:val="Hyperlink"/>
@@ -5644,10 +7112,195 @@
       </w:r>
     </w:p>
     <w:p/>
+    <w:p>
+      <w:r>
+        <w:t xml:space="preserve">Microsoft 2006 </w:t>
+      </w:r>
+      <w:hyperlink r:id="rId20" w:history="1">
+        <w:r>
+          <w:rPr>
+            <w:rStyle w:val="Hyperlink"/>
+          </w:rPr>
+          <w:t>http://msdn.microsoft.com/en-us/library/aa730844%28v=vs.80%29.aspx</w:t>
+        </w:r>
+      </w:hyperlink>
+    </w:p>
+    <w:p>
+      <w:r>
+        <w:t>Access 4</w:t>
+      </w:r>
+      <w:r>
+        <w:rPr>
+          <w:vertAlign w:val="superscript"/>
+        </w:rPr>
+        <w:t>th</w:t>
+      </w:r>
+      <w:r>
+        <w:t xml:space="preserve"> December 2014</w:t>
+      </w:r>
+    </w:p>
+    <w:p/>
+    <w:p/>
+    <w:p>
+      <w:r>
+        <w:t xml:space="preserve">Moment.JS </w:t>
+      </w:r>
+      <w:r>
+        <w:t>http://momentjs.com/docs/</w:t>
+      </w:r>
+    </w:p>
+    <w:p>
+      <w:pPr>
+        <w:sectPr>
+          <w:footerReference w:type="default" r:id="rId21"/>
+          <w:pgSz w:w="11900" w:h="16840"/>
+          <w:pgMar w:top="1440" w:right="1800" w:bottom="1440" w:left="1800" w:header="708" w:footer="708" w:gutter="0"/>
+          <w:cols w:space="708"/>
+          <w:docGrid w:linePitch="360"/>
+        </w:sectPr>
+      </w:pPr>
+      <w:r>
+        <w:t>Accessed 24</w:t>
+      </w:r>
+      <w:r>
+        <w:rPr>
+          <w:vertAlign w:val="superscript"/>
+        </w:rPr>
+        <w:t>th</w:t>
+      </w:r>
+      <w:r>
+        <w:t xml:space="preserve"> November 2014</w:t>
+      </w:r>
+    </w:p>
+    <w:p>
+      <w:pPr>
+        <w:pStyle w:val="Heading1"/>
+      </w:pPr>
+      <w:bookmarkStart w:id="23" w:name="_Toc279678779"/>
+      <w:r>
+        <w:t>Appendix</w:t>
+      </w:r>
+      <w:r>
+        <w:t xml:space="preserve"> 1 – Test Plan</w:t>
+      </w:r>
+      <w:bookmarkEnd w:id="23"/>
+    </w:p>
+    <w:p>
+      <w:r>
+        <w:rPr>
+          <w:noProof/>
+          <w:lang w:val="en-US"/>
+        </w:rPr>
+        <w:drawing>
+          <wp:inline distT="0" distB="0" distL="0" distR="0" wp14:anchorId="3285C07F" wp14:editId="4014617E">
+            <wp:extent cx="8915400" cy="4459952"/>
+            <wp:effectExtent l="0" t="0" r="0" b="10795"/>
+            <wp:docPr id="10" name="Picture 10" descr="Davd:Users:Dave:Desktop:Screen Shot 2014-12-04 at 12.48.59.png"/>
+            <wp:cNvGraphicFramePr>
+              <a:graphicFrameLocks xmlns:a="http://schemas.openxmlformats.org/drawingml/2006/main" noChangeAspect="1"/>
+            </wp:cNvGraphicFramePr>
+            <a:graphic xmlns:a="http://schemas.openxmlformats.org/drawingml/2006/main">
+              <a:graphicData uri="http://schemas.openxmlformats.org/drawingml/2006/picture">
+                <pic:pic xmlns:pic="http://schemas.openxmlformats.org/drawingml/2006/picture">
+                  <pic:nvPicPr>
+                    <pic:cNvPr id="0" name="Picture 2" descr="Davd:Users:Dave:Desktop:Screen Shot 2014-12-04 at 12.48.59.png"/>
+                    <pic:cNvPicPr>
+                      <a:picLocks noChangeAspect="1" noChangeArrowheads="1"/>
+                    </pic:cNvPicPr>
+                  </pic:nvPicPr>
+                  <pic:blipFill>
+                    <a:blip r:embed="rId22">
+                      <a:extLst>
+                        <a:ext uri="{28A0092B-C50C-407E-A947-70E740481C1C}">
+                          <a14:useLocalDpi xmlns:a14="http://schemas.microsoft.com/office/drawing/2010/main" val="0"/>
+                        </a:ext>
+                      </a:extLst>
+                    </a:blip>
+                    <a:srcRect/>
+                    <a:stretch>
+                      <a:fillRect/>
+                    </a:stretch>
+                  </pic:blipFill>
+                  <pic:spPr bwMode="auto">
+                    <a:xfrm>
+                      <a:off x="0" y="0"/>
+                      <a:ext cx="8916542" cy="4460523"/>
+                    </a:xfrm>
+                    <a:prstGeom prst="rect">
+                      <a:avLst/>
+                    </a:prstGeom>
+                    <a:noFill/>
+                    <a:ln>
+                      <a:noFill/>
+                    </a:ln>
+                  </pic:spPr>
+                </pic:pic>
+              </a:graphicData>
+            </a:graphic>
+          </wp:inline>
+        </w:drawing>
+      </w:r>
+    </w:p>
+    <w:p/>
+    <w:p>
+      <w:r>
+        <w:rPr>
+          <w:noProof/>
+          <w:lang w:val="en-US"/>
+        </w:rPr>
+        <w:drawing>
+          <wp:inline distT="0" distB="0" distL="0" distR="0" wp14:anchorId="11742893" wp14:editId="244DFEEB">
+            <wp:extent cx="8856345" cy="3996690"/>
+            <wp:effectExtent l="0" t="0" r="8255" b="0"/>
+            <wp:docPr id="22" name="Picture 22" descr="Davd:Users:Dave:Desktop:Screen Shot 2014-12-04 at 12.49.57.png"/>
+            <wp:cNvGraphicFramePr>
+              <a:graphicFrameLocks xmlns:a="http://schemas.openxmlformats.org/drawingml/2006/main" noChangeAspect="1"/>
+            </wp:cNvGraphicFramePr>
+            <a:graphic xmlns:a="http://schemas.openxmlformats.org/drawingml/2006/main">
+              <a:graphicData uri="http://schemas.openxmlformats.org/drawingml/2006/picture">
+                <pic:pic xmlns:pic="http://schemas.openxmlformats.org/drawingml/2006/picture">
+                  <pic:nvPicPr>
+                    <pic:cNvPr id="0" name="Picture 5" descr="Davd:Users:Dave:Desktop:Screen Shot 2014-12-04 at 12.49.57.png"/>
+                    <pic:cNvPicPr>
+                      <a:picLocks noChangeAspect="1" noChangeArrowheads="1"/>
+                    </pic:cNvPicPr>
+                  </pic:nvPicPr>
+                  <pic:blipFill>
+                    <a:blip r:embed="rId23">
+                      <a:extLst>
+                        <a:ext uri="{28A0092B-C50C-407E-A947-70E740481C1C}">
+                          <a14:useLocalDpi xmlns:a14="http://schemas.microsoft.com/office/drawing/2010/main" val="0"/>
+                        </a:ext>
+                      </a:extLst>
+                    </a:blip>
+                    <a:srcRect/>
+                    <a:stretch>
+                      <a:fillRect/>
+                    </a:stretch>
+                  </pic:blipFill>
+                  <pic:spPr bwMode="auto">
+                    <a:xfrm>
+                      <a:off x="0" y="0"/>
+                      <a:ext cx="8856345" cy="3996690"/>
+                    </a:xfrm>
+                    <a:prstGeom prst="rect">
+                      <a:avLst/>
+                    </a:prstGeom>
+                    <a:noFill/>
+                    <a:ln>
+                      <a:noFill/>
+                    </a:ln>
+                  </pic:spPr>
+                </pic:pic>
+              </a:graphicData>
+            </a:graphic>
+          </wp:inline>
+        </w:drawing>
+      </w:r>
+    </w:p>
     <w:sectPr>
-      <w:footerReference w:type="default" r:id="rId12"/>
-      <w:pgSz w:w="11900" w:h="16840"/>
-      <w:pgMar w:top="1440" w:right="1800" w:bottom="1440" w:left="1800" w:header="708" w:footer="708" w:gutter="0"/>
+      <w:pgSz w:w="16840" w:h="11900" w:orient="landscape"/>
+      <w:pgMar w:top="1800" w:right="1440" w:bottom="1800" w:left="1440" w:header="708" w:footer="708" w:gutter="0"/>
       <w:cols w:space="708"/>
       <w:docGrid w:linePitch="360"/>
     </w:sectPr>
@@ -5935,6 +7588,119 @@
     </w:lvl>
   </w:abstractNum>
   <w:abstractNum w:abstractNumId="1">
+    <w:nsid w:val="235E1503"/>
+    <w:multiLevelType w:val="hybridMultilevel"/>
+    <w:tmpl w:val="B19AD036"/>
+    <w:lvl w:ilvl="0" w:tplc="04090001">
+      <w:start w:val="1"/>
+      <w:numFmt w:val="bullet"/>
+      <w:lvlText w:val=""/>
+      <w:lvlJc w:val="left"/>
+      <w:pPr>
+        <w:ind w:left="720" w:hanging="360"/>
+      </w:pPr>
+      <w:rPr>
+        <w:rFonts w:ascii="Symbol" w:hAnsi="Symbol" w:hint="default"/>
+      </w:rPr>
+    </w:lvl>
+    <w:lvl w:ilvl="1" w:tplc="04090003">
+      <w:start w:val="1"/>
+      <w:numFmt w:val="bullet"/>
+      <w:lvlText w:val="o"/>
+      <w:lvlJc w:val="left"/>
+      <w:pPr>
+        <w:ind w:left="1440" w:hanging="360"/>
+      </w:pPr>
+      <w:rPr>
+        <w:rFonts w:ascii="Courier New" w:hAnsi="Courier New" w:hint="default"/>
+      </w:rPr>
+    </w:lvl>
+    <w:lvl w:ilvl="2" w:tplc="04090005" w:tentative="1">
+      <w:start w:val="1"/>
+      <w:numFmt w:val="bullet"/>
+      <w:lvlText w:val=""/>
+      <w:lvlJc w:val="left"/>
+      <w:pPr>
+        <w:ind w:left="2160" w:hanging="360"/>
+      </w:pPr>
+      <w:rPr>
+        <w:rFonts w:ascii="Wingdings" w:hAnsi="Wingdings" w:hint="default"/>
+      </w:rPr>
+    </w:lvl>
+    <w:lvl w:ilvl="3" w:tplc="04090001" w:tentative="1">
+      <w:start w:val="1"/>
+      <w:numFmt w:val="bullet"/>
+      <w:lvlText w:val=""/>
+      <w:lvlJc w:val="left"/>
+      <w:pPr>
+        <w:ind w:left="2880" w:hanging="360"/>
+      </w:pPr>
+      <w:rPr>
+        <w:rFonts w:ascii="Symbol" w:hAnsi="Symbol" w:hint="default"/>
+      </w:rPr>
+    </w:lvl>
+    <w:lvl w:ilvl="4" w:tplc="04090003" w:tentative="1">
+      <w:start w:val="1"/>
+      <w:numFmt w:val="bullet"/>
+      <w:lvlText w:val="o"/>
+      <w:lvlJc w:val="left"/>
+      <w:pPr>
+        <w:ind w:left="3600" w:hanging="360"/>
+      </w:pPr>
+      <w:rPr>
+        <w:rFonts w:ascii="Courier New" w:hAnsi="Courier New" w:hint="default"/>
+      </w:rPr>
+    </w:lvl>
+    <w:lvl w:ilvl="5" w:tplc="04090005" w:tentative="1">
+      <w:start w:val="1"/>
+      <w:numFmt w:val="bullet"/>
+      <w:lvlText w:val=""/>
+      <w:lvlJc w:val="left"/>
+      <w:pPr>
+        <w:ind w:left="4320" w:hanging="360"/>
+      </w:pPr>
+      <w:rPr>
+        <w:rFonts w:ascii="Wingdings" w:hAnsi="Wingdings" w:hint="default"/>
+      </w:rPr>
+    </w:lvl>
+    <w:lvl w:ilvl="6" w:tplc="04090001" w:tentative="1">
+      <w:start w:val="1"/>
+      <w:numFmt w:val="bullet"/>
+      <w:lvlText w:val=""/>
+      <w:lvlJc w:val="left"/>
+      <w:pPr>
+        <w:ind w:left="5040" w:hanging="360"/>
+      </w:pPr>
+      <w:rPr>
+        <w:rFonts w:ascii="Symbol" w:hAnsi="Symbol" w:hint="default"/>
+      </w:rPr>
+    </w:lvl>
+    <w:lvl w:ilvl="7" w:tplc="04090003" w:tentative="1">
+      <w:start w:val="1"/>
+      <w:numFmt w:val="bullet"/>
+      <w:lvlText w:val="o"/>
+      <w:lvlJc w:val="left"/>
+      <w:pPr>
+        <w:ind w:left="5760" w:hanging="360"/>
+      </w:pPr>
+      <w:rPr>
+        <w:rFonts w:ascii="Courier New" w:hAnsi="Courier New" w:hint="default"/>
+      </w:rPr>
+    </w:lvl>
+    <w:lvl w:ilvl="8" w:tplc="04090005" w:tentative="1">
+      <w:start w:val="1"/>
+      <w:numFmt w:val="bullet"/>
+      <w:lvlText w:val=""/>
+      <w:lvlJc w:val="left"/>
+      <w:pPr>
+        <w:ind w:left="6480" w:hanging="360"/>
+      </w:pPr>
+      <w:rPr>
+        <w:rFonts w:ascii="Wingdings" w:hAnsi="Wingdings" w:hint="default"/>
+      </w:rPr>
+    </w:lvl>
+  </w:abstractNum>
+  <w:abstractNum w:abstractNumId="2">
     <w:nsid w:val="31513578"/>
     <w:multiLevelType w:val="hybridMultilevel"/>
     <w:tmpl w:val="E378FE2E"/>
@@ -6047,7 +7813,7 @@
       </w:rPr>
     </w:lvl>
   </w:abstractNum>
-  <w:abstractNum w:abstractNumId="2">
+  <w:abstractNum w:abstractNumId="3">
     <w:nsid w:val="401C3FA6"/>
     <w:multiLevelType w:val="hybridMultilevel"/>
     <w:tmpl w:val="13CA94C2"/>
@@ -6160,13 +7926,132 @@
       </w:rPr>
     </w:lvl>
   </w:abstractNum>
+  <w:abstractNum w:abstractNumId="4">
+    <w:nsid w:val="62F77784"/>
+    <w:multiLevelType w:val="hybridMultilevel"/>
+    <w:tmpl w:val="C9EE3A5A"/>
+    <w:lvl w:ilvl="0" w:tplc="04090001">
+      <w:start w:val="1"/>
+      <w:numFmt w:val="bullet"/>
+      <w:lvlText w:val=""/>
+      <w:lvlJc w:val="left"/>
+      <w:pPr>
+        <w:ind w:left="720" w:hanging="360"/>
+      </w:pPr>
+      <w:rPr>
+        <w:rFonts w:ascii="Symbol" w:hAnsi="Symbol" w:hint="default"/>
+      </w:rPr>
+    </w:lvl>
+    <w:lvl w:ilvl="1" w:tplc="04090003" w:tentative="1">
+      <w:start w:val="1"/>
+      <w:numFmt w:val="bullet"/>
+      <w:lvlText w:val="o"/>
+      <w:lvlJc w:val="left"/>
+      <w:pPr>
+        <w:ind w:left="1440" w:hanging="360"/>
+      </w:pPr>
+      <w:rPr>
+        <w:rFonts w:ascii="Courier New" w:hAnsi="Courier New" w:hint="default"/>
+      </w:rPr>
+    </w:lvl>
+    <w:lvl w:ilvl="2" w:tplc="04090005" w:tentative="1">
+      <w:start w:val="1"/>
+      <w:numFmt w:val="bullet"/>
+      <w:lvlText w:val=""/>
+      <w:lvlJc w:val="left"/>
+      <w:pPr>
+        <w:ind w:left="2160" w:hanging="360"/>
+      </w:pPr>
+      <w:rPr>
+        <w:rFonts w:ascii="Wingdings" w:hAnsi="Wingdings" w:hint="default"/>
+      </w:rPr>
+    </w:lvl>
+    <w:lvl w:ilvl="3" w:tplc="04090001" w:tentative="1">
+      <w:start w:val="1"/>
+      <w:numFmt w:val="bullet"/>
+      <w:lvlText w:val=""/>
+      <w:lvlJc w:val="left"/>
+      <w:pPr>
+        <w:ind w:left="2880" w:hanging="360"/>
+      </w:pPr>
+      <w:rPr>
+        <w:rFonts w:ascii="Symbol" w:hAnsi="Symbol" w:hint="default"/>
+      </w:rPr>
+    </w:lvl>
+    <w:lvl w:ilvl="4" w:tplc="04090003" w:tentative="1">
+      <w:start w:val="1"/>
+      <w:numFmt w:val="bullet"/>
+      <w:lvlText w:val="o"/>
+      <w:lvlJc w:val="left"/>
+      <w:pPr>
+        <w:ind w:left="3600" w:hanging="360"/>
+      </w:pPr>
+      <w:rPr>
+        <w:rFonts w:ascii="Courier New" w:hAnsi="Courier New" w:hint="default"/>
+      </w:rPr>
+    </w:lvl>
+    <w:lvl w:ilvl="5" w:tplc="04090005" w:tentative="1">
+      <w:start w:val="1"/>
+      <w:numFmt w:val="bullet"/>
+      <w:lvlText w:val=""/>
+      <w:lvlJc w:val="left"/>
+      <w:pPr>
+        <w:ind w:left="4320" w:hanging="360"/>
+      </w:pPr>
+      <w:rPr>
+        <w:rFonts w:ascii="Wingdings" w:hAnsi="Wingdings" w:hint="default"/>
+      </w:rPr>
+    </w:lvl>
+    <w:lvl w:ilvl="6" w:tplc="04090001" w:tentative="1">
+      <w:start w:val="1"/>
+      <w:numFmt w:val="bullet"/>
+      <w:lvlText w:val=""/>
+      <w:lvlJc w:val="left"/>
+      <w:pPr>
+        <w:ind w:left="5040" w:hanging="360"/>
+      </w:pPr>
+      <w:rPr>
+        <w:rFonts w:ascii="Symbol" w:hAnsi="Symbol" w:hint="default"/>
+      </w:rPr>
+    </w:lvl>
+    <w:lvl w:ilvl="7" w:tplc="04090003" w:tentative="1">
+      <w:start w:val="1"/>
+      <w:numFmt w:val="bullet"/>
+      <w:lvlText w:val="o"/>
+      <w:lvlJc w:val="left"/>
+      <w:pPr>
+        <w:ind w:left="5760" w:hanging="360"/>
+      </w:pPr>
+      <w:rPr>
+        <w:rFonts w:ascii="Courier New" w:hAnsi="Courier New" w:hint="default"/>
+      </w:rPr>
+    </w:lvl>
+    <w:lvl w:ilvl="8" w:tplc="04090005" w:tentative="1">
+      <w:start w:val="1"/>
+      <w:numFmt w:val="bullet"/>
+      <w:lvlText w:val=""/>
+      <w:lvlJc w:val="left"/>
+      <w:pPr>
+        <w:ind w:left="6480" w:hanging="360"/>
+      </w:pPr>
+      <w:rPr>
+        <w:rFonts w:ascii="Wingdings" w:hAnsi="Wingdings" w:hint="default"/>
+      </w:rPr>
+    </w:lvl>
+  </w:abstractNum>
   <w:num w:numId="1">
-    <w:abstractNumId w:val="2"/>
+    <w:abstractNumId w:val="3"/>
   </w:num>
   <w:num w:numId="2">
     <w:abstractNumId w:val="0"/>
   </w:num>
   <w:num w:numId="3">
+    <w:abstractNumId w:val="2"/>
+  </w:num>
+  <w:num w:numId="4">
+    <w:abstractNumId w:val="4"/>
+  </w:num>
+  <w:num w:numId="5">
     <w:abstractNumId w:val="1"/>
   </w:num>
 </w:numbering>
@@ -6393,7 +8278,6 @@
   <w:style w:type="character" w:default="1" w:styleId="DefaultParagraphFont">
     <w:name w:val="Default Paragraph Font"/>
     <w:uiPriority w:val="1"/>
-    <w:semiHidden/>
     <w:unhideWhenUsed/>
   </w:style>
   <w:style w:type="table" w:default="1" w:styleId="TableNormal">
@@ -6945,7 +8829,6 @@
   <w:style w:type="character" w:default="1" w:styleId="DefaultParagraphFont">
     <w:name w:val="Default Paragraph Font"/>
     <w:uiPriority w:val="1"/>
-    <w:semiHidden/>
     <w:unhideWhenUsed/>
   </w:style>
   <w:style w:type="table" w:default="1" w:styleId="TableNormal">

</xml_diff>

<commit_message>
AW - Further work on the report
</commit_message>
<xml_diff>
--- a/Advanced Web/Assignment/Design/Design.docx
+++ b/Advanced Web/Assignment/Design/Design.docx
@@ -5930,60 +5930,61 @@
         <w:t>’</w:t>
       </w:r>
       <w:r>
-        <w:t xml:space="preserve">t always be trusted; JavaScript might be displayed on the clients machine, or the client might intentionally bypass the validation, both of which could cause problems in the logic and database sections of the system. It is not possible to bypass validation on the server, due to the fact that clients don’t have </w:t>
-      </w:r>
-      <w:bookmarkStart w:id="14" w:name="_GoBack"/>
+        <w:t xml:space="preserve">t always be trusted; JavaScript might be displayed on the clients machine, or the client might intentionally bypass the validation, both of which could cause problems in the logic and database sections of the system. It is not possible to bypass validation on the server, due to the fact that clients don’t have access to the server itself, thus they don’t have access to the validation code. </w:t>
+      </w:r>
+    </w:p>
+    <w:p/>
+    <w:p>
+      <w:r>
+        <w:t xml:space="preserve">Although it is possible to perform validation server side, it is not a replacement for client side validation. Client side validation is essential for providing the user with a better experience using the system. They can be alerted of any issues with their inputted data </w:t>
+      </w:r>
+      <w:r>
+        <w:t>without</w:t>
+      </w:r>
+      <w:r>
+        <w:t xml:space="preserve"> leaving the pa</w:t>
+      </w:r>
+      <w:r>
+        <w:t>ge. This has multiple benefits: If the data is invalid then it will need to be re-entered, if validation solely takes place on the server then when the page reloads the user will need to re-enter all of the data they have previously entered. Further to this, the process is creating unnecessary communication between the client and the server, which could have adverse affects if the user is on a slow connection, such as a mobile device.</w:t>
+      </w:r>
+    </w:p>
+    <w:p/>
+    <w:p>
+      <w:r>
+        <w:t>The security that was implemented on the system comprises of storing the users details in a session, which is destroyed when the user logs out. When the user logs in, by providing valid credentials, the server retrieves specific user information from the database, including their unique user ID, and their name. With this information stored in a session, a check is performed at the beginning of each function performing sensitive tasks. If the user is logged in, then they are allowed to proceed. However if they are not logged in, then the user is redirected to the login page and prompted to login with valid credentials.</w:t>
+      </w:r>
+    </w:p>
+    <w:p>
+      <w:r>
+        <w:t xml:space="preserve">Performing security </w:t>
+      </w:r>
+      <w:r>
+        <w:t>in this method has similar benefits to those discussed for server side validation; the client is unable to bypass the security checks, as they don’t have access to the server.</w:t>
+      </w:r>
+    </w:p>
+    <w:p/>
+    <w:p>
+      <w:pPr>
+        <w:pStyle w:val="Heading2"/>
+      </w:pPr>
+      <w:bookmarkStart w:id="14" w:name="_Toc279678771"/>
+      <w:r>
+        <w:t xml:space="preserve">2.3 </w:t>
+      </w:r>
+      <w:r>
+        <w:t>Frontend</w:t>
+      </w:r>
       <w:bookmarkEnd w:id="14"/>
-      <w:r>
-        <w:t xml:space="preserve">access to the server itself, thus they don’t have access to the validation code. </w:t>
-      </w:r>
-    </w:p>
-    <w:p/>
-    <w:p>
-      <w:r>
-        <w:t xml:space="preserve">Although it is possible to perform validation server side, it is not a replacement for client side validation. Client side validation is essential for providing the user with a better experience using the system. They can be alerted of any issues with their inputted data </w:t>
-      </w:r>
-      <w:r>
-        <w:t>without</w:t>
-      </w:r>
-      <w:r>
-        <w:t xml:space="preserve"> leaving the pa</w:t>
-      </w:r>
-      <w:r>
-        <w:t>ge. This has multiple benefits: If the data is invalid then it will need to be re-entered, if validation solely takes place on the server then when the page reloads the user will need to re-enter all of the data they have previously entered. Further to this, the process is creating unnecessary communication between the client and the server, which could have adverse affects if the user is on a slow connection, such as a mobile device.</w:t>
-      </w:r>
-    </w:p>
-    <w:p/>
-    <w:p>
-      <w:r>
-        <w:t>The security that was implemented on the system comprises of storing the users details in a session, which is destroyed when the user logs out. When the user logs in, by providing valid credentials, the server retrieves specific user information from the database, including their unique user ID, and their name. With this information stored in a session, a check is performed at the beginning of each function performing sensitive tasks. If the user is logged in, then they are allowed to proceed. However if they are not logged in, then the user is redirected to the login page and prompted to login with valid credentials.</w:t>
-      </w:r>
-    </w:p>
-    <w:p>
-      <w:r>
-        <w:t xml:space="preserve">Performing security </w:t>
-      </w:r>
-      <w:r>
-        <w:t>in this method has similar benefits to those discussed for server side validation; the client is unable to bypass the security checks, as they don’t have access to the server.</w:t>
-      </w:r>
-    </w:p>
-    <w:p/>
-    <w:p>
-      <w:pPr>
-        <w:pStyle w:val="Heading2"/>
-      </w:pPr>
-      <w:bookmarkStart w:id="15" w:name="_Toc279678771"/>
-      <w:r>
-        <w:t xml:space="preserve">2.3 </w:t>
-      </w:r>
-      <w:r>
-        <w:t>Frontend</w:t>
-      </w:r>
-      <w:bookmarkEnd w:id="15"/>
-    </w:p>
-    <w:p>
-      <w:r>
-        <w:t>The front end, visual aspect, of the system was developed using the 3 main web development technologies; HTML, CSS, and Javascript. All of these languages are essential in creating a website that is required to display content to the user. Alongside the main languages, several libraries and frameworks were used. Bootstrap (chapter 1.4.4) was used to style the system, making use of both the display elements and the JavaScript functionality to enhance the display elements by using transition elements.</w:t>
+    </w:p>
+    <w:p>
+      <w:r>
+        <w:t>The front end, visual aspect, of the system was developed using the 3 main web development technologies; HTML, C</w:t>
+      </w:r>
+      <w:r>
+        <w:t>SS, and JavaS</w:t>
+      </w:r>
+      <w:r>
+        <w:t>cript. All of these languages are essential in creating a website that is required to display content to the user. Alongside the main languages, several libraries and frameworks were used. Bootstrap (chapter 1.4.4) was used to style the system, making use of both the display elements and the JavaScript functionality to enhance the display elements by using transition elements.</w:t>
       </w:r>
     </w:p>
     <w:p>
@@ -6347,6 +6348,13 @@
       </w:r>
     </w:p>
     <w:p/>
+    <w:p>
+      <w:r>
+        <w:t>Ajax technologies have been used within the implementation of the calendar: when the user clicks on a day to ad a shift, or clicks on a shift to remove it, an Ajax call is made to the server. The server then performs the server side validation, chapter 2.2.1, and informs the calling method if it has been successful or not.</w:t>
+      </w:r>
+      <w:bookmarkStart w:id="15" w:name="_GoBack"/>
+      <w:bookmarkEnd w:id="15"/>
+    </w:p>
     <w:p/>
     <w:p>
       <w:pPr>
@@ -6659,6 +6667,10 @@
         <w:t xml:space="preserve"> </w:t>
       </w:r>
       <w:r>
+        <w:rPr>
+          <w:noProof/>
+          <w:lang w:val="en-US"/>
+        </w:rPr>
         <w:drawing>
           <wp:inline distT="0" distB="0" distL="0" distR="0" wp14:anchorId="0F4980D0" wp14:editId="77039DE8">
             <wp:extent cx="5270500" cy="2280920"/>
@@ -7049,7 +7061,7 @@
       <w:r>
         <w:t xml:space="preserve">Can I Use, </w:t>
       </w:r>
-      <w:hyperlink r:id="rId18" w:history="1">
+      <w:hyperlink r:id="rId18" w:anchor="feat=form-validation" w:history="1">
         <w:r>
           <w:rPr>
             <w:rStyle w:val="Hyperlink"/>
@@ -7440,7 +7452,7 @@
         <w:noProof/>
         <w:lang w:val="en-US"/>
       </w:rPr>
-      <w:t>2</w:t>
+      <w:t>1</w:t>
     </w:r>
     <w:r>
       <w:rPr>
@@ -8278,6 +8290,7 @@
   <w:style w:type="character" w:default="1" w:styleId="DefaultParagraphFont">
     <w:name w:val="Default Paragraph Font"/>
     <w:uiPriority w:val="1"/>
+    <w:semiHidden/>
     <w:unhideWhenUsed/>
   </w:style>
   <w:style w:type="table" w:default="1" w:styleId="TableNormal">
@@ -8829,6 +8842,7 @@
   <w:style w:type="character" w:default="1" w:styleId="DefaultParagraphFont">
     <w:name w:val="Default Paragraph Font"/>
     <w:uiPriority w:val="1"/>
+    <w:semiHidden/>
     <w:unhideWhenUsed/>
   </w:style>
   <w:style w:type="table" w:default="1" w:styleId="TableNormal">

</xml_diff>

<commit_message>
AW - Further work on the report - Committing last files, meta changes
</commit_message>
<xml_diff>
--- a/Advanced Web/Assignment/Design/Design.docx
+++ b/Advanced Web/Assignment/Design/Design.docx
@@ -3796,12 +3796,7 @@
         <w:t>If any shift is created or</w:t>
       </w:r>
       <w:r>
-        <w:t xml:space="preserve"> deleted by admin, the userInform</w:t>
-      </w:r>
-      <w:bookmarkStart w:id="3" w:name="_GoBack"/>
-      <w:bookmarkEnd w:id="3"/>
-      <w:r>
-        <w:t>ed column will allow the system to find these shifts, and then communicate the relevant message to the user.</w:t>
+        <w:t xml:space="preserve"> deleted by admin, the userInformed column will allow the system to find these shifts, and then communicate the relevant message to the user.</w:t>
       </w:r>
     </w:p>
     <w:p/>
@@ -4325,14 +4320,14 @@
       <w:pPr>
         <w:pStyle w:val="Heading3"/>
       </w:pPr>
-      <w:bookmarkStart w:id="4" w:name="_Toc279929404"/>
+      <w:bookmarkStart w:id="3" w:name="_Toc279929404"/>
       <w:r>
         <w:t>1.1.3</w:t>
       </w:r>
       <w:r>
         <w:t xml:space="preserve"> Stored Procedures</w:t>
       </w:r>
-      <w:bookmarkEnd w:id="4"/>
+      <w:bookmarkEnd w:id="3"/>
     </w:p>
     <w:p>
       <w:r>
@@ -4530,7 +4525,7 @@
       <w:pPr>
         <w:pStyle w:val="Heading2"/>
       </w:pPr>
-      <w:bookmarkStart w:id="5" w:name="_Toc279929405"/>
+      <w:bookmarkStart w:id="4" w:name="_Toc279929405"/>
       <w:r>
         <w:t>1.2</w:t>
       </w:r>
@@ -4540,82 +4535,82 @@
       <w:r>
         <w:t>Server</w:t>
       </w:r>
+      <w:bookmarkEnd w:id="4"/>
+    </w:p>
+    <w:p>
+      <w:r>
+        <w:t>The server section, which connects the database to the frontend display, will be created using the Model View Controller (MVC) pattern. This pattern separates each of the different sections out, so that each area is atomic</w:t>
+      </w:r>
+      <w:r>
+        <w:t>, only being responsible for one specific task</w:t>
+      </w:r>
+      <w:r>
+        <w:t xml:space="preserve">. The Database section (model) doesn’t handle any logic or </w:t>
+      </w:r>
+      <w:r>
+        <w:t>display; it is purely responsible for retrieving and updating the data</w:t>
+      </w:r>
+      <w:r>
+        <w:t>, using stored procedures (section 1.2)</w:t>
+      </w:r>
+      <w:r>
+        <w:t>. The display section (View) simply displays information to the us</w:t>
+      </w:r>
+      <w:r>
+        <w:t>er, using data passed from the c</w:t>
+      </w:r>
+      <w:r>
+        <w:t>ontroller. The logic section (controller) connects the Model and View sections together. It performs all of the logic, calling the Model to perform any database functionality, and calling the View relevant for the information that needs to be displayed.</w:t>
+      </w:r>
+    </w:p>
+    <w:p/>
+    <w:p>
+      <w:r>
+        <w:t>In order to implement the MVC pattern, the CodeIgniter framework will be utilised. “</w:t>
+      </w:r>
+      <w:r>
+        <w:rPr>
+          <w:i/>
+        </w:rPr>
+        <w:t>CodeIgniter is a community-developed open source project</w:t>
+      </w:r>
+      <w:r>
+        <w:t>” (CodeIgniter 2014) “</w:t>
+      </w:r>
+      <w:r>
+        <w:rPr>
+          <w:i/>
+        </w:rPr>
+        <w:t>with a very small footprint</w:t>
+      </w:r>
+      <w:r>
+        <w:t xml:space="preserve">”. It allows for MVC to be implemented in an easy manor, allowing for security to </w:t>
+      </w:r>
+      <w:r>
+        <w:t xml:space="preserve">be </w:t>
+      </w:r>
+      <w:r>
+        <w:t xml:space="preserve">added </w:t>
+      </w:r>
+      <w:r>
+        <w:t>preventing</w:t>
+      </w:r>
+      <w:r>
+        <w:t xml:space="preserve"> malicious attack.</w:t>
+      </w:r>
+    </w:p>
+    <w:p>
+      <w:pPr>
+        <w:pStyle w:val="Heading2"/>
+      </w:pPr>
+      <w:bookmarkStart w:id="5" w:name="_Toc279929406"/>
+      <w:r>
+        <w:t>1.3</w:t>
+      </w:r>
+      <w:r>
+        <w:t xml:space="preserve"> Frontend</w:t>
+      </w:r>
       <w:bookmarkEnd w:id="5"/>
-    </w:p>
-    <w:p>
-      <w:r>
-        <w:t>The server section, which connects the database to the frontend display, will be created using the Model View Controller (MVC) pattern. This pattern separates each of the different sections out, so that each area is atomic</w:t>
-      </w:r>
-      <w:r>
-        <w:t>, only being responsible for one specific task</w:t>
-      </w:r>
-      <w:r>
-        <w:t xml:space="preserve">. The Database section (model) doesn’t handle any logic or </w:t>
-      </w:r>
-      <w:r>
-        <w:t>display; it is purely responsible for retrieving and updating the data</w:t>
-      </w:r>
-      <w:r>
-        <w:t>, using stored procedures (section 1.2)</w:t>
-      </w:r>
-      <w:r>
-        <w:t>. The display section (View) simply displays information to the us</w:t>
-      </w:r>
-      <w:r>
-        <w:t>er, using data passed from the c</w:t>
-      </w:r>
-      <w:r>
-        <w:t>ontroller. The logic section (controller) connects the Model and View sections together. It performs all of the logic, calling the Model to perform any database functionality, and calling the View relevant for the information that needs to be displayed.</w:t>
-      </w:r>
-    </w:p>
-    <w:p/>
-    <w:p>
-      <w:r>
-        <w:t>In order to implement the MVC pattern, the CodeIgniter framework will be utilised. “</w:t>
-      </w:r>
-      <w:r>
-        <w:rPr>
-          <w:i/>
-        </w:rPr>
-        <w:t>CodeIgniter is a community-developed open source project</w:t>
-      </w:r>
-      <w:r>
-        <w:t>” (CodeIgniter 2014) “</w:t>
-      </w:r>
-      <w:r>
-        <w:rPr>
-          <w:i/>
-        </w:rPr>
-        <w:t>with a very small footprint</w:t>
-      </w:r>
-      <w:r>
-        <w:t xml:space="preserve">”. It allows for MVC to be implemented in an easy manor, allowing for security to </w:t>
-      </w:r>
-      <w:r>
-        <w:t xml:space="preserve">be </w:t>
-      </w:r>
-      <w:r>
-        <w:t xml:space="preserve">added </w:t>
-      </w:r>
-      <w:r>
-        <w:t>preventing</w:t>
-      </w:r>
-      <w:r>
-        <w:t xml:space="preserve"> malicious attack.</w:t>
-      </w:r>
-    </w:p>
-    <w:p>
-      <w:pPr>
-        <w:pStyle w:val="Heading2"/>
-      </w:pPr>
-      <w:bookmarkStart w:id="6" w:name="_Toc279929406"/>
-      <w:r>
-        <w:t>1.3</w:t>
-      </w:r>
-      <w:r>
-        <w:t xml:space="preserve"> Frontend</w:t>
-      </w:r>
-      <w:bookmarkEnd w:id="6"/>
     </w:p>
     <w:p>
       <w:r>
@@ -4669,7 +4664,7 @@
           <w:bCs w:val="0"/>
         </w:rPr>
       </w:pPr>
-      <w:bookmarkStart w:id="7" w:name="_Toc279929407"/>
+      <w:bookmarkStart w:id="6" w:name="_Toc279929407"/>
       <w:r>
         <w:rPr>
           <w:rStyle w:val="Heading2Char"/>
@@ -4697,7 +4692,7 @@
         </w:rPr>
         <w:t>Login</w:t>
       </w:r>
-      <w:bookmarkEnd w:id="7"/>
+      <w:bookmarkEnd w:id="6"/>
     </w:p>
     <w:p>
       <w:pPr>
@@ -5108,7 +5103,7 @@
       <w:pPr>
         <w:pStyle w:val="Heading3"/>
       </w:pPr>
-      <w:bookmarkStart w:id="8" w:name="_Toc279929408"/>
+      <w:bookmarkStart w:id="7" w:name="_Toc279929408"/>
       <w:r>
         <w:t>1.3</w:t>
       </w:r>
@@ -5118,7 +5113,7 @@
       <w:r>
         <w:t>Calendar</w:t>
       </w:r>
-      <w:bookmarkEnd w:id="8"/>
+      <w:bookmarkEnd w:id="7"/>
     </w:p>
     <w:p>
       <w:r>
@@ -5517,50 +5512,50 @@
       <w:pPr>
         <w:pStyle w:val="Heading3"/>
       </w:pPr>
-      <w:bookmarkStart w:id="9" w:name="_Toc279929409"/>
+      <w:bookmarkStart w:id="8" w:name="_Toc279929409"/>
       <w:r>
         <w:t>1.3</w:t>
       </w:r>
       <w:r>
         <w:t>.2.1 Improvements</w:t>
       </w:r>
+      <w:bookmarkEnd w:id="8"/>
+    </w:p>
+    <w:p>
+      <w:r>
+        <w:t>The standard user will only have one view available to them, as covered in chapter 1.4.2, however Admin will have 2 views available. These will be a month view, and a week view. The month view will allow admin users to view the entire month, previous months</w:t>
+      </w:r>
+      <w:r>
+        <w:t>, and future months</w:t>
+      </w:r>
+      <w:r>
+        <w:t>. Thus they will be able to review all previou</w:t>
+      </w:r>
+      <w:r>
+        <w:t>s months, and all staff shifts, providing a record of which shifts have been worked in the chance that this information is needed for administrative purposes.</w:t>
+      </w:r>
+    </w:p>
+    <w:p>
+      <w:r>
+        <w:t xml:space="preserve">The week view will provide more screen real estate in which to view the staff members that are working. This is essential due to the fact that each staff member is displayed, as opposed to the staff categories the standard user sees. Whilst this isn’t a major problem with the current staff levels and staffing rules, if these were to change the system is able to accommodate for this increase and easily display all the staff that are working on specific days. </w:t>
+      </w:r>
+    </w:p>
+    <w:p/>
+    <w:p>
+      <w:pPr>
+        <w:pStyle w:val="Heading3"/>
+      </w:pPr>
+      <w:bookmarkStart w:id="9" w:name="_Toc279929410"/>
+      <w:r>
+        <w:t>1.3</w:t>
+      </w:r>
+      <w:r>
+        <w:t xml:space="preserve">.3 </w:t>
+      </w:r>
+      <w:r>
+        <w:t>Settings</w:t>
+      </w:r>
       <w:bookmarkEnd w:id="9"/>
-    </w:p>
-    <w:p>
-      <w:r>
-        <w:t>The standard user will only have one view available to them, as covered in chapter 1.4.2, however Admin will have 2 views available. These will be a month view, and a week view. The month view will allow admin users to view the entire month, previous months</w:t>
-      </w:r>
-      <w:r>
-        <w:t>, and future months</w:t>
-      </w:r>
-      <w:r>
-        <w:t>. Thus they will be able to review all previou</w:t>
-      </w:r>
-      <w:r>
-        <w:t>s months, and all staff shifts, providing a record of which shifts have been worked in the chance that this information is needed for administrative purposes.</w:t>
-      </w:r>
-    </w:p>
-    <w:p>
-      <w:r>
-        <w:t xml:space="preserve">The week view will provide more screen real estate in which to view the staff members that are working. This is essential due to the fact that each staff member is displayed, as opposed to the staff categories the standard user sees. Whilst this isn’t a major problem with the current staff levels and staffing rules, if these were to change the system is able to accommodate for this increase and easily display all the staff that are working on specific days. </w:t>
-      </w:r>
-    </w:p>
-    <w:p/>
-    <w:p>
-      <w:pPr>
-        <w:pStyle w:val="Heading3"/>
-      </w:pPr>
-      <w:bookmarkStart w:id="10" w:name="_Toc279929410"/>
-      <w:r>
-        <w:t>1.3</w:t>
-      </w:r>
-      <w:r>
-        <w:t xml:space="preserve">.3 </w:t>
-      </w:r>
-      <w:r>
-        <w:t>Settings</w:t>
-      </w:r>
-      <w:bookmarkEnd w:id="10"/>
     </w:p>
     <w:p>
       <w:r>
@@ -5882,7 +5877,7 @@
       <w:pPr>
         <w:pStyle w:val="Heading3"/>
       </w:pPr>
-      <w:bookmarkStart w:id="11" w:name="_Toc279929411"/>
+      <w:bookmarkStart w:id="10" w:name="_Toc279929411"/>
       <w:r>
         <w:t>1.3</w:t>
       </w:r>
@@ -5892,65 +5887,65 @@
       <w:r>
         <w:t>Bootstrap</w:t>
       </w:r>
+      <w:bookmarkEnd w:id="10"/>
+    </w:p>
+    <w:p>
+      <w:r>
+        <w:t xml:space="preserve">To assist in the presentation of the system, the Bootstrap framework will be </w:t>
+      </w:r>
+      <w:r>
+        <w:t>utilised. “</w:t>
+      </w:r>
+      <w:r>
+        <w:rPr>
+          <w:i/>
+        </w:rPr>
+        <w:t>Bootstrap is the most popular HTML, CSS, and JS framework for developing responsive, mobile first projects on the web</w:t>
+      </w:r>
+      <w:r>
+        <w:t>” (Bootstrap, 2014), it is released under the MIT license, making it freely available to use.</w:t>
+      </w:r>
+    </w:p>
+    <w:p>
+      <w:r>
+        <w:t>Bootstrap provides an easy to use framework that can be applied to existing HTML in order to create beautiful, clean displays. As such it will be used to style display the system, being applied to each page.</w:t>
+      </w:r>
+    </w:p>
+    <w:p>
+      <w:pPr>
+        <w:pStyle w:val="Heading2"/>
+      </w:pPr>
+      <w:r>
+        <w:br w:type="page"/>
+      </w:r>
+    </w:p>
+    <w:p>
+      <w:pPr>
+        <w:pStyle w:val="Heading1"/>
+      </w:pPr>
+      <w:bookmarkStart w:id="11" w:name="_Toc279929412"/>
+      <w:r>
+        <w:t>2. Im</w:t>
+      </w:r>
+      <w:r>
+        <w:t>plementation</w:t>
+      </w:r>
       <w:bookmarkEnd w:id="11"/>
     </w:p>
     <w:p>
       <w:r>
-        <w:t xml:space="preserve">To assist in the presentation of the system, the Bootstrap framework will be </w:t>
-      </w:r>
-      <w:r>
-        <w:t>utilised. “</w:t>
-      </w:r>
-      <w:r>
-        <w:rPr>
-          <w:i/>
-        </w:rPr>
-        <w:t>Bootstrap is the most popular HTML, CSS, and JS framework for developing responsive, mobile first projects on the web</w:t>
-      </w:r>
-      <w:r>
-        <w:t>” (Bootstrap, 2014), it is released under the MIT license, making it freely available to use.</w:t>
-      </w:r>
-    </w:p>
-    <w:p>
-      <w:r>
-        <w:t>Bootstrap provides an easy to use framework that can be applied to existing HTML in order to create beautiful, clean displays. As such it will be used to style display the system, being applied to each page.</w:t>
+        <w:t>Throughout the development of the system, all of the code is checked into source control, using GitHub. Source control is an incredibly valuable tool, allowing for every stage of development to be reverted to, creating a checkpoint in case of any catastrophic failures in future development.</w:t>
       </w:r>
     </w:p>
     <w:p>
       <w:pPr>
         <w:pStyle w:val="Heading2"/>
       </w:pPr>
-      <w:r>
-        <w:br w:type="page"/>
-      </w:r>
-    </w:p>
-    <w:p>
-      <w:pPr>
-        <w:pStyle w:val="Heading1"/>
-      </w:pPr>
-      <w:bookmarkStart w:id="12" w:name="_Toc279929412"/>
-      <w:r>
-        <w:t>2. Im</w:t>
-      </w:r>
-      <w:r>
-        <w:t>plementation</w:t>
+      <w:bookmarkStart w:id="12" w:name="_Toc279929413"/>
+      <w:r>
+        <w:t>2.1 Database</w:t>
       </w:r>
       <w:bookmarkEnd w:id="12"/>
-    </w:p>
-    <w:p>
-      <w:r>
-        <w:t>Throughout the development of the system, all of the code is checked into source control, using GitHub. Source control is an incredibly valuable tool, allowing for every stage of development to be reverted to, creating a checkpoint in case of any catastrophic failures in future development.</w:t>
-      </w:r>
-    </w:p>
-    <w:p>
-      <w:pPr>
-        <w:pStyle w:val="Heading2"/>
-      </w:pPr>
-      <w:bookmarkStart w:id="13" w:name="_Toc279929413"/>
-      <w:r>
-        <w:t>2.1 Database</w:t>
-      </w:r>
-      <w:bookmarkEnd w:id="13"/>
     </w:p>
     <w:p>
       <w:r>
@@ -6103,16 +6098,21 @@
         <w:t xml:space="preserve">If necessary, further development could be easily made to the system, allowing for these stored procedures to be utilised, thus providing extended functionality to the Admin level users. </w:t>
       </w:r>
     </w:p>
+    <w:p>
+      <w:r>
+        <w:t>The database script, created for all database operations, can be found on the server where the web application is hosted (CW1/Database/script.sql).</w:t>
+      </w:r>
+    </w:p>
     <w:p/>
     <w:p>
       <w:pPr>
         <w:pStyle w:val="Heading3"/>
       </w:pPr>
-      <w:bookmarkStart w:id="14" w:name="_Toc279929414"/>
+      <w:bookmarkStart w:id="13" w:name="_Toc279929414"/>
       <w:r>
         <w:t>2.1.1 Passwords</w:t>
       </w:r>
-      <w:bookmarkEnd w:id="14"/>
+      <w:bookmarkEnd w:id="13"/>
     </w:p>
     <w:p>
       <w:r>
@@ -6212,149 +6212,148 @@
         <w:t xml:space="preserve"> using Binary comparisons, and explicitly setting the collation.</w:t>
       </w:r>
     </w:p>
+    <w:p>
+      <w:pPr>
+        <w:pStyle w:val="Heading2"/>
+      </w:pPr>
+      <w:bookmarkStart w:id="14" w:name="_Toc279929415"/>
+      <w:r>
+        <w:t>2.2 Server</w:t>
+      </w:r>
+      <w:bookmarkEnd w:id="14"/>
+    </w:p>
+    <w:p>
+      <w:r>
+        <w:t xml:space="preserve">In order to develop the system locally, </w:t>
+      </w:r>
+      <w:r>
+        <w:t>Xampp was installed on the development machine. This allowed for server side scripts (such as index.php) to run. Xampp was chosen as the specification stated the system needed to be developed in php and MySQL, both of which can run on a Xampp server.</w:t>
+      </w:r>
+    </w:p>
     <w:p/>
     <w:p>
+      <w:r>
+        <w:t>As discussed in chapter 1.2, the MVC framework CodeIgniter was used for</w:t>
+      </w:r>
+      <w:r>
+        <w:t xml:space="preserve"> the development of the server side code. After configuring the framework to connect to the database instance, work commenced on the database access functions, which are present in the Model section. Comprising of 2 models, 1 for the shift functionality and a 2</w:t>
+      </w:r>
+      <w:r>
+        <w:rPr>
+          <w:vertAlign w:val="superscript"/>
+        </w:rPr>
+        <w:t>nd</w:t>
+      </w:r>
+      <w:r>
+        <w:t xml:space="preserve"> for the u</w:t>
+      </w:r>
+      <w:r>
+        <w:t>ser functionality, each of the</w:t>
+      </w:r>
+      <w:r>
+        <w:t xml:space="preserve"> functions call the relevant stored procedure in the database, and then pass the result set back to the controller </w:t>
+      </w:r>
+      <w:r>
+        <w:t>as</w:t>
+      </w:r>
+      <w:r>
+        <w:t xml:space="preserve"> a result array.</w:t>
+      </w:r>
+    </w:p>
+    <w:p/>
+    <w:p>
+      <w:r>
+        <w:t>To perform the server side logic, 3 Controllers were created; One each for shift functionality and user functionality, and a 3</w:t>
+      </w:r>
+      <w:r>
+        <w:rPr>
+          <w:vertAlign w:val="superscript"/>
+        </w:rPr>
+        <w:t>rd</w:t>
+      </w:r>
+      <w:r>
+        <w:t xml:space="preserve"> specifically for verifying the users login credentials. The controller for verifying user credentials was kept separate from the other 2 controllers because although it was handling user functions, the user is not logged into the system at this point so it was prudent to keep logged in functionality and non-logged in functionality separately. </w:t>
+      </w:r>
+      <w:r>
+        <w:t xml:space="preserve">Alongside the controller deciding which Model to call, it was also responsible for deciding which View to show to the user. This is relatively straight forward, with a single controller generally having a single associated view (other than the common header and footer files). With the main calendar, there could be 2 different level of user; Admin or Standard. As such different functionality is needed for each user. </w:t>
+      </w:r>
+      <w:r>
+        <w:t>In this instance, the controller makes a decision on which view to load depending on if the user is marked as admin or not.</w:t>
+      </w:r>
+    </w:p>
+    <w:p/>
+    <w:p>
+      <w:pPr>
+        <w:pStyle w:val="Heading3"/>
+      </w:pPr>
+      <w:bookmarkStart w:id="15" w:name="_Toc279929416"/>
+      <w:r>
+        <w:t>2.2.1 Server Side Validation</w:t>
+      </w:r>
+      <w:bookmarkEnd w:id="15"/>
+    </w:p>
+    <w:p>
+      <w:r>
+        <w:t>The controller also performs server side validation, which is essential to work as support for client side validation ensuring that the data input by the use</w:t>
+      </w:r>
+      <w:r>
+        <w:t>r</w:t>
+      </w:r>
+      <w:r>
+        <w:t xml:space="preserve"> is a) valid data for what has been requested, and b) non malicious, such as SQL injection.</w:t>
+      </w:r>
+      <w:r>
+        <w:t xml:space="preserve"> Server side validation is essential as client side validation can</w:t>
+      </w:r>
+      <w:r>
+        <w:t>’</w:t>
+      </w:r>
+      <w:r>
+        <w:t xml:space="preserve">t always be trusted; JavaScript might be displayed on the clients machine, or the client might intentionally bypass the validation, both of which could cause problems in the logic and database sections of the system. It is not possible to bypass validation on the server, due to the fact that clients don’t have access to the server itself, thus they don’t have access to the validation code. </w:t>
+      </w:r>
+    </w:p>
+    <w:p/>
+    <w:p>
+      <w:r>
+        <w:t xml:space="preserve">Although it is possible to perform validation server side, it is not a replacement for client side validation. Client side validation is essential for providing the user with a better experience using the system. They can be alerted of any issues with their inputted data </w:t>
+      </w:r>
+      <w:r>
+        <w:t>without</w:t>
+      </w:r>
+      <w:r>
+        <w:t xml:space="preserve"> leaving the pa</w:t>
+      </w:r>
+      <w:r>
+        <w:t>ge. This has multiple benefits: If the data is invalid then it will need to be re-entered, if validation solely takes place on the server then when the page reloads the user will need to re-enter all of the data they have previously entered. Further to this, the process is creating unnecessary communication between the client and the server, which could have adverse affects if the user is on a slow connection, such as a mobile device.</w:t>
+      </w:r>
+    </w:p>
+    <w:p/>
+    <w:p>
+      <w:r>
+        <w:t>The security that was implemented on the system comprises of storing the users details in a session, which is destroyed when the user logs out. When the user logs in, by providing valid credentials, the server retrieves specific user information from the database, including their unique user ID, and their name. With this information stored in a session, a check is performed at the beginning of each function performing sensitive tasks. If the user is logged in, then they are allowed to proceed. However if they are not logged in, then the user is redirected to the login page and prompted to login with valid credentials.</w:t>
+      </w:r>
+    </w:p>
+    <w:p>
+      <w:r>
+        <w:t xml:space="preserve">Performing security </w:t>
+      </w:r>
+      <w:r>
+        <w:t>in this method has similar benefits to those discussed for server side validation; the client is unable to bypass the security checks, as they don’t have access to the server.</w:t>
+      </w:r>
+    </w:p>
+    <w:p/>
+    <w:p>
       <w:pPr>
         <w:pStyle w:val="Heading2"/>
       </w:pPr>
-      <w:bookmarkStart w:id="15" w:name="_Toc279929415"/>
-      <w:r>
-        <w:t>2.2 Server</w:t>
-      </w:r>
-      <w:bookmarkEnd w:id="15"/>
-    </w:p>
-    <w:p>
-      <w:r>
-        <w:t xml:space="preserve">In order to develop the system locally, </w:t>
-      </w:r>
-      <w:r>
-        <w:t>Xampp was installed on the development machine. This allowed for server side scripts (such as index.php) to run. Xampp was chosen as the specification stated the system needed to be developed in php and MySQL, both of which can run on a Xampp server.</w:t>
-      </w:r>
-    </w:p>
-    <w:p/>
-    <w:p>
-      <w:r>
-        <w:t>As discussed in chapter 1.2, the MVC framework CodeIgniter was used for</w:t>
-      </w:r>
-      <w:r>
-        <w:t xml:space="preserve"> the development of the server side code. After configuring the framework to connect to the database instance, work commenced on the database access functions, which are present in the Model section. Comprising of 2 models, 1 for the shift functionality and a 2</w:t>
-      </w:r>
-      <w:r>
-        <w:rPr>
-          <w:vertAlign w:val="superscript"/>
-        </w:rPr>
-        <w:t>nd</w:t>
-      </w:r>
-      <w:r>
-        <w:t xml:space="preserve"> for the u</w:t>
-      </w:r>
-      <w:r>
-        <w:t>ser functionality, each of the</w:t>
-      </w:r>
-      <w:r>
-        <w:t xml:space="preserve"> functions call the relevant stored procedure in the database, and then pass the result set back to the controller </w:t>
-      </w:r>
-      <w:r>
-        <w:t>as</w:t>
-      </w:r>
-      <w:r>
-        <w:t xml:space="preserve"> a result array.</w:t>
-      </w:r>
-    </w:p>
-    <w:p/>
-    <w:p>
-      <w:r>
-        <w:t>To perform the server side logic, 3 Controllers were created; One each for shift functionality and user functionality, and a 3</w:t>
-      </w:r>
-      <w:r>
-        <w:rPr>
-          <w:vertAlign w:val="superscript"/>
-        </w:rPr>
-        <w:t>rd</w:t>
-      </w:r>
-      <w:r>
-        <w:t xml:space="preserve"> specifically for verifying the users login credentials. The controller for verifying user credentials was kept separate from the other 2 controllers because although it was handling user functions, the user is not logged into the system at this point so it was prudent to keep logged in functionality and non-logged in functionality separately. </w:t>
-      </w:r>
-      <w:r>
-        <w:t xml:space="preserve">Alongside the controller deciding which Model to call, it was also responsible for deciding which View to show to the user. This is relatively straight forward, with a single controller generally having a single associated view (other than the common header and footer files). With the main calendar, there could be 2 different level of user; Admin or Standard. As such different functionality is needed for each user. </w:t>
-      </w:r>
-      <w:r>
-        <w:t>In this instance, the controller makes a decision on which view to load depending on if the user is marked as admin or not.</w:t>
-      </w:r>
-    </w:p>
-    <w:p/>
-    <w:p>
-      <w:pPr>
-        <w:pStyle w:val="Heading3"/>
-      </w:pPr>
-      <w:bookmarkStart w:id="16" w:name="_Toc279929416"/>
-      <w:r>
-        <w:t>2.2.1 Server Side Validation</w:t>
+      <w:bookmarkStart w:id="16" w:name="_Toc279929417"/>
+      <w:r>
+        <w:t xml:space="preserve">2.3 </w:t>
+      </w:r>
+      <w:r>
+        <w:t>Frontend</w:t>
       </w:r>
       <w:bookmarkEnd w:id="16"/>
-    </w:p>
-    <w:p>
-      <w:r>
-        <w:t>The controller also performs server side validation, which is essential to work as support for client side validation ensuring that the data input by the use</w:t>
-      </w:r>
-      <w:r>
-        <w:t>r</w:t>
-      </w:r>
-      <w:r>
-        <w:t xml:space="preserve"> is a) valid data for what has been requested, and b) non malicious, such as SQL injection.</w:t>
-      </w:r>
-      <w:r>
-        <w:t xml:space="preserve"> Server side validation is essential as client side validation can</w:t>
-      </w:r>
-      <w:r>
-        <w:t>’</w:t>
-      </w:r>
-      <w:r>
-        <w:t xml:space="preserve">t always be trusted; JavaScript might be displayed on the clients machine, or the client might intentionally bypass the validation, both of which could cause problems in the logic and database sections of the system. It is not possible to bypass validation on the server, due to the fact that clients don’t have access to the server itself, thus they don’t have access to the validation code. </w:t>
-      </w:r>
-    </w:p>
-    <w:p/>
-    <w:p>
-      <w:r>
-        <w:t xml:space="preserve">Although it is possible to perform validation server side, it is not a replacement for client side validation. Client side validation is essential for providing the user with a better experience using the system. They can be alerted of any issues with their inputted data </w:t>
-      </w:r>
-      <w:r>
-        <w:t>without</w:t>
-      </w:r>
-      <w:r>
-        <w:t xml:space="preserve"> leaving the pa</w:t>
-      </w:r>
-      <w:r>
-        <w:t>ge. This has multiple benefits: If the data is invalid then it will need to be re-entered, if validation solely takes place on the server then when the page reloads the user will need to re-enter all of the data they have previously entered. Further to this, the process is creating unnecessary communication between the client and the server, which could have adverse affects if the user is on a slow connection, such as a mobile device.</w:t>
-      </w:r>
-    </w:p>
-    <w:p/>
-    <w:p>
-      <w:r>
-        <w:t>The security that was implemented on the system comprises of storing the users details in a session, which is destroyed when the user logs out. When the user logs in, by providing valid credentials, the server retrieves specific user information from the database, including their unique user ID, and their name. With this information stored in a session, a check is performed at the beginning of each function performing sensitive tasks. If the user is logged in, then they are allowed to proceed. However if they are not logged in, then the user is redirected to the login page and prompted to login with valid credentials.</w:t>
-      </w:r>
-    </w:p>
-    <w:p>
-      <w:r>
-        <w:t xml:space="preserve">Performing security </w:t>
-      </w:r>
-      <w:r>
-        <w:t>in this method has similar benefits to those discussed for server side validation; the client is unable to bypass the security checks, as they don’t have access to the server.</w:t>
-      </w:r>
-    </w:p>
-    <w:p/>
-    <w:p>
-      <w:pPr>
-        <w:pStyle w:val="Heading2"/>
-      </w:pPr>
-      <w:bookmarkStart w:id="17" w:name="_Toc279929417"/>
-      <w:r>
-        <w:t xml:space="preserve">2.3 </w:t>
-      </w:r>
-      <w:r>
-        <w:t>Frontend</w:t>
-      </w:r>
-      <w:bookmarkEnd w:id="17"/>
     </w:p>
     <w:p>
       <w:r>
@@ -6890,14 +6889,14 @@
       <w:pPr>
         <w:pStyle w:val="Heading3"/>
       </w:pPr>
-      <w:bookmarkStart w:id="18" w:name="_Toc279929418"/>
+      <w:bookmarkStart w:id="17" w:name="_Toc279929418"/>
       <w:r>
         <w:t xml:space="preserve">2.3.2 </w:t>
       </w:r>
       <w:r>
         <w:t>Admin Functionality</w:t>
       </w:r>
-      <w:bookmarkEnd w:id="18"/>
+      <w:bookmarkEnd w:id="17"/>
     </w:p>
     <w:p/>
     <w:p>
@@ -7430,14 +7429,14 @@
       <w:pPr>
         <w:pStyle w:val="Heading3"/>
       </w:pPr>
-      <w:bookmarkStart w:id="19" w:name="_Toc279929419"/>
+      <w:bookmarkStart w:id="18" w:name="_Toc279929419"/>
       <w:r>
         <w:t xml:space="preserve">2.3.4 </w:t>
       </w:r>
       <w:r>
         <w:t>Standard User functionality</w:t>
       </w:r>
-      <w:bookmarkEnd w:id="19"/>
+      <w:bookmarkEnd w:id="18"/>
     </w:p>
     <w:p/>
     <w:p>
@@ -7776,14 +7775,14 @@
       <w:pPr>
         <w:pStyle w:val="Heading3"/>
       </w:pPr>
-      <w:bookmarkStart w:id="20" w:name="_Toc279929420"/>
+      <w:bookmarkStart w:id="19" w:name="_Toc279929420"/>
       <w:r>
         <w:t xml:space="preserve">2.3.5 </w:t>
       </w:r>
       <w:r>
         <w:t>Client side validation</w:t>
       </w:r>
-      <w:bookmarkEnd w:id="20"/>
+      <w:bookmarkEnd w:id="19"/>
     </w:p>
     <w:p/>
     <w:p>
@@ -8175,10 +8174,259 @@
           <w:u w:val="single"/>
         </w:rPr>
       </w:pPr>
-      <w:r>
-        <w:rPr>
-          <w:u w:val="single"/>
-        </w:rPr>
+    </w:p>
+    <w:p>
+      <w:pPr>
+        <w:pStyle w:val="Heading2"/>
+      </w:pPr>
+      <w:r>
+        <w:t>2.4 Files created</w:t>
+      </w:r>
+    </w:p>
+    <w:p/>
+    <w:p>
+      <w:r>
+        <w:t xml:space="preserve">The </w:t>
+      </w:r>
+      <w:r>
+        <w:t xml:space="preserve">website </w:t>
+      </w:r>
+      <w:r>
+        <w:t>files that were created for the development of this system are as follows:</w:t>
+      </w:r>
+      <w:bookmarkStart w:id="20" w:name="_GoBack"/>
+      <w:bookmarkEnd w:id="20"/>
+    </w:p>
+    <w:p>
+      <w:pPr>
+        <w:pStyle w:val="ListParagraph"/>
+        <w:numPr>
+          <w:ilvl w:val="0"/>
+          <w:numId w:val="8"/>
+        </w:numPr>
+      </w:pPr>
+      <w:r>
+        <w:t>Controllers/shift.php</w:t>
+      </w:r>
+    </w:p>
+    <w:p>
+      <w:pPr>
+        <w:pStyle w:val="ListParagraph"/>
+        <w:numPr>
+          <w:ilvl w:val="0"/>
+          <w:numId w:val="8"/>
+        </w:numPr>
+      </w:pPr>
+      <w:r>
+        <w:t>Controllers/user.php</w:t>
+      </w:r>
+    </w:p>
+    <w:p>
+      <w:pPr>
+        <w:pStyle w:val="ListParagraph"/>
+        <w:numPr>
+          <w:ilvl w:val="0"/>
+          <w:numId w:val="8"/>
+        </w:numPr>
+      </w:pPr>
+      <w:r>
+        <w:t>Controllers/verifyLogin.php</w:t>
+      </w:r>
+    </w:p>
+    <w:p>
+      <w:pPr>
+        <w:pStyle w:val="ListParagraph"/>
+        <w:numPr>
+          <w:ilvl w:val="0"/>
+          <w:numId w:val="8"/>
+        </w:numPr>
+      </w:pPr>
+      <w:r>
+        <w:t>Models/shift_model.php</w:t>
+      </w:r>
+    </w:p>
+    <w:p>
+      <w:pPr>
+        <w:pStyle w:val="ListParagraph"/>
+        <w:numPr>
+          <w:ilvl w:val="0"/>
+          <w:numId w:val="8"/>
+        </w:numPr>
+      </w:pPr>
+      <w:r>
+        <w:t>Models/user_model.php</w:t>
+      </w:r>
+    </w:p>
+    <w:p>
+      <w:pPr>
+        <w:pStyle w:val="ListParagraph"/>
+        <w:numPr>
+          <w:ilvl w:val="0"/>
+          <w:numId w:val="8"/>
+        </w:numPr>
+      </w:pPr>
+      <w:r>
+        <w:t>Views/css/templates/footer.css</w:t>
+      </w:r>
+    </w:p>
+    <w:p>
+      <w:pPr>
+        <w:pStyle w:val="ListParagraph"/>
+        <w:numPr>
+          <w:ilvl w:val="0"/>
+          <w:numId w:val="8"/>
+        </w:numPr>
+      </w:pPr>
+      <w:r>
+        <w:t>Views/css/templates/userBar.css</w:t>
+      </w:r>
+    </w:p>
+    <w:p>
+      <w:pPr>
+        <w:pStyle w:val="ListParagraph"/>
+        <w:numPr>
+          <w:ilvl w:val="0"/>
+          <w:numId w:val="8"/>
+        </w:numPr>
+      </w:pPr>
+      <w:r>
+        <w:t>Views/css/user/calendar.css</w:t>
+      </w:r>
+    </w:p>
+    <w:p>
+      <w:pPr>
+        <w:pStyle w:val="ListParagraph"/>
+        <w:numPr>
+          <w:ilvl w:val="0"/>
+          <w:numId w:val="8"/>
+        </w:numPr>
+      </w:pPr>
+      <w:r>
+        <w:t>Views/css/user/login.css</w:t>
+      </w:r>
+    </w:p>
+    <w:p>
+      <w:pPr>
+        <w:pStyle w:val="ListParagraph"/>
+        <w:numPr>
+          <w:ilvl w:val="0"/>
+          <w:numId w:val="8"/>
+        </w:numPr>
+      </w:pPr>
+      <w:r>
+        <w:t>Views/css/user/settings.css</w:t>
+      </w:r>
+    </w:p>
+    <w:p>
+      <w:pPr>
+        <w:pStyle w:val="ListParagraph"/>
+        <w:numPr>
+          <w:ilvl w:val="0"/>
+          <w:numId w:val="8"/>
+        </w:numPr>
+      </w:pPr>
+      <w:r>
+        <w:t>Views/templates/footer.php</w:t>
+      </w:r>
+    </w:p>
+    <w:p>
+      <w:pPr>
+        <w:pStyle w:val="ListParagraph"/>
+        <w:numPr>
+          <w:ilvl w:val="0"/>
+          <w:numId w:val="8"/>
+        </w:numPr>
+      </w:pPr>
+      <w:r>
+        <w:t>Views/templates/header.php</w:t>
+      </w:r>
+    </w:p>
+    <w:p>
+      <w:pPr>
+        <w:pStyle w:val="ListParagraph"/>
+        <w:numPr>
+          <w:ilvl w:val="0"/>
+          <w:numId w:val="8"/>
+        </w:numPr>
+      </w:pPr>
+      <w:r>
+        <w:t>Views/templates/userBar.php</w:t>
+      </w:r>
+    </w:p>
+    <w:p>
+      <w:pPr>
+        <w:pStyle w:val="ListParagraph"/>
+        <w:numPr>
+          <w:ilvl w:val="0"/>
+          <w:numId w:val="8"/>
+        </w:numPr>
+      </w:pPr>
+      <w:r>
+        <w:t>Views/user/calendar.php</w:t>
+      </w:r>
+    </w:p>
+    <w:p>
+      <w:pPr>
+        <w:pStyle w:val="ListParagraph"/>
+        <w:numPr>
+          <w:ilvl w:val="0"/>
+          <w:numId w:val="8"/>
+        </w:numPr>
+      </w:pPr>
+      <w:r>
+        <w:t>Views/user/calendarAdmin.php</w:t>
+      </w:r>
+    </w:p>
+    <w:p>
+      <w:pPr>
+        <w:pStyle w:val="ListParagraph"/>
+        <w:numPr>
+          <w:ilvl w:val="0"/>
+          <w:numId w:val="8"/>
+        </w:numPr>
+      </w:pPr>
+      <w:r>
+        <w:t>Views/user/calendarAdminScript.php</w:t>
+      </w:r>
+    </w:p>
+    <w:p>
+      <w:pPr>
+        <w:pStyle w:val="ListParagraph"/>
+        <w:numPr>
+          <w:ilvl w:val="0"/>
+          <w:numId w:val="8"/>
+        </w:numPr>
+      </w:pPr>
+      <w:r>
+        <w:t>Views/user/calendarStandardUser.php</w:t>
+      </w:r>
+    </w:p>
+    <w:p>
+      <w:pPr>
+        <w:pStyle w:val="ListParagraph"/>
+        <w:numPr>
+          <w:ilvl w:val="0"/>
+          <w:numId w:val="8"/>
+        </w:numPr>
+      </w:pPr>
+      <w:r>
+        <w:t>Views/user/login.php</w:t>
+      </w:r>
+    </w:p>
+    <w:p>
+      <w:pPr>
+        <w:pStyle w:val="ListParagraph"/>
+        <w:numPr>
+          <w:ilvl w:val="0"/>
+          <w:numId w:val="8"/>
+        </w:numPr>
+      </w:pPr>
+      <w:r>
+        <w:t>Views/user/settings.php</w:t>
+      </w:r>
+    </w:p>
+    <w:p>
+      <w:r>
         <w:br w:type="page"/>
       </w:r>
     </w:p>
@@ -8722,19 +8970,7 @@
     <w:p/>
     <w:p>
       <w:r>
-        <w:t xml:space="preserve">CodeIgniter </w:t>
-      </w:r>
-      <w:r>
-        <w:t>(</w:t>
-      </w:r>
-      <w:r>
-        <w:t>2014</w:t>
-      </w:r>
-      <w:r>
-        <w:t>)</w:t>
-      </w:r>
-      <w:r>
-        <w:t xml:space="preserve"> [Online] </w:t>
+        <w:t xml:space="preserve">CodeIgniter (2014) [Online] </w:t>
       </w:r>
       <w:hyperlink r:id="rId23" w:history="1">
         <w:r>
@@ -10224,9 +10460,9 @@
 <file path=word/numbering.xml><?xml version="1.0" encoding="utf-8"?>
 <w:numbering xmlns:wpc="http://schemas.microsoft.com/office/word/2010/wordprocessingCanvas" xmlns:mo="http://schemas.microsoft.com/office/mac/office/2008/main" xmlns:mc="http://schemas.openxmlformats.org/markup-compatibility/2006" xmlns:mv="urn:schemas-microsoft-com:mac:vml" xmlns:o="urn:schemas-microsoft-com:office:office" xmlns:r="http://schemas.openxmlformats.org/officeDocument/2006/relationships" xmlns:m="http://schemas.openxmlformats.org/officeDocument/2006/math" xmlns:v="urn:schemas-microsoft-com:vml" xmlns:wp14="http://schemas.microsoft.com/office/word/2010/wordprocessingDrawing" xmlns:wp="http://schemas.openxmlformats.org/drawingml/2006/wordprocessingDrawing" xmlns:w10="urn:schemas-microsoft-com:office:word" xmlns:w="http://schemas.openxmlformats.org/wordprocessingml/2006/main" xmlns:w14="http://schemas.microsoft.com/office/word/2010/wordml" xmlns:wpg="http://schemas.microsoft.com/office/word/2010/wordprocessingGroup" xmlns:wpi="http://schemas.microsoft.com/office/word/2010/wordprocessingInk" xmlns:wne="http://schemas.microsoft.com/office/word/2006/wordml" xmlns:wps="http://schemas.microsoft.com/office/word/2010/wordprocessingShape" mc:Ignorable="w14 wp14">
   <w:abstractNum w:abstractNumId="0">
-    <w:nsid w:val="21F905E3"/>
+    <w:nsid w:val="05CA502F"/>
     <w:multiLevelType w:val="hybridMultilevel"/>
-    <w:tmpl w:val="19A0923E"/>
+    <w:tmpl w:val="C5D6471C"/>
     <w:lvl w:ilvl="0" w:tplc="04090001">
       <w:start w:val="1"/>
       <w:numFmt w:val="bullet"/>
@@ -10337,6 +10573,119 @@
     </w:lvl>
   </w:abstractNum>
   <w:abstractNum w:abstractNumId="1">
+    <w:nsid w:val="21F905E3"/>
+    <w:multiLevelType w:val="hybridMultilevel"/>
+    <w:tmpl w:val="19A0923E"/>
+    <w:lvl w:ilvl="0" w:tplc="04090001">
+      <w:start w:val="1"/>
+      <w:numFmt w:val="bullet"/>
+      <w:lvlText w:val=""/>
+      <w:lvlJc w:val="left"/>
+      <w:pPr>
+        <w:ind w:left="720" w:hanging="360"/>
+      </w:pPr>
+      <w:rPr>
+        <w:rFonts w:ascii="Symbol" w:hAnsi="Symbol" w:hint="default"/>
+      </w:rPr>
+    </w:lvl>
+    <w:lvl w:ilvl="1" w:tplc="04090003" w:tentative="1">
+      <w:start w:val="1"/>
+      <w:numFmt w:val="bullet"/>
+      <w:lvlText w:val="o"/>
+      <w:lvlJc w:val="left"/>
+      <w:pPr>
+        <w:ind w:left="1440" w:hanging="360"/>
+      </w:pPr>
+      <w:rPr>
+        <w:rFonts w:ascii="Courier New" w:hAnsi="Courier New" w:hint="default"/>
+      </w:rPr>
+    </w:lvl>
+    <w:lvl w:ilvl="2" w:tplc="04090005" w:tentative="1">
+      <w:start w:val="1"/>
+      <w:numFmt w:val="bullet"/>
+      <w:lvlText w:val=""/>
+      <w:lvlJc w:val="left"/>
+      <w:pPr>
+        <w:ind w:left="2160" w:hanging="360"/>
+      </w:pPr>
+      <w:rPr>
+        <w:rFonts w:ascii="Wingdings" w:hAnsi="Wingdings" w:hint="default"/>
+      </w:rPr>
+    </w:lvl>
+    <w:lvl w:ilvl="3" w:tplc="04090001" w:tentative="1">
+      <w:start w:val="1"/>
+      <w:numFmt w:val="bullet"/>
+      <w:lvlText w:val=""/>
+      <w:lvlJc w:val="left"/>
+      <w:pPr>
+        <w:ind w:left="2880" w:hanging="360"/>
+      </w:pPr>
+      <w:rPr>
+        <w:rFonts w:ascii="Symbol" w:hAnsi="Symbol" w:hint="default"/>
+      </w:rPr>
+    </w:lvl>
+    <w:lvl w:ilvl="4" w:tplc="04090003" w:tentative="1">
+      <w:start w:val="1"/>
+      <w:numFmt w:val="bullet"/>
+      <w:lvlText w:val="o"/>
+      <w:lvlJc w:val="left"/>
+      <w:pPr>
+        <w:ind w:left="3600" w:hanging="360"/>
+      </w:pPr>
+      <w:rPr>
+        <w:rFonts w:ascii="Courier New" w:hAnsi="Courier New" w:hint="default"/>
+      </w:rPr>
+    </w:lvl>
+    <w:lvl w:ilvl="5" w:tplc="04090005" w:tentative="1">
+      <w:start w:val="1"/>
+      <w:numFmt w:val="bullet"/>
+      <w:lvlText w:val=""/>
+      <w:lvlJc w:val="left"/>
+      <w:pPr>
+        <w:ind w:left="4320" w:hanging="360"/>
+      </w:pPr>
+      <w:rPr>
+        <w:rFonts w:ascii="Wingdings" w:hAnsi="Wingdings" w:hint="default"/>
+      </w:rPr>
+    </w:lvl>
+    <w:lvl w:ilvl="6" w:tplc="04090001" w:tentative="1">
+      <w:start w:val="1"/>
+      <w:numFmt w:val="bullet"/>
+      <w:lvlText w:val=""/>
+      <w:lvlJc w:val="left"/>
+      <w:pPr>
+        <w:ind w:left="5040" w:hanging="360"/>
+      </w:pPr>
+      <w:rPr>
+        <w:rFonts w:ascii="Symbol" w:hAnsi="Symbol" w:hint="default"/>
+      </w:rPr>
+    </w:lvl>
+    <w:lvl w:ilvl="7" w:tplc="04090003" w:tentative="1">
+      <w:start w:val="1"/>
+      <w:numFmt w:val="bullet"/>
+      <w:lvlText w:val="o"/>
+      <w:lvlJc w:val="left"/>
+      <w:pPr>
+        <w:ind w:left="5760" w:hanging="360"/>
+      </w:pPr>
+      <w:rPr>
+        <w:rFonts w:ascii="Courier New" w:hAnsi="Courier New" w:hint="default"/>
+      </w:rPr>
+    </w:lvl>
+    <w:lvl w:ilvl="8" w:tplc="04090005" w:tentative="1">
+      <w:start w:val="1"/>
+      <w:numFmt w:val="bullet"/>
+      <w:lvlText w:val=""/>
+      <w:lvlJc w:val="left"/>
+      <w:pPr>
+        <w:ind w:left="6480" w:hanging="360"/>
+      </w:pPr>
+      <w:rPr>
+        <w:rFonts w:ascii="Wingdings" w:hAnsi="Wingdings" w:hint="default"/>
+      </w:rPr>
+    </w:lvl>
+  </w:abstractNum>
+  <w:abstractNum w:abstractNumId="2">
     <w:nsid w:val="235E1503"/>
     <w:multiLevelType w:val="hybridMultilevel"/>
     <w:tmpl w:val="B19AD036"/>
@@ -10449,7 +10798,7 @@
       </w:rPr>
     </w:lvl>
   </w:abstractNum>
-  <w:abstractNum w:abstractNumId="2">
+  <w:abstractNum w:abstractNumId="3">
     <w:nsid w:val="31513578"/>
     <w:multiLevelType w:val="hybridMultilevel"/>
     <w:tmpl w:val="E378FE2E"/>
@@ -10562,7 +10911,7 @@
       </w:rPr>
     </w:lvl>
   </w:abstractNum>
-  <w:abstractNum w:abstractNumId="3">
+  <w:abstractNum w:abstractNumId="4">
     <w:nsid w:val="401C3FA6"/>
     <w:multiLevelType w:val="hybridMultilevel"/>
     <w:tmpl w:val="13CA94C2"/>
@@ -10675,7 +11024,7 @@
       </w:rPr>
     </w:lvl>
   </w:abstractNum>
-  <w:abstractNum w:abstractNumId="4">
+  <w:abstractNum w:abstractNumId="5">
     <w:nsid w:val="4DB0302D"/>
     <w:multiLevelType w:val="multilevel"/>
     <w:tmpl w:val="ECA62A94"/>
@@ -10793,7 +11142,7 @@
       </w:rPr>
     </w:lvl>
   </w:abstractNum>
-  <w:abstractNum w:abstractNumId="5">
+  <w:abstractNum w:abstractNumId="6">
     <w:nsid w:val="51B2538D"/>
     <w:multiLevelType w:val="hybridMultilevel"/>
     <w:tmpl w:val="3D76555E"/>
@@ -10906,7 +11255,7 @@
       </w:rPr>
     </w:lvl>
   </w:abstractNum>
-  <w:abstractNum w:abstractNumId="6">
+  <w:abstractNum w:abstractNumId="7">
     <w:nsid w:val="62F77784"/>
     <w:multiLevelType w:val="hybridMultilevel"/>
     <w:tmpl w:val="C9EE3A5A"/>
@@ -11020,25 +11369,28 @@
     </w:lvl>
   </w:abstractNum>
   <w:num w:numId="1">
+    <w:abstractNumId w:val="4"/>
+  </w:num>
+  <w:num w:numId="2">
+    <w:abstractNumId w:val="1"/>
+  </w:num>
+  <w:num w:numId="3">
     <w:abstractNumId w:val="3"/>
   </w:num>
-  <w:num w:numId="2">
-    <w:abstractNumId w:val="0"/>
+  <w:num w:numId="4">
+    <w:abstractNumId w:val="7"/>
   </w:num>
-  <w:num w:numId="3">
+  <w:num w:numId="5">
     <w:abstractNumId w:val="2"/>
   </w:num>
-  <w:num w:numId="4">
+  <w:num w:numId="6">
+    <w:abstractNumId w:val="5"/>
+  </w:num>
+  <w:num w:numId="7">
     <w:abstractNumId w:val="6"/>
   </w:num>
-  <w:num w:numId="5">
-    <w:abstractNumId w:val="1"/>
-  </w:num>
-  <w:num w:numId="6">
-    <w:abstractNumId w:val="4"/>
-  </w:num>
-  <w:num w:numId="7">
-    <w:abstractNumId w:val="5"/>
+  <w:num w:numId="8">
+    <w:abstractNumId w:val="0"/>
   </w:num>
 </w:numbering>
 </file>

</xml_diff>

<commit_message>
AW - Updated the report. Also added extra server side validation for updating the users settings
</commit_message>
<xml_diff>
--- a/Advanced Web/Assignment/Design/Design.docx
+++ b/Advanced Web/Assignment/Design/Design.docx
@@ -344,7 +344,7 @@
         <w:rPr>
           <w:noProof/>
         </w:rPr>
-        <w:instrText xml:space="preserve"> PAGEREF _Toc279929401 \h </w:instrText>
+        <w:instrText xml:space="preserve"> PAGEREF _Toc280467901 \h </w:instrText>
       </w:r>
       <w:r>
         <w:rPr>
@@ -406,7 +406,7 @@
         <w:rPr>
           <w:noProof/>
         </w:rPr>
-        <w:instrText xml:space="preserve"> PAGEREF _Toc279929402 \h </w:instrText>
+        <w:instrText xml:space="preserve"> PAGEREF _Toc280467902 \h </w:instrText>
       </w:r>
       <w:r>
         <w:rPr>
@@ -468,7 +468,7 @@
         <w:rPr>
           <w:noProof/>
         </w:rPr>
-        <w:instrText xml:space="preserve"> PAGEREF _Toc279929403 \h </w:instrText>
+        <w:instrText xml:space="preserve"> PAGEREF _Toc280467903 \h </w:instrText>
       </w:r>
       <w:r>
         <w:rPr>
@@ -530,7 +530,7 @@
         <w:rPr>
           <w:noProof/>
         </w:rPr>
-        <w:instrText xml:space="preserve"> PAGEREF _Toc279929404 \h </w:instrText>
+        <w:instrText xml:space="preserve"> PAGEREF _Toc280467904 \h </w:instrText>
       </w:r>
       <w:r>
         <w:rPr>
@@ -592,7 +592,7 @@
         <w:rPr>
           <w:noProof/>
         </w:rPr>
-        <w:instrText xml:space="preserve"> PAGEREF _Toc279929405 \h </w:instrText>
+        <w:instrText xml:space="preserve"> PAGEREF _Toc280467905 \h </w:instrText>
       </w:r>
       <w:r>
         <w:rPr>
@@ -654,7 +654,7 @@
         <w:rPr>
           <w:noProof/>
         </w:rPr>
-        <w:instrText xml:space="preserve"> PAGEREF _Toc279929406 \h </w:instrText>
+        <w:instrText xml:space="preserve"> PAGEREF _Toc280467906 \h </w:instrText>
       </w:r>
       <w:r>
         <w:rPr>
@@ -716,7 +716,7 @@
         <w:rPr>
           <w:noProof/>
         </w:rPr>
-        <w:instrText xml:space="preserve"> PAGEREF _Toc279929407 \h </w:instrText>
+        <w:instrText xml:space="preserve"> PAGEREF _Toc280467907 \h </w:instrText>
       </w:r>
       <w:r>
         <w:rPr>
@@ -778,7 +778,7 @@
         <w:rPr>
           <w:noProof/>
         </w:rPr>
-        <w:instrText xml:space="preserve"> PAGEREF _Toc279929408 \h </w:instrText>
+        <w:instrText xml:space="preserve"> PAGEREF _Toc280467908 \h </w:instrText>
       </w:r>
       <w:r>
         <w:rPr>
@@ -840,7 +840,7 @@
         <w:rPr>
           <w:noProof/>
         </w:rPr>
-        <w:instrText xml:space="preserve"> PAGEREF _Toc279929409 \h </w:instrText>
+        <w:instrText xml:space="preserve"> PAGEREF _Toc280467909 \h </w:instrText>
       </w:r>
       <w:r>
         <w:rPr>
@@ -902,7 +902,7 @@
         <w:rPr>
           <w:noProof/>
         </w:rPr>
-        <w:instrText xml:space="preserve"> PAGEREF _Toc279929410 \h </w:instrText>
+        <w:instrText xml:space="preserve"> PAGEREF _Toc280467910 \h </w:instrText>
       </w:r>
       <w:r>
         <w:rPr>
@@ -964,7 +964,7 @@
         <w:rPr>
           <w:noProof/>
         </w:rPr>
-        <w:instrText xml:space="preserve"> PAGEREF _Toc279929411 \h </w:instrText>
+        <w:instrText xml:space="preserve"> PAGEREF _Toc280467911 \h </w:instrText>
       </w:r>
       <w:r>
         <w:rPr>
@@ -1024,7 +1024,7 @@
         <w:rPr>
           <w:noProof/>
         </w:rPr>
-        <w:instrText xml:space="preserve"> PAGEREF _Toc279929412 \h </w:instrText>
+        <w:instrText xml:space="preserve"> PAGEREF _Toc280467912 \h </w:instrText>
       </w:r>
       <w:r>
         <w:rPr>
@@ -1086,7 +1086,7 @@
         <w:rPr>
           <w:noProof/>
         </w:rPr>
-        <w:instrText xml:space="preserve"> PAGEREF _Toc279929413 \h </w:instrText>
+        <w:instrText xml:space="preserve"> PAGEREF _Toc280467913 \h </w:instrText>
       </w:r>
       <w:r>
         <w:rPr>
@@ -1148,7 +1148,7 @@
         <w:rPr>
           <w:noProof/>
         </w:rPr>
-        <w:instrText xml:space="preserve"> PAGEREF _Toc279929414 \h </w:instrText>
+        <w:instrText xml:space="preserve"> PAGEREF _Toc280467914 \h </w:instrText>
       </w:r>
       <w:r>
         <w:rPr>
@@ -1210,7 +1210,7 @@
         <w:rPr>
           <w:noProof/>
         </w:rPr>
-        <w:instrText xml:space="preserve"> PAGEREF _Toc279929415 \h </w:instrText>
+        <w:instrText xml:space="preserve"> PAGEREF _Toc280467915 \h </w:instrText>
       </w:r>
       <w:r>
         <w:rPr>
@@ -1272,7 +1272,7 @@
         <w:rPr>
           <w:noProof/>
         </w:rPr>
-        <w:instrText xml:space="preserve"> PAGEREF _Toc279929416 \h </w:instrText>
+        <w:instrText xml:space="preserve"> PAGEREF _Toc280467916 \h </w:instrText>
       </w:r>
       <w:r>
         <w:rPr>
@@ -1289,7 +1289,7 @@
         <w:rPr>
           <w:noProof/>
         </w:rPr>
-        <w:t>11</w:t>
+        <w:t>12</w:t>
       </w:r>
       <w:r>
         <w:rPr>
@@ -1334,7 +1334,7 @@
         <w:rPr>
           <w:noProof/>
         </w:rPr>
-        <w:instrText xml:space="preserve"> PAGEREF _Toc279929417 \h </w:instrText>
+        <w:instrText xml:space="preserve"> PAGEREF _Toc280467917 \h </w:instrText>
       </w:r>
       <w:r>
         <w:rPr>
@@ -1396,7 +1396,7 @@
         <w:rPr>
           <w:noProof/>
         </w:rPr>
-        <w:instrText xml:space="preserve"> PAGEREF _Toc279929418 \h </w:instrText>
+        <w:instrText xml:space="preserve"> PAGEREF _Toc280467918 \h </w:instrText>
       </w:r>
       <w:r>
         <w:rPr>
@@ -1458,7 +1458,7 @@
         <w:rPr>
           <w:noProof/>
         </w:rPr>
-        <w:instrText xml:space="preserve"> PAGEREF _Toc279929419 \h </w:instrText>
+        <w:instrText xml:space="preserve"> PAGEREF _Toc280467919 \h </w:instrText>
       </w:r>
       <w:r>
         <w:rPr>
@@ -1520,7 +1520,7 @@
         <w:rPr>
           <w:noProof/>
         </w:rPr>
-        <w:instrText xml:space="preserve"> PAGEREF _Toc279929420 \h </w:instrText>
+        <w:instrText xml:space="preserve"> PAGEREF _Toc280467920 \h </w:instrText>
       </w:r>
       <w:r>
         <w:rPr>
@@ -1538,66 +1538,6 @@
           <w:noProof/>
         </w:rPr>
         <w:t>18</w:t>
-      </w:r>
-      <w:r>
-        <w:rPr>
-          <w:noProof/>
-        </w:rPr>
-        <w:fldChar w:fldCharType="end"/>
-      </w:r>
-    </w:p>
-    <w:p>
-      <w:pPr>
-        <w:pStyle w:val="TOC1"/>
-        <w:rPr>
-          <w:b w:val="0"/>
-          <w:caps w:val="0"/>
-          <w:noProof/>
-          <w:sz w:val="24"/>
-          <w:szCs w:val="24"/>
-          <w:lang w:eastAsia="ja-JP"/>
-        </w:rPr>
-      </w:pPr>
-      <w:r>
-        <w:rPr>
-          <w:noProof/>
-        </w:rPr>
-        <w:t>3. Testing &amp; Evaluation</w:t>
-      </w:r>
-      <w:r>
-        <w:rPr>
-          <w:noProof/>
-        </w:rPr>
-        <w:tab/>
-      </w:r>
-      <w:r>
-        <w:rPr>
-          <w:noProof/>
-        </w:rPr>
-        <w:fldChar w:fldCharType="begin"/>
-      </w:r>
-      <w:r>
-        <w:rPr>
-          <w:noProof/>
-        </w:rPr>
-        <w:instrText xml:space="preserve"> PAGEREF _Toc279929421 \h </w:instrText>
-      </w:r>
-      <w:r>
-        <w:rPr>
-          <w:noProof/>
-        </w:rPr>
-      </w:r>
-      <w:r>
-        <w:rPr>
-          <w:noProof/>
-        </w:rPr>
-        <w:fldChar w:fldCharType="separate"/>
-      </w:r>
-      <w:r>
-        <w:rPr>
-          <w:noProof/>
-        </w:rPr>
-        <w:t>21</w:t>
       </w:r>
       <w:r>
         <w:rPr>
@@ -1624,7 +1564,7 @@
         <w:rPr>
           <w:noProof/>
         </w:rPr>
-        <w:t>3.1 Test Plan</w:t>
+        <w:t>2.4 Files created</w:t>
       </w:r>
       <w:r>
         <w:rPr>
@@ -1642,7 +1582,67 @@
         <w:rPr>
           <w:noProof/>
         </w:rPr>
-        <w:instrText xml:space="preserve"> PAGEREF _Toc279929422 \h </w:instrText>
+        <w:instrText xml:space="preserve"> PAGEREF _Toc280467921 \h </w:instrText>
+      </w:r>
+      <w:r>
+        <w:rPr>
+          <w:noProof/>
+        </w:rPr>
+      </w:r>
+      <w:r>
+        <w:rPr>
+          <w:noProof/>
+        </w:rPr>
+        <w:fldChar w:fldCharType="separate"/>
+      </w:r>
+      <w:r>
+        <w:rPr>
+          <w:noProof/>
+        </w:rPr>
+        <w:t>20</w:t>
+      </w:r>
+      <w:r>
+        <w:rPr>
+          <w:noProof/>
+        </w:rPr>
+        <w:fldChar w:fldCharType="end"/>
+      </w:r>
+    </w:p>
+    <w:p>
+      <w:pPr>
+        <w:pStyle w:val="TOC1"/>
+        <w:rPr>
+          <w:b w:val="0"/>
+          <w:caps w:val="0"/>
+          <w:noProof/>
+          <w:sz w:val="24"/>
+          <w:szCs w:val="24"/>
+          <w:lang w:eastAsia="ja-JP"/>
+        </w:rPr>
+      </w:pPr>
+      <w:r>
+        <w:rPr>
+          <w:noProof/>
+        </w:rPr>
+        <w:t>3. Testing &amp; Evaluation</w:t>
+      </w:r>
+      <w:r>
+        <w:rPr>
+          <w:noProof/>
+        </w:rPr>
+        <w:tab/>
+      </w:r>
+      <w:r>
+        <w:rPr>
+          <w:noProof/>
+        </w:rPr>
+        <w:fldChar w:fldCharType="begin"/>
+      </w:r>
+      <w:r>
+        <w:rPr>
+          <w:noProof/>
+        </w:rPr>
+        <w:instrText xml:space="preserve"> PAGEREF _Toc280467922 \h </w:instrText>
       </w:r>
       <w:r>
         <w:rPr>
@@ -1686,6 +1686,68 @@
         <w:rPr>
           <w:noProof/>
         </w:rPr>
+        <w:t>3.1 Test Plan</w:t>
+      </w:r>
+      <w:r>
+        <w:rPr>
+          <w:noProof/>
+        </w:rPr>
+        <w:tab/>
+      </w:r>
+      <w:r>
+        <w:rPr>
+          <w:noProof/>
+        </w:rPr>
+        <w:fldChar w:fldCharType="begin"/>
+      </w:r>
+      <w:r>
+        <w:rPr>
+          <w:noProof/>
+        </w:rPr>
+        <w:instrText xml:space="preserve"> PAGEREF _Toc280467923 \h </w:instrText>
+      </w:r>
+      <w:r>
+        <w:rPr>
+          <w:noProof/>
+        </w:rPr>
+      </w:r>
+      <w:r>
+        <w:rPr>
+          <w:noProof/>
+        </w:rPr>
+        <w:fldChar w:fldCharType="separate"/>
+      </w:r>
+      <w:r>
+        <w:rPr>
+          <w:noProof/>
+        </w:rPr>
+        <w:t>21</w:t>
+      </w:r>
+      <w:r>
+        <w:rPr>
+          <w:noProof/>
+        </w:rPr>
+        <w:fldChar w:fldCharType="end"/>
+      </w:r>
+    </w:p>
+    <w:p>
+      <w:pPr>
+        <w:pStyle w:val="TOC2"/>
+        <w:tabs>
+          <w:tab w:val="right" w:leader="dot" w:pos="8290"/>
+        </w:tabs>
+        <w:rPr>
+          <w:smallCaps w:val="0"/>
+          <w:noProof/>
+          <w:sz w:val="24"/>
+          <w:szCs w:val="24"/>
+          <w:lang w:eastAsia="ja-JP"/>
+        </w:rPr>
+      </w:pPr>
+      <w:r>
+        <w:rPr>
+          <w:noProof/>
+        </w:rPr>
         <w:t>3.</w:t>
       </w:r>
       <w:r>
@@ -1710,7 +1772,7 @@
         <w:rPr>
           <w:noProof/>
         </w:rPr>
-        <w:instrText xml:space="preserve"> PAGEREF _Toc279929423 \h </w:instrText>
+        <w:instrText xml:space="preserve"> PAGEREF _Toc280467924 \h </w:instrText>
       </w:r>
       <w:r>
         <w:rPr>
@@ -1772,7 +1834,7 @@
         <w:rPr>
           <w:noProof/>
         </w:rPr>
-        <w:instrText xml:space="preserve"> PAGEREF _Toc279929424 \h </w:instrText>
+        <w:instrText xml:space="preserve"> PAGEREF _Toc280467925 \h </w:instrText>
       </w:r>
       <w:r>
         <w:rPr>
@@ -1832,7 +1894,7 @@
         <w:rPr>
           <w:noProof/>
         </w:rPr>
-        <w:instrText xml:space="preserve"> PAGEREF _Toc279929425 \h </w:instrText>
+        <w:instrText xml:space="preserve"> PAGEREF _Toc280467926 \h </w:instrText>
       </w:r>
       <w:r>
         <w:rPr>
@@ -1849,7 +1911,7 @@
         <w:rPr>
           <w:noProof/>
         </w:rPr>
-        <w:t>23</w:t>
+        <w:t>24</w:t>
       </w:r>
       <w:r>
         <w:rPr>
@@ -1892,7 +1954,7 @@
         <w:rPr>
           <w:noProof/>
         </w:rPr>
-        <w:instrText xml:space="preserve"> PAGEREF _Toc279929426 \h </w:instrText>
+        <w:instrText xml:space="preserve"> PAGEREF _Toc280467927 \h </w:instrText>
       </w:r>
       <w:r>
         <w:rPr>
@@ -1909,7 +1971,7 @@
         <w:rPr>
           <w:noProof/>
         </w:rPr>
-        <w:t>23</w:t>
+        <w:t>24</w:t>
       </w:r>
       <w:r>
         <w:rPr>
@@ -1952,7 +2014,7 @@
         <w:rPr>
           <w:noProof/>
         </w:rPr>
-        <w:instrText xml:space="preserve"> PAGEREF _Toc279929427 \h </w:instrText>
+        <w:instrText xml:space="preserve"> PAGEREF _Toc280467928 \h </w:instrText>
       </w:r>
       <w:r>
         <w:rPr>
@@ -1969,7 +2031,67 @@
         <w:rPr>
           <w:noProof/>
         </w:rPr>
-        <w:t>24</w:t>
+        <w:t>25</w:t>
+      </w:r>
+      <w:r>
+        <w:rPr>
+          <w:noProof/>
+        </w:rPr>
+        <w:fldChar w:fldCharType="end"/>
+      </w:r>
+    </w:p>
+    <w:p>
+      <w:pPr>
+        <w:pStyle w:val="TOC1"/>
+        <w:rPr>
+          <w:b w:val="0"/>
+          <w:caps w:val="0"/>
+          <w:noProof/>
+          <w:sz w:val="24"/>
+          <w:szCs w:val="24"/>
+          <w:lang w:eastAsia="ja-JP"/>
+        </w:rPr>
+      </w:pPr>
+      <w:r>
+        <w:rPr>
+          <w:noProof/>
+        </w:rPr>
+        <w:t>Appendix 2 – Custom FullCalendar Four Week View</w:t>
+      </w:r>
+      <w:r>
+        <w:rPr>
+          <w:noProof/>
+        </w:rPr>
+        <w:tab/>
+      </w:r>
+      <w:r>
+        <w:rPr>
+          <w:noProof/>
+        </w:rPr>
+        <w:fldChar w:fldCharType="begin"/>
+      </w:r>
+      <w:r>
+        <w:rPr>
+          <w:noProof/>
+        </w:rPr>
+        <w:instrText xml:space="preserve"> PAGEREF _Toc280467929 \h </w:instrText>
+      </w:r>
+      <w:r>
+        <w:rPr>
+          <w:noProof/>
+        </w:rPr>
+      </w:r>
+      <w:r>
+        <w:rPr>
+          <w:noProof/>
+        </w:rPr>
+        <w:fldChar w:fldCharType="separate"/>
+      </w:r>
+      <w:r>
+        <w:rPr>
+          <w:noProof/>
+        </w:rPr>
+        <w:t>27</w:t>
       </w:r>
       <w:r>
         <w:rPr>
@@ -2000,7 +2122,7 @@
       <w:pPr>
         <w:pStyle w:val="Heading1"/>
       </w:pPr>
-      <w:bookmarkStart w:id="0" w:name="_Toc279929401"/>
+      <w:bookmarkStart w:id="0" w:name="_Toc280467901"/>
       <w:r>
         <w:t xml:space="preserve">1. </w:t>
       </w:r>
@@ -2013,7 +2135,7 @@
       <w:pPr>
         <w:pStyle w:val="Heading2"/>
       </w:pPr>
-      <w:bookmarkStart w:id="1" w:name="_Toc279929402"/>
+      <w:bookmarkStart w:id="1" w:name="_Toc280467902"/>
       <w:r>
         <w:t>1.1 Database</w:t>
       </w:r>
@@ -2227,7 +2349,7 @@
       <w:pPr>
         <w:pStyle w:val="Heading3"/>
       </w:pPr>
-      <w:bookmarkStart w:id="2" w:name="_Toc279929403"/>
+      <w:bookmarkStart w:id="2" w:name="_Toc280467903"/>
       <w:r>
         <w:t>1.1.2 Database Tables</w:t>
       </w:r>
@@ -2241,7 +2363,19 @@
     </w:p>
     <w:p>
       <w:r>
-        <w:t>The password field will store passwords that have been hashed, to prevent plain text passwords getting stored in the database.</w:t>
+        <w:t xml:space="preserve">The password field will store passwords that have been hashed, </w:t>
+      </w:r>
+      <w:r>
+        <w:t>to</w:t>
+      </w:r>
+      <w:r>
+        <w:t xml:space="preserve"> prevent plain text passwords</w:t>
+      </w:r>
+      <w:r>
+        <w:t xml:space="preserve"> getting stored in the database</w:t>
+      </w:r>
+      <w:r>
+        <w:t>.</w:t>
       </w:r>
       <w:r>
         <w:t xml:space="preserve"> </w:t>
@@ -4320,7 +4454,7 @@
       <w:pPr>
         <w:pStyle w:val="Heading3"/>
       </w:pPr>
-      <w:bookmarkStart w:id="3" w:name="_Toc279929404"/>
+      <w:bookmarkStart w:id="3" w:name="_Toc280467904"/>
       <w:r>
         <w:t>1.1.3</w:t>
       </w:r>
@@ -4525,7 +4659,7 @@
       <w:pPr>
         <w:pStyle w:val="Heading2"/>
       </w:pPr>
-      <w:bookmarkStart w:id="4" w:name="_Toc279929405"/>
+      <w:bookmarkStart w:id="4" w:name="_Toc280467905"/>
       <w:r>
         <w:t>1.2</w:t>
       </w:r>
@@ -4603,7 +4737,7 @@
       <w:pPr>
         <w:pStyle w:val="Heading2"/>
       </w:pPr>
-      <w:bookmarkStart w:id="5" w:name="_Toc279929406"/>
+      <w:bookmarkStart w:id="5" w:name="_Toc280467906"/>
       <w:r>
         <w:t>1.3</w:t>
       </w:r>
@@ -4664,7 +4798,7 @@
           <w:bCs w:val="0"/>
         </w:rPr>
       </w:pPr>
-      <w:bookmarkStart w:id="6" w:name="_Toc279929407"/>
+      <w:bookmarkStart w:id="6" w:name="_Toc280467907"/>
       <w:r>
         <w:rPr>
           <w:rStyle w:val="Heading2Char"/>
@@ -5103,7 +5237,7 @@
       <w:pPr>
         <w:pStyle w:val="Heading3"/>
       </w:pPr>
-      <w:bookmarkStart w:id="7" w:name="_Toc279929408"/>
+      <w:bookmarkStart w:id="7" w:name="_Toc280467908"/>
       <w:r>
         <w:t>1.3</w:t>
       </w:r>
@@ -5165,9 +5299,28 @@
     </w:p>
     <w:p>
       <w:r>
-        <w:t>As Fullcalender doesn’t provide a 4 week view by default, it will be necessary to create a new view, in the source code, which fulfils the requirements of the spec; To show the next 4 weeks, with the first week being the next week.</w:t>
-      </w:r>
-    </w:p>
+        <w:t xml:space="preserve">As Fullcalender doesn’t provide a </w:t>
+      </w:r>
+      <w:r>
+        <w:t>4-week</w:t>
+      </w:r>
+      <w:r>
+        <w:t xml:space="preserve"> view by default, it will be necessary to create a new view, in the </w:t>
+      </w:r>
+      <w:r>
+        <w:t>core</w:t>
+      </w:r>
+      <w:r>
+        <w:t xml:space="preserve"> code, which fulfils the requirements of the spec; </w:t>
+      </w:r>
+      <w:r>
+        <w:t>to</w:t>
+      </w:r>
+      <w:r>
+        <w:t xml:space="preserve"> show the next 4 weeks, with the first week being the next week.</w:t>
+      </w:r>
+    </w:p>
+    <w:p/>
     <w:p>
       <w:r>
         <w:t>At the top of the calendar view wi</w:t>
@@ -5512,7 +5665,7 @@
       <w:pPr>
         <w:pStyle w:val="Heading3"/>
       </w:pPr>
-      <w:bookmarkStart w:id="8" w:name="_Toc279929409"/>
+      <w:bookmarkStart w:id="8" w:name="_Toc280467909"/>
       <w:r>
         <w:t>1.3</w:t>
       </w:r>
@@ -5523,7 +5676,13 @@
     </w:p>
     <w:p>
       <w:r>
-        <w:t>The standard user will only have one view available to them, as covered in chapter 1.4.2, however Admin will have 2 views available. These will be a month view, and a week view. The month view will allow admin users to view the entire month, previous months</w:t>
+        <w:t xml:space="preserve">The standard user will only have one view available to them, as covered in </w:t>
+      </w:r>
+      <w:r>
+        <w:t>section</w:t>
+      </w:r>
+      <w:r>
+        <w:t xml:space="preserve"> 1.4.2, however Admin will have 2 views available. These will be a month view, and a week view. The month view will allow admin users to view the entire month, previous months</w:t>
       </w:r>
       <w:r>
         <w:t>, and future months</w:t>
@@ -5545,7 +5704,7 @@
       <w:pPr>
         <w:pStyle w:val="Heading3"/>
       </w:pPr>
-      <w:bookmarkStart w:id="9" w:name="_Toc279929410"/>
+      <w:bookmarkStart w:id="9" w:name="_Toc280467910"/>
       <w:r>
         <w:t>1.3</w:t>
       </w:r>
@@ -5877,7 +6036,7 @@
       <w:pPr>
         <w:pStyle w:val="Heading3"/>
       </w:pPr>
-      <w:bookmarkStart w:id="10" w:name="_Toc279929411"/>
+      <w:bookmarkStart w:id="10" w:name="_Toc280467911"/>
       <w:r>
         <w:t>1.3</w:t>
       </w:r>
@@ -5891,7 +6050,13 @@
     </w:p>
     <w:p>
       <w:r>
-        <w:t xml:space="preserve">To assist in the presentation of the system, the Bootstrap framework will be </w:t>
+        <w:t xml:space="preserve">To assist in the presentation </w:t>
+      </w:r>
+      <w:r>
+        <w:t xml:space="preserve">and style </w:t>
+      </w:r>
+      <w:r>
+        <w:t xml:space="preserve">of the system, the Bootstrap framework will be </w:t>
       </w:r>
       <w:r>
         <w:t>utilised. “</w:t>
@@ -5923,7 +6088,7 @@
       <w:pPr>
         <w:pStyle w:val="Heading1"/>
       </w:pPr>
-      <w:bookmarkStart w:id="11" w:name="_Toc279929412"/>
+      <w:bookmarkStart w:id="11" w:name="_Toc280467912"/>
       <w:r>
         <w:t>2. Im</w:t>
       </w:r>
@@ -5941,7 +6106,7 @@
       <w:pPr>
         <w:pStyle w:val="Heading2"/>
       </w:pPr>
-      <w:bookmarkStart w:id="12" w:name="_Toc279929413"/>
+      <w:bookmarkStart w:id="12" w:name="_Toc280467913"/>
       <w:r>
         <w:t>2.1 Database</w:t>
       </w:r>
@@ -5990,7 +6155,13 @@
         <w:t>se.</w:t>
       </w:r>
       <w:r>
-        <w:t xml:space="preserve"> This allowed for easy transfer between database instances, such as the local development environment and the production environment. </w:t>
+        <w:t xml:space="preserve"> This allowed for easy transfer between database instances, such as the local development environment and the production environment.</w:t>
+      </w:r>
+      <w:r>
+        <w:t xml:space="preserve"> Creating the SQL code in such a way enables it to be stored in source control along with the rest of the development code. </w:t>
+      </w:r>
+      <w:r>
+        <w:t xml:space="preserve"> </w:t>
       </w:r>
     </w:p>
     <w:p/>
@@ -6010,7 +6181,13 @@
     </w:p>
     <w:p>
       <w:r>
-        <w:t>The SQL that has been created for the system makes extensive use of various database operations</w:t>
+        <w:t>The SQL</w:t>
+      </w:r>
+      <w:r>
+        <w:t xml:space="preserve"> code</w:t>
+      </w:r>
+      <w:r>
+        <w:t xml:space="preserve"> that has been created for the system makes extensive use of various database operations</w:t>
       </w:r>
       <w:r>
         <w:t>,</w:t>
@@ -6108,7 +6285,7 @@
       <w:pPr>
         <w:pStyle w:val="Heading3"/>
       </w:pPr>
-      <w:bookmarkStart w:id="13" w:name="_Toc279929414"/>
+      <w:bookmarkStart w:id="13" w:name="_Toc280467914"/>
       <w:r>
         <w:t>2.1.1 Passwords</w:t>
       </w:r>
@@ -6122,13 +6299,33 @@
         <w:t>Organ1sed</w:t>
       </w:r>
       <w:r>
-        <w:t>’.</w:t>
+        <w:t>’, the rest of the staff details have remained the same.</w:t>
       </w:r>
     </w:p>
     <w:p/>
     <w:p>
       <w:r>
-        <w:t>The passwords for each user are hashed to prevent plain text passwords be readable. In order to enhance the security of the passwords, each is ‘salted’ on either side of the user-defined password. The ‘pre-salt’ is a random string comprising of letters, numbers and symbols (‘</w:t>
+        <w:t>The passwords for each user are hashed to prevent plain text passwords be</w:t>
+      </w:r>
+      <w:r>
+        <w:t>ing</w:t>
+      </w:r>
+      <w:r>
+        <w:t xml:space="preserve"> readable. In order to enhance the security of the passwords, each is ‘salted’ on either side of the user-defined password. </w:t>
+      </w:r>
+      <w:r>
+        <w:t xml:space="preserve"> This comprises of a Pre an Post salt. Essentially sandwiching the password between these salts, ensuring that no hashed password is the same as another has</w:t>
+      </w:r>
+      <w:r>
+        <w:t>h</w:t>
+      </w:r>
+      <w:r>
+        <w:t xml:space="preserve">ed password, meaning the possibility f using hashing tables to attack the system is drastically reduced. </w:t>
+      </w:r>
+    </w:p>
+    <w:p>
+      <w:r>
+        <w:t>The ‘pre-salt’ is a random string comprising of letters, numbers and symbols (‘</w:t>
       </w:r>
       <w:r>
         <w:t>zhjbfvh56^%&amp;</w:t>
@@ -6150,6 +6347,9 @@
       </w:r>
       <w:r>
         <w:t xml:space="preserve">6189’, which is then hashed with the SHA256 algorithm. </w:t>
+      </w:r>
+      <w:r>
+        <w:t>If another user uses the same password, the resulting hash would be different as the post-salt is different.</w:t>
       </w:r>
     </w:p>
     <w:p>
@@ -6216,7 +6416,7 @@
       <w:pPr>
         <w:pStyle w:val="Heading2"/>
       </w:pPr>
-      <w:bookmarkStart w:id="14" w:name="_Toc279929415"/>
+      <w:bookmarkStart w:id="14" w:name="_Toc280467915"/>
       <w:r>
         <w:t>2.2 Server</w:t>
       </w:r>
@@ -6286,7 +6486,7 @@
       <w:pPr>
         <w:pStyle w:val="Heading3"/>
       </w:pPr>
-      <w:bookmarkStart w:id="15" w:name="_Toc279929416"/>
+      <w:bookmarkStart w:id="15" w:name="_Toc280467916"/>
       <w:r>
         <w:t>2.2.1 Server Side Validation</w:t>
       </w:r>
@@ -6327,8 +6527,245 @@
         <w:t>ge. This has multiple benefits: If the data is invalid then it will need to be re-entered, if validation solely takes place on the server then when the page reloads the user will need to re-enter all of the data they have previously entered. Further to this, the process is creating unnecessary communication between the client and the server, which could have adverse affects if the user is on a slow connection, such as a mobile device.</w:t>
       </w:r>
     </w:p>
+    <w:p>
+      <w:r>
+        <w:t xml:space="preserve">Code Example 2 shows the server side validation that is applied to the user updating their personal details. In this example an array is being created with the new details, before the array is passed to the model that will perform the update in the database. Multiple operations are taking place here, for each of the values. The first is a ternary operator, checking the length of the new </w:t>
+      </w:r>
+      <w:r>
+        <w:t>value. If it is less than 0, an empty sting is inserted into the database. However if there is a length greater than 0, the new value is used. In using this new value, it is limited to the max data size that the table can hold, to ensure that trying to insert a string that is too long generates no database errors. Using ternary operators in this situation removes the need for IF blocks for each new value, that would take up extra room and duplicated code, as the ternary operators are simple to understand and can be condensed onto a single line.</w:t>
+      </w:r>
+    </w:p>
     <w:p/>
     <w:p>
+      <w:pPr>
+        <w:rPr>
+          <w:i/>
+          <w:sz w:val="20"/>
+          <w:szCs w:val="20"/>
+        </w:rPr>
+      </w:pPr>
+      <w:r>
+        <w:rPr>
+          <w:i/>
+          <w:sz w:val="20"/>
+          <w:szCs w:val="20"/>
+        </w:rPr>
+        <w:t>$userSettings = array(</w:t>
+      </w:r>
+    </w:p>
+    <w:p>
+      <w:pPr>
+        <w:rPr>
+          <w:i/>
+          <w:sz w:val="20"/>
+          <w:szCs w:val="20"/>
+        </w:rPr>
+      </w:pPr>
+      <w:r>
+        <w:rPr>
+          <w:i/>
+          <w:sz w:val="20"/>
+          <w:szCs w:val="20"/>
+        </w:rPr>
+        <w:t>‘</w:t>
+      </w:r>
+      <w:r>
+        <w:rPr>
+          <w:i/>
+          <w:sz w:val="20"/>
+          <w:szCs w:val="20"/>
+        </w:rPr>
+        <w:t>userID' =&gt; $userID,</w:t>
+      </w:r>
+    </w:p>
+    <w:p>
+      <w:pPr>
+        <w:rPr>
+          <w:i/>
+          <w:sz w:val="20"/>
+          <w:szCs w:val="20"/>
+        </w:rPr>
+      </w:pPr>
+      <w:r>
+        <w:rPr>
+          <w:i/>
+          <w:sz w:val="20"/>
+          <w:szCs w:val="20"/>
+        </w:rPr>
+        <w:t>'password' =&gt; $newSettings['password'],</w:t>
+      </w:r>
+    </w:p>
+    <w:p>
+      <w:pPr>
+        <w:rPr>
+          <w:i/>
+          <w:sz w:val="20"/>
+          <w:szCs w:val="20"/>
+        </w:rPr>
+      </w:pPr>
+      <w:r>
+        <w:rPr>
+          <w:i/>
+          <w:sz w:val="20"/>
+          <w:szCs w:val="20"/>
+        </w:rPr>
+        <w:t>'forename' =&gt; (strlen($newSettings['forename']) &gt; 0 ? substr($newSettings['forename'], 0, 200) : ''),</w:t>
+      </w:r>
+    </w:p>
+    <w:p>
+      <w:pPr>
+        <w:rPr>
+          <w:i/>
+          <w:sz w:val="20"/>
+          <w:szCs w:val="20"/>
+        </w:rPr>
+      </w:pPr>
+      <w:r>
+        <w:rPr>
+          <w:i/>
+          <w:sz w:val="20"/>
+          <w:szCs w:val="20"/>
+        </w:rPr>
+        <w:t>‘</w:t>
+      </w:r>
+      <w:r>
+        <w:rPr>
+          <w:i/>
+          <w:sz w:val="20"/>
+          <w:szCs w:val="20"/>
+        </w:rPr>
+        <w:t>surname' =&gt; (strlen($newSettings['surname']) &gt; 0 ? substr($newSettings['surname'], 0, 200) : ''),</w:t>
+      </w:r>
+    </w:p>
+    <w:p>
+      <w:pPr>
+        <w:rPr>
+          <w:i/>
+          <w:sz w:val="20"/>
+          <w:szCs w:val="20"/>
+        </w:rPr>
+      </w:pPr>
+      <w:r>
+        <w:rPr>
+          <w:i/>
+          <w:sz w:val="20"/>
+          <w:szCs w:val="20"/>
+        </w:rPr>
+        <w:t>'email' =&gt; (strlen($newSettings['emailAddress']) &gt; 0 ? substr($newSettings['emailAddress'], 0, 100) : ''),</w:t>
+      </w:r>
+    </w:p>
+    <w:p>
+      <w:pPr>
+        <w:rPr>
+          <w:i/>
+          <w:sz w:val="20"/>
+          <w:szCs w:val="20"/>
+        </w:rPr>
+      </w:pPr>
+      <w:r>
+        <w:rPr>
+          <w:i/>
+          <w:sz w:val="20"/>
+          <w:szCs w:val="20"/>
+        </w:rPr>
+        <w:t>'phone' =&gt; (strlen($newSettings['phoneNumber']) &gt; 0 ? substr($newSettings['phoneNumber'], 0, 14) : ''),</w:t>
+      </w:r>
+    </w:p>
+    <w:p>
+      <w:pPr>
+        <w:rPr>
+          <w:i/>
+          <w:sz w:val="20"/>
+          <w:szCs w:val="20"/>
+        </w:rPr>
+      </w:pPr>
+      <w:r>
+        <w:rPr>
+          <w:i/>
+          <w:sz w:val="20"/>
+          <w:szCs w:val="20"/>
+        </w:rPr>
+        <w:t>'address1' =&gt; (strlen($newSettings['address1']) &gt; 0 ? substr($newSettings['address1'], 0, 100) : ''),</w:t>
+      </w:r>
+    </w:p>
+    <w:p>
+      <w:pPr>
+        <w:rPr>
+          <w:i/>
+          <w:sz w:val="20"/>
+          <w:szCs w:val="20"/>
+        </w:rPr>
+      </w:pPr>
+      <w:r>
+        <w:rPr>
+          <w:i/>
+          <w:sz w:val="20"/>
+          <w:szCs w:val="20"/>
+        </w:rPr>
+        <w:t>‘</w:t>
+      </w:r>
+      <w:r>
+        <w:rPr>
+          <w:i/>
+          <w:sz w:val="20"/>
+          <w:szCs w:val="20"/>
+        </w:rPr>
+        <w:t>address2' =&gt; (strlen($newSettings['address2']) &gt; 0 ? substr($newSettings['address2'], 0, 100) : ''),</w:t>
+      </w:r>
+    </w:p>
+    <w:p>
+      <w:pPr>
+        <w:rPr>
+          <w:i/>
+          <w:sz w:val="20"/>
+          <w:szCs w:val="20"/>
+        </w:rPr>
+      </w:pPr>
+      <w:r>
+        <w:rPr>
+          <w:i/>
+          <w:sz w:val="20"/>
+          <w:szCs w:val="20"/>
+        </w:rPr>
+        <w:t>'city' =&gt; (strlen($newSettings['city']) &gt; 0 ? substr($newSettings['city'], 0, 100) : ''),</w:t>
+      </w:r>
+    </w:p>
+    <w:p>
+      <w:pPr>
+        <w:rPr>
+          <w:i/>
+          <w:sz w:val="20"/>
+          <w:szCs w:val="20"/>
+        </w:rPr>
+      </w:pPr>
+      <w:r>
+        <w:rPr>
+          <w:i/>
+          <w:sz w:val="20"/>
+          <w:szCs w:val="20"/>
+        </w:rPr>
+        <w:t>'postcode' =&gt; (strlen($newSettings['postcode']) &gt; 0 ? substr($newSettings['postcode'], 0, 9) : '')</w:t>
+      </w:r>
+    </w:p>
+    <w:p>
+      <w:pPr>
+        <w:rPr>
+          <w:i/>
+          <w:sz w:val="20"/>
+          <w:szCs w:val="20"/>
+        </w:rPr>
+      </w:pPr>
+      <w:r>
+        <w:rPr>
+          <w:i/>
+          <w:sz w:val="20"/>
+          <w:szCs w:val="20"/>
+        </w:rPr>
+        <w:t>);</w:t>
+      </w:r>
+    </w:p>
+    <w:p/>
+    <w:p>
       <w:r>
         <w:t>The security that was implemented on the system comprises of storing the users details in a session, which is destroyed when the user logs out. When the user logs in, by providing valid credentials, the server retrieves specific user information from the database, including their unique user ID, and their name. With this information stored in a session, a check is performed at the beginning of each function performing sensitive tasks. If the user is logged in, then they are allowed to proceed. However if they are not logged in, then the user is redirected to the login page and prompted to login with valid credentials.</w:t>
       </w:r>
@@ -6346,7 +6783,7 @@
       <w:pPr>
         <w:pStyle w:val="Heading2"/>
       </w:pPr>
-      <w:bookmarkStart w:id="16" w:name="_Toc279929417"/>
+      <w:bookmarkStart w:id="16" w:name="_Toc280467917"/>
       <w:r>
         <w:t xml:space="preserve">2.3 </w:t>
       </w:r>
@@ -6368,7 +6805,12 @@
     </w:p>
     <w:p>
       <w:r>
-        <w:t>FullCalendar (chapter 1.4.2) was used to display and handle all the frontend calendar functionality. FullCalendar is a library that is specifically designed for displaying and handling calendar events, the platform it provides for creating custom functionality was utilised heavily for the purpose of this system. Event handlers, such as ‘DayClick’, ‘EventClick’, ‘ViewRender’, and ‘eventAfterAllRender’ were all utilised in the development of the front end of the system. With the different event handlers, it was easy to separate the different segments of code, keeping functionality separate and increasing code maintainability and readability. The specific code for each section was placed inside the relevant handlers, with some code being abstracted out into a separate function, which is then</w:t>
+        <w:t>FullCalendar (chapter 1.4.2) was used to display an</w:t>
+      </w:r>
+      <w:bookmarkStart w:id="17" w:name="_GoBack"/>
+      <w:bookmarkEnd w:id="17"/>
+      <w:r>
+        <w:t>d handle all the frontend calendar functionality. FullCalendar is a library that is specifically designed for displaying and handling calendar events, the platform it provides for creating custom functionality was utilised heavily for the purpose of this system. Event handlers, such as ‘DayClick’, ‘EventClick’, ‘ViewRender’, and ‘eventAfterAllRender’ were all utilised in the development of the front end of the system. With the different event handlers, it was easy to separate the different segments of code, keeping functionality separate and increasing code maintainability and readability. The specific code for each section was placed inside the relevant handlers, with some code being abstracted out into a separate function, which is then</w:t>
       </w:r>
       <w:r>
         <w:t xml:space="preserve"> called from inside the handler, to increase code reusability.</w:t>
@@ -6385,7 +6827,13 @@
     <w:p/>
     <w:p>
       <w:r>
-        <w:t>An example of the functionality that Fullcalendar is responsible for is displaying, to admin users, which days are understaffed. This is achieved by counting the events that are on a specific day, Code Example 2, and if there are not enough, highlight the relevant day, Image 1.</w:t>
+        <w:t>An example of the functionality that Fullcalendar is responsible for is displaying, to admin users, which days are understaffed. This is achieved by counting the events that are o</w:t>
+      </w:r>
+      <w:r>
+        <w:t>n a specific day, Code Example 3</w:t>
+      </w:r>
+      <w:r>
+        <w:t>, and if there are not enough, highlight the relevant day, Image 1.</w:t>
       </w:r>
       <w:r>
         <w:t xml:space="preserve"> This differentiates between standard nurse, and senior nurse, highlighting the days if either of these are below the required amount.</w:t>
@@ -6727,7 +7175,14 @@
           <w:sz w:val="16"/>
           <w:szCs w:val="16"/>
         </w:rPr>
-        <w:t>Code Example 2 – Counting the staff on each day.</w:t>
+        <w:t>Code Example 3</w:t>
+      </w:r>
+      <w:r>
+        <w:rPr>
+          <w:sz w:val="16"/>
+          <w:szCs w:val="16"/>
+        </w:rPr>
+        <w:t xml:space="preserve"> – Counting the staff on each day.</w:t>
       </w:r>
     </w:p>
     <w:p>
@@ -6819,7 +7274,13 @@
     <w:p/>
     <w:p>
       <w:r>
-        <w:t>Whilst developing functionality for Fullcalendar, which uses moment.js for the dates, some expected functionality was uncovered. When assigning an existing moment date to a new variable using the standard assignment operator (=) a reference to the original moment was maintained. This caused issues that when the new data was modified; the original date was also modified, causing the calendar to have undesired functionality. The solution to this was to ‘Clone’ the original moment, Code Example 3, which creates a new moment with no reference to the original.</w:t>
+        <w:t>Whilst developing functionality for Fullcalendar, which uses moment.js for the dates, some expected functionality was uncovered. When assigning an existing moment date to a new variable using the standard assignment operator (=) a reference to the original moment was maintained. This caused issues that when the new data was modified; the original date was also modified, causing the calendar to have undesired functionality. The solution to this was to ‘Clone’ the</w:t>
+      </w:r>
+      <w:r>
+        <w:t xml:space="preserve"> original moment, Code Example 4</w:t>
+      </w:r>
+      <w:r>
+        <w:t>, which creates a new moment with no reference to the original.</w:t>
       </w:r>
     </w:p>
     <w:p/>
@@ -6860,13 +7321,32 @@
           <w:sz w:val="16"/>
           <w:szCs w:val="16"/>
         </w:rPr>
-        <w:t>Code Example 3 – Cloning a moment</w:t>
+        <w:t>Code Example 4</w:t>
+      </w:r>
+      <w:r>
+        <w:rPr>
+          <w:sz w:val="16"/>
+          <w:szCs w:val="16"/>
+        </w:rPr>
+        <w:t xml:space="preserve"> – Cloning a moment</w:t>
       </w:r>
     </w:p>
     <w:p/>
     <w:p>
       <w:r>
-        <w:t>Ajax technologies have been used within the implementation of the calendar: when the user clicks on a day to ad a shift, or clicks on a shift to remove it, an Ajax call is made to the server. The server then performs the server side validation, chapter 2.2.1, and informs the calling method if it has been successful or not.</w:t>
+        <w:t>Ajax technologies have been used within the implementation of the calendar: when the user clicks on a day to a</w:t>
+      </w:r>
+      <w:r>
+        <w:t>d</w:t>
+      </w:r>
+      <w:r>
+        <w:t xml:space="preserve">d a shift, or clicks on a shift to remove it, an Ajax call is made to the server. The server then performs the server side validation, </w:t>
+      </w:r>
+      <w:r>
+        <w:t>section</w:t>
+      </w:r>
+      <w:r>
+        <w:t xml:space="preserve"> 2.2.1, and informs the calling method if it has been successful or not.</w:t>
       </w:r>
     </w:p>
     <w:p/>
@@ -6889,14 +7369,14 @@
       <w:pPr>
         <w:pStyle w:val="Heading3"/>
       </w:pPr>
-      <w:bookmarkStart w:id="17" w:name="_Toc279929418"/>
+      <w:bookmarkStart w:id="18" w:name="_Toc280467918"/>
       <w:r>
         <w:t xml:space="preserve">2.3.2 </w:t>
       </w:r>
       <w:r>
         <w:t>Admin Functionality</w:t>
       </w:r>
-      <w:bookmarkEnd w:id="17"/>
+      <w:bookmarkEnd w:id="18"/>
     </w:p>
     <w:p/>
     <w:p>
@@ -7037,10 +7517,57 @@
     </w:p>
     <w:p>
       <w:r>
+        <w:t>There is also the option for Admin to Copy &amp; Paste specific days:</w:t>
+      </w:r>
+    </w:p>
+    <w:p>
+      <w:pPr>
+        <w:pStyle w:val="ListParagraph"/>
+        <w:numPr>
+          <w:ilvl w:val="0"/>
+          <w:numId w:val="9"/>
+        </w:numPr>
+      </w:pPr>
+      <w:r>
+        <w:t>After steps 1 &amp; 2 are completed above to display the menu with staff shifts on.</w:t>
+      </w:r>
+    </w:p>
+    <w:p>
+      <w:pPr>
+        <w:pStyle w:val="ListParagraph"/>
+        <w:numPr>
+          <w:ilvl w:val="0"/>
+          <w:numId w:val="9"/>
+        </w:numPr>
+      </w:pPr>
+      <w:r>
+        <w:t>There is a Copy button, which will copy the shift setup for the current day</w:t>
+      </w:r>
+    </w:p>
+    <w:p>
+      <w:pPr>
+        <w:pStyle w:val="ListParagraph"/>
+        <w:numPr>
+          <w:ilvl w:val="0"/>
+          <w:numId w:val="9"/>
+        </w:numPr>
+      </w:pPr>
+      <w:r>
+        <w:t>Upon clicking on another day, the admin user will be able to Paste the original day shifts; only, and all, of those staff that were on the original day will be working.</w:t>
+      </w:r>
+    </w:p>
+    <w:p>
+      <w:r>
         <w:t xml:space="preserve">This </w:t>
       </w:r>
       <w:r>
-        <w:t>allows for bulk management of shifts, allowing admin users to easily and quickly make modifications. This functionality is achieved through the use of Ajax, when a tick box is modified, at step 3, an Ajax process communicates this with the database and makes the necessary changes without having to reload the page, as show with code example 4.</w:t>
+        <w:t>allows for bulk management of shifts, allowing admin users to easily and quickly make modifications. This functionality is achieved through the use of Ajax, when a tick box is modified, at step 3, an Ajax process communicates this with the database and makes the necessary changes without having to reload the p</w:t>
+      </w:r>
+      <w:r>
+        <w:t>age, as show with code example 5</w:t>
+      </w:r>
+      <w:r>
+        <w:t>.</w:t>
       </w:r>
     </w:p>
     <w:p/>
@@ -7342,10 +7869,16 @@
           <w:sz w:val="16"/>
           <w:szCs w:val="16"/>
         </w:rPr>
-        <w:t>Code example 4 – Ajax functionality allowing admin users to add shifts for users.</w:t>
-      </w:r>
-    </w:p>
-    <w:p/>
+        <w:t>Code example 5</w:t>
+      </w:r>
+      <w:r>
+        <w:rPr>
+          <w:sz w:val="16"/>
+          <w:szCs w:val="16"/>
+        </w:rPr>
+        <w:t xml:space="preserve"> – Ajax functionality allowing admin users to add shifts for users.</w:t>
+      </w:r>
+    </w:p>
     <w:p>
       <w:r>
         <w:rPr>
@@ -7353,10 +7886,10 @@
           <w:lang w:val="en-US"/>
         </w:rPr>
         <w:drawing>
-          <wp:inline distT="0" distB="0" distL="0" distR="0" wp14:anchorId="01CF93CF" wp14:editId="56C12D79">
-            <wp:extent cx="5260340" cy="3010535"/>
-            <wp:effectExtent l="0" t="0" r="0" b="12065"/>
-            <wp:docPr id="7" name="Picture 7" descr="Davd:Users:Dave:Desktop:Screen Shot 2014-12-11 at 09.21.11.png"/>
+          <wp:inline distT="0" distB="0" distL="0" distR="0" wp14:anchorId="7CED103B" wp14:editId="67DC2C3A">
+            <wp:extent cx="5270500" cy="2198370"/>
+            <wp:effectExtent l="0" t="0" r="12700" b="11430"/>
+            <wp:docPr id="24" name="Picture 24" descr="Davd:Users:Dave:Desktop:Screen Shot 2014-12-17 at 17.41.07.png"/>
             <wp:cNvGraphicFramePr>
               <a:graphicFrameLocks xmlns:a="http://schemas.openxmlformats.org/drawingml/2006/main" noChangeAspect="1"/>
             </wp:cNvGraphicFramePr>
@@ -7364,7 +7897,7 @@
               <a:graphicData uri="http://schemas.openxmlformats.org/drawingml/2006/picture">
                 <pic:pic xmlns:pic="http://schemas.openxmlformats.org/drawingml/2006/picture">
                   <pic:nvPicPr>
-                    <pic:cNvPr id="0" name="Picture 1" descr="Davd:Users:Dave:Desktop:Screen Shot 2014-12-11 at 09.21.11.png"/>
+                    <pic:cNvPr id="0" name="Picture 1" descr="Davd:Users:Dave:Desktop:Screen Shot 2014-12-17 at 17.41.07.png"/>
                     <pic:cNvPicPr>
                       <a:picLocks noChangeAspect="1" noChangeArrowheads="1"/>
                     </pic:cNvPicPr>
@@ -7385,7 +7918,7 @@
                   <pic:spPr bwMode="auto">
                     <a:xfrm>
                       <a:off x="0" y="0"/>
-                      <a:ext cx="5260340" cy="3010535"/>
+                      <a:ext cx="5270500" cy="2198370"/>
                     </a:xfrm>
                     <a:prstGeom prst="rect">
                       <a:avLst/>
@@ -7402,6 +7935,7 @@
         </w:drawing>
       </w:r>
     </w:p>
+    <w:p/>
     <w:p>
       <w:pPr>
         <w:rPr>
@@ -7429,14 +7963,14 @@
       <w:pPr>
         <w:pStyle w:val="Heading3"/>
       </w:pPr>
-      <w:bookmarkStart w:id="18" w:name="_Toc279929419"/>
+      <w:bookmarkStart w:id="19" w:name="_Toc280467919"/>
       <w:r>
         <w:t xml:space="preserve">2.3.4 </w:t>
       </w:r>
       <w:r>
         <w:t>Standard User functionality</w:t>
       </w:r>
-      <w:bookmarkEnd w:id="18"/>
+      <w:bookmarkEnd w:id="19"/>
     </w:p>
     <w:p/>
     <w:p>
@@ -7775,14 +8309,14 @@
       <w:pPr>
         <w:pStyle w:val="Heading3"/>
       </w:pPr>
-      <w:bookmarkStart w:id="19" w:name="_Toc279929420"/>
+      <w:bookmarkStart w:id="20" w:name="_Toc280467920"/>
       <w:r>
         <w:t xml:space="preserve">2.3.5 </w:t>
       </w:r>
       <w:r>
         <w:t>Client side validation</w:t>
       </w:r>
-      <w:bookmarkEnd w:id="19"/>
+      <w:bookmarkEnd w:id="20"/>
     </w:p>
     <w:p/>
     <w:p>
@@ -8179,23 +8713,17 @@
       <w:pPr>
         <w:pStyle w:val="Heading2"/>
       </w:pPr>
+      <w:bookmarkStart w:id="21" w:name="_Toc280467921"/>
       <w:r>
         <w:t>2.4 Files created</w:t>
       </w:r>
+      <w:bookmarkEnd w:id="21"/>
     </w:p>
     <w:p/>
     <w:p>
       <w:r>
-        <w:t xml:space="preserve">The </w:t>
-      </w:r>
-      <w:r>
-        <w:t xml:space="preserve">website </w:t>
-      </w:r>
-      <w:r>
-        <w:t>files that were created for the development of this system are as follows:</w:t>
-      </w:r>
-      <w:bookmarkStart w:id="20" w:name="_GoBack"/>
-      <w:bookmarkEnd w:id="20"/>
+        <w:t>The website files that were created for the development of this system are as follows:</w:t>
+      </w:r>
     </w:p>
     <w:p>
       <w:pPr>
@@ -8434,7 +8962,7 @@
       <w:pPr>
         <w:pStyle w:val="Heading1"/>
       </w:pPr>
-      <w:bookmarkStart w:id="21" w:name="_Toc279929421"/>
+      <w:bookmarkStart w:id="22" w:name="_Toc280467922"/>
       <w:r>
         <w:t xml:space="preserve">3. </w:t>
       </w:r>
@@ -8444,27 +8972,33 @@
       <w:r>
         <w:t xml:space="preserve"> &amp; Evaluation</w:t>
       </w:r>
-      <w:bookmarkEnd w:id="21"/>
+      <w:bookmarkEnd w:id="22"/>
     </w:p>
     <w:p>
       <w:pPr>
         <w:pStyle w:val="Heading2"/>
       </w:pPr>
-      <w:bookmarkStart w:id="22" w:name="_Toc279929422"/>
+      <w:bookmarkStart w:id="23" w:name="_Toc280467923"/>
       <w:r>
         <w:t xml:space="preserve">3.1 </w:t>
       </w:r>
       <w:r>
         <w:t>Test Plan</w:t>
       </w:r>
-      <w:bookmarkEnd w:id="22"/>
+      <w:bookmarkEnd w:id="23"/>
     </w:p>
     <w:p>
       <w:r>
         <w:t>Throughout the implementation of the system, a test plan was created which was used for testing the system.</w:t>
       </w:r>
       <w:r>
-        <w:t xml:space="preserve"> The test plan (Appendix 1) consists of multiple tests, each covering a specific area / functionality of the system.  Each test describes specific inputs, and expected outputs. </w:t>
+        <w:t xml:space="preserve"> The test plan (Appendix 1) consists of multiple tests,</w:t>
+      </w:r>
+      <w:r>
+        <w:t xml:space="preserve"> each covering a specific area or</w:t>
+      </w:r>
+      <w:r>
+        <w:t xml:space="preserve"> functionality of the system.  Each test describes specific inputs, and expected outputs. </w:t>
       </w:r>
       <w:r>
         <w:t>With this test plan it is possible for multiple users to test the system to the same standards, and ensure that all bugs are identified and fixed.</w:t>
@@ -8514,160 +9048,192 @@
         <w:t xml:space="preserve">“Test-driven development is an evolutionary approach to development which combines test-first development where you write a test before you write just enough production code to fulfil that test” (Agile Data, 2013). Test Driven Development (TDD) is usually accomplished with automated testing. However even without the use of automated testing the system was tested following the methodologies of Test Driven Development. Tests were created as development progressed, just before code was written for specific functionality. </w:t>
       </w:r>
     </w:p>
+    <w:p>
+      <w:r>
+        <w:t>Whilst it is possible to run automated tests in CodeIgniter, it was decided that these would not be used. This decision was mostly due to the fact that the majority of functionality is dependent on the data inside the database. As such automated tests would not be reliable, with tests passing in some situ</w:t>
+      </w:r>
+      <w:r>
+        <w:t>ations and not others. Such as a</w:t>
+      </w:r>
+      <w:r>
+        <w:t xml:space="preserve">dding a new shift; </w:t>
+      </w:r>
+      <w:r>
+        <w:t>if</w:t>
+      </w:r>
+      <w:r>
+        <w:t xml:space="preserve"> the user is not already working, then the shift will be added. However </w:t>
+      </w:r>
+      <w:r>
+        <w:t xml:space="preserve">if the user is already working then the shift will not be added. </w:t>
+      </w:r>
+      <w:r>
+        <w:t xml:space="preserve"> </w:t>
+      </w:r>
+      <w:r>
+        <w:t>The automated test would fail, however the code and functionality is working correctly.</w:t>
+      </w:r>
+    </w:p>
+    <w:p>
+      <w:r>
+        <w:t xml:space="preserve">If more server side logic were present, which was not dependent on data inside the database, then automated unit testing would be utilised to ensure that functionality works in the desired manor. </w:t>
+      </w:r>
+    </w:p>
     <w:p/>
     <w:p>
       <w:r>
-        <w:t>Whilst it is possible to run automated tests in CodeIgniter, it was decided that these would not be used. This decision was mostly due to the fact that the majority of functionality is dependent on the data inside the database. As such automated tests would not be reliable, with tests passing in some situ</w:t>
-      </w:r>
-      <w:r>
-        <w:t>ations and not others. Such as a</w:t>
-      </w:r>
-      <w:r>
-        <w:t xml:space="preserve">dding a new shift; If the user is not already working, then the shift will be added. However </w:t>
-      </w:r>
-      <w:r>
-        <w:t xml:space="preserve">if the user is already working then the shift will not be added. </w:t>
+        <w:t xml:space="preserve">In replace of automated testing, manual testing was used to complete the test plan and ensure that everything was working as expected. This consisted of manually entering data into input boxes, to ensure that the </w:t>
+      </w:r>
+      <w:r>
+        <w:t>validation was working correctly. It also involved manually adding and removing shifts for multiple members of staff, ensuring that all restrictions performed correctly, and also making modifications with the Admin user to multiple staff members shifts, ensuring that these persisted to the database correctly and the messages were relayed back to the staff member correctly.</w:t>
+      </w:r>
+      <w:r>
+        <w:t xml:space="preserve"> This method follows the principals of Black Box Testing, “</w:t>
+      </w:r>
+      <w:r>
+        <w:rPr>
+          <w:i/>
+        </w:rPr>
+        <w:t>Black Box Testing is a software testing method in which the internal structure/design/implementation of the item being tested is not known t</w:t>
+      </w:r>
+      <w:r>
+        <w:rPr>
+          <w:i/>
+        </w:rPr>
+        <w:t>o</w:t>
+      </w:r>
+      <w:r>
+        <w:rPr>
+          <w:i/>
+        </w:rPr>
+        <w:t xml:space="preserve"> the tester</w:t>
+      </w:r>
+      <w:r>
+        <w:t>” (Software Testing Fundamentals, 2012).</w:t>
+      </w:r>
+      <w:r>
+        <w:t xml:space="preserve"> The test plan allows for the tests to be completed in full following the provided instructions, without the tester needing to know how the underlying system functions. </w:t>
+      </w:r>
+    </w:p>
+    <w:p>
+      <w:pPr>
+        <w:pStyle w:val="Heading2"/>
+      </w:pPr>
+      <w:bookmarkStart w:id="24" w:name="_Toc280467924"/>
+      <w:r>
+        <w:rPr>
+          <w:bCs w:val="0"/>
+        </w:rPr>
+        <w:t>3.</w:t>
+      </w:r>
+      <w:r>
+        <w:t>2</w:t>
+      </w:r>
+      <w:r>
+        <w:t xml:space="preserve"> Evaluation</w:t>
+      </w:r>
+      <w:bookmarkEnd w:id="24"/>
+    </w:p>
+    <w:p>
+      <w:r>
+        <w:t>The system has been developed in a manor that allows for future expansion and possible integration into pre-existing systems. A popular data structure</w:t>
+      </w:r>
+      <w:r>
+        <w:t xml:space="preserve"> (MVC)</w:t>
+      </w:r>
+      <w:r>
+        <w:t xml:space="preserve"> has been implemented on the server, using a common framework that is openly available</w:t>
+      </w:r>
+      <w:r>
+        <w:t xml:space="preserve"> (CodeIgniter)</w:t>
+      </w:r>
+      <w:r>
+        <w:t>. Each core element of the server is segregated into its own area, ensuring each segment completes only</w:t>
+      </w:r>
+      <w:r>
+        <w:t xml:space="preserve"> the</w:t>
+      </w:r>
+      <w:r>
+        <w:t xml:space="preserve"> one specific task in which it is designed for</w:t>
+      </w:r>
+      <w:r>
+        <w:t>, as discussed in chapter 2.2</w:t>
+      </w:r>
+      <w:r>
+        <w:t>.</w:t>
+      </w:r>
+    </w:p>
+    <w:p>
+      <w:r>
+        <w:t xml:space="preserve">With this structure on the server it is easy for other developers to understand the process that is being taken at each stage, and it is easy for the developers to write their own code to enhance the system. </w:t>
+      </w:r>
+    </w:p>
+    <w:p/>
+    <w:p>
+      <w:r>
+        <w:t>The database</w:t>
+      </w:r>
+      <w:r>
+        <w:t xml:space="preserve"> (chapter 2.1)</w:t>
+      </w:r>
+      <w:r>
+        <w:t xml:space="preserve"> makes extensive use of stored procedures, keeping SQL code away from the server to enhance maintainability. In addition to having all functional SQL code away from the server, stored procedures work similar to procedural functions in that a stored procedure can be called to perform a certain task and returns the relevant record sets. </w:t>
+      </w:r>
+      <w:r>
+        <w:t>Each stored procedure is responsible for one job, and when this is required, the server calls the stored procedure without having to worry about the database structure. This itself also for expansion of the system, in that other systems can request data from the database without needed to know of the underlying structure.</w:t>
+      </w:r>
+    </w:p>
+    <w:p>
+      <w:r>
+        <w:t xml:space="preserve">Further to this, the SQL code developed in the stored procedures uses extensively SQL operations such as Join and Aggregate functions, ensuring efficiency in processing of SQL batches. </w:t>
+      </w:r>
+    </w:p>
+    <w:p/>
+    <w:p>
+      <w:r>
+        <w:t xml:space="preserve">The frontend (chapter 2.3) </w:t>
+      </w:r>
+      <w:r>
+        <w:t>uses</w:t>
+      </w:r>
+      <w:r>
+        <w:t xml:space="preserve"> a publicly available </w:t>
+      </w:r>
+      <w:r>
+        <w:t>JavaScript</w:t>
+      </w:r>
+      <w:r>
+        <w:t xml:space="preserve"> library (FullCalendar) that allows for creation of custom calendars with extensive functionality.</w:t>
       </w:r>
       <w:r>
         <w:t xml:space="preserve"> </w:t>
       </w:r>
       <w:r>
-        <w:t>The automated test would fail, however the code and functionality is working correctly.</w:t>
-      </w:r>
-    </w:p>
-    <w:p>
-      <w:r>
-        <w:t xml:space="preserve">If more server side logic were present, which was not dependent on data inside the database, then automated unit testing would be utilised to ensure that functionality works in the desired manor. </w:t>
+        <w:t xml:space="preserve">This was utilised to create a calendar that is easy to use for both the standard users (Nurses) and the admin users, which required different functionality.  Further to this, Bootstrap was used to apply clean style to the system, and also to provide extra functionality in the form of Modals and the messages described in chapter 2.3. </w:t>
       </w:r>
     </w:p>
     <w:p/>
     <w:p>
       <w:r>
-        <w:t xml:space="preserve">In replace of automated testing, manual testing was used to complete the test plan and ensure that everything was working as expected. This consisted of manually entering data into input boxes, to ensure that the </w:t>
-      </w:r>
-      <w:r>
-        <w:t>validation was working correctly. It also involved manually adding and removing shifts for multiple members of staff, ensuring that all restrictions performed correctly, and also making modifications with the Admin user to multiple staff members shifts, ensuring that these persisted to the database correctly and the messages were relayed back to the staff member correctly.</w:t>
-      </w:r>
-    </w:p>
-    <w:p>
-      <w:pPr>
-        <w:pStyle w:val="Heading2"/>
-      </w:pPr>
-      <w:bookmarkStart w:id="23" w:name="_Toc279929423"/>
-      <w:r>
-        <w:rPr>
-          <w:bCs w:val="0"/>
-        </w:rPr>
+        <w:t xml:space="preserve">Each area is developed in a method that means it doesn’t need to know what the other areas of the system are doing. Simply that the task it has requested completes and returns </w:t>
+      </w:r>
+      <w:r>
+        <w:t xml:space="preserve">either successfully, or returns an error. Doing so would allow for multiple developers to work on the development of the system, if expansion was required. Each developer could take a different area, such as 1 developer on the Frontend, 1 on the Server, and 1 on the Database, and each develop the functionality for their area. </w:t>
+      </w:r>
+    </w:p>
+    <w:p/>
+    <w:p>
+      <w:pPr>
+        <w:pStyle w:val="Heading3"/>
+      </w:pPr>
+      <w:bookmarkStart w:id="25" w:name="_Toc280467925"/>
+      <w:r>
         <w:t>3.</w:t>
       </w:r>
       <w:r>
-        <w:t>2</w:t>
-      </w:r>
-      <w:r>
-        <w:t xml:space="preserve"> Evaluation</w:t>
-      </w:r>
-      <w:bookmarkEnd w:id="23"/>
-    </w:p>
-    <w:p>
-      <w:r>
-        <w:t>The system has been developed in a manor that allows for future expansion and possible integration into pre-existing systems. A popular data structure</w:t>
-      </w:r>
-      <w:r>
-        <w:t xml:space="preserve"> (MVC)</w:t>
-      </w:r>
-      <w:r>
-        <w:t xml:space="preserve"> has been implemented on the server, using a common framework that is openly available</w:t>
-      </w:r>
-      <w:r>
-        <w:t xml:space="preserve"> (CodeIgniter)</w:t>
-      </w:r>
-      <w:r>
-        <w:t>. Each core element of the server is segregated into its own area, ensuring each segment completes only</w:t>
-      </w:r>
-      <w:r>
-        <w:t xml:space="preserve"> the</w:t>
-      </w:r>
-      <w:r>
-        <w:t xml:space="preserve"> one specific task in which it is designed for</w:t>
-      </w:r>
-      <w:r>
-        <w:t>, as discussed in chapter 2.2</w:t>
-      </w:r>
-      <w:r>
-        <w:t>.</w:t>
-      </w:r>
-    </w:p>
-    <w:p>
-      <w:r>
-        <w:t xml:space="preserve">With this structure on the server it is easy for other developers to understand the process that is being taken at each stage, and it is easy for the developers to write their own code to enhance the system. </w:t>
-      </w:r>
-    </w:p>
-    <w:p/>
-    <w:p>
-      <w:r>
-        <w:t>The database</w:t>
-      </w:r>
-      <w:r>
-        <w:t xml:space="preserve"> (chapter 2.1)</w:t>
-      </w:r>
-      <w:r>
-        <w:t xml:space="preserve"> makes extensive use of stored procedures, keeping SQL code away from the server to enhance maintainability. In addition to having all functional SQL code away from the server, stored procedures work similar to procedural functions in that a stored procedure can be called to perform a certain task and returns the relevant record sets. </w:t>
-      </w:r>
-      <w:r>
-        <w:t>Each stored procedure is responsible for one job, and when this is required, the server calls the stored procedure without having to worry about the database structure. This itself also for expansion of the system, in that other systems can request data from the database without needed to know of the underlying structure.</w:t>
-      </w:r>
-    </w:p>
-    <w:p>
-      <w:r>
-        <w:t xml:space="preserve">Further to this, the SQL code developed in the stored procedures uses extensively SQL operations such as Join and Aggregate functions, ensuring efficiency in processing of SQL batches. </w:t>
-      </w:r>
-    </w:p>
-    <w:p/>
-    <w:p>
-      <w:r>
-        <w:t xml:space="preserve">The frontend (chapter 2.3) </w:t>
-      </w:r>
-      <w:r>
-        <w:t>uses</w:t>
-      </w:r>
-      <w:r>
-        <w:t xml:space="preserve"> a publicly available </w:t>
-      </w:r>
-      <w:r>
-        <w:t>JavaScript</w:t>
-      </w:r>
-      <w:r>
-        <w:t xml:space="preserve"> library (FullCalendar) that allows for creation of custom calendars with extensive functionality.</w:t>
-      </w:r>
-      <w:r>
-        <w:t xml:space="preserve"> </w:t>
-      </w:r>
-      <w:r>
-        <w:t xml:space="preserve">This was utilised to create a calendar that is easy to use for both the standard users (Nurses) and the admin users, which required different functionality.  Further to this, Bootstrap was used to apply clean style to the system, and also to provide extra functionality in the form of Modals and the messages described in chapter 2.3. </w:t>
-      </w:r>
-    </w:p>
-    <w:p/>
-    <w:p>
-      <w:r>
-        <w:t xml:space="preserve">Each area is developed in a method that means it doesn’t need to know what the other areas of the system are doing. Simply that the task it has requested completes and returns </w:t>
-      </w:r>
-      <w:r>
-        <w:t xml:space="preserve">either successfully, or returns an error. Doing so would allow for multiple developers to work on the development of the system, if expansion was required. Each developer could take a different area, such as 1 developer on the Frontend, 1 on the Server, and 1 on the Database, and each develop the functionality for their area. </w:t>
-      </w:r>
-    </w:p>
-    <w:p/>
-    <w:p>
-      <w:pPr>
-        <w:pStyle w:val="Heading3"/>
-      </w:pPr>
-      <w:bookmarkStart w:id="24" w:name="_Toc279929424"/>
-      <w:r>
-        <w:t>3.</w:t>
-      </w:r>
-      <w:r>
         <w:t>2.1 Further Expansion</w:t>
       </w:r>
-      <w:bookmarkEnd w:id="24"/>
+      <w:bookmarkEnd w:id="25"/>
     </w:p>
     <w:p>
       <w:pPr>
@@ -8722,13 +9288,27 @@
     </w:p>
     <w:p>
       <w:pPr>
+        <w:rPr>
+          <w:rFonts w:asciiTheme="majorHAnsi" w:eastAsiaTheme="majorEastAsia" w:hAnsiTheme="majorHAnsi" w:cstheme="majorBidi"/>
+          <w:b/>
+          <w:bCs/>
+          <w:sz w:val="32"/>
+          <w:szCs w:val="32"/>
+        </w:rPr>
+      </w:pPr>
+      <w:r>
+        <w:br w:type="page"/>
+      </w:r>
+    </w:p>
+    <w:p>
+      <w:pPr>
         <w:pStyle w:val="Heading1"/>
       </w:pPr>
-      <w:bookmarkStart w:id="25" w:name="_Toc279929425"/>
+      <w:bookmarkStart w:id="26" w:name="_Toc280467926"/>
       <w:r>
         <w:t>References</w:t>
       </w:r>
-      <w:bookmarkEnd w:id="25"/>
+      <w:bookmarkEnd w:id="26"/>
     </w:p>
     <w:p>
       <w:r>
@@ -8926,15 +9506,50 @@
         <w:t>]</w:t>
       </w:r>
     </w:p>
+    <w:p/>
+    <w:p>
+      <w:r>
+        <w:t xml:space="preserve">Software Testing Fundamentals (2012) </w:t>
+      </w:r>
+      <w:r>
+        <w:rPr>
+          <w:i/>
+        </w:rPr>
+        <w:t>Black Box Testing</w:t>
+      </w:r>
+      <w:r>
+        <w:t xml:space="preserve"> [Online] </w:t>
+      </w:r>
+      <w:hyperlink r:id="rId23" w:history="1">
+        <w:r>
+          <w:rPr>
+            <w:rStyle w:val="Hyperlink"/>
+          </w:rPr>
+          <w:t>http://softwaretestingfundamentals.com/black-box-testing/</w:t>
+        </w:r>
+      </w:hyperlink>
+      <w:r>
+        <w:t xml:space="preserve"> [Accessed 17</w:t>
+      </w:r>
+      <w:r>
+        <w:rPr>
+          <w:vertAlign w:val="superscript"/>
+        </w:rPr>
+        <w:t>th</w:t>
+      </w:r>
+      <w:r>
+        <w:t xml:space="preserve"> December 2014]</w:t>
+      </w:r>
+    </w:p>
     <w:p>
       <w:pPr>
         <w:pStyle w:val="Heading1"/>
       </w:pPr>
-      <w:bookmarkStart w:id="26" w:name="_Toc279929426"/>
+      <w:bookmarkStart w:id="27" w:name="_Toc280467927"/>
       <w:r>
         <w:t>Bibliography</w:t>
       </w:r>
-      <w:bookmarkEnd w:id="26"/>
+      <w:bookmarkEnd w:id="27"/>
     </w:p>
     <w:p>
       <w:r>
@@ -8972,7 +9587,7 @@
       <w:r>
         <w:t xml:space="preserve">CodeIgniter (2014) [Online] </w:t>
       </w:r>
-      <w:hyperlink r:id="rId23" w:history="1">
+      <w:hyperlink r:id="rId24" w:history="1">
         <w:r>
           <w:rPr>
             <w:rStyle w:val="Hyperlink"/>
@@ -9011,7 +9626,7 @@
       <w:r>
         <w:t xml:space="preserve"> </w:t>
       </w:r>
-      <w:hyperlink r:id="rId24" w:history="1">
+      <w:hyperlink r:id="rId25" w:history="1">
         <w:r>
           <w:rPr>
             <w:rStyle w:val="Hyperlink"/>
@@ -9057,7 +9672,7 @@
       <w:r>
         <w:t xml:space="preserve"> [Online] </w:t>
       </w:r>
-      <w:hyperlink r:id="rId25" w:history="1">
+      <w:hyperlink r:id="rId26" w:history="1">
         <w:r>
           <w:rPr>
             <w:rStyle w:val="Hyperlink"/>
@@ -9094,7 +9709,7 @@
       <w:r>
         <w:t xml:space="preserve">(2014) [Online] </w:t>
       </w:r>
-      <w:hyperlink r:id="rId26" w:history="1">
+      <w:hyperlink r:id="rId27" w:history="1">
         <w:r>
           <w:rPr>
             <w:rStyle w:val="Hyperlink"/>
@@ -9109,7 +9724,7 @@
     <w:p>
       <w:pPr>
         <w:sectPr>
-          <w:footerReference w:type="default" r:id="rId27"/>
+          <w:footerReference w:type="default" r:id="rId28"/>
           <w:pgSz w:w="11900" w:h="16840"/>
           <w:pgMar w:top="1440" w:right="1800" w:bottom="1440" w:left="1800" w:header="708" w:footer="708" w:gutter="0"/>
           <w:cols w:space="708"/>
@@ -9139,14 +9754,14 @@
       <w:pPr>
         <w:pStyle w:val="Heading1"/>
       </w:pPr>
-      <w:bookmarkStart w:id="27" w:name="_Toc279929427"/>
+      <w:bookmarkStart w:id="28" w:name="_Toc280467928"/>
       <w:r>
         <w:t>Appendix</w:t>
       </w:r>
       <w:r>
         <w:t xml:space="preserve"> 1 – Test Plan</w:t>
       </w:r>
-      <w:bookmarkEnd w:id="27"/>
+      <w:bookmarkEnd w:id="28"/>
     </w:p>
     <w:p>
       <w:r>
@@ -9172,7 +9787,7 @@
                     </pic:cNvPicPr>
                   </pic:nvPicPr>
                   <pic:blipFill>
-                    <a:blip r:embed="rId28">
+                    <a:blip r:embed="rId29">
                       <a:extLst>
                         <a:ext uri="{28A0092B-C50C-407E-A947-70E740481C1C}">
                           <a14:useLocalDpi xmlns:a14="http://schemas.microsoft.com/office/drawing/2010/main" val="0"/>
@@ -9205,17 +9820,26 @@
       </w:r>
     </w:p>
     <w:p/>
-    <w:p>
+    <w:p/>
+    <w:p>
+      <w:pPr>
+        <w:sectPr>
+          <w:pgSz w:w="16840" w:h="11900" w:orient="landscape"/>
+          <w:pgMar w:top="1800" w:right="1440" w:bottom="1800" w:left="1440" w:header="708" w:footer="708" w:gutter="0"/>
+          <w:cols w:space="708"/>
+          <w:docGrid w:linePitch="360"/>
+        </w:sectPr>
+      </w:pPr>
       <w:r>
         <w:rPr>
           <w:noProof/>
           <w:lang w:val="en-US"/>
         </w:rPr>
         <w:drawing>
-          <wp:inline distT="0" distB="0" distL="0" distR="0" wp14:anchorId="11742893" wp14:editId="244DFEEB">
-            <wp:extent cx="8856345" cy="3996690"/>
-            <wp:effectExtent l="0" t="0" r="8255" b="0"/>
-            <wp:docPr id="22" name="Picture 22" descr="Davd:Users:Dave:Desktop:Screen Shot 2014-12-04 at 12.49.57.png"/>
+          <wp:inline distT="0" distB="0" distL="0" distR="0" wp14:anchorId="53959762" wp14:editId="47A47158">
+            <wp:extent cx="8866505" cy="4716145"/>
+            <wp:effectExtent l="0" t="0" r="0" b="8255"/>
+            <wp:docPr id="25" name="Picture 25" descr="Davd:Users:Dave:Desktop:Screen Shot 2014-12-17 at 20.35.32.png"/>
             <wp:cNvGraphicFramePr>
               <a:graphicFrameLocks xmlns:a="http://schemas.openxmlformats.org/drawingml/2006/main" noChangeAspect="1"/>
             </wp:cNvGraphicFramePr>
@@ -9223,13 +9847,13 @@
               <a:graphicData uri="http://schemas.openxmlformats.org/drawingml/2006/picture">
                 <pic:pic xmlns:pic="http://schemas.openxmlformats.org/drawingml/2006/picture">
                   <pic:nvPicPr>
-                    <pic:cNvPr id="0" name="Picture 5" descr="Davd:Users:Dave:Desktop:Screen Shot 2014-12-04 at 12.49.57.png"/>
+                    <pic:cNvPr id="0" name="Picture 2" descr="Davd:Users:Dave:Desktop:Screen Shot 2014-12-17 at 20.35.32.png"/>
                     <pic:cNvPicPr>
                       <a:picLocks noChangeAspect="1" noChangeArrowheads="1"/>
                     </pic:cNvPicPr>
                   </pic:nvPicPr>
                   <pic:blipFill>
-                    <a:blip r:embed="rId29">
+                    <a:blip r:embed="rId30">
                       <a:extLst>
                         <a:ext uri="{28A0092B-C50C-407E-A947-70E740481C1C}">
                           <a14:useLocalDpi xmlns:a14="http://schemas.microsoft.com/office/drawing/2010/main" val="0"/>
@@ -9244,7 +9868,7 @@
                   <pic:spPr bwMode="auto">
                     <a:xfrm>
                       <a:off x="0" y="0"/>
-                      <a:ext cx="8856345" cy="3996690"/>
+                      <a:ext cx="8866505" cy="4716145"/>
                     </a:xfrm>
                     <a:prstGeom prst="rect">
                       <a:avLst/>
@@ -9263,21 +9887,13 @@
     </w:p>
     <w:p>
       <w:pPr>
-        <w:sectPr>
-          <w:pgSz w:w="16840" w:h="11900" w:orient="landscape"/>
-          <w:pgMar w:top="1800" w:right="1440" w:bottom="1800" w:left="1440" w:header="708" w:footer="708" w:gutter="0"/>
-          <w:cols w:space="708"/>
-          <w:docGrid w:linePitch="360"/>
-        </w:sectPr>
-      </w:pPr>
-    </w:p>
-    <w:p>
-      <w:pPr>
         <w:pStyle w:val="Heading1"/>
       </w:pPr>
+      <w:bookmarkStart w:id="29" w:name="_Toc280467929"/>
       <w:r>
         <w:t>Appendix 2 – Custom FullCalendar Four Week View</w:t>
       </w:r>
+      <w:bookmarkEnd w:id="29"/>
     </w:p>
     <w:p/>
     <w:p>
@@ -9466,7 +10082,24 @@
           <w:sz w:val="20"/>
           <w:szCs w:val="20"/>
         </w:rPr>
-        <w:t xml:space="preserve">            return date.clone().stripTime().add(delta, 'months').startOf('month');</w:t>
+        <w:t xml:space="preserve">            //We want to only move forward or backwards 4 weeks</w:t>
+      </w:r>
+    </w:p>
+    <w:p>
+      <w:pPr>
+        <w:rPr>
+          <w:i/>
+          <w:sz w:val="20"/>
+          <w:szCs w:val="20"/>
+        </w:rPr>
+      </w:pPr>
+      <w:r>
+        <w:rPr>
+          <w:i/>
+          <w:sz w:val="20"/>
+          <w:szCs w:val="20"/>
+        </w:rPr>
+        <w:t xml:space="preserve">            return date.clone().stripTime().add((delta * 4), 'weeks').startOf('week');</w:t>
       </w:r>
     </w:p>
     <w:p>
@@ -9546,6 +10179,15 @@
           <w:szCs w:val="20"/>
         </w:rPr>
       </w:pPr>
+    </w:p>
+    <w:p>
+      <w:pPr>
+        <w:rPr>
+          <w:i/>
+          <w:sz w:val="20"/>
+          <w:szCs w:val="20"/>
+        </w:rPr>
+      </w:pPr>
       <w:r>
         <w:rPr>
           <w:i/>
@@ -9940,6 +10582,15 @@
           <w:szCs w:val="20"/>
         </w:rPr>
       </w:pPr>
+    </w:p>
+    <w:p>
+      <w:pPr>
+        <w:rPr>
+          <w:i/>
+          <w:sz w:val="20"/>
+          <w:szCs w:val="20"/>
+        </w:rPr>
+      </w:pPr>
       <w:r>
         <w:rPr>
           <w:i/>
@@ -10129,6 +10780,15 @@
           <w:szCs w:val="20"/>
         </w:rPr>
       </w:pPr>
+    </w:p>
+    <w:p>
+      <w:pPr>
+        <w:rPr>
+          <w:i/>
+          <w:sz w:val="20"/>
+          <w:szCs w:val="20"/>
+        </w:rPr>
+      </w:pPr>
       <w:r>
         <w:rPr>
           <w:i/>
@@ -10257,6 +10917,15 @@
           <w:szCs w:val="20"/>
         </w:rPr>
       </w:pPr>
+    </w:p>
+    <w:p>
+      <w:pPr>
+        <w:rPr>
+          <w:i/>
+          <w:sz w:val="20"/>
+          <w:szCs w:val="20"/>
+        </w:rPr>
+      </w:pPr>
       <w:r>
         <w:rPr>
           <w:i/>
@@ -10265,6 +10934,15 @@
         </w:rPr>
         <w:t xml:space="preserve">    });</w:t>
       </w:r>
+    </w:p>
+    <w:p>
+      <w:pPr>
+        <w:rPr>
+          <w:i/>
+          <w:sz w:val="20"/>
+          <w:szCs w:val="20"/>
+        </w:rPr>
+      </w:pPr>
     </w:p>
     <w:p>
       <w:pPr>
@@ -10912,6 +11590,92 @@
     </w:lvl>
   </w:abstractNum>
   <w:abstractNum w:abstractNumId="4">
+    <w:nsid w:val="36FA464E"/>
+    <w:multiLevelType w:val="hybridMultilevel"/>
+    <w:tmpl w:val="DC449D7E"/>
+    <w:lvl w:ilvl="0" w:tplc="0409000F">
+      <w:start w:val="1"/>
+      <w:numFmt w:val="decimal"/>
+      <w:lvlText w:val="%1."/>
+      <w:lvlJc w:val="left"/>
+      <w:pPr>
+        <w:ind w:left="720" w:hanging="360"/>
+      </w:pPr>
+    </w:lvl>
+    <w:lvl w:ilvl="1" w:tplc="04090019" w:tentative="1">
+      <w:start w:val="1"/>
+      <w:numFmt w:val="lowerLetter"/>
+      <w:lvlText w:val="%2."/>
+      <w:lvlJc w:val="left"/>
+      <w:pPr>
+        <w:ind w:left="1440" w:hanging="360"/>
+      </w:pPr>
+    </w:lvl>
+    <w:lvl w:ilvl="2" w:tplc="0409001B" w:tentative="1">
+      <w:start w:val="1"/>
+      <w:numFmt w:val="lowerRoman"/>
+      <w:lvlText w:val="%3."/>
+      <w:lvlJc w:val="right"/>
+      <w:pPr>
+        <w:ind w:left="2160" w:hanging="180"/>
+      </w:pPr>
+    </w:lvl>
+    <w:lvl w:ilvl="3" w:tplc="0409000F" w:tentative="1">
+      <w:start w:val="1"/>
+      <w:numFmt w:val="decimal"/>
+      <w:lvlText w:val="%4."/>
+      <w:lvlJc w:val="left"/>
+      <w:pPr>
+        <w:ind w:left="2880" w:hanging="360"/>
+      </w:pPr>
+    </w:lvl>
+    <w:lvl w:ilvl="4" w:tplc="04090019" w:tentative="1">
+      <w:start w:val="1"/>
+      <w:numFmt w:val="lowerLetter"/>
+      <w:lvlText w:val="%5."/>
+      <w:lvlJc w:val="left"/>
+      <w:pPr>
+        <w:ind w:left="3600" w:hanging="360"/>
+      </w:pPr>
+    </w:lvl>
+    <w:lvl w:ilvl="5" w:tplc="0409001B" w:tentative="1">
+      <w:start w:val="1"/>
+      <w:numFmt w:val="lowerRoman"/>
+      <w:lvlText w:val="%6."/>
+      <w:lvlJc w:val="right"/>
+      <w:pPr>
+        <w:ind w:left="4320" w:hanging="180"/>
+      </w:pPr>
+    </w:lvl>
+    <w:lvl w:ilvl="6" w:tplc="0409000F" w:tentative="1">
+      <w:start w:val="1"/>
+      <w:numFmt w:val="decimal"/>
+      <w:lvlText w:val="%7."/>
+      <w:lvlJc w:val="left"/>
+      <w:pPr>
+        <w:ind w:left="5040" w:hanging="360"/>
+      </w:pPr>
+    </w:lvl>
+    <w:lvl w:ilvl="7" w:tplc="04090019" w:tentative="1">
+      <w:start w:val="1"/>
+      <w:numFmt w:val="lowerLetter"/>
+      <w:lvlText w:val="%8."/>
+      <w:lvlJc w:val="left"/>
+      <w:pPr>
+        <w:ind w:left="5760" w:hanging="360"/>
+      </w:pPr>
+    </w:lvl>
+    <w:lvl w:ilvl="8" w:tplc="0409001B" w:tentative="1">
+      <w:start w:val="1"/>
+      <w:numFmt w:val="lowerRoman"/>
+      <w:lvlText w:val="%9."/>
+      <w:lvlJc w:val="right"/>
+      <w:pPr>
+        <w:ind w:left="6480" w:hanging="180"/>
+      </w:pPr>
+    </w:lvl>
+  </w:abstractNum>
+  <w:abstractNum w:abstractNumId="5">
     <w:nsid w:val="401C3FA6"/>
     <w:multiLevelType w:val="hybridMultilevel"/>
     <w:tmpl w:val="13CA94C2"/>
@@ -11024,7 +11788,7 @@
       </w:rPr>
     </w:lvl>
   </w:abstractNum>
-  <w:abstractNum w:abstractNumId="5">
+  <w:abstractNum w:abstractNumId="6">
     <w:nsid w:val="4DB0302D"/>
     <w:multiLevelType w:val="multilevel"/>
     <w:tmpl w:val="ECA62A94"/>
@@ -11142,7 +11906,7 @@
       </w:rPr>
     </w:lvl>
   </w:abstractNum>
-  <w:abstractNum w:abstractNumId="6">
+  <w:abstractNum w:abstractNumId="7">
     <w:nsid w:val="51B2538D"/>
     <w:multiLevelType w:val="hybridMultilevel"/>
     <w:tmpl w:val="3D76555E"/>
@@ -11255,7 +12019,7 @@
       </w:rPr>
     </w:lvl>
   </w:abstractNum>
-  <w:abstractNum w:abstractNumId="7">
+  <w:abstractNum w:abstractNumId="8">
     <w:nsid w:val="62F77784"/>
     <w:multiLevelType w:val="hybridMultilevel"/>
     <w:tmpl w:val="C9EE3A5A"/>
@@ -11369,7 +12133,7 @@
     </w:lvl>
   </w:abstractNum>
   <w:num w:numId="1">
-    <w:abstractNumId w:val="4"/>
+    <w:abstractNumId w:val="5"/>
   </w:num>
   <w:num w:numId="2">
     <w:abstractNumId w:val="1"/>
@@ -11378,19 +12142,22 @@
     <w:abstractNumId w:val="3"/>
   </w:num>
   <w:num w:numId="4">
-    <w:abstractNumId w:val="7"/>
+    <w:abstractNumId w:val="8"/>
   </w:num>
   <w:num w:numId="5">
     <w:abstractNumId w:val="2"/>
   </w:num>
   <w:num w:numId="6">
-    <w:abstractNumId w:val="5"/>
+    <w:abstractNumId w:val="6"/>
   </w:num>
   <w:num w:numId="7">
-    <w:abstractNumId w:val="6"/>
+    <w:abstractNumId w:val="7"/>
   </w:num>
   <w:num w:numId="8">
     <w:abstractNumId w:val="0"/>
+  </w:num>
+  <w:num w:numId="9">
+    <w:abstractNumId w:val="4"/>
   </w:num>
 </w:numbering>
 </file>

</xml_diff>

<commit_message>
AW - Removed the user entry for the test user Updated the Regex to not be case sensitive for the nhs.org email address
</commit_message>
<xml_diff>
--- a/Advanced Web/Assignment/Design/Design.docx
+++ b/Advanced Web/Assignment/Design/Design.docx
@@ -344,7 +344,7 @@
         <w:rPr>
           <w:noProof/>
         </w:rPr>
-        <w:instrText xml:space="preserve"> PAGEREF _Toc280467901 \h </w:instrText>
+        <w:instrText xml:space="preserve"> PAGEREF _Toc280522036 \h </w:instrText>
       </w:r>
       <w:r>
         <w:rPr>
@@ -406,7 +406,7 @@
         <w:rPr>
           <w:noProof/>
         </w:rPr>
-        <w:instrText xml:space="preserve"> PAGEREF _Toc280467902 \h </w:instrText>
+        <w:instrText xml:space="preserve"> PAGEREF _Toc280522037 \h </w:instrText>
       </w:r>
       <w:r>
         <w:rPr>
@@ -468,7 +468,7 @@
         <w:rPr>
           <w:noProof/>
         </w:rPr>
-        <w:instrText xml:space="preserve"> PAGEREF _Toc280467903 \h </w:instrText>
+        <w:instrText xml:space="preserve"> PAGEREF _Toc280522038 \h </w:instrText>
       </w:r>
       <w:r>
         <w:rPr>
@@ -530,7 +530,7 @@
         <w:rPr>
           <w:noProof/>
         </w:rPr>
-        <w:instrText xml:space="preserve"> PAGEREF _Toc280467904 \h </w:instrText>
+        <w:instrText xml:space="preserve"> PAGEREF _Toc280522039 \h </w:instrText>
       </w:r>
       <w:r>
         <w:rPr>
@@ -592,7 +592,7 @@
         <w:rPr>
           <w:noProof/>
         </w:rPr>
-        <w:instrText xml:space="preserve"> PAGEREF _Toc280467905 \h </w:instrText>
+        <w:instrText xml:space="preserve"> PAGEREF _Toc280522040 \h </w:instrText>
       </w:r>
       <w:r>
         <w:rPr>
@@ -654,7 +654,7 @@
         <w:rPr>
           <w:noProof/>
         </w:rPr>
-        <w:instrText xml:space="preserve"> PAGEREF _Toc280467906 \h </w:instrText>
+        <w:instrText xml:space="preserve"> PAGEREF _Toc280522041 \h </w:instrText>
       </w:r>
       <w:r>
         <w:rPr>
@@ -716,7 +716,7 @@
         <w:rPr>
           <w:noProof/>
         </w:rPr>
-        <w:instrText xml:space="preserve"> PAGEREF _Toc280467907 \h </w:instrText>
+        <w:instrText xml:space="preserve"> PAGEREF _Toc280522042 \h </w:instrText>
       </w:r>
       <w:r>
         <w:rPr>
@@ -778,7 +778,7 @@
         <w:rPr>
           <w:noProof/>
         </w:rPr>
-        <w:instrText xml:space="preserve"> PAGEREF _Toc280467908 \h </w:instrText>
+        <w:instrText xml:space="preserve"> PAGEREF _Toc280522043 \h </w:instrText>
       </w:r>
       <w:r>
         <w:rPr>
@@ -840,7 +840,7 @@
         <w:rPr>
           <w:noProof/>
         </w:rPr>
-        <w:instrText xml:space="preserve"> PAGEREF _Toc280467909 \h </w:instrText>
+        <w:instrText xml:space="preserve"> PAGEREF _Toc280522044 \h </w:instrText>
       </w:r>
       <w:r>
         <w:rPr>
@@ -902,7 +902,7 @@
         <w:rPr>
           <w:noProof/>
         </w:rPr>
-        <w:instrText xml:space="preserve"> PAGEREF _Toc280467910 \h </w:instrText>
+        <w:instrText xml:space="preserve"> PAGEREF _Toc280522045 \h </w:instrText>
       </w:r>
       <w:r>
         <w:rPr>
@@ -964,7 +964,7 @@
         <w:rPr>
           <w:noProof/>
         </w:rPr>
-        <w:instrText xml:space="preserve"> PAGEREF _Toc280467911 \h </w:instrText>
+        <w:instrText xml:space="preserve"> PAGEREF _Toc280522046 \h </w:instrText>
       </w:r>
       <w:r>
         <w:rPr>
@@ -1024,7 +1024,7 @@
         <w:rPr>
           <w:noProof/>
         </w:rPr>
-        <w:instrText xml:space="preserve"> PAGEREF _Toc280467912 \h </w:instrText>
+        <w:instrText xml:space="preserve"> PAGEREF _Toc280522047 \h </w:instrText>
       </w:r>
       <w:r>
         <w:rPr>
@@ -1086,7 +1086,7 @@
         <w:rPr>
           <w:noProof/>
         </w:rPr>
-        <w:instrText xml:space="preserve"> PAGEREF _Toc280467913 \h </w:instrText>
+        <w:instrText xml:space="preserve"> PAGEREF _Toc280522048 \h </w:instrText>
       </w:r>
       <w:r>
         <w:rPr>
@@ -1148,7 +1148,7 @@
         <w:rPr>
           <w:noProof/>
         </w:rPr>
-        <w:instrText xml:space="preserve"> PAGEREF _Toc280467914 \h </w:instrText>
+        <w:instrText xml:space="preserve"> PAGEREF _Toc280522049 \h </w:instrText>
       </w:r>
       <w:r>
         <w:rPr>
@@ -1210,7 +1210,7 @@
         <w:rPr>
           <w:noProof/>
         </w:rPr>
-        <w:instrText xml:space="preserve"> PAGEREF _Toc280467915 \h </w:instrText>
+        <w:instrText xml:space="preserve"> PAGEREF _Toc280522050 \h </w:instrText>
       </w:r>
       <w:r>
         <w:rPr>
@@ -1272,7 +1272,7 @@
         <w:rPr>
           <w:noProof/>
         </w:rPr>
-        <w:instrText xml:space="preserve"> PAGEREF _Toc280467916 \h </w:instrText>
+        <w:instrText xml:space="preserve"> PAGEREF _Toc280522051 \h </w:instrText>
       </w:r>
       <w:r>
         <w:rPr>
@@ -1334,7 +1334,7 @@
         <w:rPr>
           <w:noProof/>
         </w:rPr>
-        <w:instrText xml:space="preserve"> PAGEREF _Toc280467917 \h </w:instrText>
+        <w:instrText xml:space="preserve"> PAGEREF _Toc280522052 \h </w:instrText>
       </w:r>
       <w:r>
         <w:rPr>
@@ -1351,7 +1351,7 @@
         <w:rPr>
           <w:noProof/>
         </w:rPr>
-        <w:t>12</w:t>
+        <w:t>13</w:t>
       </w:r>
       <w:r>
         <w:rPr>
@@ -1396,7 +1396,7 @@
         <w:rPr>
           <w:noProof/>
         </w:rPr>
-        <w:instrText xml:space="preserve"> PAGEREF _Toc280467918 \h </w:instrText>
+        <w:instrText xml:space="preserve"> PAGEREF _Toc280522053 \h </w:instrText>
       </w:r>
       <w:r>
         <w:rPr>
@@ -1458,7 +1458,7 @@
         <w:rPr>
           <w:noProof/>
         </w:rPr>
-        <w:instrText xml:space="preserve"> PAGEREF _Toc280467919 \h </w:instrText>
+        <w:instrText xml:space="preserve"> PAGEREF _Toc280522054 \h </w:instrText>
       </w:r>
       <w:r>
         <w:rPr>
@@ -1475,7 +1475,7 @@
         <w:rPr>
           <w:noProof/>
         </w:rPr>
-        <w:t>16</w:t>
+        <w:t>17</w:t>
       </w:r>
       <w:r>
         <w:rPr>
@@ -1520,7 +1520,7 @@
         <w:rPr>
           <w:noProof/>
         </w:rPr>
-        <w:instrText xml:space="preserve"> PAGEREF _Toc280467920 \h </w:instrText>
+        <w:instrText xml:space="preserve"> PAGEREF _Toc280522055 \h </w:instrText>
       </w:r>
       <w:r>
         <w:rPr>
@@ -1537,7 +1537,7 @@
         <w:rPr>
           <w:noProof/>
         </w:rPr>
-        <w:t>18</w:t>
+        <w:t>19</w:t>
       </w:r>
       <w:r>
         <w:rPr>
@@ -1582,7 +1582,7 @@
         <w:rPr>
           <w:noProof/>
         </w:rPr>
-        <w:instrText xml:space="preserve"> PAGEREF _Toc280467921 \h </w:instrText>
+        <w:instrText xml:space="preserve"> PAGEREF _Toc280522056 \h </w:instrText>
       </w:r>
       <w:r>
         <w:rPr>
@@ -1599,7 +1599,7 @@
         <w:rPr>
           <w:noProof/>
         </w:rPr>
-        <w:t>20</w:t>
+        <w:t>21</w:t>
       </w:r>
       <w:r>
         <w:rPr>
@@ -1642,7 +1642,7 @@
         <w:rPr>
           <w:noProof/>
         </w:rPr>
-        <w:instrText xml:space="preserve"> PAGEREF _Toc280467922 \h </w:instrText>
+        <w:instrText xml:space="preserve"> PAGEREF _Toc280522057 \h </w:instrText>
       </w:r>
       <w:r>
         <w:rPr>
@@ -1659,7 +1659,7 @@
         <w:rPr>
           <w:noProof/>
         </w:rPr>
-        <w:t>21</w:t>
+        <w:t>22</w:t>
       </w:r>
       <w:r>
         <w:rPr>
@@ -1704,7 +1704,7 @@
         <w:rPr>
           <w:noProof/>
         </w:rPr>
-        <w:instrText xml:space="preserve"> PAGEREF _Toc280467923 \h </w:instrText>
+        <w:instrText xml:space="preserve"> PAGEREF _Toc280522058 \h </w:instrText>
       </w:r>
       <w:r>
         <w:rPr>
@@ -1721,7 +1721,7 @@
         <w:rPr>
           <w:noProof/>
         </w:rPr>
-        <w:t>21</w:t>
+        <w:t>22</w:t>
       </w:r>
       <w:r>
         <w:rPr>
@@ -1772,7 +1772,7 @@
         <w:rPr>
           <w:noProof/>
         </w:rPr>
-        <w:instrText xml:space="preserve"> PAGEREF _Toc280467924 \h </w:instrText>
+        <w:instrText xml:space="preserve"> PAGEREF _Toc280522059 \h </w:instrText>
       </w:r>
       <w:r>
         <w:rPr>
@@ -1789,7 +1789,7 @@
         <w:rPr>
           <w:noProof/>
         </w:rPr>
-        <w:t>22</w:t>
+        <w:t>23</w:t>
       </w:r>
       <w:r>
         <w:rPr>
@@ -1834,7 +1834,7 @@
         <w:rPr>
           <w:noProof/>
         </w:rPr>
-        <w:instrText xml:space="preserve"> PAGEREF _Toc280467925 \h </w:instrText>
+        <w:instrText xml:space="preserve"> PAGEREF _Toc280522060 \h </w:instrText>
       </w:r>
       <w:r>
         <w:rPr>
@@ -1851,7 +1851,7 @@
         <w:rPr>
           <w:noProof/>
         </w:rPr>
-        <w:t>22</w:t>
+        <w:t>23</w:t>
       </w:r>
       <w:r>
         <w:rPr>
@@ -1894,7 +1894,7 @@
         <w:rPr>
           <w:noProof/>
         </w:rPr>
-        <w:instrText xml:space="preserve"> PAGEREF _Toc280467926 \h </w:instrText>
+        <w:instrText xml:space="preserve"> PAGEREF _Toc280522061 \h </w:instrText>
       </w:r>
       <w:r>
         <w:rPr>
@@ -1911,7 +1911,7 @@
         <w:rPr>
           <w:noProof/>
         </w:rPr>
-        <w:t>24</w:t>
+        <w:t>25</w:t>
       </w:r>
       <w:r>
         <w:rPr>
@@ -1954,7 +1954,7 @@
         <w:rPr>
           <w:noProof/>
         </w:rPr>
-        <w:instrText xml:space="preserve"> PAGEREF _Toc280467927 \h </w:instrText>
+        <w:instrText xml:space="preserve"> PAGEREF _Toc280522062 \h </w:instrText>
       </w:r>
       <w:r>
         <w:rPr>
@@ -1971,7 +1971,7 @@
         <w:rPr>
           <w:noProof/>
         </w:rPr>
-        <w:t>24</w:t>
+        <w:t>25</w:t>
       </w:r>
       <w:r>
         <w:rPr>
@@ -2014,7 +2014,7 @@
         <w:rPr>
           <w:noProof/>
         </w:rPr>
-        <w:instrText xml:space="preserve"> PAGEREF _Toc280467928 \h </w:instrText>
+        <w:instrText xml:space="preserve"> PAGEREF _Toc280522063 \h </w:instrText>
       </w:r>
       <w:r>
         <w:rPr>
@@ -2031,7 +2031,7 @@
         <w:rPr>
           <w:noProof/>
         </w:rPr>
-        <w:t>25</w:t>
+        <w:t>26</w:t>
       </w:r>
       <w:r>
         <w:rPr>
@@ -2074,7 +2074,7 @@
         <w:rPr>
           <w:noProof/>
         </w:rPr>
-        <w:instrText xml:space="preserve"> PAGEREF _Toc280467929 \h </w:instrText>
+        <w:instrText xml:space="preserve"> PAGEREF _Toc280522064 \h </w:instrText>
       </w:r>
       <w:r>
         <w:rPr>
@@ -2091,7 +2091,7 @@
         <w:rPr>
           <w:noProof/>
         </w:rPr>
-        <w:t>27</w:t>
+        <w:t>28</w:t>
       </w:r>
       <w:r>
         <w:rPr>
@@ -2122,7 +2122,7 @@
       <w:pPr>
         <w:pStyle w:val="Heading1"/>
       </w:pPr>
-      <w:bookmarkStart w:id="0" w:name="_Toc280467901"/>
+      <w:bookmarkStart w:id="0" w:name="_Toc280522036"/>
       <w:r>
         <w:t xml:space="preserve">1. </w:t>
       </w:r>
@@ -2135,7 +2135,7 @@
       <w:pPr>
         <w:pStyle w:val="Heading2"/>
       </w:pPr>
-      <w:bookmarkStart w:id="1" w:name="_Toc280467902"/>
+      <w:bookmarkStart w:id="1" w:name="_Toc280522037"/>
       <w:r>
         <w:t>1.1 Database</w:t>
       </w:r>
@@ -2349,7 +2349,7 @@
       <w:pPr>
         <w:pStyle w:val="Heading3"/>
       </w:pPr>
-      <w:bookmarkStart w:id="2" w:name="_Toc280467903"/>
+      <w:bookmarkStart w:id="2" w:name="_Toc280522038"/>
       <w:r>
         <w:t>1.1.2 Database Tables</w:t>
       </w:r>
@@ -4454,7 +4454,7 @@
       <w:pPr>
         <w:pStyle w:val="Heading3"/>
       </w:pPr>
-      <w:bookmarkStart w:id="3" w:name="_Toc280467904"/>
+      <w:bookmarkStart w:id="3" w:name="_Toc280522039"/>
       <w:r>
         <w:t>1.1.3</w:t>
       </w:r>
@@ -4659,7 +4659,7 @@
       <w:pPr>
         <w:pStyle w:val="Heading2"/>
       </w:pPr>
-      <w:bookmarkStart w:id="4" w:name="_Toc280467905"/>
+      <w:bookmarkStart w:id="4" w:name="_Toc280522040"/>
       <w:r>
         <w:t>1.2</w:t>
       </w:r>
@@ -4737,7 +4737,7 @@
       <w:pPr>
         <w:pStyle w:val="Heading2"/>
       </w:pPr>
-      <w:bookmarkStart w:id="5" w:name="_Toc280467906"/>
+      <w:bookmarkStart w:id="5" w:name="_Toc280522041"/>
       <w:r>
         <w:t>1.3</w:t>
       </w:r>
@@ -4798,7 +4798,7 @@
           <w:bCs w:val="0"/>
         </w:rPr>
       </w:pPr>
-      <w:bookmarkStart w:id="6" w:name="_Toc280467907"/>
+      <w:bookmarkStart w:id="6" w:name="_Toc280522042"/>
       <w:r>
         <w:rPr>
           <w:rStyle w:val="Heading2Char"/>
@@ -5237,7 +5237,7 @@
       <w:pPr>
         <w:pStyle w:val="Heading3"/>
       </w:pPr>
-      <w:bookmarkStart w:id="7" w:name="_Toc280467908"/>
+      <w:bookmarkStart w:id="7" w:name="_Toc280522043"/>
       <w:r>
         <w:t>1.3</w:t>
       </w:r>
@@ -5665,7 +5665,7 @@
       <w:pPr>
         <w:pStyle w:val="Heading3"/>
       </w:pPr>
-      <w:bookmarkStart w:id="8" w:name="_Toc280467909"/>
+      <w:bookmarkStart w:id="8" w:name="_Toc280522044"/>
       <w:r>
         <w:t>1.3</w:t>
       </w:r>
@@ -5704,7 +5704,7 @@
       <w:pPr>
         <w:pStyle w:val="Heading3"/>
       </w:pPr>
-      <w:bookmarkStart w:id="9" w:name="_Toc280467910"/>
+      <w:bookmarkStart w:id="9" w:name="_Toc280522045"/>
       <w:r>
         <w:t>1.3</w:t>
       </w:r>
@@ -6036,7 +6036,7 @@
       <w:pPr>
         <w:pStyle w:val="Heading3"/>
       </w:pPr>
-      <w:bookmarkStart w:id="10" w:name="_Toc280467911"/>
+      <w:bookmarkStart w:id="10" w:name="_Toc280522046"/>
       <w:r>
         <w:t>1.3</w:t>
       </w:r>
@@ -6088,7 +6088,7 @@
       <w:pPr>
         <w:pStyle w:val="Heading1"/>
       </w:pPr>
-      <w:bookmarkStart w:id="11" w:name="_Toc280467912"/>
+      <w:bookmarkStart w:id="11" w:name="_Toc280522047"/>
       <w:r>
         <w:t>2. Im</w:t>
       </w:r>
@@ -6106,7 +6106,7 @@
       <w:pPr>
         <w:pStyle w:val="Heading2"/>
       </w:pPr>
-      <w:bookmarkStart w:id="12" w:name="_Toc280467913"/>
+      <w:bookmarkStart w:id="12" w:name="_Toc280522048"/>
       <w:r>
         <w:t>2.1 Database</w:t>
       </w:r>
@@ -6277,7 +6277,18 @@
     </w:p>
     <w:p>
       <w:r>
-        <w:t>The database script, created for all database operations, can be found on the server where the web application is hosted (CW1/Database/script.sql).</w:t>
+        <w:t xml:space="preserve">The database script, created for all database operations, can be found on the server where the web application is hosted </w:t>
+      </w:r>
+      <w:bookmarkStart w:id="13" w:name="_GoBack"/>
+      <w:bookmarkEnd w:id="13"/>
+      <w:r>
+        <w:t>(CW1/Database/</w:t>
+      </w:r>
+      <w:r>
+        <w:t>DatabaseSchema</w:t>
+      </w:r>
+      <w:r>
+        <w:t>.sql).</w:t>
       </w:r>
     </w:p>
     <w:p/>
@@ -6285,11 +6296,11 @@
       <w:pPr>
         <w:pStyle w:val="Heading3"/>
       </w:pPr>
-      <w:bookmarkStart w:id="13" w:name="_Toc280467914"/>
+      <w:bookmarkStart w:id="14" w:name="_Toc280522049"/>
       <w:r>
         <w:t>2.1.1 Passwords</w:t>
       </w:r>
-      <w:bookmarkEnd w:id="13"/>
+      <w:bookmarkEnd w:id="14"/>
     </w:p>
     <w:p>
       <w:r>
@@ -6416,11 +6427,11 @@
       <w:pPr>
         <w:pStyle w:val="Heading2"/>
       </w:pPr>
-      <w:bookmarkStart w:id="14" w:name="_Toc280467915"/>
+      <w:bookmarkStart w:id="15" w:name="_Toc280522050"/>
       <w:r>
         <w:t>2.2 Server</w:t>
       </w:r>
-      <w:bookmarkEnd w:id="14"/>
+      <w:bookmarkEnd w:id="15"/>
     </w:p>
     <w:p>
       <w:r>
@@ -6486,11 +6497,11 @@
       <w:pPr>
         <w:pStyle w:val="Heading3"/>
       </w:pPr>
-      <w:bookmarkStart w:id="15" w:name="_Toc280467916"/>
+      <w:bookmarkStart w:id="16" w:name="_Toc280522051"/>
       <w:r>
         <w:t>2.2.1 Server Side Validation</w:t>
       </w:r>
-      <w:bookmarkEnd w:id="15"/>
+      <w:bookmarkEnd w:id="16"/>
     </w:p>
     <w:p>
       <w:r>
@@ -6783,14 +6794,14 @@
       <w:pPr>
         <w:pStyle w:val="Heading2"/>
       </w:pPr>
-      <w:bookmarkStart w:id="16" w:name="_Toc280467917"/>
+      <w:bookmarkStart w:id="17" w:name="_Toc280522052"/>
       <w:r>
         <w:t xml:space="preserve">2.3 </w:t>
       </w:r>
       <w:r>
         <w:t>Frontend</w:t>
       </w:r>
-      <w:bookmarkEnd w:id="16"/>
+      <w:bookmarkEnd w:id="17"/>
     </w:p>
     <w:p>
       <w:r>
@@ -6805,12 +6816,7 @@
     </w:p>
     <w:p>
       <w:r>
-        <w:t>FullCalendar (chapter 1.4.2) was used to display an</w:t>
-      </w:r>
-      <w:bookmarkStart w:id="17" w:name="_GoBack"/>
-      <w:bookmarkEnd w:id="17"/>
-      <w:r>
-        <w:t>d handle all the frontend calendar functionality. FullCalendar is a library that is specifically designed for displaying and handling calendar events, the platform it provides for creating custom functionality was utilised heavily for the purpose of this system. Event handlers, such as ‘DayClick’, ‘EventClick’, ‘ViewRender’, and ‘eventAfterAllRender’ were all utilised in the development of the front end of the system. With the different event handlers, it was easy to separate the different segments of code, keeping functionality separate and increasing code maintainability and readability. The specific code for each section was placed inside the relevant handlers, with some code being abstracted out into a separate function, which is then</w:t>
+        <w:t>FullCalendar (chapter 1.4.2) was used to display and handle all the frontend calendar functionality. FullCalendar is a library that is specifically designed for displaying and handling calendar events, the platform it provides for creating custom functionality was utilised heavily for the purpose of this system. Event handlers, such as ‘DayClick’, ‘EventClick’, ‘ViewRender’, and ‘eventAfterAllRender’ were all utilised in the development of the front end of the system. With the different event handlers, it was easy to separate the different segments of code, keeping functionality separate and increasing code maintainability and readability. The specific code for each section was placed inside the relevant handlers, with some code being abstracted out into a separate function, which is then</w:t>
       </w:r>
       <w:r>
         <w:t xml:space="preserve"> called from inside the handler, to increase code reusability.</w:t>
@@ -7369,7 +7375,7 @@
       <w:pPr>
         <w:pStyle w:val="Heading3"/>
       </w:pPr>
-      <w:bookmarkStart w:id="18" w:name="_Toc280467918"/>
+      <w:bookmarkStart w:id="18" w:name="_Toc280522053"/>
       <w:r>
         <w:t xml:space="preserve">2.3.2 </w:t>
       </w:r>
@@ -7963,7 +7969,7 @@
       <w:pPr>
         <w:pStyle w:val="Heading3"/>
       </w:pPr>
-      <w:bookmarkStart w:id="19" w:name="_Toc280467919"/>
+      <w:bookmarkStart w:id="19" w:name="_Toc280522054"/>
       <w:r>
         <w:t xml:space="preserve">2.3.4 </w:t>
       </w:r>
@@ -8019,6 +8025,17 @@
       </w:r>
       <w:r>
         <w:t>.</w:t>
+      </w:r>
+    </w:p>
+    <w:p>
+      <w:r>
+        <w:t xml:space="preserve">The user views the calendar as per the specification, displaying the amount of staff that </w:t>
+      </w:r>
+      <w:r>
+        <w:t>is</w:t>
+      </w:r>
+      <w:r>
+        <w:t xml:space="preserve"> working and the staff level, on a specific day. If the current user is working, then their name is displayed next to it and the shift is also displayed in green, to make it clear to the user which days they are already working. </w:t>
       </w:r>
     </w:p>
     <w:p/>
@@ -8309,7 +8326,7 @@
       <w:pPr>
         <w:pStyle w:val="Heading3"/>
       </w:pPr>
-      <w:bookmarkStart w:id="20" w:name="_Toc280467920"/>
+      <w:bookmarkStart w:id="20" w:name="_Toc280522055"/>
       <w:r>
         <w:t xml:space="preserve">2.3.5 </w:t>
       </w:r>
@@ -8713,7 +8730,7 @@
       <w:pPr>
         <w:pStyle w:val="Heading2"/>
       </w:pPr>
-      <w:bookmarkStart w:id="21" w:name="_Toc280467921"/>
+      <w:bookmarkStart w:id="21" w:name="_Toc280522056"/>
       <w:r>
         <w:t>2.4 Files created</w:t>
       </w:r>
@@ -8962,7 +8979,7 @@
       <w:pPr>
         <w:pStyle w:val="Heading1"/>
       </w:pPr>
-      <w:bookmarkStart w:id="22" w:name="_Toc280467922"/>
+      <w:bookmarkStart w:id="22" w:name="_Toc280522057"/>
       <w:r>
         <w:t xml:space="preserve">3. </w:t>
       </w:r>
@@ -8978,7 +8995,7 @@
       <w:pPr>
         <w:pStyle w:val="Heading2"/>
       </w:pPr>
-      <w:bookmarkStart w:id="23" w:name="_Toc280467923"/>
+      <w:bookmarkStart w:id="23" w:name="_Toc280522058"/>
       <w:r>
         <w:t xml:space="preserve">3.1 </w:t>
       </w:r>
@@ -9119,7 +9136,7 @@
       <w:pPr>
         <w:pStyle w:val="Heading2"/>
       </w:pPr>
-      <w:bookmarkStart w:id="24" w:name="_Toc280467924"/>
+      <w:bookmarkStart w:id="24" w:name="_Toc280522059"/>
       <w:r>
         <w:rPr>
           <w:bCs w:val="0"/>
@@ -9226,7 +9243,7 @@
       <w:pPr>
         <w:pStyle w:val="Heading3"/>
       </w:pPr>
-      <w:bookmarkStart w:id="25" w:name="_Toc280467925"/>
+      <w:bookmarkStart w:id="25" w:name="_Toc280522060"/>
       <w:r>
         <w:t>3.</w:t>
       </w:r>
@@ -9304,7 +9321,7 @@
       <w:pPr>
         <w:pStyle w:val="Heading1"/>
       </w:pPr>
-      <w:bookmarkStart w:id="26" w:name="_Toc280467926"/>
+      <w:bookmarkStart w:id="26" w:name="_Toc280522061"/>
       <w:r>
         <w:t>References</w:t>
       </w:r>
@@ -9545,7 +9562,7 @@
       <w:pPr>
         <w:pStyle w:val="Heading1"/>
       </w:pPr>
-      <w:bookmarkStart w:id="27" w:name="_Toc280467927"/>
+      <w:bookmarkStart w:id="27" w:name="_Toc280522062"/>
       <w:r>
         <w:t>Bibliography</w:t>
       </w:r>
@@ -9612,32 +9629,30 @@
     </w:p>
     <w:p/>
     <w:p>
-      <w:pPr>
-        <w:rPr>
-          <w:rStyle w:val="Hyperlink"/>
-        </w:rPr>
-      </w:pPr>
-      <w:r>
-        <w:t>Bootstrap</w:t>
-      </w:r>
-      <w:r>
-        <w:t xml:space="preserve"> (2014) [Online]</w:t>
-      </w:r>
-      <w:r>
-        <w:t xml:space="preserve"> </w:t>
+      <w:r>
+        <w:t xml:space="preserve">Moment.JS </w:t>
+      </w:r>
+      <w:r>
+        <w:t xml:space="preserve">(2014) [Online] </w:t>
       </w:r>
       <w:hyperlink r:id="rId25" w:history="1">
         <w:r>
           <w:rPr>
             <w:rStyle w:val="Hyperlink"/>
           </w:rPr>
-          <w:t>http://getbootstrap.com/</w:t>
+          <w:t>http://momentjs.com/docs/</w:t>
         </w:r>
       </w:hyperlink>
-    </w:p>
-    <w:p>
-      <w:r>
-        <w:t>[Accessed 24</w:t>
+      <w:r>
+        <w:t xml:space="preserve"> </w:t>
+      </w:r>
+    </w:p>
+    <w:p>
+      <w:r>
+        <w:t>[</w:t>
+      </w:r>
+      <w:r>
+        <w:t>Accessed 24</w:t>
       </w:r>
       <w:r>
         <w:rPr>
@@ -9646,22 +9661,16 @@
         <w:t>th</w:t>
       </w:r>
       <w:r>
-        <w:t xml:space="preserve"> November 2014]</w:t>
+        <w:t xml:space="preserve"> November 2014</w:t>
+      </w:r>
+      <w:r>
+        <w:t>]</w:t>
       </w:r>
     </w:p>
     <w:p/>
     <w:p>
       <w:r>
-        <w:t xml:space="preserve">Microsoft </w:t>
-      </w:r>
-      <w:r>
-        <w:t>(</w:t>
-      </w:r>
-      <w:r>
-        <w:t>2006</w:t>
-      </w:r>
-      <w:r>
-        <w:t xml:space="preserve">) </w:t>
+        <w:t xml:space="preserve">Microsoft (2006) </w:t>
       </w:r>
       <w:r>
         <w:rPr>
@@ -9683,10 +9692,7 @@
     </w:p>
     <w:p>
       <w:r>
-        <w:t>[</w:t>
-      </w:r>
-      <w:r>
-        <w:t>Access 4</w:t>
+        <w:t>[Access 4</w:t>
       </w:r>
       <w:r>
         <w:rPr>
@@ -9695,66 +9701,25 @@
         <w:t>th</w:t>
       </w:r>
       <w:r>
-        <w:t xml:space="preserve"> December 2014</w:t>
-      </w:r>
-      <w:r>
-        <w:t>]</w:t>
-      </w:r>
-    </w:p>
-    <w:p/>
-    <w:p>
-      <w:r>
-        <w:t xml:space="preserve">Moment.JS </w:t>
-      </w:r>
-      <w:r>
-        <w:t xml:space="preserve">(2014) [Online] </w:t>
-      </w:r>
-      <w:hyperlink r:id="rId27" w:history="1">
-        <w:r>
-          <w:rPr>
-            <w:rStyle w:val="Hyperlink"/>
-          </w:rPr>
-          <w:t>http://momentjs.com/docs/</w:t>
-        </w:r>
-      </w:hyperlink>
-      <w:r>
-        <w:t xml:space="preserve"> </w:t>
+        <w:t xml:space="preserve"> December 2014]</w:t>
       </w:r>
     </w:p>
     <w:p>
       <w:pPr>
         <w:sectPr>
-          <w:footerReference w:type="default" r:id="rId28"/>
+          <w:footerReference w:type="default" r:id="rId27"/>
           <w:pgSz w:w="11900" w:h="16840"/>
           <w:pgMar w:top="1440" w:right="1800" w:bottom="1440" w:left="1800" w:header="708" w:footer="708" w:gutter="0"/>
           <w:cols w:space="708"/>
           <w:docGrid w:linePitch="360"/>
         </w:sectPr>
       </w:pPr>
-      <w:r>
-        <w:t>[</w:t>
-      </w:r>
-      <w:r>
-        <w:t>Accessed 24</w:t>
-      </w:r>
-      <w:r>
-        <w:rPr>
-          <w:vertAlign w:val="superscript"/>
-        </w:rPr>
-        <w:t>th</w:t>
-      </w:r>
-      <w:r>
-        <w:t xml:space="preserve"> November 2014</w:t>
-      </w:r>
-      <w:r>
-        <w:t>]</w:t>
-      </w:r>
     </w:p>
     <w:p>
       <w:pPr>
         <w:pStyle w:val="Heading1"/>
       </w:pPr>
-      <w:bookmarkStart w:id="28" w:name="_Toc280467928"/>
+      <w:bookmarkStart w:id="28" w:name="_Toc280522063"/>
       <w:r>
         <w:t>Appendix</w:t>
       </w:r>
@@ -9787,7 +9752,7 @@
                     </pic:cNvPicPr>
                   </pic:nvPicPr>
                   <pic:blipFill>
-                    <a:blip r:embed="rId29">
+                    <a:blip r:embed="rId28">
                       <a:extLst>
                         <a:ext uri="{28A0092B-C50C-407E-A947-70E740481C1C}">
                           <a14:useLocalDpi xmlns:a14="http://schemas.microsoft.com/office/drawing/2010/main" val="0"/>
@@ -9853,7 +9818,7 @@
                     </pic:cNvPicPr>
                   </pic:nvPicPr>
                   <pic:blipFill>
-                    <a:blip r:embed="rId30">
+                    <a:blip r:embed="rId29">
                       <a:extLst>
                         <a:ext uri="{28A0092B-C50C-407E-A947-70E740481C1C}">
                           <a14:useLocalDpi xmlns:a14="http://schemas.microsoft.com/office/drawing/2010/main" val="0"/>
@@ -9889,7 +9854,7 @@
       <w:pPr>
         <w:pStyle w:val="Heading1"/>
       </w:pPr>
-      <w:bookmarkStart w:id="29" w:name="_Toc280467929"/>
+      <w:bookmarkStart w:id="29" w:name="_Toc280522064"/>
       <w:r>
         <w:t>Appendix 2 – Custom FullCalendar Four Week View</w:t>
       </w:r>

</xml_diff>